<commit_message>
login syttem to admin to modif prof ok
</commit_message>
<xml_diff>
--- a/Nouveau Document Microsoft Word.docx
+++ b/Nouveau Document Microsoft Word.docx
@@ -5,63 +5,149 @@
     <w:p>
       <w:pPr>
         <w:pStyle w:val="NormalWeb"/>
+        <w:spacing w:before="0" w:beforeAutospacing="0" w:after="0" w:afterAutospacing="0"/>
+        <w:rPr>
+          <w:rStyle w:val="lev"/>
+          <w:rFonts w:ascii="Roboto" w:hAnsi="Roboto"/>
+          <w:color w:val="44546A" w:themeColor="text2"/>
+        </w:rPr>
+      </w:pPr>
+      <w:r>
+        <w:rPr>
+          <w:rStyle w:val="lev"/>
+          <w:rFonts w:ascii="Roboto" w:hAnsi="Roboto"/>
+          <w:color w:val="44546A" w:themeColor="text2"/>
+        </w:rPr>
+        <w:t xml:space="preserve">Fait en </w:t>
+      </w:r>
+      <w:r>
+        <w:rPr>
+          <w:rStyle w:val="lev"/>
+          <w:rFonts w:ascii="Roboto" w:hAnsi="Roboto"/>
+          <w:color w:val="44546A" w:themeColor="text2"/>
+        </w:rPr>
+        <w:t>bleu</w:t>
+      </w:r>
+      <w:r>
+        <w:rPr>
+          <w:rStyle w:val="lev"/>
+          <w:rFonts w:ascii="Roboto" w:hAnsi="Roboto"/>
+          <w:color w:val="44546A" w:themeColor="text2"/>
+        </w:rPr>
+        <w:t> :</w:t>
+      </w:r>
+    </w:p>
+    <w:p>
+      <w:pPr>
+        <w:pStyle w:val="NormalWeb"/>
+        <w:spacing w:before="0" w:beforeAutospacing="0" w:after="0" w:afterAutospacing="0"/>
+        <w:rPr>
+          <w:rStyle w:val="lev"/>
+          <w:rFonts w:ascii="Roboto" w:hAnsi="Roboto"/>
+          <w:color w:val="44546A" w:themeColor="text2"/>
+        </w:rPr>
+      </w:pPr>
+    </w:p>
+    <w:p>
+      <w:pPr>
+        <w:pStyle w:val="NormalWeb"/>
         <w:numPr>
           <w:ilvl w:val="0"/>
-          <w:numId w:val="3"/>
+          <w:numId w:val="7"/>
         </w:numPr>
-        <w:rPr>
-          <w:color w:val="000000"/>
-          <w:sz w:val="27"/>
-          <w:szCs w:val="27"/>
-        </w:rPr>
-      </w:pPr>
-      <w:r>
-        <w:rPr>
-          <w:rStyle w:val="lev"/>
-          <w:color w:val="000000"/>
-          <w:sz w:val="27"/>
-          <w:szCs w:val="27"/>
-        </w:rPr>
-        <w:t>Gestion des utilisateurs :</w:t>
-      </w:r>
-      <w:r>
-        <w:rPr>
-          <w:color w:val="000000"/>
-          <w:sz w:val="27"/>
-          <w:szCs w:val="27"/>
-        </w:rPr>
-        <w:t xml:space="preserve"> Chaque utilisateur doit pouvoir se connecter à l’application. L’administrateur doit pouvoir créer et modifier les informations des enseignants et des étudiants.</w:t>
-      </w:r>
+        <w:spacing w:before="0" w:beforeAutospacing="0" w:after="0" w:afterAutospacing="0"/>
+        <w:rPr>
+          <w:rStyle w:val="lev"/>
+          <w:rFonts w:ascii="Roboto" w:hAnsi="Roboto"/>
+          <w:color w:val="44546A" w:themeColor="text2"/>
+        </w:rPr>
+      </w:pPr>
+      <w:r>
+        <w:rPr>
+          <w:rStyle w:val="lev"/>
+          <w:rFonts w:ascii="Roboto" w:hAnsi="Roboto"/>
+          <w:color w:val="44546A" w:themeColor="text2"/>
+        </w:rPr>
+        <w:t>Installation </w:t>
+      </w:r>
+      <w:r>
+        <w:rPr>
+          <w:rStyle w:val="lev"/>
+          <w:rFonts w:ascii="Roboto" w:hAnsi="Roboto"/>
+          <w:color w:val="44546A" w:themeColor="text2"/>
+        </w:rPr>
+        <w:t>mise en place projet</w:t>
+      </w:r>
+      <w:r>
+        <w:rPr>
+          <w:rStyle w:val="lev"/>
+          <w:rFonts w:ascii="Roboto" w:hAnsi="Roboto"/>
+          <w:color w:val="44546A" w:themeColor="text2"/>
+        </w:rPr>
+        <w:t xml:space="preserve">:  lib </w:t>
+      </w:r>
+      <w:proofErr w:type="spellStart"/>
+      <w:r>
+        <w:rPr>
+          <w:rStyle w:val="lev"/>
+          <w:rFonts w:ascii="Roboto" w:hAnsi="Roboto"/>
+          <w:color w:val="44546A" w:themeColor="text2"/>
+        </w:rPr>
+        <w:t>javafx</w:t>
+      </w:r>
+      <w:proofErr w:type="spellEnd"/>
+      <w:r>
+        <w:rPr>
+          <w:rStyle w:val="lev"/>
+          <w:rFonts w:ascii="Roboto" w:hAnsi="Roboto"/>
+          <w:color w:val="44546A" w:themeColor="text2"/>
+        </w:rPr>
+        <w:t xml:space="preserve"> / lib </w:t>
+      </w:r>
+      <w:proofErr w:type="spellStart"/>
+      <w:r>
+        <w:rPr>
+          <w:rStyle w:val="lev"/>
+          <w:rFonts w:ascii="Roboto" w:hAnsi="Roboto"/>
+          <w:color w:val="44546A" w:themeColor="text2"/>
+        </w:rPr>
+        <w:t>jackson</w:t>
+      </w:r>
+      <w:proofErr w:type="spellEnd"/>
+    </w:p>
+    <w:p>
+      <w:pPr>
+        <w:pStyle w:val="NormalWeb"/>
+        <w:spacing w:before="0" w:beforeAutospacing="0" w:after="0" w:afterAutospacing="0"/>
+        <w:ind w:left="720"/>
+        <w:rPr>
+          <w:rStyle w:val="lev"/>
+          <w:rFonts w:ascii="Roboto" w:hAnsi="Roboto"/>
+          <w:color w:val="44546A" w:themeColor="text2"/>
+        </w:rPr>
+      </w:pPr>
     </w:p>
     <w:p>
       <w:pPr>
         <w:pStyle w:val="NormalWeb"/>
         <w:numPr>
           <w:ilvl w:val="0"/>
-          <w:numId w:val="3"/>
+          <w:numId w:val="7"/>
         </w:numPr>
-        <w:rPr>
-          <w:color w:val="000000"/>
-          <w:sz w:val="27"/>
-          <w:szCs w:val="27"/>
-        </w:rPr>
-      </w:pPr>
-      <w:r>
-        <w:rPr>
-          <w:rStyle w:val="lev"/>
-          <w:color w:val="000000"/>
-          <w:sz w:val="27"/>
-          <w:szCs w:val="27"/>
-        </w:rPr>
-        <w:t>Gestion des matières :</w:t>
-      </w:r>
-      <w:r>
-        <w:rPr>
-          <w:color w:val="000000"/>
-          <w:sz w:val="27"/>
-          <w:szCs w:val="27"/>
-        </w:rPr>
-        <w:t xml:space="preserve"> L’administrateur doit pouvoir créer et modifier les matières enseignées. Les enseignants doivent pouvoir créer et modifier l’intitulé du contrôle passé, le coefficient, les notes et les appréciations de chaque étudiant pour leur matière.</w:t>
+        <w:spacing w:before="0" w:beforeAutospacing="0" w:after="0" w:afterAutospacing="0"/>
+        <w:rPr>
+          <w:rStyle w:val="lev"/>
+          <w:rFonts w:ascii="Roboto" w:hAnsi="Roboto"/>
+          <w:color w:val="44546A" w:themeColor="text2"/>
+        </w:rPr>
+      </w:pPr>
+      <w:r>
+        <w:rPr>
+          <w:rStyle w:val="lev"/>
+          <w:rFonts w:ascii="Roboto" w:hAnsi="Roboto"/>
+          <w:color w:val="44546A" w:themeColor="text2"/>
+        </w:rPr>
+        <w:t xml:space="preserve">Système de connexion sans hachage </w:t>
       </w:r>
     </w:p>
     <w:p>
@@ -69,30 +155,22 @@
         <w:pStyle w:val="NormalWeb"/>
         <w:numPr>
           <w:ilvl w:val="0"/>
-          <w:numId w:val="3"/>
+          <w:numId w:val="7"/>
         </w:numPr>
-        <w:rPr>
-          <w:color w:val="000000"/>
-          <w:sz w:val="27"/>
-          <w:szCs w:val="27"/>
-        </w:rPr>
-      </w:pPr>
-      <w:r>
-        <w:rPr>
-          <w:rStyle w:val="lev"/>
-          <w:color w:val="000000"/>
-          <w:sz w:val="27"/>
-          <w:szCs w:val="27"/>
-        </w:rPr>
-        <w:t>Calcul des statistiques :</w:t>
-      </w:r>
-      <w:r>
-        <w:rPr>
-          <w:color w:val="000000"/>
-          <w:sz w:val="27"/>
-          <w:szCs w:val="27"/>
-        </w:rPr>
-        <w:t xml:space="preserve"> Les enseignants doivent pouvoir voir la moyenne, la note minimale et maximale de la classe pour leur matière. Ils doivent également avoir accès à une vue d’ensemble des notes et des appréciations de toutes les matières des étudiants de la formation, avec affichage du ou des majors de la promotion par semestre.</w:t>
+        <w:spacing w:before="0" w:beforeAutospacing="0" w:after="0" w:afterAutospacing="0"/>
+        <w:rPr>
+          <w:rStyle w:val="lev"/>
+          <w:rFonts w:ascii="Roboto" w:hAnsi="Roboto"/>
+          <w:color w:val="44546A" w:themeColor="text2"/>
+        </w:rPr>
+      </w:pPr>
+      <w:r>
+        <w:rPr>
+          <w:rStyle w:val="lev"/>
+          <w:rFonts w:ascii="Roboto" w:hAnsi="Roboto"/>
+          <w:color w:val="44546A" w:themeColor="text2"/>
+        </w:rPr>
+        <w:t>Interface fonctionnelle de connexion (mais moche)</w:t>
       </w:r>
     </w:p>
     <w:p>
@@ -100,30 +178,42 @@
         <w:pStyle w:val="NormalWeb"/>
         <w:numPr>
           <w:ilvl w:val="0"/>
-          <w:numId w:val="3"/>
+          <w:numId w:val="7"/>
         </w:numPr>
-        <w:rPr>
-          <w:color w:val="000000"/>
-          <w:sz w:val="27"/>
-          <w:szCs w:val="27"/>
-        </w:rPr>
-      </w:pPr>
-      <w:r>
-        <w:rPr>
-          <w:rStyle w:val="lev"/>
-          <w:color w:val="000000"/>
-          <w:sz w:val="27"/>
-          <w:szCs w:val="27"/>
-        </w:rPr>
-        <w:t>Fonctionnement hors ligne :</w:t>
-      </w:r>
-      <w:r>
-        <w:rPr>
-          <w:color w:val="000000"/>
-          <w:sz w:val="27"/>
-          <w:szCs w:val="27"/>
-        </w:rPr>
-        <w:t xml:space="preserve"> Les enseignants doivent pouvoir saisir leurs notes même s’ils sont hors réseau.</w:t>
+        <w:spacing w:before="0" w:beforeAutospacing="0" w:after="0" w:afterAutospacing="0"/>
+        <w:rPr>
+          <w:rStyle w:val="lev"/>
+          <w:rFonts w:ascii="Roboto" w:hAnsi="Roboto"/>
+          <w:color w:val="44546A" w:themeColor="text2"/>
+        </w:rPr>
+      </w:pPr>
+      <w:r>
+        <w:rPr>
+          <w:rStyle w:val="lev"/>
+          <w:rFonts w:ascii="Roboto" w:hAnsi="Roboto"/>
+          <w:color w:val="44546A" w:themeColor="text2"/>
+        </w:rPr>
+        <w:t>Connexion vers admin si admin vers prof si autre</w:t>
+      </w:r>
+    </w:p>
+    <w:p>
+      <w:pPr>
+        <w:pStyle w:val="NormalWeb"/>
+        <w:spacing w:before="0" w:beforeAutospacing="0" w:after="0" w:afterAutospacing="0"/>
+        <w:ind w:left="720"/>
+        <w:rPr>
+          <w:rStyle w:val="lev"/>
+          <w:rFonts w:ascii="Roboto" w:hAnsi="Roboto"/>
+          <w:color w:val="44546A" w:themeColor="text2"/>
+        </w:rPr>
+      </w:pPr>
+      <w:r>
+        <w:rPr>
+          <w:rStyle w:val="lev"/>
+          <w:rFonts w:ascii="Roboto" w:hAnsi="Roboto"/>
+          <w:color w:val="44546A" w:themeColor="text2"/>
+        </w:rPr>
+        <w:t xml:space="preserve"> </w:t>
       </w:r>
     </w:p>
     <w:p>
@@ -131,61 +221,90 @@
         <w:pStyle w:val="NormalWeb"/>
         <w:numPr>
           <w:ilvl w:val="0"/>
-          <w:numId w:val="3"/>
+          <w:numId w:val="7"/>
         </w:numPr>
-        <w:rPr>
-          <w:color w:val="000000"/>
-          <w:sz w:val="27"/>
-          <w:szCs w:val="27"/>
-        </w:rPr>
-      </w:pPr>
-      <w:r>
-        <w:rPr>
-          <w:rStyle w:val="lev"/>
-          <w:color w:val="000000"/>
-          <w:sz w:val="27"/>
-          <w:szCs w:val="27"/>
-        </w:rPr>
-        <w:t>Stockage des données :</w:t>
-      </w:r>
-      <w:r>
-        <w:rPr>
-          <w:color w:val="000000"/>
-          <w:sz w:val="27"/>
-          <w:szCs w:val="27"/>
-        </w:rPr>
-        <w:t xml:space="preserve"> L’application doit stocker ses données sous forme JSON localement sur la machine de l’utilisateur et une interface API RESTful doit être implémentée pour transférer et stocker les données sur une base de données MySQL distante.</w:t>
-      </w:r>
+        <w:spacing w:before="0" w:beforeAutospacing="0" w:after="0" w:afterAutospacing="0"/>
+        <w:rPr>
+          <w:rStyle w:val="lev"/>
+          <w:rFonts w:ascii="Roboto" w:hAnsi="Roboto"/>
+          <w:color w:val="44546A" w:themeColor="text2"/>
+        </w:rPr>
+      </w:pPr>
+      <w:r>
+        <w:rPr>
+          <w:rStyle w:val="lev"/>
+          <w:rFonts w:ascii="Roboto" w:hAnsi="Roboto"/>
+          <w:color w:val="44546A" w:themeColor="text2"/>
+        </w:rPr>
+        <w:t>Relier le</w:t>
+      </w:r>
+      <w:r>
+        <w:rPr>
+          <w:rStyle w:val="lev"/>
+          <w:rFonts w:ascii="Roboto" w:hAnsi="Roboto"/>
+          <w:color w:val="44546A" w:themeColor="text2"/>
+        </w:rPr>
+        <w:t xml:space="preserve"> </w:t>
+      </w:r>
+      <w:proofErr w:type="spellStart"/>
+      <w:r>
+        <w:rPr>
+          <w:rStyle w:val="lev"/>
+          <w:rFonts w:ascii="Roboto" w:hAnsi="Roboto"/>
+          <w:color w:val="44546A" w:themeColor="text2"/>
+        </w:rPr>
+        <w:t>data.</w:t>
+      </w:r>
+      <w:r>
+        <w:rPr>
+          <w:rStyle w:val="lev"/>
+          <w:rFonts w:ascii="Roboto" w:hAnsi="Roboto"/>
+          <w:color w:val="44546A" w:themeColor="text2"/>
+        </w:rPr>
+        <w:t>json</w:t>
+      </w:r>
+      <w:proofErr w:type="spellEnd"/>
+      <w:r>
+        <w:rPr>
+          <w:rStyle w:val="lev"/>
+          <w:rFonts w:ascii="Roboto" w:hAnsi="Roboto"/>
+          <w:color w:val="44546A" w:themeColor="text2"/>
+        </w:rPr>
+        <w:t xml:space="preserve"> </w:t>
+      </w:r>
+    </w:p>
+    <w:p>
+      <w:pPr>
+        <w:pStyle w:val="NormalWeb"/>
+        <w:spacing w:before="0" w:beforeAutospacing="0" w:after="0" w:afterAutospacing="0"/>
+        <w:rPr>
+          <w:rStyle w:val="lev"/>
+          <w:rFonts w:ascii="Roboto" w:hAnsi="Roboto"/>
+          <w:color w:val="44546A" w:themeColor="text2"/>
+        </w:rPr>
+      </w:pPr>
     </w:p>
     <w:p>
       <w:pPr>
         <w:pStyle w:val="NormalWeb"/>
         <w:numPr>
           <w:ilvl w:val="0"/>
-          <w:numId w:val="3"/>
+          <w:numId w:val="7"/>
         </w:numPr>
-        <w:rPr>
-          <w:color w:val="000000"/>
-          <w:sz w:val="27"/>
-          <w:szCs w:val="27"/>
-        </w:rPr>
-      </w:pPr>
-      <w:r>
-        <w:rPr>
-          <w:rStyle w:val="lev"/>
-          <w:color w:val="000000"/>
-          <w:sz w:val="27"/>
-          <w:szCs w:val="27"/>
-        </w:rPr>
-        <w:t>Gestion des exceptions :</w:t>
-      </w:r>
-      <w:r>
-        <w:rPr>
-          <w:color w:val="000000"/>
-          <w:sz w:val="27"/>
-          <w:szCs w:val="27"/>
-        </w:rPr>
-        <w:t xml:space="preserve"> L’application doit gérer les exceptions qui risquent de perturber les utilisateurs durant son utilisation en envoyant un message d’erreur décrivant l’erreur en question à l’écran.</w:t>
+        <w:spacing w:before="0" w:beforeAutospacing="0" w:after="0" w:afterAutospacing="0"/>
+        <w:rPr>
+          <w:rStyle w:val="lev"/>
+          <w:rFonts w:ascii="Roboto" w:hAnsi="Roboto"/>
+          <w:color w:val="111111"/>
+        </w:rPr>
+      </w:pPr>
+      <w:r>
+        <w:rPr>
+          <w:rStyle w:val="lev"/>
+          <w:rFonts w:ascii="Roboto" w:hAnsi="Roboto"/>
+          <w:color w:val="111111"/>
+        </w:rPr>
+        <w:t xml:space="preserve">Accueil Admin Interface fonctionnel </w:t>
       </w:r>
     </w:p>
     <w:p>
@@ -193,110 +312,113 @@
         <w:pStyle w:val="NormalWeb"/>
         <w:numPr>
           <w:ilvl w:val="0"/>
-          <w:numId w:val="3"/>
+          <w:numId w:val="7"/>
         </w:numPr>
-        <w:rPr>
-          <w:color w:val="000000"/>
-          <w:sz w:val="27"/>
-          <w:szCs w:val="27"/>
-        </w:rPr>
-      </w:pPr>
-      <w:r>
-        <w:rPr>
-          <w:rStyle w:val="lev"/>
-          <w:color w:val="000000"/>
-          <w:sz w:val="27"/>
-          <w:szCs w:val="27"/>
-        </w:rPr>
-        <w:t>Tests unitaires :</w:t>
-      </w:r>
-      <w:r>
-        <w:rPr>
-          <w:color w:val="000000"/>
-          <w:sz w:val="27"/>
-          <w:szCs w:val="27"/>
-        </w:rPr>
-        <w:t xml:space="preserve"> Toutes les méthodes créées durant le développement doivent être testées unitairement.</w:t>
-      </w:r>
+        <w:spacing w:before="0" w:beforeAutospacing="0" w:after="0" w:afterAutospacing="0"/>
+        <w:rPr>
+          <w:rStyle w:val="lev"/>
+          <w:rFonts w:ascii="Roboto" w:hAnsi="Roboto"/>
+          <w:color w:val="111111"/>
+        </w:rPr>
+      </w:pPr>
+      <w:r>
+        <w:rPr>
+          <w:rStyle w:val="lev"/>
+          <w:rFonts w:ascii="Roboto" w:hAnsi="Roboto"/>
+          <w:color w:val="111111"/>
+        </w:rPr>
+        <w:t xml:space="preserve">Code java </w:t>
+      </w:r>
+    </w:p>
+    <w:p>
+      <w:pPr>
+        <w:pStyle w:val="NormalWeb"/>
+        <w:spacing w:before="0" w:beforeAutospacing="0" w:after="0" w:afterAutospacing="0"/>
+        <w:ind w:left="720"/>
+        <w:rPr>
+          <w:rStyle w:val="lev"/>
+          <w:rFonts w:ascii="Roboto" w:hAnsi="Roboto"/>
+          <w:color w:val="111111"/>
+        </w:rPr>
+      </w:pPr>
     </w:p>
     <w:p>
       <w:pPr>
         <w:pStyle w:val="NormalWeb"/>
         <w:numPr>
           <w:ilvl w:val="0"/>
-          <w:numId w:val="3"/>
+          <w:numId w:val="7"/>
         </w:numPr>
-        <w:rPr>
-          <w:color w:val="000000"/>
-          <w:sz w:val="27"/>
-          <w:szCs w:val="27"/>
-        </w:rPr>
-      </w:pPr>
-      <w:r>
-        <w:rPr>
-          <w:rStyle w:val="lev"/>
-          <w:color w:val="000000"/>
-          <w:sz w:val="27"/>
-          <w:szCs w:val="27"/>
-        </w:rPr>
-        <w:t>Interface utilisateur :</w:t>
-      </w:r>
-      <w:r>
-        <w:rPr>
-          <w:color w:val="000000"/>
-          <w:sz w:val="27"/>
-          <w:szCs w:val="27"/>
-        </w:rPr>
-        <w:t xml:space="preserve"> L’interface utilisateur doit comprendre une page d’accueil, une page de connexion, une page d’administration et une page utilisateur.</w:t>
-      </w:r>
-    </w:p>
-    <w:p/>
-    <w:p/>
-    <w:p/>
-    <w:p/>
-    <w:p/>
-    <w:p/>
-    <w:p/>
-    <w:p/>
-    <w:p/>
-    <w:p/>
-    <w:p/>
-    <w:p/>
+        <w:spacing w:before="0" w:beforeAutospacing="0" w:after="0" w:afterAutospacing="0"/>
+        <w:rPr>
+          <w:rStyle w:val="lev"/>
+          <w:rFonts w:ascii="Roboto" w:hAnsi="Roboto"/>
+          <w:color w:val="111111"/>
+        </w:rPr>
+      </w:pPr>
+      <w:r>
+        <w:rPr>
+          <w:rStyle w:val="lev"/>
+          <w:rFonts w:ascii="Roboto" w:hAnsi="Roboto"/>
+          <w:color w:val="111111"/>
+        </w:rPr>
+        <w:t>Modifier/ajouter</w:t>
+      </w:r>
+      <w:r>
+        <w:rPr>
+          <w:rStyle w:val="lev"/>
+          <w:rFonts w:ascii="Roboto" w:hAnsi="Roboto"/>
+          <w:color w:val="111111"/>
+        </w:rPr>
+        <w:t xml:space="preserve"> prof </w:t>
+      </w:r>
+      <w:r>
+        <w:rPr>
+          <w:rStyle w:val="lev"/>
+          <w:rFonts w:ascii="Roboto" w:hAnsi="Roboto"/>
+          <w:color w:val="111111"/>
+        </w:rPr>
+        <w:t xml:space="preserve">Interface fonctionnel </w:t>
+      </w:r>
+    </w:p>
     <w:p>
       <w:pPr>
         <w:pStyle w:val="NormalWeb"/>
         <w:numPr>
           <w:ilvl w:val="0"/>
-          <w:numId w:val="4"/>
+          <w:numId w:val="7"/>
         </w:numPr>
         <w:spacing w:before="0" w:beforeAutospacing="0" w:after="0" w:afterAutospacing="0"/>
         <w:rPr>
-          <w:rFonts w:ascii="Roboto" w:hAnsi="Roboto"/>
-          <w:color w:val="111111"/>
-        </w:rPr>
-      </w:pPr>
-      <w:r>
-        <w:rPr>
-          <w:rStyle w:val="lev"/>
-          <w:rFonts w:ascii="Roboto" w:hAnsi="Roboto"/>
-          <w:color w:val="111111"/>
-        </w:rPr>
-        <w:lastRenderedPageBreak/>
-        <w:t>Page de connexion :</w:t>
-      </w:r>
-      <w:r>
-        <w:rPr>
-          <w:rFonts w:ascii="Roboto" w:hAnsi="Roboto"/>
-          <w:color w:val="111111"/>
-        </w:rPr>
-        <w:t> Cette page permettra aux utilisateurs de se connecter à l’application.</w:t>
-      </w:r>
-    </w:p>
-    <w:p>
-      <w:pPr>
-        <w:pStyle w:val="NormalWeb"/>
-        <w:spacing w:before="0" w:beforeAutospacing="0" w:after="0" w:afterAutospacing="0"/>
-        <w:rPr>
+          <w:rStyle w:val="lev"/>
+          <w:rFonts w:ascii="Roboto" w:hAnsi="Roboto"/>
+          <w:color w:val="111111"/>
+        </w:rPr>
+      </w:pPr>
+      <w:r>
+        <w:rPr>
+          <w:rStyle w:val="lev"/>
+          <w:rFonts w:ascii="Roboto" w:hAnsi="Roboto"/>
+          <w:color w:val="111111"/>
+        </w:rPr>
+        <w:t xml:space="preserve">code java </w:t>
+      </w:r>
+      <w:r>
+        <w:rPr>
+          <w:rStyle w:val="lev"/>
+          <w:rFonts w:ascii="Roboto" w:hAnsi="Roboto"/>
+          <w:color w:val="111111"/>
+        </w:rPr>
+        <w:t xml:space="preserve"> </w:t>
+      </w:r>
+    </w:p>
+    <w:p>
+      <w:pPr>
+        <w:pStyle w:val="NormalWeb"/>
+        <w:spacing w:before="0" w:beforeAutospacing="0" w:after="0" w:afterAutospacing="0"/>
+        <w:ind w:left="720"/>
+        <w:rPr>
+          <w:rStyle w:val="lev"/>
           <w:rFonts w:ascii="Roboto" w:hAnsi="Roboto"/>
           <w:color w:val="111111"/>
         </w:rPr>
@@ -307,100 +429,598 @@
         <w:pStyle w:val="NormalWeb"/>
         <w:numPr>
           <w:ilvl w:val="0"/>
-          <w:numId w:val="4"/>
+          <w:numId w:val="7"/>
         </w:numPr>
         <w:spacing w:before="0" w:beforeAutospacing="0" w:after="0" w:afterAutospacing="0"/>
         <w:rPr>
-          <w:rFonts w:ascii="Roboto" w:hAnsi="Roboto"/>
-          <w:color w:val="111111"/>
-        </w:rPr>
-      </w:pPr>
-      <w:r>
-        <w:rPr>
-          <w:rStyle w:val="lev"/>
-          <w:rFonts w:ascii="Roboto" w:hAnsi="Roboto"/>
-          <w:color w:val="111111"/>
-        </w:rPr>
-        <w:t>Page d’accueil :</w:t>
-      </w:r>
-      <w:r>
-        <w:rPr>
-          <w:rFonts w:ascii="Roboto" w:hAnsi="Roboto"/>
-          <w:color w:val="111111"/>
-        </w:rPr>
-        <w:t> Cette page contiendra le logo du lycée et de la formation SIO</w:t>
-      </w:r>
-      <w:r>
-        <w:rPr>
-          <w:rFonts w:ascii="Roboto" w:hAnsi="Roboto"/>
-          <w:color w:val="111111"/>
-        </w:rPr>
-        <w:t>.</w:t>
-      </w:r>
-    </w:p>
-    <w:p>
-      <w:pPr>
-        <w:pStyle w:val="NormalWeb"/>
-        <w:spacing w:before="0" w:beforeAutospacing="0" w:after="0" w:afterAutospacing="0"/>
-        <w:rPr>
-          <w:rFonts w:ascii="Roboto" w:hAnsi="Roboto"/>
-          <w:color w:val="111111"/>
-        </w:rPr>
-      </w:pPr>
+          <w:rStyle w:val="lev"/>
+          <w:rFonts w:ascii="Roboto" w:hAnsi="Roboto"/>
+          <w:color w:val="111111"/>
+        </w:rPr>
+      </w:pPr>
+      <w:r>
+        <w:rPr>
+          <w:rStyle w:val="lev"/>
+          <w:rFonts w:ascii="Roboto" w:hAnsi="Roboto"/>
+          <w:color w:val="111111"/>
+        </w:rPr>
+        <w:t>Modifier/ajouter</w:t>
+      </w:r>
+      <w:r>
+        <w:rPr>
+          <w:rStyle w:val="lev"/>
+          <w:rFonts w:ascii="Roboto" w:hAnsi="Roboto"/>
+          <w:color w:val="111111"/>
+        </w:rPr>
+        <w:t xml:space="preserve"> </w:t>
+      </w:r>
+      <w:r>
+        <w:rPr>
+          <w:rStyle w:val="lev"/>
+          <w:rFonts w:ascii="Roboto" w:hAnsi="Roboto"/>
+          <w:color w:val="111111"/>
+        </w:rPr>
+        <w:t>étudiant</w:t>
+      </w:r>
+      <w:r>
+        <w:rPr>
+          <w:rStyle w:val="lev"/>
+          <w:rFonts w:ascii="Roboto" w:hAnsi="Roboto"/>
+          <w:color w:val="111111"/>
+        </w:rPr>
+        <w:t xml:space="preserve"> Interface fonctionnel </w:t>
+      </w:r>
     </w:p>
     <w:p>
       <w:pPr>
         <w:pStyle w:val="NormalWeb"/>
         <w:numPr>
           <w:ilvl w:val="0"/>
-          <w:numId w:val="4"/>
+          <w:numId w:val="7"/>
         </w:numPr>
         <w:spacing w:before="0" w:beforeAutospacing="0" w:after="0" w:afterAutospacing="0"/>
         <w:rPr>
-          <w:rFonts w:ascii="Roboto" w:hAnsi="Roboto"/>
-          <w:color w:val="111111"/>
-        </w:rPr>
-      </w:pPr>
-      <w:r>
-        <w:rPr>
-          <w:rStyle w:val="lev"/>
-          <w:rFonts w:ascii="Roboto" w:hAnsi="Roboto"/>
-          <w:color w:val="111111"/>
-        </w:rPr>
-        <w:t>Page d’administration :</w:t>
-      </w:r>
-      <w:r>
-        <w:rPr>
-          <w:rFonts w:ascii="Roboto" w:hAnsi="Roboto"/>
-          <w:color w:val="111111"/>
-        </w:rPr>
-        <w:t> Sur cette page, l’administrateur pourra créer et modifier les matières enseignées, les enseignants et les étudiants.</w:t>
-      </w:r>
+          <w:rStyle w:val="lev"/>
+          <w:rFonts w:ascii="Roboto" w:hAnsi="Roboto"/>
+          <w:color w:val="111111"/>
+        </w:rPr>
+      </w:pPr>
+      <w:r>
+        <w:rPr>
+          <w:rStyle w:val="lev"/>
+          <w:rFonts w:ascii="Roboto" w:hAnsi="Roboto"/>
+          <w:color w:val="111111"/>
+        </w:rPr>
+        <w:t xml:space="preserve">code java  </w:t>
+      </w:r>
+    </w:p>
+    <w:p>
+      <w:pPr>
+        <w:pStyle w:val="NormalWeb"/>
+        <w:spacing w:before="0" w:beforeAutospacing="0" w:after="0" w:afterAutospacing="0"/>
+        <w:rPr>
+          <w:rStyle w:val="lev"/>
+          <w:rFonts w:ascii="Roboto" w:hAnsi="Roboto"/>
+          <w:color w:val="111111"/>
+        </w:rPr>
+      </w:pPr>
     </w:p>
     <w:p>
       <w:pPr>
         <w:pStyle w:val="NormalWeb"/>
         <w:numPr>
           <w:ilvl w:val="0"/>
-          <w:numId w:val="4"/>
+          <w:numId w:val="7"/>
         </w:numPr>
         <w:spacing w:before="0" w:beforeAutospacing="0" w:after="0" w:afterAutospacing="0"/>
         <w:rPr>
           <w:rStyle w:val="lev"/>
           <w:rFonts w:ascii="Roboto" w:hAnsi="Roboto"/>
-          <w:b w:val="0"/>
-          <w:bCs w:val="0"/>
-          <w:color w:val="111111"/>
-        </w:rPr>
-      </w:pPr>
-      <w:r>
-        <w:rPr>
-          <w:rStyle w:val="lev"/>
-          <w:rFonts w:ascii="Roboto" w:hAnsi="Roboto"/>
-          <w:color w:val="111111"/>
-        </w:rPr>
-        <w:t>Page utilisateur :</w:t>
-      </w:r>
+          <w:color w:val="111111"/>
+        </w:rPr>
+      </w:pPr>
+      <w:r>
+        <w:rPr>
+          <w:rStyle w:val="lev"/>
+          <w:rFonts w:ascii="Roboto" w:hAnsi="Roboto"/>
+          <w:color w:val="111111"/>
+        </w:rPr>
+        <w:t>Modifier/ajouter matière</w:t>
+      </w:r>
+      <w:r>
+        <w:rPr>
+          <w:rStyle w:val="lev"/>
+          <w:rFonts w:ascii="Roboto" w:hAnsi="Roboto"/>
+          <w:color w:val="111111"/>
+        </w:rPr>
+        <w:t xml:space="preserve"> Interface fonctionnel </w:t>
+      </w:r>
+    </w:p>
+    <w:p>
+      <w:pPr>
+        <w:pStyle w:val="NormalWeb"/>
+        <w:numPr>
+          <w:ilvl w:val="0"/>
+          <w:numId w:val="7"/>
+        </w:numPr>
+        <w:spacing w:before="0" w:beforeAutospacing="0" w:after="0" w:afterAutospacing="0"/>
+        <w:rPr>
+          <w:rStyle w:val="lev"/>
+          <w:rFonts w:ascii="Roboto" w:hAnsi="Roboto"/>
+          <w:color w:val="111111"/>
+        </w:rPr>
+      </w:pPr>
+      <w:r>
+        <w:rPr>
+          <w:rStyle w:val="lev"/>
+          <w:rFonts w:ascii="Roboto" w:hAnsi="Roboto"/>
+          <w:color w:val="111111"/>
+        </w:rPr>
+        <w:t xml:space="preserve">code java  </w:t>
+      </w:r>
+    </w:p>
+    <w:p>
+      <w:pPr>
+        <w:pStyle w:val="NormalWeb"/>
+        <w:spacing w:before="0" w:beforeAutospacing="0" w:after="0" w:afterAutospacing="0"/>
+        <w:ind w:left="360"/>
+        <w:rPr>
+          <w:rStyle w:val="lev"/>
+          <w:rFonts w:ascii="Roboto" w:hAnsi="Roboto"/>
+          <w:color w:val="111111"/>
+        </w:rPr>
+      </w:pPr>
+    </w:p>
+    <w:p>
+      <w:pPr>
+        <w:pStyle w:val="NormalWeb"/>
+        <w:numPr>
+          <w:ilvl w:val="0"/>
+          <w:numId w:val="7"/>
+        </w:numPr>
+        <w:spacing w:before="0" w:beforeAutospacing="0" w:after="0" w:afterAutospacing="0"/>
+        <w:rPr>
+          <w:rStyle w:val="lev"/>
+          <w:rFonts w:ascii="Roboto" w:hAnsi="Roboto"/>
+          <w:color w:val="111111"/>
+        </w:rPr>
+      </w:pPr>
+      <w:r>
+        <w:rPr>
+          <w:rStyle w:val="lev"/>
+          <w:rFonts w:ascii="Roboto" w:hAnsi="Roboto"/>
+          <w:color w:val="111111"/>
+        </w:rPr>
+        <w:t xml:space="preserve">Accueil Prof Interface fonctionnel </w:t>
+      </w:r>
+    </w:p>
+    <w:p>
+      <w:pPr>
+        <w:pStyle w:val="NormalWeb"/>
+        <w:numPr>
+          <w:ilvl w:val="0"/>
+          <w:numId w:val="7"/>
+        </w:numPr>
+        <w:spacing w:before="0" w:beforeAutospacing="0" w:after="0" w:afterAutospacing="0"/>
+        <w:rPr>
+          <w:rStyle w:val="lev"/>
+          <w:rFonts w:ascii="Roboto" w:hAnsi="Roboto"/>
+          <w:color w:val="111111"/>
+        </w:rPr>
+      </w:pPr>
+      <w:r>
+        <w:rPr>
+          <w:rStyle w:val="lev"/>
+          <w:rFonts w:ascii="Roboto" w:hAnsi="Roboto"/>
+          <w:color w:val="111111"/>
+        </w:rPr>
+        <w:t xml:space="preserve"> Code java </w:t>
+      </w:r>
+    </w:p>
+    <w:p>
+      <w:pPr>
+        <w:pStyle w:val="NormalWeb"/>
+        <w:spacing w:before="0" w:beforeAutospacing="0" w:after="0" w:afterAutospacing="0"/>
+        <w:ind w:left="720"/>
+        <w:rPr>
+          <w:rStyle w:val="lev"/>
+          <w:rFonts w:ascii="Roboto" w:hAnsi="Roboto"/>
+          <w:color w:val="111111"/>
+        </w:rPr>
+      </w:pPr>
+    </w:p>
+    <w:p>
+      <w:pPr>
+        <w:pStyle w:val="NormalWeb"/>
+        <w:numPr>
+          <w:ilvl w:val="0"/>
+          <w:numId w:val="7"/>
+        </w:numPr>
+        <w:spacing w:before="0" w:beforeAutospacing="0" w:after="0" w:afterAutospacing="0"/>
+        <w:rPr>
+          <w:rStyle w:val="lev"/>
+          <w:rFonts w:ascii="Roboto" w:hAnsi="Roboto"/>
+          <w:color w:val="111111"/>
+        </w:rPr>
+      </w:pPr>
+      <w:r>
+        <w:rPr>
+          <w:rStyle w:val="lev"/>
+          <w:rFonts w:ascii="Roboto" w:hAnsi="Roboto"/>
+          <w:color w:val="111111"/>
+        </w:rPr>
+        <w:t>Ajoute/Modifier note et appréciation</w:t>
+      </w:r>
+      <w:r>
+        <w:rPr>
+          <w:rStyle w:val="lev"/>
+          <w:rFonts w:ascii="Roboto" w:hAnsi="Roboto"/>
+          <w:color w:val="111111"/>
+        </w:rPr>
+        <w:t xml:space="preserve"> Interface fonctionnel</w:t>
+      </w:r>
+    </w:p>
+    <w:p>
+      <w:pPr>
+        <w:pStyle w:val="NormalWeb"/>
+        <w:numPr>
+          <w:ilvl w:val="0"/>
+          <w:numId w:val="7"/>
+        </w:numPr>
+        <w:spacing w:before="0" w:beforeAutospacing="0" w:after="0" w:afterAutospacing="0"/>
+        <w:rPr>
+          <w:rStyle w:val="lev"/>
+          <w:rFonts w:ascii="Roboto" w:hAnsi="Roboto"/>
+          <w:color w:val="111111"/>
+        </w:rPr>
+      </w:pPr>
+      <w:r>
+        <w:rPr>
+          <w:rStyle w:val="lev"/>
+          <w:rFonts w:ascii="Roboto" w:hAnsi="Roboto"/>
+          <w:color w:val="111111"/>
+        </w:rPr>
+        <w:t xml:space="preserve">code java  </w:t>
+      </w:r>
+    </w:p>
+    <w:p>
+      <w:pPr>
+        <w:pStyle w:val="NormalWeb"/>
+        <w:spacing w:before="0" w:beforeAutospacing="0" w:after="0" w:afterAutospacing="0"/>
+        <w:rPr>
+          <w:rStyle w:val="lev"/>
+          <w:rFonts w:ascii="Roboto" w:hAnsi="Roboto"/>
+          <w:color w:val="111111"/>
+        </w:rPr>
+      </w:pPr>
+    </w:p>
+    <w:p>
+      <w:pPr>
+        <w:pStyle w:val="NormalWeb"/>
+        <w:numPr>
+          <w:ilvl w:val="0"/>
+          <w:numId w:val="7"/>
+        </w:numPr>
+        <w:spacing w:before="0" w:beforeAutospacing="0" w:after="0" w:afterAutospacing="0"/>
+        <w:rPr>
+          <w:rStyle w:val="lev"/>
+          <w:rFonts w:ascii="Roboto" w:hAnsi="Roboto"/>
+          <w:color w:val="111111"/>
+        </w:rPr>
+      </w:pPr>
+      <w:r>
+        <w:rPr>
+          <w:rStyle w:val="lev"/>
+          <w:rFonts w:ascii="Roboto" w:hAnsi="Roboto"/>
+          <w:color w:val="111111"/>
+        </w:rPr>
+        <w:t>Stat  par étudi</w:t>
+      </w:r>
+      <w:r>
+        <w:rPr>
+          <w:rStyle w:val="lev"/>
+          <w:rFonts w:ascii="Roboto" w:hAnsi="Roboto"/>
+          <w:color w:val="111111"/>
+        </w:rPr>
+        <w:t>ant</w:t>
+      </w:r>
+      <w:r>
+        <w:rPr>
+          <w:rStyle w:val="lev"/>
+          <w:rFonts w:ascii="Roboto" w:hAnsi="Roboto"/>
+          <w:color w:val="111111"/>
+        </w:rPr>
+        <w:t xml:space="preserve"> Interface fonctionnel</w:t>
+      </w:r>
+    </w:p>
+    <w:p>
+      <w:pPr>
+        <w:pStyle w:val="NormalWeb"/>
+        <w:numPr>
+          <w:ilvl w:val="0"/>
+          <w:numId w:val="7"/>
+        </w:numPr>
+        <w:spacing w:before="0" w:beforeAutospacing="0" w:after="0" w:afterAutospacing="0"/>
+        <w:rPr>
+          <w:rStyle w:val="lev"/>
+          <w:rFonts w:ascii="Roboto" w:hAnsi="Roboto"/>
+          <w:color w:val="111111"/>
+        </w:rPr>
+      </w:pPr>
+      <w:r>
+        <w:rPr>
+          <w:rStyle w:val="lev"/>
+          <w:rFonts w:ascii="Roboto" w:hAnsi="Roboto"/>
+          <w:color w:val="111111"/>
+        </w:rPr>
+        <w:t xml:space="preserve">code java  </w:t>
+      </w:r>
+    </w:p>
+    <w:p>
+      <w:pPr>
+        <w:pStyle w:val="NormalWeb"/>
+        <w:spacing w:before="0" w:beforeAutospacing="0" w:after="0" w:afterAutospacing="0"/>
+        <w:ind w:left="720"/>
+        <w:rPr>
+          <w:rStyle w:val="lev"/>
+          <w:rFonts w:ascii="Roboto" w:hAnsi="Roboto"/>
+          <w:color w:val="111111"/>
+        </w:rPr>
+      </w:pPr>
+    </w:p>
+    <w:p>
+      <w:pPr>
+        <w:pStyle w:val="NormalWeb"/>
+        <w:numPr>
+          <w:ilvl w:val="0"/>
+          <w:numId w:val="7"/>
+        </w:numPr>
+        <w:spacing w:before="0" w:beforeAutospacing="0" w:after="0" w:afterAutospacing="0"/>
+        <w:rPr>
+          <w:rStyle w:val="lev"/>
+          <w:rFonts w:ascii="Roboto" w:hAnsi="Roboto"/>
+          <w:color w:val="111111"/>
+        </w:rPr>
+      </w:pPr>
+      <w:proofErr w:type="spellStart"/>
+      <w:r>
+        <w:rPr>
+          <w:rStyle w:val="lev"/>
+          <w:rFonts w:ascii="Roboto" w:hAnsi="Roboto"/>
+          <w:color w:val="111111"/>
+        </w:rPr>
+        <w:t>hashage</w:t>
+      </w:r>
+      <w:proofErr w:type="spellEnd"/>
+      <w:r>
+        <w:rPr>
+          <w:rStyle w:val="lev"/>
+          <w:rFonts w:ascii="Roboto" w:hAnsi="Roboto"/>
+          <w:color w:val="111111"/>
+        </w:rPr>
+        <w:t xml:space="preserve"> des </w:t>
+      </w:r>
+      <w:proofErr w:type="spellStart"/>
+      <w:r>
+        <w:rPr>
+          <w:rStyle w:val="lev"/>
+          <w:rFonts w:ascii="Roboto" w:hAnsi="Roboto"/>
+          <w:color w:val="111111"/>
+        </w:rPr>
+        <w:t>mdp</w:t>
+      </w:r>
+      <w:proofErr w:type="spellEnd"/>
+    </w:p>
+    <w:p>
+      <w:pPr>
+        <w:pStyle w:val="NormalWeb"/>
+        <w:numPr>
+          <w:ilvl w:val="0"/>
+          <w:numId w:val="7"/>
+        </w:numPr>
+        <w:spacing w:before="0" w:beforeAutospacing="0" w:after="0" w:afterAutospacing="0"/>
+        <w:rPr>
+          <w:rStyle w:val="lev"/>
+          <w:rFonts w:ascii="Roboto" w:hAnsi="Roboto"/>
+          <w:color w:val="111111"/>
+        </w:rPr>
+      </w:pPr>
+      <w:r>
+        <w:rPr>
+          <w:rStyle w:val="lev"/>
+          <w:rFonts w:ascii="Roboto" w:hAnsi="Roboto"/>
+          <w:color w:val="111111"/>
+        </w:rPr>
+        <w:t>Gestion sauvegarde data base API reste…</w:t>
+      </w:r>
+    </w:p>
+    <w:p>
+      <w:pPr>
+        <w:pStyle w:val="NormalWeb"/>
+        <w:spacing w:before="0" w:beforeAutospacing="0" w:after="0" w:afterAutospacing="0"/>
+        <w:ind w:left="720"/>
+        <w:rPr>
+          <w:rStyle w:val="lev"/>
+          <w:rFonts w:ascii="Roboto" w:hAnsi="Roboto"/>
+          <w:color w:val="111111"/>
+        </w:rPr>
+      </w:pPr>
+    </w:p>
+    <w:p>
+      <w:pPr>
+        <w:pStyle w:val="NormalWeb"/>
+        <w:numPr>
+          <w:ilvl w:val="0"/>
+          <w:numId w:val="7"/>
+        </w:numPr>
+        <w:spacing w:before="0" w:beforeAutospacing="0" w:after="0" w:afterAutospacing="0"/>
+        <w:rPr>
+          <w:rStyle w:val="lev"/>
+          <w:rFonts w:ascii="Roboto" w:hAnsi="Roboto"/>
+          <w:color w:val="111111"/>
+        </w:rPr>
+      </w:pPr>
+      <w:r>
+        <w:rPr>
+          <w:rStyle w:val="lev"/>
+          <w:rFonts w:ascii="Roboto" w:hAnsi="Roboto"/>
+          <w:color w:val="111111"/>
+        </w:rPr>
+        <w:t>d</w:t>
+      </w:r>
+      <w:r>
+        <w:rPr>
+          <w:rStyle w:val="lev"/>
+          <w:rFonts w:ascii="Roboto" w:hAnsi="Roboto"/>
+          <w:color w:val="111111"/>
+        </w:rPr>
+        <w:t>e</w:t>
+      </w:r>
+      <w:r>
+        <w:rPr>
+          <w:rStyle w:val="lev"/>
+          <w:rFonts w:ascii="Roboto" w:hAnsi="Roboto"/>
+          <w:color w:val="111111"/>
+        </w:rPr>
+        <w:t>sign</w:t>
+      </w:r>
+      <w:r>
+        <w:rPr>
+          <w:rStyle w:val="lev"/>
+          <w:rFonts w:ascii="Roboto" w:hAnsi="Roboto"/>
+          <w:color w:val="111111"/>
+        </w:rPr>
+        <w:t xml:space="preserve"> correct des interface</w:t>
+      </w:r>
+      <w:r>
+        <w:rPr>
+          <w:rStyle w:val="lev"/>
+          <w:rFonts w:ascii="Roboto" w:hAnsi="Roboto"/>
+          <w:color w:val="111111"/>
+        </w:rPr>
+        <w:t>s.</w:t>
+      </w:r>
+    </w:p>
+    <w:p>
+      <w:pPr>
+        <w:pStyle w:val="NormalWeb"/>
+        <w:spacing w:before="0" w:beforeAutospacing="0" w:after="0" w:afterAutospacing="0"/>
+        <w:rPr>
+          <w:rStyle w:val="lev"/>
+          <w:rFonts w:ascii="Roboto" w:hAnsi="Roboto"/>
+          <w:color w:val="111111"/>
+        </w:rPr>
+      </w:pPr>
+    </w:p>
+    <w:p>
+      <w:pPr>
+        <w:pStyle w:val="NormalWeb"/>
+        <w:spacing w:before="0" w:beforeAutospacing="0" w:after="0" w:afterAutospacing="0"/>
+        <w:rPr>
+          <w:rStyle w:val="lev"/>
+          <w:rFonts w:ascii="Roboto" w:hAnsi="Roboto"/>
+          <w:color w:val="111111"/>
+        </w:rPr>
+      </w:pPr>
+    </w:p>
+    <w:p>
+      <w:pPr>
+        <w:pStyle w:val="NormalWeb"/>
+        <w:spacing w:before="0" w:beforeAutospacing="0" w:after="0" w:afterAutospacing="0"/>
+        <w:rPr>
+          <w:rStyle w:val="lev"/>
+          <w:rFonts w:ascii="Roboto" w:hAnsi="Roboto"/>
+          <w:color w:val="111111"/>
+        </w:rPr>
+      </w:pPr>
+    </w:p>
+    <w:p>
+      <w:pPr>
+        <w:pStyle w:val="NormalWeb"/>
+        <w:spacing w:before="0" w:beforeAutospacing="0" w:after="0" w:afterAutospacing="0"/>
+        <w:rPr>
+          <w:rStyle w:val="lev"/>
+          <w:rFonts w:ascii="Roboto" w:hAnsi="Roboto"/>
+          <w:color w:val="111111"/>
+        </w:rPr>
+      </w:pPr>
+    </w:p>
+    <w:p>
+      <w:pPr>
+        <w:pStyle w:val="NormalWeb"/>
+        <w:spacing w:before="0" w:beforeAutospacing="0" w:after="0" w:afterAutospacing="0"/>
+        <w:rPr>
+          <w:rStyle w:val="lev"/>
+          <w:rFonts w:ascii="Roboto" w:hAnsi="Roboto"/>
+          <w:color w:val="111111"/>
+        </w:rPr>
+      </w:pPr>
+    </w:p>
+    <w:p>
+      <w:pPr>
+        <w:pStyle w:val="NormalWeb"/>
+        <w:spacing w:before="0" w:beforeAutospacing="0" w:after="0" w:afterAutospacing="0"/>
+        <w:rPr>
+          <w:rStyle w:val="lev"/>
+          <w:rFonts w:ascii="Roboto" w:hAnsi="Roboto"/>
+          <w:color w:val="111111"/>
+        </w:rPr>
+      </w:pPr>
+    </w:p>
+    <w:p>
+      <w:pPr>
+        <w:pStyle w:val="NormalWeb"/>
+        <w:spacing w:before="0" w:beforeAutospacing="0" w:after="0" w:afterAutospacing="0"/>
+        <w:rPr>
+          <w:rStyle w:val="lev"/>
+          <w:rFonts w:ascii="Roboto" w:hAnsi="Roboto"/>
+          <w:color w:val="111111"/>
+        </w:rPr>
+      </w:pPr>
+    </w:p>
+    <w:p>
+      <w:pPr>
+        <w:pStyle w:val="NormalWeb"/>
+        <w:spacing w:before="0" w:beforeAutospacing="0" w:after="0" w:afterAutospacing="0"/>
+        <w:rPr>
+          <w:rStyle w:val="lev"/>
+          <w:rFonts w:ascii="Roboto" w:hAnsi="Roboto"/>
+          <w:color w:val="111111"/>
+        </w:rPr>
+      </w:pPr>
+    </w:p>
+    <w:p>
+      <w:pPr>
+        <w:pStyle w:val="NormalWeb"/>
+        <w:spacing w:before="0" w:beforeAutospacing="0" w:after="0" w:afterAutospacing="0"/>
+        <w:rPr>
+          <w:rStyle w:val="lev"/>
+          <w:rFonts w:ascii="Roboto" w:hAnsi="Roboto"/>
+          <w:color w:val="111111"/>
+        </w:rPr>
+      </w:pPr>
+    </w:p>
+    <w:p>
+      <w:pPr>
+        <w:pStyle w:val="NormalWeb"/>
+        <w:spacing w:before="0" w:beforeAutospacing="0" w:after="0" w:afterAutospacing="0"/>
+        <w:rPr>
+          <w:rStyle w:val="lev"/>
+          <w:rFonts w:ascii="Roboto" w:hAnsi="Roboto"/>
+          <w:color w:val="111111"/>
+        </w:rPr>
+      </w:pPr>
+    </w:p>
+    <w:p>
+      <w:pPr>
+        <w:pStyle w:val="NormalWeb"/>
+        <w:spacing w:before="0" w:beforeAutospacing="0" w:after="0" w:afterAutospacing="0"/>
+        <w:rPr>
+          <w:rStyle w:val="lev"/>
+          <w:rFonts w:ascii="Roboto" w:hAnsi="Roboto"/>
+          <w:color w:val="111111"/>
+        </w:rPr>
+      </w:pPr>
     </w:p>
     <w:p>
       <w:pPr>
@@ -467,31 +1087,7 @@
           <w:rFonts w:ascii="Roboto" w:hAnsi="Roboto"/>
           <w:color w:val="111111"/>
         </w:rPr>
-        <w:t xml:space="preserve"> Acc</w:t>
-      </w:r>
-      <w:r>
-        <w:rPr>
-          <w:rStyle w:val="lev"/>
-          <w:rFonts w:ascii="Roboto" w:hAnsi="Roboto"/>
-          <w:color w:val="111111"/>
-        </w:rPr>
-        <w:t>uei</w:t>
-      </w:r>
-      <w:r>
-        <w:rPr>
-          <w:rStyle w:val="lev"/>
-          <w:rFonts w:ascii="Roboto" w:hAnsi="Roboto"/>
-          <w:color w:val="111111"/>
-        </w:rPr>
-        <w:t xml:space="preserve">l </w:t>
-      </w:r>
-      <w:r>
-        <w:rPr>
-          <w:rStyle w:val="lev"/>
-          <w:rFonts w:ascii="Roboto" w:hAnsi="Roboto"/>
-          <w:color w:val="111111"/>
-        </w:rPr>
-        <w:t>admin :</w:t>
+        <w:t xml:space="preserve"> Accueil admin :</w:t>
       </w:r>
     </w:p>
     <w:p>
@@ -511,6 +1107,64 @@
           <w:rFonts w:ascii="Roboto" w:hAnsi="Roboto"/>
           <w:color w:val="111111"/>
         </w:rPr>
+        <w:t xml:space="preserve">- </w:t>
+      </w:r>
+      <w:r>
+        <w:rPr>
+          <w:rStyle w:val="lev"/>
+          <w:rFonts w:ascii="Roboto" w:hAnsi="Roboto"/>
+          <w:color w:val="111111"/>
+        </w:rPr>
+        <w:tab/>
+        <w:t>modifier/ajouter étudiant</w:t>
+      </w:r>
+    </w:p>
+    <w:p>
+      <w:pPr>
+        <w:pStyle w:val="NormalWeb"/>
+        <w:spacing w:before="0" w:beforeAutospacing="0" w:after="0" w:afterAutospacing="0"/>
+        <w:ind w:firstLine="708"/>
+        <w:rPr>
+          <w:rStyle w:val="lev"/>
+          <w:rFonts w:ascii="Roboto" w:hAnsi="Roboto"/>
+          <w:color w:val="111111"/>
+        </w:rPr>
+      </w:pPr>
+      <w:r>
+        <w:rPr>
+          <w:rStyle w:val="lev"/>
+          <w:rFonts w:ascii="Roboto" w:hAnsi="Roboto"/>
+          <w:color w:val="111111"/>
+        </w:rPr>
+        <w:t xml:space="preserve">- </w:t>
+      </w:r>
+      <w:r>
+        <w:rPr>
+          <w:rStyle w:val="lev"/>
+          <w:rFonts w:ascii="Roboto" w:hAnsi="Roboto"/>
+          <w:color w:val="111111"/>
+        </w:rPr>
+        <w:tab/>
+        <w:t xml:space="preserve">modifier/ajouter prof  </w:t>
+      </w:r>
+    </w:p>
+    <w:p>
+      <w:pPr>
+        <w:pStyle w:val="NormalWeb"/>
+        <w:spacing w:before="0" w:beforeAutospacing="0" w:after="0" w:afterAutospacing="0"/>
+        <w:ind w:firstLine="708"/>
+        <w:rPr>
+          <w:rStyle w:val="lev"/>
+          <w:rFonts w:ascii="Roboto" w:hAnsi="Roboto"/>
+          <w:color w:val="111111"/>
+        </w:rPr>
+      </w:pPr>
+      <w:r>
+        <w:rPr>
+          <w:rStyle w:val="lev"/>
+          <w:rFonts w:ascii="Roboto" w:hAnsi="Roboto"/>
+          <w:color w:val="111111"/>
+        </w:rPr>
         <w:t>-</w:t>
       </w:r>
       <w:r>
@@ -519,16 +1173,8 @@
           <w:rFonts w:ascii="Roboto" w:hAnsi="Roboto"/>
           <w:color w:val="111111"/>
         </w:rPr>
-        <w:t xml:space="preserve"> </w:t>
-      </w:r>
-      <w:r>
-        <w:rPr>
-          <w:rStyle w:val="lev"/>
-          <w:rFonts w:ascii="Roboto" w:hAnsi="Roboto"/>
-          <w:color w:val="111111"/>
-        </w:rPr>
         <w:tab/>
-        <w:t>modifier étudiant</w:t>
+        <w:t xml:space="preserve">modifier/ajouter matière </w:t>
       </w:r>
     </w:p>
     <w:p>
@@ -542,31 +1188,6 @@
           <w:color w:val="111111"/>
         </w:rPr>
       </w:pPr>
-      <w:r>
-        <w:rPr>
-          <w:rStyle w:val="lev"/>
-          <w:rFonts w:ascii="Roboto" w:hAnsi="Roboto"/>
-          <w:color w:val="111111"/>
-        </w:rPr>
-        <w:t xml:space="preserve">- </w:t>
-      </w:r>
-      <w:r>
-        <w:rPr>
-          <w:rStyle w:val="lev"/>
-          <w:rFonts w:ascii="Roboto" w:hAnsi="Roboto"/>
-          <w:color w:val="111111"/>
-        </w:rPr>
-        <w:tab/>
-        <w:t>modifier prof</w:t>
-      </w:r>
-      <w:r>
-        <w:rPr>
-          <w:rStyle w:val="lev"/>
-          <w:rFonts w:ascii="Roboto" w:hAnsi="Roboto"/>
-          <w:color w:val="111111"/>
-        </w:rPr>
-        <w:t xml:space="preserve">  </w:t>
-      </w:r>
     </w:p>
     <w:p>
       <w:pPr>
@@ -579,47 +1200,6 @@
           <w:color w:val="111111"/>
         </w:rPr>
       </w:pPr>
-      <w:r>
-        <w:rPr>
-          <w:rStyle w:val="lev"/>
-          <w:rFonts w:ascii="Roboto" w:hAnsi="Roboto"/>
-          <w:color w:val="111111"/>
-        </w:rPr>
-        <w:t>-</w:t>
-      </w:r>
-      <w:r>
-        <w:rPr>
-          <w:rStyle w:val="lev"/>
-          <w:rFonts w:ascii="Roboto" w:hAnsi="Roboto"/>
-          <w:color w:val="111111"/>
-        </w:rPr>
-        <w:tab/>
-        <w:t xml:space="preserve">modifier matière </w:t>
-      </w:r>
-    </w:p>
-    <w:p>
-      <w:pPr>
-        <w:pStyle w:val="NormalWeb"/>
-        <w:spacing w:before="0" w:beforeAutospacing="0" w:after="0" w:afterAutospacing="0"/>
-        <w:ind w:firstLine="708"/>
-        <w:rPr>
-          <w:rStyle w:val="lev"/>
-          <w:rFonts w:ascii="Roboto" w:hAnsi="Roboto"/>
-          <w:color w:val="111111"/>
-        </w:rPr>
-      </w:pPr>
-    </w:p>
-    <w:p>
-      <w:pPr>
-        <w:pStyle w:val="NormalWeb"/>
-        <w:spacing w:before="0" w:beforeAutospacing="0" w:after="0" w:afterAutospacing="0"/>
-        <w:ind w:firstLine="708"/>
-        <w:rPr>
-          <w:rStyle w:val="lev"/>
-          <w:rFonts w:ascii="Roboto" w:hAnsi="Roboto"/>
-          <w:color w:val="111111"/>
-        </w:rPr>
-      </w:pPr>
     </w:p>
     <w:p>
       <w:pPr>
@@ -653,23 +1233,7 @@
           <w:rFonts w:ascii="Roboto" w:hAnsi="Roboto"/>
           <w:color w:val="111111"/>
         </w:rPr>
-        <w:t xml:space="preserve"> Accueil</w:t>
-      </w:r>
-      <w:r>
-        <w:rPr>
-          <w:rStyle w:val="lev"/>
-          <w:rFonts w:ascii="Roboto" w:hAnsi="Roboto"/>
-          <w:color w:val="111111"/>
-        </w:rPr>
-        <w:t xml:space="preserve"> prof</w:t>
-      </w:r>
-      <w:r>
-        <w:rPr>
-          <w:rStyle w:val="lev"/>
-          <w:rFonts w:ascii="Roboto" w:hAnsi="Roboto"/>
-          <w:color w:val="111111"/>
-        </w:rPr>
-        <w:t xml:space="preserve"> :</w:t>
+        <w:t xml:space="preserve"> Accueil prof :</w:t>
       </w:r>
     </w:p>
     <w:p>
@@ -692,15 +1256,7 @@
           <w:rFonts w:ascii="Roboto" w:hAnsi="Roboto"/>
           <w:color w:val="111111"/>
         </w:rPr>
-        <w:t>Ajoute</w:t>
-      </w:r>
-      <w:r>
-        <w:rPr>
-          <w:rStyle w:val="lev"/>
-          <w:rFonts w:ascii="Roboto" w:hAnsi="Roboto"/>
-          <w:color w:val="111111"/>
-        </w:rPr>
-        <w:t>/</w:t>
+        <w:t>Ajoute/</w:t>
       </w:r>
       <w:r>
         <w:rPr>
@@ -716,15 +1272,7 @@
           <w:rFonts w:ascii="Roboto" w:hAnsi="Roboto"/>
           <w:color w:val="111111"/>
         </w:rPr>
-        <w:t xml:space="preserve"> note </w:t>
-      </w:r>
-      <w:r>
-        <w:rPr>
-          <w:rStyle w:val="lev"/>
-          <w:rFonts w:ascii="Roboto" w:hAnsi="Roboto"/>
-          <w:color w:val="111111"/>
-        </w:rPr>
-        <w:t>et appréciation</w:t>
+        <w:t xml:space="preserve"> note et appréciation</w:t>
       </w:r>
     </w:p>
     <w:p>
@@ -762,46 +1310,100 @@
       <w:pPr>
         <w:pStyle w:val="NormalWeb"/>
         <w:spacing w:before="0" w:beforeAutospacing="0" w:after="0" w:afterAutospacing="0"/>
-        <w:ind w:left="1440"/>
-        <w:rPr>
-          <w:rStyle w:val="lev"/>
-          <w:rFonts w:ascii="Roboto" w:hAnsi="Roboto"/>
-          <w:color w:val="111111"/>
-        </w:rPr>
-      </w:pPr>
-    </w:p>
-    <w:p>
-      <w:pPr>
-        <w:pStyle w:val="NormalWeb"/>
-        <w:spacing w:before="0" w:beforeAutospacing="0" w:after="0" w:afterAutospacing="0"/>
-        <w:rPr>
-          <w:rStyle w:val="lev"/>
-          <w:rFonts w:ascii="Roboto" w:hAnsi="Roboto"/>
-          <w:color w:val="111111"/>
-        </w:rPr>
-      </w:pPr>
-    </w:p>
-    <w:p>
-      <w:pPr>
-        <w:pStyle w:val="NormalWeb"/>
-        <w:spacing w:before="0" w:beforeAutospacing="0" w:after="0" w:afterAutospacing="0"/>
-        <w:rPr>
-          <w:rStyle w:val="lev"/>
-          <w:rFonts w:ascii="Roboto" w:hAnsi="Roboto"/>
-          <w:color w:val="111111"/>
-        </w:rPr>
-      </w:pPr>
-    </w:p>
-    <w:p>
-      <w:pPr>
-        <w:pStyle w:val="NormalWeb"/>
-        <w:spacing w:before="0" w:beforeAutospacing="0" w:after="0" w:afterAutospacing="0"/>
-        <w:rPr>
-          <w:rStyle w:val="lev"/>
-          <w:rFonts w:ascii="Roboto" w:hAnsi="Roboto"/>
-          <w:color w:val="111111"/>
-        </w:rPr>
-      </w:pPr>
+        <w:rPr>
+          <w:rStyle w:val="lev"/>
+          <w:rFonts w:ascii="Roboto" w:hAnsi="Roboto"/>
+          <w:color w:val="111111"/>
+        </w:rPr>
+      </w:pPr>
+    </w:p>
+    <w:p>
+      <w:pPr>
+        <w:pStyle w:val="NormalWeb"/>
+        <w:spacing w:before="0" w:beforeAutospacing="0" w:after="0" w:afterAutospacing="0"/>
+        <w:rPr>
+          <w:rStyle w:val="lev"/>
+          <w:rFonts w:ascii="Roboto" w:hAnsi="Roboto"/>
+          <w:color w:val="111111"/>
+        </w:rPr>
+      </w:pPr>
+    </w:p>
+    <w:p>
+      <w:pPr>
+        <w:pStyle w:val="NormalWeb"/>
+        <w:spacing w:before="0" w:beforeAutospacing="0" w:after="0" w:afterAutospacing="0"/>
+        <w:rPr>
+          <w:rStyle w:val="lev"/>
+          <w:rFonts w:ascii="Roboto" w:hAnsi="Roboto"/>
+          <w:color w:val="111111"/>
+        </w:rPr>
+      </w:pPr>
+      <w:r>
+        <w:rPr>
+          <w:rStyle w:val="lev"/>
+          <w:rFonts w:ascii="Roboto" w:hAnsi="Roboto"/>
+          <w:color w:val="111111"/>
+        </w:rPr>
+        <w:t xml:space="preserve">Outils : </w:t>
+      </w:r>
+    </w:p>
+    <w:p>
+      <w:pPr>
+        <w:pStyle w:val="NormalWeb"/>
+        <w:spacing w:before="0" w:beforeAutospacing="0" w:after="0" w:afterAutospacing="0"/>
+        <w:rPr>
+          <w:rStyle w:val="lev"/>
+          <w:rFonts w:ascii="Roboto" w:hAnsi="Roboto"/>
+          <w:color w:val="111111"/>
+        </w:rPr>
+      </w:pPr>
+      <w:r>
+        <w:rPr>
+          <w:rStyle w:val="lev"/>
+          <w:rFonts w:ascii="Roboto" w:hAnsi="Roboto"/>
+          <w:color w:val="111111"/>
+        </w:rPr>
+        <w:t>- git/</w:t>
+      </w:r>
+      <w:proofErr w:type="spellStart"/>
+      <w:r>
+        <w:rPr>
+          <w:rStyle w:val="lev"/>
+          <w:rFonts w:ascii="Roboto" w:hAnsi="Roboto"/>
+          <w:color w:val="111111"/>
+        </w:rPr>
+        <w:t>github</w:t>
+      </w:r>
+      <w:proofErr w:type="spellEnd"/>
+    </w:p>
+    <w:p>
+      <w:pPr>
+        <w:pStyle w:val="NormalWeb"/>
+        <w:spacing w:before="0" w:beforeAutospacing="0" w:after="0" w:afterAutospacing="0"/>
+        <w:rPr>
+          <w:rStyle w:val="lev"/>
+          <w:rFonts w:ascii="Roboto" w:hAnsi="Roboto"/>
+          <w:color w:val="111111"/>
+        </w:rPr>
+      </w:pPr>
+      <w:r>
+        <w:rPr>
+          <w:rStyle w:val="lev"/>
+          <w:rFonts w:ascii="Roboto" w:hAnsi="Roboto"/>
+          <w:color w:val="111111"/>
+        </w:rPr>
+        <w:t xml:space="preserve">- </w:t>
+      </w:r>
+      <w:proofErr w:type="spellStart"/>
+      <w:r>
+        <w:rPr>
+          <w:rStyle w:val="lev"/>
+          <w:rFonts w:ascii="Roboto" w:hAnsi="Roboto"/>
+          <w:color w:val="111111"/>
+        </w:rPr>
+        <w:t>intellij</w:t>
+      </w:r>
+      <w:proofErr w:type="spellEnd"/>
       <w:r>
         <w:rPr>
           <w:rStyle w:val="lev"/>
@@ -810,43 +1412,279 @@
         </w:rPr>
         <w:t xml:space="preserve"> </w:t>
       </w:r>
-      <w:r>
-        <w:rPr>
-          <w:rStyle w:val="lev"/>
-          <w:rFonts w:ascii="Roboto" w:hAnsi="Roboto"/>
-          <w:color w:val="111111"/>
-        </w:rPr>
-        <w:tab/>
-      </w:r>
-    </w:p>
-    <w:p>
-      <w:pPr>
-        <w:pStyle w:val="NormalWeb"/>
-        <w:spacing w:before="0" w:beforeAutospacing="0" w:after="0" w:afterAutospacing="0"/>
-        <w:ind w:left="720"/>
-        <w:rPr>
-          <w:rFonts w:ascii="Roboto" w:hAnsi="Roboto"/>
-          <w:color w:val="111111"/>
-        </w:rPr>
-      </w:pPr>
-    </w:p>
-    <w:p/>
-    <w:p/>
-    <w:p/>
-    <w:p/>
-    <w:p/>
-    <w:p/>
-    <w:p/>
-    <w:p/>
-    <w:p/>
-    <w:p/>
-    <w:p/>
-    <w:p>
-      <w:r>
+    </w:p>
+    <w:p>
+      <w:pPr>
+        <w:pStyle w:val="NormalWeb"/>
+        <w:spacing w:before="0" w:beforeAutospacing="0" w:after="0" w:afterAutospacing="0"/>
+        <w:rPr>
+          <w:rStyle w:val="lev"/>
+          <w:rFonts w:ascii="Roboto" w:hAnsi="Roboto"/>
+          <w:color w:val="111111"/>
+        </w:rPr>
+      </w:pPr>
+      <w:r>
+        <w:rPr>
+          <w:rStyle w:val="lev"/>
+          <w:rFonts w:ascii="Roboto" w:hAnsi="Roboto"/>
+          <w:color w:val="111111"/>
+        </w:rPr>
+        <w:t xml:space="preserve">- </w:t>
+      </w:r>
+      <w:proofErr w:type="spellStart"/>
+      <w:r>
+        <w:rPr>
+          <w:rStyle w:val="lev"/>
+          <w:rFonts w:ascii="Roboto" w:hAnsi="Roboto"/>
+          <w:color w:val="111111"/>
+        </w:rPr>
+        <w:t>scene</w:t>
+      </w:r>
+      <w:proofErr w:type="spellEnd"/>
+      <w:r>
+        <w:rPr>
+          <w:rStyle w:val="lev"/>
+          <w:rFonts w:ascii="Roboto" w:hAnsi="Roboto"/>
+          <w:color w:val="111111"/>
+        </w:rPr>
+        <w:t xml:space="preserve"> </w:t>
+      </w:r>
+      <w:proofErr w:type="spellStart"/>
+      <w:r>
+        <w:rPr>
+          <w:rStyle w:val="lev"/>
+          <w:rFonts w:ascii="Roboto" w:hAnsi="Roboto"/>
+          <w:color w:val="111111"/>
+        </w:rPr>
+        <w:t>builder</w:t>
+      </w:r>
+      <w:proofErr w:type="spellEnd"/>
+    </w:p>
+    <w:p>
+      <w:pPr>
+        <w:pStyle w:val="NormalWeb"/>
+        <w:spacing w:before="0" w:beforeAutospacing="0" w:after="0" w:afterAutospacing="0"/>
+        <w:rPr>
+          <w:rStyle w:val="lev"/>
+          <w:rFonts w:ascii="Roboto" w:hAnsi="Roboto"/>
+          <w:color w:val="111111"/>
+        </w:rPr>
+      </w:pPr>
+      <w:r>
+        <w:rPr>
+          <w:rStyle w:val="lev"/>
+          <w:rFonts w:ascii="Roboto" w:hAnsi="Roboto"/>
+          <w:color w:val="111111"/>
+        </w:rPr>
+        <w:t>-</w:t>
+      </w:r>
+      <w:r>
+        <w:rPr>
+          <w:rStyle w:val="lev"/>
+          <w:rFonts w:ascii="Roboto" w:hAnsi="Roboto"/>
+          <w:color w:val="111111"/>
+        </w:rPr>
+        <w:t xml:space="preserve"> </w:t>
+      </w:r>
+      <w:r>
+        <w:rPr>
+          <w:rStyle w:val="lev"/>
+          <w:rFonts w:ascii="Roboto" w:hAnsi="Roboto"/>
+          <w:color w:val="111111"/>
+        </w:rPr>
+        <w:t>Microsoft Word</w:t>
+      </w:r>
+    </w:p>
+    <w:p>
+      <w:pPr>
+        <w:pStyle w:val="NormalWeb"/>
+        <w:spacing w:before="0" w:beforeAutospacing="0" w:after="0" w:afterAutospacing="0"/>
+        <w:rPr>
+          <w:rStyle w:val="lev"/>
+          <w:rFonts w:ascii="Roboto" w:hAnsi="Roboto"/>
+          <w:color w:val="111111"/>
+        </w:rPr>
+      </w:pPr>
+    </w:p>
+    <w:p>
+      <w:pPr>
+        <w:pStyle w:val="NormalWeb"/>
+        <w:spacing w:before="0" w:beforeAutospacing="0" w:after="0" w:afterAutospacing="0"/>
+        <w:rPr>
+          <w:rStyle w:val="lev"/>
+          <w:rFonts w:ascii="Roboto" w:hAnsi="Roboto"/>
+          <w:color w:val="111111"/>
+        </w:rPr>
+      </w:pPr>
+    </w:p>
+    <w:p>
+      <w:pPr>
+        <w:pStyle w:val="NormalWeb"/>
+        <w:spacing w:before="0" w:beforeAutospacing="0" w:after="0" w:afterAutospacing="0"/>
+        <w:rPr>
+          <w:rStyle w:val="lev"/>
+          <w:rFonts w:ascii="Roboto" w:hAnsi="Roboto"/>
+          <w:color w:val="111111"/>
+        </w:rPr>
+      </w:pPr>
+    </w:p>
+    <w:p>
+      <w:pPr>
+        <w:pStyle w:val="NormalWeb"/>
+        <w:spacing w:before="0" w:beforeAutospacing="0" w:after="0" w:afterAutospacing="0"/>
+        <w:rPr>
+          <w:rStyle w:val="lev"/>
+          <w:rFonts w:ascii="Roboto" w:hAnsi="Roboto"/>
+          <w:color w:val="111111"/>
+        </w:rPr>
+      </w:pPr>
+      <w:r>
+        <w:rPr>
+          <w:rStyle w:val="lev"/>
+          <w:rFonts w:ascii="Roboto" w:hAnsi="Roboto"/>
+          <w:color w:val="111111"/>
+        </w:rPr>
+        <w:t>modifier/ajouter prof</w:t>
+      </w:r>
+      <w:r>
+        <w:rPr>
+          <w:rStyle w:val="lev"/>
+          <w:rFonts w:ascii="Roboto" w:hAnsi="Roboto"/>
+          <w:color w:val="111111"/>
+        </w:rPr>
+        <w:t> :</w:t>
+      </w:r>
+      <w:r>
+        <w:rPr>
+          <w:rStyle w:val="lev"/>
+          <w:rFonts w:ascii="Roboto" w:hAnsi="Roboto"/>
+          <w:color w:val="111111"/>
+        </w:rPr>
         <w:br/>
       </w:r>
       <w:r>
-        <w:t>https://www.youtube.com/watch?v=IZCwawKILsk</w:t>
+        <w:rPr>
+          <w:rStyle w:val="lev"/>
+          <w:rFonts w:ascii="Roboto" w:hAnsi="Roboto"/>
+          <w:color w:val="111111"/>
+        </w:rPr>
+        <w:t xml:space="preserve">-nom </w:t>
+      </w:r>
+    </w:p>
+    <w:p>
+      <w:pPr>
+        <w:pStyle w:val="NormalWeb"/>
+        <w:spacing w:before="0" w:beforeAutospacing="0" w:after="0" w:afterAutospacing="0"/>
+        <w:rPr>
+          <w:rStyle w:val="lev"/>
+          <w:rFonts w:ascii="Roboto" w:hAnsi="Roboto"/>
+          <w:color w:val="111111"/>
+        </w:rPr>
+      </w:pPr>
+      <w:r>
+        <w:rPr>
+          <w:rStyle w:val="lev"/>
+          <w:rFonts w:ascii="Roboto" w:hAnsi="Roboto"/>
+          <w:color w:val="111111"/>
+        </w:rPr>
+        <w:t>-</w:t>
+      </w:r>
+      <w:proofErr w:type="spellStart"/>
+      <w:r>
+        <w:rPr>
+          <w:rStyle w:val="lev"/>
+          <w:rFonts w:ascii="Roboto" w:hAnsi="Roboto"/>
+          <w:color w:val="111111"/>
+        </w:rPr>
+        <w:t>prenom</w:t>
+      </w:r>
+      <w:proofErr w:type="spellEnd"/>
+      <w:r>
+        <w:rPr>
+          <w:rStyle w:val="lev"/>
+          <w:rFonts w:ascii="Roboto" w:hAnsi="Roboto"/>
+          <w:color w:val="111111"/>
+        </w:rPr>
+        <w:t xml:space="preserve"> </w:t>
+      </w:r>
+    </w:p>
+    <w:p>
+      <w:pPr>
+        <w:pStyle w:val="NormalWeb"/>
+        <w:spacing w:before="0" w:beforeAutospacing="0" w:after="0" w:afterAutospacing="0"/>
+        <w:rPr>
+          <w:rStyle w:val="lev"/>
+          <w:rFonts w:ascii="Roboto" w:hAnsi="Roboto"/>
+          <w:color w:val="111111"/>
+        </w:rPr>
+      </w:pPr>
+      <w:r>
+        <w:rPr>
+          <w:rStyle w:val="lev"/>
+          <w:rFonts w:ascii="Roboto" w:hAnsi="Roboto"/>
+          <w:color w:val="111111"/>
+        </w:rPr>
+        <w:t>-</w:t>
+      </w:r>
+      <w:proofErr w:type="spellStart"/>
+      <w:r>
+        <w:rPr>
+          <w:rStyle w:val="lev"/>
+          <w:rFonts w:ascii="Roboto" w:hAnsi="Roboto"/>
+          <w:color w:val="111111"/>
+        </w:rPr>
+        <w:t>matiere</w:t>
+      </w:r>
+      <w:proofErr w:type="spellEnd"/>
+    </w:p>
+    <w:p>
+      <w:pPr>
+        <w:pStyle w:val="NormalWeb"/>
+        <w:spacing w:before="0" w:beforeAutospacing="0" w:after="0" w:afterAutospacing="0"/>
+        <w:rPr>
+          <w:rStyle w:val="lev"/>
+          <w:rFonts w:ascii="Roboto" w:hAnsi="Roboto"/>
+          <w:color w:val="111111"/>
+        </w:rPr>
+      </w:pPr>
+      <w:r>
+        <w:rPr>
+          <w:rStyle w:val="lev"/>
+          <w:rFonts w:ascii="Roboto" w:hAnsi="Roboto"/>
+          <w:color w:val="111111"/>
+        </w:rPr>
+        <w:t xml:space="preserve">-mail </w:t>
+      </w:r>
+    </w:p>
+    <w:p>
+      <w:pPr>
+        <w:pStyle w:val="NormalWeb"/>
+        <w:spacing w:before="0" w:beforeAutospacing="0" w:after="0" w:afterAutospacing="0"/>
+        <w:rPr>
+          <w:rStyle w:val="lev"/>
+          <w:rFonts w:ascii="Roboto" w:hAnsi="Roboto"/>
+          <w:color w:val="111111"/>
+        </w:rPr>
+      </w:pPr>
+    </w:p>
+    <w:p>
+      <w:pPr>
+        <w:pStyle w:val="NormalWeb"/>
+        <w:spacing w:before="0" w:beforeAutospacing="0" w:after="0" w:afterAutospacing="0"/>
+        <w:rPr>
+          <w:rFonts w:ascii="Roboto" w:hAnsi="Roboto"/>
+          <w:b/>
+          <w:bCs/>
+          <w:color w:val="111111"/>
+        </w:rPr>
+      </w:pPr>
+      <w:r>
+        <w:rPr>
+          <w:rStyle w:val="lev"/>
+          <w:rFonts w:ascii="Roboto" w:hAnsi="Roboto"/>
+          <w:color w:val="111111"/>
+        </w:rPr>
+        <w:t xml:space="preserve">  </w:t>
       </w:r>
     </w:p>
     <w:sectPr>
@@ -1173,6 +2011,119 @@
     </w:lvl>
   </w:abstractNum>
   <w:abstractNum w:abstractNumId="3" w15:restartNumberingAfterBreak="0">
+    <w:nsid w:val="3DF40694"/>
+    <w:multiLevelType w:val="hybridMultilevel"/>
+    <w:tmpl w:val="D2245FA6"/>
+    <w:lvl w:ilvl="0" w:tplc="040C0001">
+      <w:start w:val="1"/>
+      <w:numFmt w:val="bullet"/>
+      <w:lvlText w:val=""/>
+      <w:lvlJc w:val="left"/>
+      <w:pPr>
+        <w:ind w:left="720" w:hanging="360"/>
+      </w:pPr>
+      <w:rPr>
+        <w:rFonts w:ascii="Symbol" w:hAnsi="Symbol" w:hint="default"/>
+      </w:rPr>
+    </w:lvl>
+    <w:lvl w:ilvl="1" w:tplc="040C0003">
+      <w:start w:val="1"/>
+      <w:numFmt w:val="bullet"/>
+      <w:lvlText w:val="o"/>
+      <w:lvlJc w:val="left"/>
+      <w:pPr>
+        <w:ind w:left="1440" w:hanging="360"/>
+      </w:pPr>
+      <w:rPr>
+        <w:rFonts w:ascii="Courier New" w:hAnsi="Courier New" w:cs="Courier New" w:hint="default"/>
+      </w:rPr>
+    </w:lvl>
+    <w:lvl w:ilvl="2" w:tplc="040C0005" w:tentative="1">
+      <w:start w:val="1"/>
+      <w:numFmt w:val="bullet"/>
+      <w:lvlText w:val=""/>
+      <w:lvlJc w:val="left"/>
+      <w:pPr>
+        <w:ind w:left="2160" w:hanging="360"/>
+      </w:pPr>
+      <w:rPr>
+        <w:rFonts w:ascii="Wingdings" w:hAnsi="Wingdings" w:hint="default"/>
+      </w:rPr>
+    </w:lvl>
+    <w:lvl w:ilvl="3" w:tplc="040C0001" w:tentative="1">
+      <w:start w:val="1"/>
+      <w:numFmt w:val="bullet"/>
+      <w:lvlText w:val=""/>
+      <w:lvlJc w:val="left"/>
+      <w:pPr>
+        <w:ind w:left="2880" w:hanging="360"/>
+      </w:pPr>
+      <w:rPr>
+        <w:rFonts w:ascii="Symbol" w:hAnsi="Symbol" w:hint="default"/>
+      </w:rPr>
+    </w:lvl>
+    <w:lvl w:ilvl="4" w:tplc="040C0003" w:tentative="1">
+      <w:start w:val="1"/>
+      <w:numFmt w:val="bullet"/>
+      <w:lvlText w:val="o"/>
+      <w:lvlJc w:val="left"/>
+      <w:pPr>
+        <w:ind w:left="3600" w:hanging="360"/>
+      </w:pPr>
+      <w:rPr>
+        <w:rFonts w:ascii="Courier New" w:hAnsi="Courier New" w:cs="Courier New" w:hint="default"/>
+      </w:rPr>
+    </w:lvl>
+    <w:lvl w:ilvl="5" w:tplc="040C0005" w:tentative="1">
+      <w:start w:val="1"/>
+      <w:numFmt w:val="bullet"/>
+      <w:lvlText w:val=""/>
+      <w:lvlJc w:val="left"/>
+      <w:pPr>
+        <w:ind w:left="4320" w:hanging="360"/>
+      </w:pPr>
+      <w:rPr>
+        <w:rFonts w:ascii="Wingdings" w:hAnsi="Wingdings" w:hint="default"/>
+      </w:rPr>
+    </w:lvl>
+    <w:lvl w:ilvl="6" w:tplc="040C0001" w:tentative="1">
+      <w:start w:val="1"/>
+      <w:numFmt w:val="bullet"/>
+      <w:lvlText w:val=""/>
+      <w:lvlJc w:val="left"/>
+      <w:pPr>
+        <w:ind w:left="5040" w:hanging="360"/>
+      </w:pPr>
+      <w:rPr>
+        <w:rFonts w:ascii="Symbol" w:hAnsi="Symbol" w:hint="default"/>
+      </w:rPr>
+    </w:lvl>
+    <w:lvl w:ilvl="7" w:tplc="040C0003" w:tentative="1">
+      <w:start w:val="1"/>
+      <w:numFmt w:val="bullet"/>
+      <w:lvlText w:val="o"/>
+      <w:lvlJc w:val="left"/>
+      <w:pPr>
+        <w:ind w:left="5760" w:hanging="360"/>
+      </w:pPr>
+      <w:rPr>
+        <w:rFonts w:ascii="Courier New" w:hAnsi="Courier New" w:cs="Courier New" w:hint="default"/>
+      </w:rPr>
+    </w:lvl>
+    <w:lvl w:ilvl="8" w:tplc="040C0005" w:tentative="1">
+      <w:start w:val="1"/>
+      <w:numFmt w:val="bullet"/>
+      <w:lvlText w:val=""/>
+      <w:lvlJc w:val="left"/>
+      <w:pPr>
+        <w:ind w:left="6480" w:hanging="360"/>
+      </w:pPr>
+      <w:rPr>
+        <w:rFonts w:ascii="Wingdings" w:hAnsi="Wingdings" w:hint="default"/>
+      </w:rPr>
+    </w:lvl>
+  </w:abstractNum>
+  <w:abstractNum w:abstractNumId="4" w15:restartNumberingAfterBreak="0">
     <w:nsid w:val="3F7E744F"/>
     <w:multiLevelType w:val="multilevel"/>
     <w:tmpl w:val="8B92FC56"/>
@@ -1285,7 +2236,7 @@
       </w:pPr>
     </w:lvl>
   </w:abstractNum>
-  <w:abstractNum w:abstractNumId="4" w15:restartNumberingAfterBreak="0">
+  <w:abstractNum w:abstractNumId="5" w15:restartNumberingAfterBreak="0">
     <w:nsid w:val="4CCB58A7"/>
     <w:multiLevelType w:val="multilevel"/>
     <w:tmpl w:val="B1B873E4"/>
@@ -1398,8 +2349,121 @@
       </w:pPr>
     </w:lvl>
   </w:abstractNum>
+  <w:abstractNum w:abstractNumId="6" w15:restartNumberingAfterBreak="0">
+    <w:nsid w:val="55FF4C90"/>
+    <w:multiLevelType w:val="hybridMultilevel"/>
+    <w:tmpl w:val="C8DC5214"/>
+    <w:lvl w:ilvl="0" w:tplc="040C0001">
+      <w:start w:val="1"/>
+      <w:numFmt w:val="bullet"/>
+      <w:lvlText w:val=""/>
+      <w:lvlJc w:val="left"/>
+      <w:pPr>
+        <w:ind w:left="720" w:hanging="360"/>
+      </w:pPr>
+      <w:rPr>
+        <w:rFonts w:ascii="Symbol" w:hAnsi="Symbol" w:hint="default"/>
+      </w:rPr>
+    </w:lvl>
+    <w:lvl w:ilvl="1" w:tplc="040C0003" w:tentative="1">
+      <w:start w:val="1"/>
+      <w:numFmt w:val="bullet"/>
+      <w:lvlText w:val="o"/>
+      <w:lvlJc w:val="left"/>
+      <w:pPr>
+        <w:ind w:left="1440" w:hanging="360"/>
+      </w:pPr>
+      <w:rPr>
+        <w:rFonts w:ascii="Courier New" w:hAnsi="Courier New" w:cs="Courier New" w:hint="default"/>
+      </w:rPr>
+    </w:lvl>
+    <w:lvl w:ilvl="2" w:tplc="040C0005" w:tentative="1">
+      <w:start w:val="1"/>
+      <w:numFmt w:val="bullet"/>
+      <w:lvlText w:val=""/>
+      <w:lvlJc w:val="left"/>
+      <w:pPr>
+        <w:ind w:left="2160" w:hanging="360"/>
+      </w:pPr>
+      <w:rPr>
+        <w:rFonts w:ascii="Wingdings" w:hAnsi="Wingdings" w:hint="default"/>
+      </w:rPr>
+    </w:lvl>
+    <w:lvl w:ilvl="3" w:tplc="040C0001" w:tentative="1">
+      <w:start w:val="1"/>
+      <w:numFmt w:val="bullet"/>
+      <w:lvlText w:val=""/>
+      <w:lvlJc w:val="left"/>
+      <w:pPr>
+        <w:ind w:left="2880" w:hanging="360"/>
+      </w:pPr>
+      <w:rPr>
+        <w:rFonts w:ascii="Symbol" w:hAnsi="Symbol" w:hint="default"/>
+      </w:rPr>
+    </w:lvl>
+    <w:lvl w:ilvl="4" w:tplc="040C0003" w:tentative="1">
+      <w:start w:val="1"/>
+      <w:numFmt w:val="bullet"/>
+      <w:lvlText w:val="o"/>
+      <w:lvlJc w:val="left"/>
+      <w:pPr>
+        <w:ind w:left="3600" w:hanging="360"/>
+      </w:pPr>
+      <w:rPr>
+        <w:rFonts w:ascii="Courier New" w:hAnsi="Courier New" w:cs="Courier New" w:hint="default"/>
+      </w:rPr>
+    </w:lvl>
+    <w:lvl w:ilvl="5" w:tplc="040C0005" w:tentative="1">
+      <w:start w:val="1"/>
+      <w:numFmt w:val="bullet"/>
+      <w:lvlText w:val=""/>
+      <w:lvlJc w:val="left"/>
+      <w:pPr>
+        <w:ind w:left="4320" w:hanging="360"/>
+      </w:pPr>
+      <w:rPr>
+        <w:rFonts w:ascii="Wingdings" w:hAnsi="Wingdings" w:hint="default"/>
+      </w:rPr>
+    </w:lvl>
+    <w:lvl w:ilvl="6" w:tplc="040C0001" w:tentative="1">
+      <w:start w:val="1"/>
+      <w:numFmt w:val="bullet"/>
+      <w:lvlText w:val=""/>
+      <w:lvlJc w:val="left"/>
+      <w:pPr>
+        <w:ind w:left="5040" w:hanging="360"/>
+      </w:pPr>
+      <w:rPr>
+        <w:rFonts w:ascii="Symbol" w:hAnsi="Symbol" w:hint="default"/>
+      </w:rPr>
+    </w:lvl>
+    <w:lvl w:ilvl="7" w:tplc="040C0003" w:tentative="1">
+      <w:start w:val="1"/>
+      <w:numFmt w:val="bullet"/>
+      <w:lvlText w:val="o"/>
+      <w:lvlJc w:val="left"/>
+      <w:pPr>
+        <w:ind w:left="5760" w:hanging="360"/>
+      </w:pPr>
+      <w:rPr>
+        <w:rFonts w:ascii="Courier New" w:hAnsi="Courier New" w:cs="Courier New" w:hint="default"/>
+      </w:rPr>
+    </w:lvl>
+    <w:lvl w:ilvl="8" w:tplc="040C0005" w:tentative="1">
+      <w:start w:val="1"/>
+      <w:numFmt w:val="bullet"/>
+      <w:lvlText w:val=""/>
+      <w:lvlJc w:val="left"/>
+      <w:pPr>
+        <w:ind w:left="6480" w:hanging="360"/>
+      </w:pPr>
+      <w:rPr>
+        <w:rFonts w:ascii="Wingdings" w:hAnsi="Wingdings" w:hint="default"/>
+      </w:rPr>
+    </w:lvl>
+  </w:abstractNum>
   <w:num w:numId="1" w16cid:durableId="124399291">
-    <w:abstractNumId w:val="3"/>
+    <w:abstractNumId w:val="4"/>
   </w:num>
   <w:num w:numId="2" w16cid:durableId="93088779">
     <w:abstractNumId w:val="0"/>
@@ -1408,10 +2472,16 @@
     <w:abstractNumId w:val="1"/>
   </w:num>
   <w:num w:numId="4" w16cid:durableId="905258455">
-    <w:abstractNumId w:val="4"/>
+    <w:abstractNumId w:val="5"/>
   </w:num>
   <w:num w:numId="5" w16cid:durableId="823006869">
     <w:abstractNumId w:val="2"/>
+  </w:num>
+  <w:num w:numId="6" w16cid:durableId="571354206">
+    <w:abstractNumId w:val="6"/>
+  </w:num>
+  <w:num w:numId="7" w16cid:durableId="1471170606">
+    <w:abstractNumId w:val="3"/>
   </w:num>
 </w:numbering>
 </file>

</xml_diff>

<commit_message>
[200~•Modifier/ajouter prof Interface fonctionnel
</commit_message>
<xml_diff>
--- a/Nouveau Document Microsoft Word.docx
+++ b/Nouveau Document Microsoft Word.docx
@@ -810,6 +810,43 @@
         <w:t>mdp</w:t>
       </w:r>
       <w:proofErr w:type="spellEnd"/>
+      <w:r>
+        <w:rPr>
+          <w:rStyle w:val="lev"/>
+          <w:rFonts w:ascii="Roboto" w:hAnsi="Roboto"/>
+          <w:color w:val="111111"/>
+        </w:rPr>
+        <w:t xml:space="preserve"> et </w:t>
+      </w:r>
+      <w:proofErr w:type="spellStart"/>
+      <w:r>
+        <w:rPr>
+          <w:rStyle w:val="lev"/>
+          <w:rFonts w:ascii="Roboto" w:hAnsi="Roboto"/>
+          <w:color w:val="111111"/>
+        </w:rPr>
+        <w:t>verification</w:t>
+      </w:r>
+      <w:proofErr w:type="spellEnd"/>
+      <w:r>
+        <w:rPr>
+          <w:rStyle w:val="lev"/>
+          <w:rFonts w:ascii="Roboto" w:hAnsi="Roboto"/>
+          <w:color w:val="111111"/>
+        </w:rPr>
+        <w:t xml:space="preserve"> des champs de saisi</w:t>
+      </w:r>
+    </w:p>
+    <w:p>
+      <w:pPr>
+        <w:pStyle w:val="NormalWeb"/>
+        <w:spacing w:before="0" w:beforeAutospacing="0" w:after="0" w:afterAutospacing="0"/>
+        <w:rPr>
+          <w:rStyle w:val="lev"/>
+          <w:rFonts w:ascii="Roboto" w:hAnsi="Roboto"/>
+          <w:color w:val="111111"/>
+        </w:rPr>
+      </w:pPr>
     </w:p>
     <w:p>
       <w:pPr>
@@ -1633,7 +1670,15 @@
           <w:rFonts w:ascii="Roboto" w:hAnsi="Roboto"/>
           <w:color w:val="111111"/>
         </w:rPr>
-        <w:t>matiere</w:t>
+        <w:t>m</w:t>
+      </w:r>
+      <w:r>
+        <w:rPr>
+          <w:rStyle w:val="lev"/>
+          <w:rFonts w:ascii="Roboto" w:hAnsi="Roboto"/>
+          <w:color w:val="111111"/>
+        </w:rPr>
+        <w:t>dp</w:t>
       </w:r>
       <w:proofErr w:type="spellEnd"/>
     </w:p>
@@ -1655,6 +1700,28 @@
         </w:rPr>
         <w:t xml:space="preserve">-mail </w:t>
       </w:r>
+    </w:p>
+    <w:p>
+      <w:pPr>
+        <w:pStyle w:val="NormalWeb"/>
+        <w:spacing w:before="0" w:beforeAutospacing="0" w:after="0" w:afterAutospacing="0"/>
+        <w:rPr>
+          <w:rStyle w:val="lev"/>
+          <w:rFonts w:ascii="Roboto" w:hAnsi="Roboto"/>
+          <w:color w:val="111111"/>
+        </w:rPr>
+      </w:pPr>
+    </w:p>
+    <w:p>
+      <w:pPr>
+        <w:pStyle w:val="NormalWeb"/>
+        <w:spacing w:before="0" w:beforeAutospacing="0" w:after="0" w:afterAutospacing="0"/>
+        <w:rPr>
+          <w:rStyle w:val="lev"/>
+          <w:rFonts w:ascii="Roboto" w:hAnsi="Roboto"/>
+          <w:color w:val="111111"/>
+        </w:rPr>
+      </w:pPr>
     </w:p>
     <w:p>
       <w:pPr>

</xml_diff>

<commit_message>
syteme column fonctionne a moitier
</commit_message>
<xml_diff>
--- a/Nouveau Document Microsoft Word.docx
+++ b/Nouveau Document Microsoft Word.docx
@@ -6,6 +6,7 @@
       <w:pPr>
         <w:pStyle w:val="NormalWeb"/>
         <w:spacing w:before="0" w:beforeAutospacing="0" w:after="0" w:afterAutospacing="0"/>
+        <w:ind w:firstLine="360"/>
         <w:rPr>
           <w:rStyle w:val="lev"/>
           <w:rFonts w:ascii="Roboto" w:hAnsi="Roboto"/>
@@ -76,15 +77,33 @@
           <w:rFonts w:ascii="Roboto" w:hAnsi="Roboto"/>
           <w:color w:val="44546A" w:themeColor="text2"/>
         </w:rPr>
-        <w:t>mise en place projet</w:t>
-      </w:r>
-      <w:r>
-        <w:rPr>
-          <w:rStyle w:val="lev"/>
-          <w:rFonts w:ascii="Roboto" w:hAnsi="Roboto"/>
-          <w:color w:val="44546A" w:themeColor="text2"/>
-        </w:rPr>
-        <w:t xml:space="preserve">:  lib </w:t>
+        <w:t xml:space="preserve">mise en place </w:t>
+      </w:r>
+      <w:proofErr w:type="gramStart"/>
+      <w:r>
+        <w:rPr>
+          <w:rStyle w:val="lev"/>
+          <w:rFonts w:ascii="Roboto" w:hAnsi="Roboto"/>
+          <w:color w:val="44546A" w:themeColor="text2"/>
+        </w:rPr>
+        <w:t>projet</w:t>
+      </w:r>
+      <w:r>
+        <w:rPr>
+          <w:rStyle w:val="lev"/>
+          <w:rFonts w:ascii="Roboto" w:hAnsi="Roboto"/>
+          <w:color w:val="44546A" w:themeColor="text2"/>
+        </w:rPr>
+        <w:t>:</w:t>
+      </w:r>
+      <w:proofErr w:type="gramEnd"/>
+      <w:r>
+        <w:rPr>
+          <w:rStyle w:val="lev"/>
+          <w:rFonts w:ascii="Roboto" w:hAnsi="Roboto"/>
+          <w:color w:val="44546A" w:themeColor="text2"/>
+        </w:rPr>
+        <w:t xml:space="preserve">  lib </w:t>
       </w:r>
       <w:proofErr w:type="spellStart"/>
       <w:r>
@@ -247,6 +266,7 @@
         <w:t xml:space="preserve"> </w:t>
       </w:r>
       <w:proofErr w:type="spellStart"/>
+      <w:proofErr w:type="gramStart"/>
       <w:r>
         <w:rPr>
           <w:rStyle w:val="lev"/>
@@ -264,6 +284,7 @@
         <w:t>json</w:t>
       </w:r>
       <w:proofErr w:type="spellEnd"/>
+      <w:proofErr w:type="gramEnd"/>
       <w:r>
         <w:rPr>
           <w:rStyle w:val="lev"/>
@@ -395,13 +416,23 @@
           <w:color w:val="44546A" w:themeColor="text2"/>
         </w:rPr>
       </w:pPr>
-      <w:r>
-        <w:rPr>
-          <w:rStyle w:val="lev"/>
-          <w:rFonts w:ascii="Roboto" w:hAnsi="Roboto"/>
-          <w:color w:val="44546A" w:themeColor="text2"/>
-        </w:rPr>
-        <w:t xml:space="preserve">code java </w:t>
+      <w:proofErr w:type="gramStart"/>
+      <w:r>
+        <w:rPr>
+          <w:rStyle w:val="lev"/>
+          <w:rFonts w:ascii="Roboto" w:hAnsi="Roboto"/>
+          <w:color w:val="44546A" w:themeColor="text2"/>
+        </w:rPr>
+        <w:t>code</w:t>
+      </w:r>
+      <w:proofErr w:type="gramEnd"/>
+      <w:r>
+        <w:rPr>
+          <w:rStyle w:val="lev"/>
+          <w:rFonts w:ascii="Roboto" w:hAnsi="Roboto"/>
+          <w:color w:val="44546A" w:themeColor="text2"/>
+        </w:rPr>
+        <w:t xml:space="preserve"> java </w:t>
       </w:r>
       <w:r>
         <w:rPr>
@@ -435,14 +466,14 @@
         <w:rPr>
           <w:rStyle w:val="lev"/>
           <w:rFonts w:ascii="Roboto" w:hAnsi="Roboto"/>
-          <w:color w:val="111111"/>
-        </w:rPr>
-      </w:pPr>
-      <w:r>
-        <w:rPr>
-          <w:rStyle w:val="lev"/>
-          <w:rFonts w:ascii="Roboto" w:hAnsi="Roboto"/>
-          <w:color w:val="111111"/>
+          <w:color w:val="44546A" w:themeColor="text2"/>
+        </w:rPr>
+      </w:pPr>
+      <w:r>
+        <w:rPr>
+          <w:rStyle w:val="lev"/>
+          <w:rFonts w:ascii="Roboto" w:hAnsi="Roboto"/>
+          <w:color w:val="44546A" w:themeColor="text2"/>
         </w:rPr>
         <w:t>Modifier/ajouter</w:t>
       </w:r>
@@ -450,7 +481,7 @@
         <w:rPr>
           <w:rStyle w:val="lev"/>
           <w:rFonts w:ascii="Roboto" w:hAnsi="Roboto"/>
-          <w:color w:val="111111"/>
+          <w:color w:val="44546A" w:themeColor="text2"/>
         </w:rPr>
         <w:t xml:space="preserve"> </w:t>
       </w:r>
@@ -458,7 +489,7 @@
         <w:rPr>
           <w:rStyle w:val="lev"/>
           <w:rFonts w:ascii="Roboto" w:hAnsi="Roboto"/>
-          <w:color w:val="111111"/>
+          <w:color w:val="44546A" w:themeColor="text2"/>
         </w:rPr>
         <w:t>étudiant</w:t>
       </w:r>
@@ -466,7 +497,7 @@
         <w:rPr>
           <w:rStyle w:val="lev"/>
           <w:rFonts w:ascii="Roboto" w:hAnsi="Roboto"/>
-          <w:color w:val="111111"/>
+          <w:color w:val="44546A" w:themeColor="text2"/>
         </w:rPr>
         <w:t xml:space="preserve"> Interface fonctionnel </w:t>
       </w:r>
@@ -482,37 +513,36 @@
         <w:rPr>
           <w:rStyle w:val="lev"/>
           <w:rFonts w:ascii="Roboto" w:hAnsi="Roboto"/>
-          <w:color w:val="111111"/>
-        </w:rPr>
-      </w:pPr>
-      <w:r>
-        <w:rPr>
-          <w:rStyle w:val="lev"/>
-          <w:rFonts w:ascii="Roboto" w:hAnsi="Roboto"/>
-          <w:color w:val="111111"/>
-        </w:rPr>
-        <w:t xml:space="preserve">code java  </w:t>
-      </w:r>
-    </w:p>
-    <w:p>
-      <w:pPr>
-        <w:pStyle w:val="NormalWeb"/>
-        <w:spacing w:before="0" w:beforeAutospacing="0" w:after="0" w:afterAutospacing="0"/>
-        <w:rPr>
-          <w:rStyle w:val="lev"/>
-          <w:rFonts w:ascii="Roboto" w:hAnsi="Roboto"/>
-          <w:color w:val="111111"/>
-        </w:rPr>
-      </w:pPr>
-    </w:p>
-    <w:p>
-      <w:pPr>
-        <w:pStyle w:val="NormalWeb"/>
-        <w:spacing w:before="0" w:beforeAutospacing="0" w:after="0" w:afterAutospacing="0"/>
-        <w:rPr>
-          <w:rStyle w:val="lev"/>
-          <w:rFonts w:ascii="Roboto" w:hAnsi="Roboto"/>
-          <w:color w:val="111111"/>
+          <w:color w:val="44546A" w:themeColor="text2"/>
+        </w:rPr>
+      </w:pPr>
+      <w:proofErr w:type="gramStart"/>
+      <w:r>
+        <w:rPr>
+          <w:rStyle w:val="lev"/>
+          <w:rFonts w:ascii="Roboto" w:hAnsi="Roboto"/>
+          <w:color w:val="44546A" w:themeColor="text2"/>
+        </w:rPr>
+        <w:t>code</w:t>
+      </w:r>
+      <w:proofErr w:type="gramEnd"/>
+      <w:r>
+        <w:rPr>
+          <w:rStyle w:val="lev"/>
+          <w:rFonts w:ascii="Roboto" w:hAnsi="Roboto"/>
+          <w:color w:val="44546A" w:themeColor="text2"/>
+        </w:rPr>
+        <w:t xml:space="preserve"> java  </w:t>
+      </w:r>
+    </w:p>
+    <w:p>
+      <w:pPr>
+        <w:pStyle w:val="NormalWeb"/>
+        <w:spacing w:before="0" w:beforeAutospacing="0" w:after="0" w:afterAutospacing="0"/>
+        <w:rPr>
+          <w:rStyle w:val="lev"/>
+          <w:rFonts w:ascii="Roboto" w:hAnsi="Roboto"/>
+          <w:color w:val="44546A" w:themeColor="text2"/>
         </w:rPr>
       </w:pPr>
     </w:p>
@@ -527,14 +557,14 @@
         <w:rPr>
           <w:rStyle w:val="lev"/>
           <w:rFonts w:ascii="Roboto" w:hAnsi="Roboto"/>
-          <w:color w:val="111111"/>
-        </w:rPr>
-      </w:pPr>
-      <w:r>
-        <w:rPr>
-          <w:rStyle w:val="lev"/>
-          <w:rFonts w:ascii="Roboto" w:hAnsi="Roboto"/>
-          <w:color w:val="111111"/>
+          <w:color w:val="44546A" w:themeColor="text2"/>
+        </w:rPr>
+      </w:pPr>
+      <w:r>
+        <w:rPr>
+          <w:rStyle w:val="lev"/>
+          <w:rFonts w:ascii="Roboto" w:hAnsi="Roboto"/>
+          <w:color w:val="44546A" w:themeColor="text2"/>
         </w:rPr>
         <w:t xml:space="preserve">Accueil Prof Interface fonctionnel </w:t>
       </w:r>
@@ -550,14 +580,14 @@
         <w:rPr>
           <w:rStyle w:val="lev"/>
           <w:rFonts w:ascii="Roboto" w:hAnsi="Roboto"/>
-          <w:color w:val="111111"/>
-        </w:rPr>
-      </w:pPr>
-      <w:r>
-        <w:rPr>
-          <w:rStyle w:val="lev"/>
-          <w:rFonts w:ascii="Roboto" w:hAnsi="Roboto"/>
-          <w:color w:val="111111"/>
+          <w:color w:val="44546A" w:themeColor="text2"/>
+        </w:rPr>
+      </w:pPr>
+      <w:r>
+        <w:rPr>
+          <w:rStyle w:val="lev"/>
+          <w:rFonts w:ascii="Roboto" w:hAnsi="Roboto"/>
+          <w:color w:val="44546A" w:themeColor="text2"/>
         </w:rPr>
         <w:t xml:space="preserve"> Code java </w:t>
       </w:r>
@@ -585,24 +615,16 @@
         <w:rPr>
           <w:rStyle w:val="lev"/>
           <w:rFonts w:ascii="Roboto" w:hAnsi="Roboto"/>
-          <w:color w:val="111111"/>
-        </w:rPr>
-      </w:pPr>
-      <w:r>
-        <w:rPr>
-          <w:rStyle w:val="lev"/>
-          <w:rFonts w:ascii="Roboto" w:hAnsi="Roboto"/>
-          <w:color w:val="111111"/>
-        </w:rPr>
-        <w:t>Ajoute/Modifier note et appréciation</w:t>
-      </w:r>
-      <w:r>
-        <w:rPr>
-          <w:rStyle w:val="lev"/>
-          <w:rFonts w:ascii="Roboto" w:hAnsi="Roboto"/>
-          <w:color w:val="111111"/>
-        </w:rPr>
-        <w:t xml:space="preserve"> Interface fonctionnel</w:t>
+          <w:color w:val="44546A" w:themeColor="text2"/>
+        </w:rPr>
+      </w:pPr>
+      <w:r>
+        <w:rPr>
+          <w:rStyle w:val="lev"/>
+          <w:rFonts w:ascii="Roboto" w:hAnsi="Roboto"/>
+          <w:color w:val="44546A" w:themeColor="text2"/>
+        </w:rPr>
+        <w:t>Ajoute/Modifier note et appréciation Interface fonctionnel</w:t>
       </w:r>
     </w:p>
     <w:p>
@@ -616,16 +638,26 @@
         <w:rPr>
           <w:rStyle w:val="lev"/>
           <w:rFonts w:ascii="Roboto" w:hAnsi="Roboto"/>
-          <w:color w:val="111111"/>
-        </w:rPr>
-      </w:pPr>
-      <w:r>
-        <w:rPr>
-          <w:rStyle w:val="lev"/>
-          <w:rFonts w:ascii="Roboto" w:hAnsi="Roboto"/>
-          <w:color w:val="111111"/>
-        </w:rPr>
-        <w:t xml:space="preserve">code java  </w:t>
+          <w:color w:val="44546A" w:themeColor="text2"/>
+        </w:rPr>
+      </w:pPr>
+      <w:proofErr w:type="gramStart"/>
+      <w:r>
+        <w:rPr>
+          <w:rStyle w:val="lev"/>
+          <w:rFonts w:ascii="Roboto" w:hAnsi="Roboto"/>
+          <w:color w:val="44546A" w:themeColor="text2"/>
+        </w:rPr>
+        <w:t>code</w:t>
+      </w:r>
+      <w:proofErr w:type="gramEnd"/>
+      <w:r>
+        <w:rPr>
+          <w:rStyle w:val="lev"/>
+          <w:rFonts w:ascii="Roboto" w:hAnsi="Roboto"/>
+          <w:color w:val="44546A" w:themeColor="text2"/>
+        </w:rPr>
+        <w:t xml:space="preserve"> java  </w:t>
       </w:r>
     </w:p>
     <w:p>
@@ -653,13 +685,23 @@
           <w:color w:val="111111"/>
         </w:rPr>
       </w:pPr>
-      <w:r>
-        <w:rPr>
-          <w:rStyle w:val="lev"/>
-          <w:rFonts w:ascii="Roboto" w:hAnsi="Roboto"/>
-          <w:color w:val="111111"/>
-        </w:rPr>
-        <w:t>Stat  par étudi</w:t>
+      <w:proofErr w:type="gramStart"/>
+      <w:r>
+        <w:rPr>
+          <w:rStyle w:val="lev"/>
+          <w:rFonts w:ascii="Roboto" w:hAnsi="Roboto"/>
+          <w:color w:val="111111"/>
+        </w:rPr>
+        <w:t>Stat  par</w:t>
+      </w:r>
+      <w:proofErr w:type="gramEnd"/>
+      <w:r>
+        <w:rPr>
+          <w:rStyle w:val="lev"/>
+          <w:rFonts w:ascii="Roboto" w:hAnsi="Roboto"/>
+          <w:color w:val="111111"/>
+        </w:rPr>
+        <w:t xml:space="preserve"> étudi</w:t>
       </w:r>
       <w:r>
         <w:rPr>
@@ -692,13 +734,23 @@
           <w:color w:val="111111"/>
         </w:rPr>
       </w:pPr>
-      <w:r>
-        <w:rPr>
-          <w:rStyle w:val="lev"/>
-          <w:rFonts w:ascii="Roboto" w:hAnsi="Roboto"/>
-          <w:color w:val="111111"/>
-        </w:rPr>
-        <w:t xml:space="preserve">code java  </w:t>
+      <w:proofErr w:type="gramStart"/>
+      <w:r>
+        <w:rPr>
+          <w:rStyle w:val="lev"/>
+          <w:rFonts w:ascii="Roboto" w:hAnsi="Roboto"/>
+          <w:color w:val="111111"/>
+        </w:rPr>
+        <w:t>code</w:t>
+      </w:r>
+      <w:proofErr w:type="gramEnd"/>
+      <w:r>
+        <w:rPr>
+          <w:rStyle w:val="lev"/>
+          <w:rFonts w:ascii="Roboto" w:hAnsi="Roboto"/>
+          <w:color w:val="111111"/>
+        </w:rPr>
+        <w:t xml:space="preserve"> java  </w:t>
       </w:r>
     </w:p>
     <w:p>
@@ -728,6 +780,7 @@
         </w:rPr>
       </w:pPr>
       <w:proofErr w:type="spellStart"/>
+      <w:proofErr w:type="gramStart"/>
       <w:r>
         <w:rPr>
           <w:rStyle w:val="lev"/>
@@ -737,6 +790,7 @@
         <w:t>hashage</w:t>
       </w:r>
       <w:proofErr w:type="spellEnd"/>
+      <w:proofErr w:type="gramEnd"/>
       <w:r>
         <w:rPr>
           <w:rStyle w:val="lev"/>
@@ -824,6 +878,7 @@
           <w:color w:val="111111"/>
         </w:rPr>
       </w:pPr>
+      <w:proofErr w:type="gramStart"/>
       <w:r>
         <w:rPr>
           <w:rStyle w:val="lev"/>
@@ -848,6 +903,7 @@
         </w:rPr>
         <w:t>sign</w:t>
       </w:r>
+      <w:proofErr w:type="gramEnd"/>
       <w:r>
         <w:rPr>
           <w:rStyle w:val="lev"/>
@@ -1035,6 +1091,7 @@
           <w:rFonts w:ascii="Roboto" w:hAnsi="Roboto"/>
           <w:color w:val="111111"/>
         </w:rPr>
+        <w:lastRenderedPageBreak/>
         <w:t xml:space="preserve">Connexion </w:t>
       </w:r>
       <w:r>
@@ -1480,6 +1537,7 @@
           <w:color w:val="111111"/>
         </w:rPr>
       </w:pPr>
+      <w:proofErr w:type="gramStart"/>
       <w:r>
         <w:rPr>
           <w:rStyle w:val="lev"/>
@@ -1488,6 +1546,7 @@
         </w:rPr>
         <w:t>prof</w:t>
       </w:r>
+      <w:proofErr w:type="gramEnd"/>
       <w:r>
         <w:rPr>
           <w:rStyle w:val="lev"/>
@@ -1826,6 +1885,1818 @@
           <w:color w:val="111111"/>
         </w:rPr>
       </w:pPr>
+    </w:p>
+    <w:p>
+      <w:pPr>
+        <w:pStyle w:val="NormalWeb"/>
+        <w:spacing w:before="0" w:beforeAutospacing="0" w:after="0" w:afterAutospacing="0"/>
+        <w:rPr>
+          <w:rStyle w:val="lev"/>
+          <w:rFonts w:ascii="Roboto" w:hAnsi="Roboto"/>
+          <w:color w:val="111111"/>
+        </w:rPr>
+      </w:pPr>
+    </w:p>
+    <w:p>
+      <w:pPr>
+        <w:pStyle w:val="NormalWeb"/>
+        <w:spacing w:before="0" w:beforeAutospacing="0" w:after="0" w:afterAutospacing="0"/>
+        <w:rPr>
+          <w:rStyle w:val="lev"/>
+          <w:rFonts w:ascii="Roboto" w:hAnsi="Roboto"/>
+          <w:color w:val="111111"/>
+        </w:rPr>
+      </w:pPr>
+      <w:r>
+        <w:rPr>
+          <w:rStyle w:val="lev"/>
+          <w:rFonts w:ascii="Roboto" w:hAnsi="Roboto"/>
+          <w:color w:val="111111"/>
+        </w:rPr>
+        <w:t>Note :</w:t>
+      </w:r>
+    </w:p>
+    <w:p>
+      <w:pPr>
+        <w:pStyle w:val="NormalWeb"/>
+        <w:spacing w:before="0" w:beforeAutospacing="0" w:after="0" w:afterAutospacing="0"/>
+        <w:rPr>
+          <w:rStyle w:val="lev"/>
+          <w:rFonts w:ascii="Roboto" w:hAnsi="Roboto"/>
+          <w:color w:val="111111"/>
+        </w:rPr>
+      </w:pPr>
+    </w:p>
+    <w:p>
+      <w:pPr>
+        <w:pStyle w:val="NormalWeb"/>
+        <w:spacing w:before="0" w:beforeAutospacing="0" w:after="0" w:afterAutospacing="0"/>
+        <w:rPr>
+          <w:rStyle w:val="lev"/>
+          <w:rFonts w:ascii="Roboto" w:hAnsi="Roboto"/>
+          <w:color w:val="111111"/>
+        </w:rPr>
+      </w:pPr>
+      <w:r>
+        <w:rPr>
+          <w:rStyle w:val="lev"/>
+          <w:rFonts w:ascii="Roboto" w:hAnsi="Roboto"/>
+          <w:color w:val="111111"/>
+        </w:rPr>
+        <w:t>-</w:t>
+      </w:r>
+      <w:r>
+        <w:rPr>
+          <w:rStyle w:val="lev"/>
+          <w:rFonts w:ascii="Roboto" w:hAnsi="Roboto"/>
+          <w:color w:val="111111"/>
+        </w:rPr>
+        <w:t>contrôle en question</w:t>
+      </w:r>
+      <w:r>
+        <w:rPr>
+          <w:rStyle w:val="lev"/>
+          <w:rFonts w:ascii="Roboto" w:hAnsi="Roboto"/>
+          <w:color w:val="111111"/>
+        </w:rPr>
+        <w:t xml:space="preserve"> : </w:t>
+      </w:r>
+    </w:p>
+    <w:p>
+      <w:pPr>
+        <w:pStyle w:val="NormalWeb"/>
+        <w:spacing w:before="0" w:beforeAutospacing="0" w:after="0" w:afterAutospacing="0"/>
+        <w:rPr>
+          <w:rStyle w:val="lev"/>
+          <w:rFonts w:ascii="Roboto" w:hAnsi="Roboto"/>
+          <w:color w:val="111111"/>
+        </w:rPr>
+      </w:pPr>
+      <w:r>
+        <w:rPr>
+          <w:rStyle w:val="lev"/>
+          <w:rFonts w:ascii="Roboto" w:hAnsi="Roboto"/>
+          <w:color w:val="111111"/>
+        </w:rPr>
+        <w:t xml:space="preserve">            </w:t>
+      </w:r>
+      <w:r>
+        <w:rPr>
+          <w:rStyle w:val="lev"/>
+          <w:rFonts w:ascii="Roboto" w:hAnsi="Roboto"/>
+          <w:color w:val="111111"/>
+        </w:rPr>
+        <w:t>-appréciations</w:t>
+      </w:r>
+    </w:p>
+    <w:p>
+      <w:pPr>
+        <w:pStyle w:val="NormalWeb"/>
+        <w:spacing w:before="0" w:beforeAutospacing="0" w:after="0" w:afterAutospacing="0"/>
+        <w:ind w:left="708"/>
+        <w:rPr>
+          <w:rStyle w:val="lev"/>
+          <w:rFonts w:ascii="Roboto" w:hAnsi="Roboto"/>
+          <w:color w:val="111111"/>
+        </w:rPr>
+      </w:pPr>
+      <w:r>
+        <w:rPr>
+          <w:rStyle w:val="lev"/>
+          <w:rFonts w:ascii="Roboto" w:hAnsi="Roboto"/>
+          <w:color w:val="111111"/>
+        </w:rPr>
+        <w:t xml:space="preserve">-coef </w:t>
+      </w:r>
+    </w:p>
+    <w:p>
+      <w:pPr>
+        <w:pStyle w:val="NormalWeb"/>
+        <w:spacing w:before="0" w:beforeAutospacing="0" w:after="0" w:afterAutospacing="0"/>
+        <w:ind w:firstLine="708"/>
+        <w:rPr>
+          <w:rStyle w:val="lev"/>
+          <w:rFonts w:ascii="Roboto" w:hAnsi="Roboto"/>
+          <w:color w:val="111111"/>
+        </w:rPr>
+      </w:pPr>
+      <w:r>
+        <w:rPr>
+          <w:rStyle w:val="lev"/>
+          <w:rFonts w:ascii="Roboto" w:hAnsi="Roboto"/>
+          <w:color w:val="111111"/>
+        </w:rPr>
+        <w:t>- note</w:t>
+      </w:r>
+    </w:p>
+    <w:p>
+      <w:pPr>
+        <w:pStyle w:val="NormalWeb"/>
+        <w:spacing w:before="0" w:beforeAutospacing="0" w:after="0" w:afterAutospacing="0"/>
+        <w:ind w:firstLine="708"/>
+        <w:rPr>
+          <w:rStyle w:val="lev"/>
+          <w:rFonts w:ascii="Roboto" w:hAnsi="Roboto"/>
+          <w:color w:val="111111"/>
+        </w:rPr>
+      </w:pPr>
+      <w:r>
+        <w:rPr>
+          <w:rStyle w:val="lev"/>
+          <w:rFonts w:ascii="Roboto" w:hAnsi="Roboto"/>
+          <w:color w:val="111111"/>
+        </w:rPr>
+        <w:t xml:space="preserve">-liste des étudiant </w:t>
+      </w:r>
+    </w:p>
+    <w:p>
+      <w:pPr>
+        <w:pStyle w:val="NormalWeb"/>
+        <w:spacing w:before="0" w:beforeAutospacing="0" w:after="0" w:afterAutospacing="0"/>
+        <w:rPr>
+          <w:rStyle w:val="lev"/>
+          <w:rFonts w:ascii="Roboto" w:hAnsi="Roboto"/>
+          <w:color w:val="111111"/>
+        </w:rPr>
+      </w:pPr>
+    </w:p>
+    <w:p>
+      <w:pPr>
+        <w:pStyle w:val="NormalWeb"/>
+        <w:spacing w:before="0" w:beforeAutospacing="0" w:after="0" w:afterAutospacing="0"/>
+        <w:rPr>
+          <w:rStyle w:val="lev"/>
+          <w:rFonts w:ascii="Roboto" w:hAnsi="Roboto"/>
+          <w:color w:val="111111"/>
+        </w:rPr>
+      </w:pPr>
+      <w:r>
+        <w:rPr>
+          <w:rStyle w:val="lev"/>
+          <w:rFonts w:ascii="Roboto" w:hAnsi="Roboto"/>
+          <w:color w:val="111111"/>
+        </w:rPr>
+        <w:t xml:space="preserve">-moyenne étudiant </w:t>
+      </w:r>
+    </w:p>
+    <w:p>
+      <w:pPr>
+        <w:pStyle w:val="NormalWeb"/>
+        <w:spacing w:before="0" w:beforeAutospacing="0" w:after="0" w:afterAutospacing="0"/>
+        <w:rPr>
+          <w:rStyle w:val="lev"/>
+          <w:rFonts w:ascii="Roboto" w:hAnsi="Roboto"/>
+          <w:color w:val="111111"/>
+        </w:rPr>
+      </w:pPr>
+      <w:r>
+        <w:rPr>
+          <w:rStyle w:val="lev"/>
+          <w:rFonts w:ascii="Roboto" w:hAnsi="Roboto"/>
+          <w:color w:val="111111"/>
+        </w:rPr>
+        <w:t xml:space="preserve">- </w:t>
+      </w:r>
+      <w:r>
+        <w:rPr>
+          <w:rStyle w:val="lev"/>
+          <w:rFonts w:ascii="Roboto" w:hAnsi="Roboto"/>
+          <w:color w:val="111111"/>
+        </w:rPr>
+        <w:t>note</w:t>
+      </w:r>
+      <w:r>
+        <w:rPr>
+          <w:rStyle w:val="lev"/>
+          <w:rFonts w:ascii="Roboto" w:hAnsi="Roboto"/>
+          <w:color w:val="111111"/>
+        </w:rPr>
+        <w:t xml:space="preserve"> max / nullos </w:t>
+      </w:r>
+    </w:p>
+    <w:p>
+      <w:pPr>
+        <w:pStyle w:val="NormalWeb"/>
+        <w:spacing w:before="0" w:beforeAutospacing="0" w:after="0" w:afterAutospacing="0"/>
+        <w:rPr>
+          <w:rStyle w:val="lev"/>
+          <w:rFonts w:ascii="Roboto" w:hAnsi="Roboto"/>
+          <w:color w:val="111111"/>
+        </w:rPr>
+      </w:pPr>
+      <w:r>
+        <w:rPr>
+          <w:rStyle w:val="lev"/>
+          <w:rFonts w:ascii="Roboto" w:hAnsi="Roboto"/>
+          <w:color w:val="111111"/>
+        </w:rPr>
+        <w:t>-effet de couleur major/nullos</w:t>
+      </w:r>
+    </w:p>
+    <w:p>
+      <w:pPr>
+        <w:pStyle w:val="NormalWeb"/>
+        <w:spacing w:before="0" w:beforeAutospacing="0" w:after="0" w:afterAutospacing="0"/>
+        <w:rPr>
+          <w:rStyle w:val="lev"/>
+          <w:rFonts w:ascii="Roboto" w:hAnsi="Roboto"/>
+          <w:color w:val="111111"/>
+        </w:rPr>
+      </w:pPr>
+    </w:p>
+    <w:p>
+      <w:pPr>
+        <w:pStyle w:val="NormalWeb"/>
+        <w:spacing w:before="0" w:beforeAutospacing="0" w:after="0" w:afterAutospacing="0"/>
+        <w:rPr>
+          <w:rStyle w:val="lev"/>
+          <w:rFonts w:ascii="Roboto" w:hAnsi="Roboto"/>
+          <w:color w:val="111111"/>
+        </w:rPr>
+      </w:pPr>
+    </w:p>
+    <w:p>
+      <w:pPr>
+        <w:pStyle w:val="NormalWeb"/>
+        <w:spacing w:before="0" w:beforeAutospacing="0" w:after="0" w:afterAutospacing="0"/>
+        <w:rPr>
+          <w:rStyle w:val="lev"/>
+          <w:rFonts w:ascii="Roboto" w:hAnsi="Roboto"/>
+          <w:color w:val="111111"/>
+        </w:rPr>
+      </w:pPr>
+    </w:p>
+    <w:p>
+      <w:pPr>
+        <w:pStyle w:val="NormalWeb"/>
+        <w:spacing w:before="0" w:beforeAutospacing="0" w:after="0" w:afterAutospacing="0"/>
+        <w:rPr>
+          <w:rStyle w:val="lev"/>
+          <w:rFonts w:ascii="Roboto" w:hAnsi="Roboto"/>
+          <w:color w:val="111111"/>
+        </w:rPr>
+      </w:pPr>
+    </w:p>
+    <w:p>
+      <w:pPr>
+        <w:pStyle w:val="NormalWeb"/>
+        <w:spacing w:after="0"/>
+        <w:rPr>
+          <w:rStyle w:val="lev"/>
+          <w:rFonts w:ascii="Roboto" w:hAnsi="Roboto"/>
+          <w:color w:val="111111"/>
+        </w:rPr>
+      </w:pPr>
+      <w:r>
+        <w:rPr>
+          <w:rStyle w:val="lev"/>
+          <w:rFonts w:ascii="Roboto" w:hAnsi="Roboto"/>
+          <w:color w:val="111111"/>
+        </w:rPr>
+        <w:lastRenderedPageBreak/>
+        <w:t>+------------------------------------+</w:t>
+      </w:r>
+    </w:p>
+    <w:p>
+      <w:pPr>
+        <w:pStyle w:val="NormalWeb"/>
+        <w:spacing w:after="0"/>
+        <w:rPr>
+          <w:rStyle w:val="lev"/>
+          <w:rFonts w:ascii="Roboto" w:hAnsi="Roboto"/>
+          <w:color w:val="111111"/>
+        </w:rPr>
+      </w:pPr>
+      <w:r>
+        <w:rPr>
+          <w:rStyle w:val="lev"/>
+          <w:rFonts w:ascii="Roboto" w:hAnsi="Roboto"/>
+          <w:color w:val="111111"/>
+        </w:rPr>
+        <w:t>|            Application             |</w:t>
+      </w:r>
+    </w:p>
+    <w:p>
+      <w:pPr>
+        <w:pStyle w:val="NormalWeb"/>
+        <w:spacing w:after="0"/>
+        <w:rPr>
+          <w:rStyle w:val="lev"/>
+          <w:rFonts w:ascii="Roboto" w:hAnsi="Roboto"/>
+          <w:color w:val="111111"/>
+        </w:rPr>
+      </w:pPr>
+      <w:r>
+        <w:rPr>
+          <w:rStyle w:val="lev"/>
+          <w:rFonts w:ascii="Roboto" w:hAnsi="Roboto"/>
+          <w:color w:val="111111"/>
+        </w:rPr>
+        <w:t>+------------------------------------+</w:t>
+      </w:r>
+    </w:p>
+    <w:p>
+      <w:pPr>
+        <w:pStyle w:val="NormalWeb"/>
+        <w:spacing w:after="0"/>
+        <w:rPr>
+          <w:rStyle w:val="lev"/>
+          <w:rFonts w:ascii="Roboto" w:hAnsi="Roboto"/>
+          <w:color w:val="111111"/>
+        </w:rPr>
+      </w:pPr>
+      <w:r>
+        <w:rPr>
+          <w:rStyle w:val="lev"/>
+          <w:rFonts w:ascii="Roboto" w:hAnsi="Roboto"/>
+          <w:color w:val="111111"/>
+        </w:rPr>
+        <w:t xml:space="preserve">| - </w:t>
+      </w:r>
+      <w:proofErr w:type="gramStart"/>
+      <w:r>
+        <w:rPr>
+          <w:rStyle w:val="lev"/>
+          <w:rFonts w:ascii="Roboto" w:hAnsi="Roboto"/>
+          <w:color w:val="111111"/>
+        </w:rPr>
+        <w:t>utilisateurs:</w:t>
+      </w:r>
+      <w:proofErr w:type="gramEnd"/>
+      <w:r>
+        <w:rPr>
+          <w:rStyle w:val="lev"/>
+          <w:rFonts w:ascii="Roboto" w:hAnsi="Roboto"/>
+          <w:color w:val="111111"/>
+        </w:rPr>
+        <w:t xml:space="preserve"> List&lt;Utilisateur&gt;  |</w:t>
+      </w:r>
+    </w:p>
+    <w:p>
+      <w:pPr>
+        <w:pStyle w:val="NormalWeb"/>
+        <w:spacing w:after="0"/>
+        <w:rPr>
+          <w:rStyle w:val="lev"/>
+          <w:rFonts w:ascii="Roboto" w:hAnsi="Roboto"/>
+          <w:color w:val="111111"/>
+        </w:rPr>
+      </w:pPr>
+      <w:r>
+        <w:rPr>
+          <w:rStyle w:val="lev"/>
+          <w:rFonts w:ascii="Roboto" w:hAnsi="Roboto"/>
+          <w:color w:val="111111"/>
+        </w:rPr>
+        <w:t xml:space="preserve">| - </w:t>
+      </w:r>
+      <w:proofErr w:type="gramStart"/>
+      <w:r>
+        <w:rPr>
+          <w:rStyle w:val="lev"/>
+          <w:rFonts w:ascii="Roboto" w:hAnsi="Roboto"/>
+          <w:color w:val="111111"/>
+        </w:rPr>
+        <w:t>matières:</w:t>
+      </w:r>
+      <w:proofErr w:type="gramEnd"/>
+      <w:r>
+        <w:rPr>
+          <w:rStyle w:val="lev"/>
+          <w:rFonts w:ascii="Roboto" w:hAnsi="Roboto"/>
+          <w:color w:val="111111"/>
+        </w:rPr>
+        <w:t xml:space="preserve"> List&lt;Matière&gt;          |</w:t>
+      </w:r>
+    </w:p>
+    <w:p>
+      <w:pPr>
+        <w:pStyle w:val="NormalWeb"/>
+        <w:spacing w:after="0"/>
+        <w:rPr>
+          <w:rStyle w:val="lev"/>
+          <w:rFonts w:ascii="Roboto" w:hAnsi="Roboto"/>
+          <w:color w:val="111111"/>
+        </w:rPr>
+      </w:pPr>
+      <w:r>
+        <w:rPr>
+          <w:rStyle w:val="lev"/>
+          <w:rFonts w:ascii="Roboto" w:hAnsi="Roboto"/>
+          <w:color w:val="111111"/>
+        </w:rPr>
+        <w:t xml:space="preserve">| - </w:t>
+      </w:r>
+      <w:proofErr w:type="gramStart"/>
+      <w:r>
+        <w:rPr>
+          <w:rStyle w:val="lev"/>
+          <w:rFonts w:ascii="Roboto" w:hAnsi="Roboto"/>
+          <w:color w:val="111111"/>
+        </w:rPr>
+        <w:t>étudiants:</w:t>
+      </w:r>
+      <w:proofErr w:type="gramEnd"/>
+      <w:r>
+        <w:rPr>
+          <w:rStyle w:val="lev"/>
+          <w:rFonts w:ascii="Roboto" w:hAnsi="Roboto"/>
+          <w:color w:val="111111"/>
+        </w:rPr>
+        <w:t xml:space="preserve"> List&lt;Étudiant&gt;        |</w:t>
+      </w:r>
+    </w:p>
+    <w:p>
+      <w:pPr>
+        <w:pStyle w:val="NormalWeb"/>
+        <w:spacing w:after="0"/>
+        <w:rPr>
+          <w:rStyle w:val="lev"/>
+          <w:rFonts w:ascii="Roboto" w:hAnsi="Roboto"/>
+          <w:color w:val="111111"/>
+        </w:rPr>
+      </w:pPr>
+      <w:r>
+        <w:rPr>
+          <w:rStyle w:val="lev"/>
+          <w:rFonts w:ascii="Roboto" w:hAnsi="Roboto"/>
+          <w:color w:val="111111"/>
+        </w:rPr>
+        <w:t>+------------------------------------+</w:t>
+      </w:r>
+    </w:p>
+    <w:p>
+      <w:pPr>
+        <w:pStyle w:val="NormalWeb"/>
+        <w:spacing w:after="0"/>
+        <w:rPr>
+          <w:rStyle w:val="lev"/>
+          <w:rFonts w:ascii="Roboto" w:hAnsi="Roboto"/>
+          <w:color w:val="111111"/>
+        </w:rPr>
+      </w:pPr>
+      <w:r>
+        <w:rPr>
+          <w:rStyle w:val="lev"/>
+          <w:rFonts w:ascii="Roboto" w:hAnsi="Roboto"/>
+          <w:color w:val="111111"/>
+        </w:rPr>
+        <w:t xml:space="preserve">| + </w:t>
+      </w:r>
+      <w:proofErr w:type="spellStart"/>
+      <w:proofErr w:type="gramStart"/>
+      <w:r>
+        <w:rPr>
+          <w:rStyle w:val="lev"/>
+          <w:rFonts w:ascii="Roboto" w:hAnsi="Roboto"/>
+          <w:color w:val="111111"/>
+        </w:rPr>
+        <w:t>ajouterUtilisateur</w:t>
+      </w:r>
+      <w:proofErr w:type="spellEnd"/>
+      <w:r>
+        <w:rPr>
+          <w:rStyle w:val="lev"/>
+          <w:rFonts w:ascii="Roboto" w:hAnsi="Roboto"/>
+          <w:color w:val="111111"/>
+        </w:rPr>
+        <w:t>(</w:t>
+      </w:r>
+      <w:proofErr w:type="gramEnd"/>
+      <w:r>
+        <w:rPr>
+          <w:rStyle w:val="lev"/>
+          <w:rFonts w:ascii="Roboto" w:hAnsi="Roboto"/>
+          <w:color w:val="111111"/>
+        </w:rPr>
+        <w:t>u: Utilisateur)|</w:t>
+      </w:r>
+    </w:p>
+    <w:p>
+      <w:pPr>
+        <w:pStyle w:val="NormalWeb"/>
+        <w:spacing w:after="0"/>
+        <w:rPr>
+          <w:rStyle w:val="lev"/>
+          <w:rFonts w:ascii="Roboto" w:hAnsi="Roboto"/>
+          <w:color w:val="111111"/>
+        </w:rPr>
+      </w:pPr>
+      <w:r>
+        <w:rPr>
+          <w:rStyle w:val="lev"/>
+          <w:rFonts w:ascii="Roboto" w:hAnsi="Roboto"/>
+          <w:color w:val="111111"/>
+        </w:rPr>
+        <w:t xml:space="preserve">| + </w:t>
+      </w:r>
+      <w:proofErr w:type="spellStart"/>
+      <w:proofErr w:type="gramStart"/>
+      <w:r>
+        <w:rPr>
+          <w:rStyle w:val="lev"/>
+          <w:rFonts w:ascii="Roboto" w:hAnsi="Roboto"/>
+          <w:color w:val="111111"/>
+        </w:rPr>
+        <w:t>ajouterMatière</w:t>
+      </w:r>
+      <w:proofErr w:type="spellEnd"/>
+      <w:r>
+        <w:rPr>
+          <w:rStyle w:val="lev"/>
+          <w:rFonts w:ascii="Roboto" w:hAnsi="Roboto"/>
+          <w:color w:val="111111"/>
+        </w:rPr>
+        <w:t>(</w:t>
+      </w:r>
+      <w:proofErr w:type="gramEnd"/>
+      <w:r>
+        <w:rPr>
+          <w:rStyle w:val="lev"/>
+          <w:rFonts w:ascii="Roboto" w:hAnsi="Roboto"/>
+          <w:color w:val="111111"/>
+        </w:rPr>
+        <w:t>m: Matière)        |</w:t>
+      </w:r>
+    </w:p>
+    <w:p>
+      <w:pPr>
+        <w:pStyle w:val="NormalWeb"/>
+        <w:spacing w:after="0"/>
+        <w:rPr>
+          <w:rStyle w:val="lev"/>
+          <w:rFonts w:ascii="Roboto" w:hAnsi="Roboto"/>
+          <w:color w:val="111111"/>
+        </w:rPr>
+      </w:pPr>
+      <w:r>
+        <w:rPr>
+          <w:rStyle w:val="lev"/>
+          <w:rFonts w:ascii="Roboto" w:hAnsi="Roboto"/>
+          <w:color w:val="111111"/>
+        </w:rPr>
+        <w:t xml:space="preserve">| + </w:t>
+      </w:r>
+      <w:proofErr w:type="spellStart"/>
+      <w:proofErr w:type="gramStart"/>
+      <w:r>
+        <w:rPr>
+          <w:rStyle w:val="lev"/>
+          <w:rFonts w:ascii="Roboto" w:hAnsi="Roboto"/>
+          <w:color w:val="111111"/>
+        </w:rPr>
+        <w:t>ajouterÉtudiant</w:t>
+      </w:r>
+      <w:proofErr w:type="spellEnd"/>
+      <w:r>
+        <w:rPr>
+          <w:rStyle w:val="lev"/>
+          <w:rFonts w:ascii="Roboto" w:hAnsi="Roboto"/>
+          <w:color w:val="111111"/>
+        </w:rPr>
+        <w:t>(</w:t>
+      </w:r>
+      <w:proofErr w:type="gramEnd"/>
+      <w:r>
+        <w:rPr>
+          <w:rStyle w:val="lev"/>
+          <w:rFonts w:ascii="Roboto" w:hAnsi="Roboto"/>
+          <w:color w:val="111111"/>
+        </w:rPr>
+        <w:t>e: Étudiant)      |</w:t>
+      </w:r>
+    </w:p>
+    <w:p>
+      <w:pPr>
+        <w:pStyle w:val="NormalWeb"/>
+        <w:spacing w:after="0"/>
+        <w:rPr>
+          <w:rStyle w:val="lev"/>
+          <w:rFonts w:ascii="Roboto" w:hAnsi="Roboto"/>
+          <w:color w:val="111111"/>
+        </w:rPr>
+      </w:pPr>
+      <w:r>
+        <w:rPr>
+          <w:rStyle w:val="lev"/>
+          <w:rFonts w:ascii="Roboto" w:hAnsi="Roboto"/>
+          <w:color w:val="111111"/>
+        </w:rPr>
+        <w:t>+------------------------------------+</w:t>
+      </w:r>
+    </w:p>
+    <w:p>
+      <w:pPr>
+        <w:pStyle w:val="NormalWeb"/>
+        <w:spacing w:after="0"/>
+        <w:rPr>
+          <w:rStyle w:val="lev"/>
+          <w:rFonts w:ascii="Roboto" w:hAnsi="Roboto"/>
+          <w:color w:val="111111"/>
+        </w:rPr>
+      </w:pPr>
+    </w:p>
+    <w:p>
+      <w:pPr>
+        <w:pStyle w:val="NormalWeb"/>
+        <w:spacing w:after="0"/>
+        <w:rPr>
+          <w:rStyle w:val="lev"/>
+          <w:rFonts w:ascii="Roboto" w:hAnsi="Roboto"/>
+          <w:color w:val="111111"/>
+        </w:rPr>
+      </w:pPr>
+      <w:r>
+        <w:rPr>
+          <w:rStyle w:val="lev"/>
+          <w:rFonts w:ascii="Roboto" w:hAnsi="Roboto"/>
+          <w:color w:val="111111"/>
+        </w:rPr>
+        <w:t>+------------------------+</w:t>
+      </w:r>
+    </w:p>
+    <w:p>
+      <w:pPr>
+        <w:pStyle w:val="NormalWeb"/>
+        <w:spacing w:after="0"/>
+        <w:rPr>
+          <w:rStyle w:val="lev"/>
+          <w:rFonts w:ascii="Roboto" w:hAnsi="Roboto"/>
+          <w:color w:val="111111"/>
+        </w:rPr>
+      </w:pPr>
+      <w:r>
+        <w:rPr>
+          <w:rStyle w:val="lev"/>
+          <w:rFonts w:ascii="Roboto" w:hAnsi="Roboto"/>
+          <w:color w:val="111111"/>
+        </w:rPr>
+        <w:t>|       Utilisateur      |</w:t>
+      </w:r>
+    </w:p>
+    <w:p>
+      <w:pPr>
+        <w:pStyle w:val="NormalWeb"/>
+        <w:spacing w:after="0"/>
+        <w:rPr>
+          <w:rStyle w:val="lev"/>
+          <w:rFonts w:ascii="Roboto" w:hAnsi="Roboto"/>
+          <w:color w:val="111111"/>
+        </w:rPr>
+      </w:pPr>
+      <w:r>
+        <w:rPr>
+          <w:rStyle w:val="lev"/>
+          <w:rFonts w:ascii="Roboto" w:hAnsi="Roboto"/>
+          <w:color w:val="111111"/>
+        </w:rPr>
+        <w:t>+------------------------+</w:t>
+      </w:r>
+    </w:p>
+    <w:p>
+      <w:pPr>
+        <w:pStyle w:val="NormalWeb"/>
+        <w:spacing w:after="0"/>
+        <w:rPr>
+          <w:rStyle w:val="lev"/>
+          <w:rFonts w:ascii="Roboto" w:hAnsi="Roboto"/>
+          <w:color w:val="111111"/>
+        </w:rPr>
+      </w:pPr>
+      <w:r>
+        <w:rPr>
+          <w:rStyle w:val="lev"/>
+          <w:rFonts w:ascii="Roboto" w:hAnsi="Roboto"/>
+          <w:color w:val="111111"/>
+        </w:rPr>
+        <w:t xml:space="preserve">| - </w:t>
+      </w:r>
+      <w:proofErr w:type="gramStart"/>
+      <w:r>
+        <w:rPr>
+          <w:rStyle w:val="lev"/>
+          <w:rFonts w:ascii="Roboto" w:hAnsi="Roboto"/>
+          <w:color w:val="111111"/>
+        </w:rPr>
+        <w:t>nom:</w:t>
+      </w:r>
+      <w:proofErr w:type="gramEnd"/>
+      <w:r>
+        <w:rPr>
+          <w:rStyle w:val="lev"/>
+          <w:rFonts w:ascii="Roboto" w:hAnsi="Roboto"/>
+          <w:color w:val="111111"/>
+        </w:rPr>
+        <w:t xml:space="preserve"> String          |</w:t>
+      </w:r>
+    </w:p>
+    <w:p>
+      <w:pPr>
+        <w:pStyle w:val="NormalWeb"/>
+        <w:spacing w:after="0"/>
+        <w:rPr>
+          <w:rStyle w:val="lev"/>
+          <w:rFonts w:ascii="Roboto" w:hAnsi="Roboto"/>
+          <w:color w:val="111111"/>
+        </w:rPr>
+      </w:pPr>
+      <w:r>
+        <w:rPr>
+          <w:rStyle w:val="lev"/>
+          <w:rFonts w:ascii="Roboto" w:hAnsi="Roboto"/>
+          <w:color w:val="111111"/>
+        </w:rPr>
+        <w:t xml:space="preserve">| - </w:t>
+      </w:r>
+      <w:proofErr w:type="gramStart"/>
+      <w:r>
+        <w:rPr>
+          <w:rStyle w:val="lev"/>
+          <w:rFonts w:ascii="Roboto" w:hAnsi="Roboto"/>
+          <w:color w:val="111111"/>
+        </w:rPr>
+        <w:t>prénom:</w:t>
+      </w:r>
+      <w:proofErr w:type="gramEnd"/>
+      <w:r>
+        <w:rPr>
+          <w:rStyle w:val="lev"/>
+          <w:rFonts w:ascii="Roboto" w:hAnsi="Roboto"/>
+          <w:color w:val="111111"/>
+        </w:rPr>
+        <w:t xml:space="preserve"> String       |</w:t>
+      </w:r>
+    </w:p>
+    <w:p>
+      <w:pPr>
+        <w:pStyle w:val="NormalWeb"/>
+        <w:spacing w:after="0"/>
+        <w:rPr>
+          <w:rStyle w:val="lev"/>
+          <w:rFonts w:ascii="Roboto" w:hAnsi="Roboto"/>
+          <w:color w:val="111111"/>
+          <w:lang w:val="en-US"/>
+        </w:rPr>
+      </w:pPr>
+      <w:r>
+        <w:rPr>
+          <w:rStyle w:val="lev"/>
+          <w:rFonts w:ascii="Roboto" w:hAnsi="Roboto"/>
+          <w:color w:val="111111"/>
+          <w:lang w:val="en-US"/>
+        </w:rPr>
+        <w:t>| - email: String        |</w:t>
+      </w:r>
+    </w:p>
+    <w:p>
+      <w:pPr>
+        <w:pStyle w:val="NormalWeb"/>
+        <w:spacing w:after="0"/>
+        <w:rPr>
+          <w:rStyle w:val="lev"/>
+          <w:rFonts w:ascii="Roboto" w:hAnsi="Roboto"/>
+          <w:color w:val="111111"/>
+          <w:lang w:val="en-US"/>
+        </w:rPr>
+      </w:pPr>
+      <w:r>
+        <w:rPr>
+          <w:rStyle w:val="lev"/>
+          <w:rFonts w:ascii="Roboto" w:hAnsi="Roboto"/>
+          <w:color w:val="111111"/>
+          <w:lang w:val="en-US"/>
+        </w:rPr>
+        <w:t xml:space="preserve">| - </w:t>
+      </w:r>
+      <w:proofErr w:type="spellStart"/>
+      <w:r>
+        <w:rPr>
+          <w:rStyle w:val="lev"/>
+          <w:rFonts w:ascii="Roboto" w:hAnsi="Roboto"/>
+          <w:color w:val="111111"/>
+          <w:lang w:val="en-US"/>
+        </w:rPr>
+        <w:t>téléphone</w:t>
+      </w:r>
+      <w:proofErr w:type="spellEnd"/>
+      <w:r>
+        <w:rPr>
+          <w:rStyle w:val="lev"/>
+          <w:rFonts w:ascii="Roboto" w:hAnsi="Roboto"/>
+          <w:color w:val="111111"/>
+          <w:lang w:val="en-US"/>
+        </w:rPr>
+        <w:t>: String    |</w:t>
+      </w:r>
+    </w:p>
+    <w:p>
+      <w:pPr>
+        <w:pStyle w:val="NormalWeb"/>
+        <w:spacing w:after="0"/>
+        <w:rPr>
+          <w:rStyle w:val="lev"/>
+          <w:rFonts w:ascii="Roboto" w:hAnsi="Roboto"/>
+          <w:color w:val="111111"/>
+          <w:lang w:val="en-US"/>
+        </w:rPr>
+      </w:pPr>
+      <w:r>
+        <w:rPr>
+          <w:rStyle w:val="lev"/>
+          <w:rFonts w:ascii="Roboto" w:hAnsi="Roboto"/>
+          <w:color w:val="111111"/>
+          <w:lang w:val="en-US"/>
+        </w:rPr>
+        <w:t xml:space="preserve">| - </w:t>
+      </w:r>
+      <w:proofErr w:type="spellStart"/>
+      <w:r>
+        <w:rPr>
+          <w:rStyle w:val="lev"/>
+          <w:rFonts w:ascii="Roboto" w:hAnsi="Roboto"/>
+          <w:color w:val="111111"/>
+          <w:lang w:val="en-US"/>
+        </w:rPr>
+        <w:t>motDePasse</w:t>
+      </w:r>
+      <w:proofErr w:type="spellEnd"/>
+      <w:r>
+        <w:rPr>
+          <w:rStyle w:val="lev"/>
+          <w:rFonts w:ascii="Roboto" w:hAnsi="Roboto"/>
+          <w:color w:val="111111"/>
+          <w:lang w:val="en-US"/>
+        </w:rPr>
+        <w:t>: String   |</w:t>
+      </w:r>
+    </w:p>
+    <w:p>
+      <w:pPr>
+        <w:pStyle w:val="NormalWeb"/>
+        <w:spacing w:after="0"/>
+        <w:rPr>
+          <w:rStyle w:val="lev"/>
+          <w:rFonts w:ascii="Roboto" w:hAnsi="Roboto"/>
+          <w:color w:val="111111"/>
+        </w:rPr>
+      </w:pPr>
+      <w:r>
+        <w:rPr>
+          <w:rStyle w:val="lev"/>
+          <w:rFonts w:ascii="Roboto" w:hAnsi="Roboto"/>
+          <w:color w:val="111111"/>
+        </w:rPr>
+        <w:t>+------------------------+</w:t>
+      </w:r>
+    </w:p>
+    <w:p>
+      <w:pPr>
+        <w:pStyle w:val="NormalWeb"/>
+        <w:spacing w:after="0"/>
+        <w:rPr>
+          <w:rStyle w:val="lev"/>
+          <w:rFonts w:ascii="Roboto" w:hAnsi="Roboto"/>
+          <w:color w:val="111111"/>
+        </w:rPr>
+      </w:pPr>
+    </w:p>
+    <w:p>
+      <w:pPr>
+        <w:pStyle w:val="NormalWeb"/>
+        <w:spacing w:after="0"/>
+        <w:rPr>
+          <w:rStyle w:val="lev"/>
+          <w:rFonts w:ascii="Roboto" w:hAnsi="Roboto"/>
+          <w:color w:val="111111"/>
+        </w:rPr>
+      </w:pPr>
+      <w:r>
+        <w:rPr>
+          <w:rStyle w:val="lev"/>
+          <w:rFonts w:ascii="Roboto" w:hAnsi="Roboto"/>
+          <w:color w:val="111111"/>
+        </w:rPr>
+        <w:t>+------------------------+</w:t>
+      </w:r>
+    </w:p>
+    <w:p>
+      <w:pPr>
+        <w:pStyle w:val="NormalWeb"/>
+        <w:spacing w:after="0"/>
+        <w:rPr>
+          <w:rStyle w:val="lev"/>
+          <w:rFonts w:ascii="Roboto" w:hAnsi="Roboto"/>
+          <w:color w:val="111111"/>
+        </w:rPr>
+      </w:pPr>
+      <w:r>
+        <w:rPr>
+          <w:rStyle w:val="lev"/>
+          <w:rFonts w:ascii="Roboto" w:hAnsi="Roboto"/>
+          <w:color w:val="111111"/>
+        </w:rPr>
+        <w:t>|       Enseignant       |</w:t>
+      </w:r>
+    </w:p>
+    <w:p>
+      <w:pPr>
+        <w:pStyle w:val="NormalWeb"/>
+        <w:spacing w:after="0"/>
+        <w:rPr>
+          <w:rStyle w:val="lev"/>
+          <w:rFonts w:ascii="Roboto" w:hAnsi="Roboto"/>
+          <w:color w:val="111111"/>
+        </w:rPr>
+      </w:pPr>
+      <w:r>
+        <w:rPr>
+          <w:rStyle w:val="lev"/>
+          <w:rFonts w:ascii="Roboto" w:hAnsi="Roboto"/>
+          <w:color w:val="111111"/>
+        </w:rPr>
+        <w:t>+------------------------+</w:t>
+      </w:r>
+    </w:p>
+    <w:p>
+      <w:pPr>
+        <w:pStyle w:val="NormalWeb"/>
+        <w:spacing w:after="0"/>
+        <w:rPr>
+          <w:rStyle w:val="lev"/>
+          <w:rFonts w:ascii="Roboto" w:hAnsi="Roboto"/>
+          <w:color w:val="111111"/>
+        </w:rPr>
+      </w:pPr>
+      <w:r>
+        <w:rPr>
+          <w:rStyle w:val="lev"/>
+          <w:rFonts w:ascii="Roboto" w:hAnsi="Roboto"/>
+          <w:color w:val="111111"/>
+        </w:rPr>
+        <w:lastRenderedPageBreak/>
+        <w:t xml:space="preserve">| </w:t>
+      </w:r>
+      <w:proofErr w:type="spellStart"/>
+      <w:r>
+        <w:rPr>
+          <w:rStyle w:val="lev"/>
+          <w:rFonts w:ascii="Roboto" w:hAnsi="Roboto"/>
+          <w:color w:val="111111"/>
+        </w:rPr>
+        <w:t>Inherits</w:t>
+      </w:r>
+      <w:proofErr w:type="spellEnd"/>
+      <w:r>
+        <w:rPr>
+          <w:rStyle w:val="lev"/>
+          <w:rFonts w:ascii="Roboto" w:hAnsi="Roboto"/>
+          <w:color w:val="111111"/>
+        </w:rPr>
+        <w:t xml:space="preserve"> Utilisateur   |</w:t>
+      </w:r>
+    </w:p>
+    <w:p>
+      <w:pPr>
+        <w:pStyle w:val="NormalWeb"/>
+        <w:spacing w:after="0"/>
+        <w:rPr>
+          <w:rStyle w:val="lev"/>
+          <w:rFonts w:ascii="Roboto" w:hAnsi="Roboto"/>
+          <w:color w:val="111111"/>
+        </w:rPr>
+      </w:pPr>
+      <w:r>
+        <w:rPr>
+          <w:rStyle w:val="lev"/>
+          <w:rFonts w:ascii="Roboto" w:hAnsi="Roboto"/>
+          <w:color w:val="111111"/>
+        </w:rPr>
+        <w:t xml:space="preserve">| - </w:t>
+      </w:r>
+      <w:proofErr w:type="spellStart"/>
+      <w:proofErr w:type="gramStart"/>
+      <w:r>
+        <w:rPr>
+          <w:rStyle w:val="lev"/>
+          <w:rFonts w:ascii="Roboto" w:hAnsi="Roboto"/>
+          <w:color w:val="111111"/>
+        </w:rPr>
+        <w:t>matièreEnseignée</w:t>
+      </w:r>
+      <w:proofErr w:type="spellEnd"/>
+      <w:r>
+        <w:rPr>
+          <w:rStyle w:val="lev"/>
+          <w:rFonts w:ascii="Roboto" w:hAnsi="Roboto"/>
+          <w:color w:val="111111"/>
+        </w:rPr>
+        <w:t>:</w:t>
+      </w:r>
+      <w:proofErr w:type="gramEnd"/>
+      <w:r>
+        <w:rPr>
+          <w:rStyle w:val="lev"/>
+          <w:rFonts w:ascii="Roboto" w:hAnsi="Roboto"/>
+          <w:color w:val="111111"/>
+        </w:rPr>
+        <w:t xml:space="preserve"> Matière|</w:t>
+      </w:r>
+    </w:p>
+    <w:p>
+      <w:pPr>
+        <w:pStyle w:val="NormalWeb"/>
+        <w:spacing w:after="0"/>
+        <w:rPr>
+          <w:rStyle w:val="lev"/>
+          <w:rFonts w:ascii="Roboto" w:hAnsi="Roboto"/>
+          <w:color w:val="111111"/>
+        </w:rPr>
+      </w:pPr>
+      <w:r>
+        <w:rPr>
+          <w:rStyle w:val="lev"/>
+          <w:rFonts w:ascii="Roboto" w:hAnsi="Roboto"/>
+          <w:color w:val="111111"/>
+        </w:rPr>
+        <w:t>+------------------------+</w:t>
+      </w:r>
+    </w:p>
+    <w:p>
+      <w:pPr>
+        <w:pStyle w:val="NormalWeb"/>
+        <w:spacing w:after="0"/>
+        <w:rPr>
+          <w:rStyle w:val="lev"/>
+          <w:rFonts w:ascii="Roboto" w:hAnsi="Roboto"/>
+          <w:color w:val="111111"/>
+        </w:rPr>
+      </w:pPr>
+    </w:p>
+    <w:p>
+      <w:pPr>
+        <w:pStyle w:val="NormalWeb"/>
+        <w:spacing w:after="0"/>
+        <w:rPr>
+          <w:rStyle w:val="lev"/>
+          <w:rFonts w:ascii="Roboto" w:hAnsi="Roboto"/>
+          <w:color w:val="111111"/>
+        </w:rPr>
+      </w:pPr>
+      <w:r>
+        <w:rPr>
+          <w:rStyle w:val="lev"/>
+          <w:rFonts w:ascii="Roboto" w:hAnsi="Roboto"/>
+          <w:color w:val="111111"/>
+        </w:rPr>
+        <w:t>+------------------------+</w:t>
+      </w:r>
+    </w:p>
+    <w:p>
+      <w:pPr>
+        <w:pStyle w:val="NormalWeb"/>
+        <w:spacing w:after="0"/>
+        <w:rPr>
+          <w:rStyle w:val="lev"/>
+          <w:rFonts w:ascii="Roboto" w:hAnsi="Roboto"/>
+          <w:color w:val="111111"/>
+        </w:rPr>
+      </w:pPr>
+      <w:r>
+        <w:rPr>
+          <w:rStyle w:val="lev"/>
+          <w:rFonts w:ascii="Roboto" w:hAnsi="Roboto"/>
+          <w:color w:val="111111"/>
+        </w:rPr>
+        <w:t>|        Étudiant        |</w:t>
+      </w:r>
+    </w:p>
+    <w:p>
+      <w:pPr>
+        <w:pStyle w:val="NormalWeb"/>
+        <w:spacing w:after="0"/>
+        <w:rPr>
+          <w:rStyle w:val="lev"/>
+          <w:rFonts w:ascii="Roboto" w:hAnsi="Roboto"/>
+          <w:color w:val="111111"/>
+        </w:rPr>
+      </w:pPr>
+      <w:r>
+        <w:rPr>
+          <w:rStyle w:val="lev"/>
+          <w:rFonts w:ascii="Roboto" w:hAnsi="Roboto"/>
+          <w:color w:val="111111"/>
+        </w:rPr>
+        <w:t>+------------------------+</w:t>
+      </w:r>
+    </w:p>
+    <w:p>
+      <w:pPr>
+        <w:pStyle w:val="NormalWeb"/>
+        <w:spacing w:after="0"/>
+        <w:rPr>
+          <w:rStyle w:val="lev"/>
+          <w:rFonts w:ascii="Roboto" w:hAnsi="Roboto"/>
+          <w:color w:val="111111"/>
+        </w:rPr>
+      </w:pPr>
+      <w:r>
+        <w:rPr>
+          <w:rStyle w:val="lev"/>
+          <w:rFonts w:ascii="Roboto" w:hAnsi="Roboto"/>
+          <w:color w:val="111111"/>
+        </w:rPr>
+        <w:t xml:space="preserve">| </w:t>
+      </w:r>
+      <w:proofErr w:type="spellStart"/>
+      <w:r>
+        <w:rPr>
+          <w:rStyle w:val="lev"/>
+          <w:rFonts w:ascii="Roboto" w:hAnsi="Roboto"/>
+          <w:color w:val="111111"/>
+        </w:rPr>
+        <w:t>Inherits</w:t>
+      </w:r>
+      <w:proofErr w:type="spellEnd"/>
+      <w:r>
+        <w:rPr>
+          <w:rStyle w:val="lev"/>
+          <w:rFonts w:ascii="Roboto" w:hAnsi="Roboto"/>
+          <w:color w:val="111111"/>
+        </w:rPr>
+        <w:t xml:space="preserve"> Utilisateur   |</w:t>
+      </w:r>
+    </w:p>
+    <w:p>
+      <w:pPr>
+        <w:pStyle w:val="NormalWeb"/>
+        <w:spacing w:after="0"/>
+        <w:rPr>
+          <w:rStyle w:val="lev"/>
+          <w:rFonts w:ascii="Roboto" w:hAnsi="Roboto"/>
+          <w:color w:val="111111"/>
+        </w:rPr>
+      </w:pPr>
+      <w:r>
+        <w:rPr>
+          <w:rStyle w:val="lev"/>
+          <w:rFonts w:ascii="Roboto" w:hAnsi="Roboto"/>
+          <w:color w:val="111111"/>
+        </w:rPr>
+        <w:t xml:space="preserve">| - </w:t>
+      </w:r>
+      <w:proofErr w:type="gramStart"/>
+      <w:r>
+        <w:rPr>
+          <w:rStyle w:val="lev"/>
+          <w:rFonts w:ascii="Roboto" w:hAnsi="Roboto"/>
+          <w:color w:val="111111"/>
+        </w:rPr>
+        <w:t>notes:</w:t>
+      </w:r>
+      <w:proofErr w:type="gramEnd"/>
+      <w:r>
+        <w:rPr>
+          <w:rStyle w:val="lev"/>
+          <w:rFonts w:ascii="Roboto" w:hAnsi="Roboto"/>
+          <w:color w:val="111111"/>
+        </w:rPr>
+        <w:t xml:space="preserve"> List&lt;Note&gt;    |</w:t>
+      </w:r>
+    </w:p>
+    <w:p>
+      <w:pPr>
+        <w:pStyle w:val="NormalWeb"/>
+        <w:spacing w:after="0"/>
+        <w:rPr>
+          <w:rStyle w:val="lev"/>
+          <w:rFonts w:ascii="Roboto" w:hAnsi="Roboto"/>
+          <w:color w:val="111111"/>
+        </w:rPr>
+      </w:pPr>
+      <w:r>
+        <w:rPr>
+          <w:rStyle w:val="lev"/>
+          <w:rFonts w:ascii="Roboto" w:hAnsi="Roboto"/>
+          <w:color w:val="111111"/>
+        </w:rPr>
+        <w:t>+------------------------+</w:t>
+      </w:r>
+    </w:p>
+    <w:p>
+      <w:pPr>
+        <w:pStyle w:val="NormalWeb"/>
+        <w:spacing w:after="0"/>
+        <w:rPr>
+          <w:rStyle w:val="lev"/>
+          <w:rFonts w:ascii="Roboto" w:hAnsi="Roboto"/>
+          <w:color w:val="111111"/>
+        </w:rPr>
+      </w:pPr>
+    </w:p>
+    <w:p>
+      <w:pPr>
+        <w:pStyle w:val="NormalWeb"/>
+        <w:spacing w:after="0"/>
+        <w:rPr>
+          <w:rStyle w:val="lev"/>
+          <w:rFonts w:ascii="Roboto" w:hAnsi="Roboto"/>
+          <w:color w:val="111111"/>
+        </w:rPr>
+      </w:pPr>
+      <w:r>
+        <w:rPr>
+          <w:rStyle w:val="lev"/>
+          <w:rFonts w:ascii="Roboto" w:hAnsi="Roboto"/>
+          <w:color w:val="111111"/>
+        </w:rPr>
+        <w:t>+------------------------+</w:t>
+      </w:r>
+    </w:p>
+    <w:p>
+      <w:pPr>
+        <w:pStyle w:val="NormalWeb"/>
+        <w:spacing w:after="0"/>
+        <w:rPr>
+          <w:rStyle w:val="lev"/>
+          <w:rFonts w:ascii="Roboto" w:hAnsi="Roboto"/>
+          <w:color w:val="111111"/>
+        </w:rPr>
+      </w:pPr>
+      <w:r>
+        <w:rPr>
+          <w:rStyle w:val="lev"/>
+          <w:rFonts w:ascii="Roboto" w:hAnsi="Roboto"/>
+          <w:color w:val="111111"/>
+        </w:rPr>
+        <w:t>|         Matière        |</w:t>
+      </w:r>
+    </w:p>
+    <w:p>
+      <w:pPr>
+        <w:pStyle w:val="NormalWeb"/>
+        <w:spacing w:after="0"/>
+        <w:rPr>
+          <w:rStyle w:val="lev"/>
+          <w:rFonts w:ascii="Roboto" w:hAnsi="Roboto"/>
+          <w:color w:val="111111"/>
+        </w:rPr>
+      </w:pPr>
+      <w:r>
+        <w:rPr>
+          <w:rStyle w:val="lev"/>
+          <w:rFonts w:ascii="Roboto" w:hAnsi="Roboto"/>
+          <w:color w:val="111111"/>
+        </w:rPr>
+        <w:t>+------------------------+</w:t>
+      </w:r>
+    </w:p>
+    <w:p>
+      <w:pPr>
+        <w:pStyle w:val="NormalWeb"/>
+        <w:spacing w:after="0"/>
+        <w:rPr>
+          <w:rStyle w:val="lev"/>
+          <w:rFonts w:ascii="Roboto" w:hAnsi="Roboto"/>
+          <w:color w:val="111111"/>
+        </w:rPr>
+      </w:pPr>
+      <w:r>
+        <w:rPr>
+          <w:rStyle w:val="lev"/>
+          <w:rFonts w:ascii="Roboto" w:hAnsi="Roboto"/>
+          <w:color w:val="111111"/>
+        </w:rPr>
+        <w:t xml:space="preserve">| - </w:t>
+      </w:r>
+      <w:proofErr w:type="gramStart"/>
+      <w:r>
+        <w:rPr>
+          <w:rStyle w:val="lev"/>
+          <w:rFonts w:ascii="Roboto" w:hAnsi="Roboto"/>
+          <w:color w:val="111111"/>
+        </w:rPr>
+        <w:t>intitulé:</w:t>
+      </w:r>
+      <w:proofErr w:type="gramEnd"/>
+      <w:r>
+        <w:rPr>
+          <w:rStyle w:val="lev"/>
+          <w:rFonts w:ascii="Roboto" w:hAnsi="Roboto"/>
+          <w:color w:val="111111"/>
+        </w:rPr>
+        <w:t xml:space="preserve"> String     |</w:t>
+      </w:r>
+    </w:p>
+    <w:p>
+      <w:pPr>
+        <w:pStyle w:val="NormalWeb"/>
+        <w:spacing w:after="0"/>
+        <w:rPr>
+          <w:rStyle w:val="lev"/>
+          <w:rFonts w:ascii="Roboto" w:hAnsi="Roboto"/>
+          <w:color w:val="111111"/>
+        </w:rPr>
+      </w:pPr>
+      <w:r>
+        <w:rPr>
+          <w:rStyle w:val="lev"/>
+          <w:rFonts w:ascii="Roboto" w:hAnsi="Roboto"/>
+          <w:color w:val="111111"/>
+        </w:rPr>
+        <w:t xml:space="preserve">| - </w:t>
+      </w:r>
+      <w:proofErr w:type="gramStart"/>
+      <w:r>
+        <w:rPr>
+          <w:rStyle w:val="lev"/>
+          <w:rFonts w:ascii="Roboto" w:hAnsi="Roboto"/>
+          <w:color w:val="111111"/>
+        </w:rPr>
+        <w:t>contrôles:</w:t>
+      </w:r>
+      <w:proofErr w:type="gramEnd"/>
+      <w:r>
+        <w:rPr>
+          <w:rStyle w:val="lev"/>
+          <w:rFonts w:ascii="Roboto" w:hAnsi="Roboto"/>
+          <w:color w:val="111111"/>
+        </w:rPr>
+        <w:t xml:space="preserve"> List&lt;Contrôle&gt;|</w:t>
+      </w:r>
+    </w:p>
+    <w:p>
+      <w:pPr>
+        <w:pStyle w:val="NormalWeb"/>
+        <w:spacing w:after="0"/>
+        <w:rPr>
+          <w:rStyle w:val="lev"/>
+          <w:rFonts w:ascii="Roboto" w:hAnsi="Roboto"/>
+          <w:color w:val="111111"/>
+        </w:rPr>
+      </w:pPr>
+      <w:r>
+        <w:rPr>
+          <w:rStyle w:val="lev"/>
+          <w:rFonts w:ascii="Roboto" w:hAnsi="Roboto"/>
+          <w:color w:val="111111"/>
+        </w:rPr>
+        <w:t>+------------------------+</w:t>
+      </w:r>
+    </w:p>
+    <w:p>
+      <w:pPr>
+        <w:pStyle w:val="NormalWeb"/>
+        <w:spacing w:after="0"/>
+        <w:rPr>
+          <w:rStyle w:val="lev"/>
+          <w:rFonts w:ascii="Roboto" w:hAnsi="Roboto"/>
+          <w:color w:val="111111"/>
+        </w:rPr>
+      </w:pPr>
+    </w:p>
+    <w:p>
+      <w:pPr>
+        <w:pStyle w:val="NormalWeb"/>
+        <w:spacing w:after="0"/>
+        <w:rPr>
+          <w:rStyle w:val="lev"/>
+          <w:rFonts w:ascii="Roboto" w:hAnsi="Roboto"/>
+          <w:color w:val="111111"/>
+        </w:rPr>
+      </w:pPr>
+      <w:r>
+        <w:rPr>
+          <w:rStyle w:val="lev"/>
+          <w:rFonts w:ascii="Roboto" w:hAnsi="Roboto"/>
+          <w:color w:val="111111"/>
+        </w:rPr>
+        <w:t>+------------------------+</w:t>
+      </w:r>
+    </w:p>
+    <w:p>
+      <w:pPr>
+        <w:pStyle w:val="NormalWeb"/>
+        <w:spacing w:after="0"/>
+        <w:rPr>
+          <w:rStyle w:val="lev"/>
+          <w:rFonts w:ascii="Roboto" w:hAnsi="Roboto"/>
+          <w:color w:val="111111"/>
+        </w:rPr>
+      </w:pPr>
+      <w:r>
+        <w:rPr>
+          <w:rStyle w:val="lev"/>
+          <w:rFonts w:ascii="Roboto" w:hAnsi="Roboto"/>
+          <w:color w:val="111111"/>
+        </w:rPr>
+        <w:t>|        Contrôle        |</w:t>
+      </w:r>
+    </w:p>
+    <w:p>
+      <w:pPr>
+        <w:pStyle w:val="NormalWeb"/>
+        <w:spacing w:after="0"/>
+        <w:rPr>
+          <w:rStyle w:val="lev"/>
+          <w:rFonts w:ascii="Roboto" w:hAnsi="Roboto"/>
+          <w:color w:val="111111"/>
+        </w:rPr>
+      </w:pPr>
+      <w:r>
+        <w:rPr>
+          <w:rStyle w:val="lev"/>
+          <w:rFonts w:ascii="Roboto" w:hAnsi="Roboto"/>
+          <w:color w:val="111111"/>
+        </w:rPr>
+        <w:t>+------------------------+</w:t>
+      </w:r>
+    </w:p>
+    <w:p>
+      <w:pPr>
+        <w:pStyle w:val="NormalWeb"/>
+        <w:spacing w:after="0"/>
+        <w:rPr>
+          <w:rStyle w:val="lev"/>
+          <w:rFonts w:ascii="Roboto" w:hAnsi="Roboto"/>
+          <w:color w:val="111111"/>
+        </w:rPr>
+      </w:pPr>
+      <w:r>
+        <w:rPr>
+          <w:rStyle w:val="lev"/>
+          <w:rFonts w:ascii="Roboto" w:hAnsi="Roboto"/>
+          <w:color w:val="111111"/>
+        </w:rPr>
+        <w:t xml:space="preserve">| - </w:t>
+      </w:r>
+      <w:proofErr w:type="gramStart"/>
+      <w:r>
+        <w:rPr>
+          <w:rStyle w:val="lev"/>
+          <w:rFonts w:ascii="Roboto" w:hAnsi="Roboto"/>
+          <w:color w:val="111111"/>
+        </w:rPr>
+        <w:t>intitulé:</w:t>
+      </w:r>
+      <w:proofErr w:type="gramEnd"/>
+      <w:r>
+        <w:rPr>
+          <w:rStyle w:val="lev"/>
+          <w:rFonts w:ascii="Roboto" w:hAnsi="Roboto"/>
+          <w:color w:val="111111"/>
+        </w:rPr>
+        <w:t xml:space="preserve"> String     |</w:t>
+      </w:r>
+    </w:p>
+    <w:p>
+      <w:pPr>
+        <w:pStyle w:val="NormalWeb"/>
+        <w:spacing w:after="0"/>
+        <w:rPr>
+          <w:rStyle w:val="lev"/>
+          <w:rFonts w:ascii="Roboto" w:hAnsi="Roboto"/>
+          <w:color w:val="111111"/>
+        </w:rPr>
+      </w:pPr>
+      <w:r>
+        <w:rPr>
+          <w:rStyle w:val="lev"/>
+          <w:rFonts w:ascii="Roboto" w:hAnsi="Roboto"/>
+          <w:color w:val="111111"/>
+        </w:rPr>
+        <w:t xml:space="preserve">| - </w:t>
+      </w:r>
+      <w:proofErr w:type="gramStart"/>
+      <w:r>
+        <w:rPr>
+          <w:rStyle w:val="lev"/>
+          <w:rFonts w:ascii="Roboto" w:hAnsi="Roboto"/>
+          <w:color w:val="111111"/>
+        </w:rPr>
+        <w:t>coefficient:</w:t>
+      </w:r>
+      <w:proofErr w:type="gramEnd"/>
+      <w:r>
+        <w:rPr>
+          <w:rStyle w:val="lev"/>
+          <w:rFonts w:ascii="Roboto" w:hAnsi="Roboto"/>
+          <w:color w:val="111111"/>
+        </w:rPr>
+        <w:t xml:space="preserve"> </w:t>
+      </w:r>
+      <w:proofErr w:type="spellStart"/>
+      <w:r>
+        <w:rPr>
+          <w:rStyle w:val="lev"/>
+          <w:rFonts w:ascii="Roboto" w:hAnsi="Roboto"/>
+          <w:color w:val="111111"/>
+        </w:rPr>
+        <w:t>int</w:t>
+      </w:r>
+      <w:proofErr w:type="spellEnd"/>
+      <w:r>
+        <w:rPr>
+          <w:rStyle w:val="lev"/>
+          <w:rFonts w:ascii="Roboto" w:hAnsi="Roboto"/>
+          <w:color w:val="111111"/>
+        </w:rPr>
+        <w:t xml:space="preserve">     |</w:t>
+      </w:r>
+    </w:p>
+    <w:p>
+      <w:pPr>
+        <w:pStyle w:val="NormalWeb"/>
+        <w:spacing w:after="0"/>
+        <w:rPr>
+          <w:rStyle w:val="lev"/>
+          <w:rFonts w:ascii="Roboto" w:hAnsi="Roboto"/>
+          <w:color w:val="111111"/>
+        </w:rPr>
+      </w:pPr>
+      <w:r>
+        <w:rPr>
+          <w:rStyle w:val="lev"/>
+          <w:rFonts w:ascii="Roboto" w:hAnsi="Roboto"/>
+          <w:color w:val="111111"/>
+        </w:rPr>
+        <w:t>+------------------------+</w:t>
+      </w:r>
+    </w:p>
+    <w:p>
+      <w:pPr>
+        <w:pStyle w:val="NormalWeb"/>
+        <w:spacing w:after="0"/>
+        <w:rPr>
+          <w:rStyle w:val="lev"/>
+          <w:rFonts w:ascii="Roboto" w:hAnsi="Roboto"/>
+          <w:color w:val="111111"/>
+        </w:rPr>
+      </w:pPr>
+    </w:p>
+    <w:p>
+      <w:pPr>
+        <w:pStyle w:val="NormalWeb"/>
+        <w:spacing w:after="0"/>
+        <w:rPr>
+          <w:rStyle w:val="lev"/>
+          <w:rFonts w:ascii="Roboto" w:hAnsi="Roboto"/>
+          <w:color w:val="111111"/>
+        </w:rPr>
+      </w:pPr>
+      <w:r>
+        <w:rPr>
+          <w:rStyle w:val="lev"/>
+          <w:rFonts w:ascii="Roboto" w:hAnsi="Roboto"/>
+          <w:color w:val="111111"/>
+        </w:rPr>
+        <w:lastRenderedPageBreak/>
+        <w:t>+------------------------+</w:t>
+      </w:r>
+    </w:p>
+    <w:p>
+      <w:pPr>
+        <w:pStyle w:val="NormalWeb"/>
+        <w:spacing w:after="0"/>
+        <w:rPr>
+          <w:rStyle w:val="lev"/>
+          <w:rFonts w:ascii="Roboto" w:hAnsi="Roboto"/>
+          <w:color w:val="111111"/>
+        </w:rPr>
+      </w:pPr>
+      <w:r>
+        <w:rPr>
+          <w:rStyle w:val="lev"/>
+          <w:rFonts w:ascii="Roboto" w:hAnsi="Roboto"/>
+          <w:color w:val="111111"/>
+        </w:rPr>
+        <w:t>|          Note          |</w:t>
+      </w:r>
+    </w:p>
+    <w:p>
+      <w:pPr>
+        <w:pStyle w:val="NormalWeb"/>
+        <w:spacing w:after="0"/>
+        <w:rPr>
+          <w:rStyle w:val="lev"/>
+          <w:rFonts w:ascii="Roboto" w:hAnsi="Roboto"/>
+          <w:color w:val="111111"/>
+        </w:rPr>
+      </w:pPr>
+      <w:r>
+        <w:rPr>
+          <w:rStyle w:val="lev"/>
+          <w:rFonts w:ascii="Roboto" w:hAnsi="Roboto"/>
+          <w:color w:val="111111"/>
+        </w:rPr>
+        <w:t>+------------------------+</w:t>
+      </w:r>
+    </w:p>
+    <w:p>
+      <w:pPr>
+        <w:pStyle w:val="NormalWeb"/>
+        <w:spacing w:after="0"/>
+        <w:rPr>
+          <w:rStyle w:val="lev"/>
+          <w:rFonts w:ascii="Roboto" w:hAnsi="Roboto"/>
+          <w:color w:val="111111"/>
+        </w:rPr>
+      </w:pPr>
+      <w:r>
+        <w:rPr>
+          <w:rStyle w:val="lev"/>
+          <w:rFonts w:ascii="Roboto" w:hAnsi="Roboto"/>
+          <w:color w:val="111111"/>
+        </w:rPr>
+        <w:t xml:space="preserve">| - </w:t>
+      </w:r>
+      <w:proofErr w:type="gramStart"/>
+      <w:r>
+        <w:rPr>
+          <w:rStyle w:val="lev"/>
+          <w:rFonts w:ascii="Roboto" w:hAnsi="Roboto"/>
+          <w:color w:val="111111"/>
+        </w:rPr>
+        <w:t>valeur:</w:t>
+      </w:r>
+      <w:proofErr w:type="gramEnd"/>
+      <w:r>
+        <w:rPr>
+          <w:rStyle w:val="lev"/>
+          <w:rFonts w:ascii="Roboto" w:hAnsi="Roboto"/>
+          <w:color w:val="111111"/>
+        </w:rPr>
+        <w:t xml:space="preserve"> </w:t>
+      </w:r>
+      <w:proofErr w:type="spellStart"/>
+      <w:r>
+        <w:rPr>
+          <w:rStyle w:val="lev"/>
+          <w:rFonts w:ascii="Roboto" w:hAnsi="Roboto"/>
+          <w:color w:val="111111"/>
+        </w:rPr>
+        <w:t>float</w:t>
+      </w:r>
+      <w:proofErr w:type="spellEnd"/>
+      <w:r>
+        <w:rPr>
+          <w:rStyle w:val="lev"/>
+          <w:rFonts w:ascii="Roboto" w:hAnsi="Roboto"/>
+          <w:color w:val="111111"/>
+        </w:rPr>
+        <w:t xml:space="preserve">        |</w:t>
+      </w:r>
+    </w:p>
+    <w:p>
+      <w:pPr>
+        <w:pStyle w:val="NormalWeb"/>
+        <w:spacing w:after="0"/>
+        <w:rPr>
+          <w:rStyle w:val="lev"/>
+          <w:rFonts w:ascii="Roboto" w:hAnsi="Roboto"/>
+          <w:color w:val="111111"/>
+        </w:rPr>
+      </w:pPr>
+      <w:r>
+        <w:rPr>
+          <w:rStyle w:val="lev"/>
+          <w:rFonts w:ascii="Roboto" w:hAnsi="Roboto"/>
+          <w:color w:val="111111"/>
+        </w:rPr>
+        <w:t xml:space="preserve">| - </w:t>
+      </w:r>
+      <w:proofErr w:type="gramStart"/>
+      <w:r>
+        <w:rPr>
+          <w:rStyle w:val="lev"/>
+          <w:rFonts w:ascii="Roboto" w:hAnsi="Roboto"/>
+          <w:color w:val="111111"/>
+        </w:rPr>
+        <w:t>appréciation:</w:t>
+      </w:r>
+      <w:proofErr w:type="gramEnd"/>
+      <w:r>
+        <w:rPr>
+          <w:rStyle w:val="lev"/>
+          <w:rFonts w:ascii="Roboto" w:hAnsi="Roboto"/>
+          <w:color w:val="111111"/>
+        </w:rPr>
+        <w:t xml:space="preserve"> String |</w:t>
+      </w:r>
+    </w:p>
+    <w:p>
+      <w:pPr>
+        <w:pStyle w:val="NormalWeb"/>
+        <w:spacing w:after="0"/>
+        <w:rPr>
+          <w:rStyle w:val="lev"/>
+          <w:rFonts w:ascii="Roboto" w:hAnsi="Roboto"/>
+          <w:color w:val="111111"/>
+        </w:rPr>
+      </w:pPr>
+      <w:r>
+        <w:rPr>
+          <w:rStyle w:val="lev"/>
+          <w:rFonts w:ascii="Roboto" w:hAnsi="Roboto"/>
+          <w:color w:val="111111"/>
+        </w:rPr>
+        <w:t xml:space="preserve">| - </w:t>
+      </w:r>
+      <w:proofErr w:type="gramStart"/>
+      <w:r>
+        <w:rPr>
+          <w:rStyle w:val="lev"/>
+          <w:rFonts w:ascii="Roboto" w:hAnsi="Roboto"/>
+          <w:color w:val="111111"/>
+        </w:rPr>
+        <w:t>contrôle:</w:t>
+      </w:r>
+      <w:proofErr w:type="gramEnd"/>
+      <w:r>
+        <w:rPr>
+          <w:rStyle w:val="lev"/>
+          <w:rFonts w:ascii="Roboto" w:hAnsi="Roboto"/>
+          <w:color w:val="111111"/>
+        </w:rPr>
+        <w:t xml:space="preserve"> Contrôle   |</w:t>
+      </w:r>
+    </w:p>
+    <w:p>
+      <w:pPr>
+        <w:pStyle w:val="NormalWeb"/>
+        <w:spacing w:before="0" w:beforeAutospacing="0" w:after="0" w:afterAutospacing="0"/>
+        <w:rPr>
+          <w:rStyle w:val="lev"/>
+          <w:rFonts w:ascii="Roboto" w:hAnsi="Roboto"/>
+          <w:color w:val="111111"/>
+        </w:rPr>
+      </w:pPr>
+      <w:r>
+        <w:rPr>
+          <w:rStyle w:val="lev"/>
+          <w:rFonts w:ascii="Roboto" w:hAnsi="Roboto"/>
+          <w:color w:val="111111"/>
+        </w:rPr>
+        <w:t>+------------------------+</w:t>
+      </w:r>
+    </w:p>
+    <w:p>
+      <w:pPr>
+        <w:pStyle w:val="NormalWeb"/>
+        <w:spacing w:before="0" w:beforeAutospacing="0" w:after="0" w:afterAutospacing="0"/>
+        <w:rPr>
+          <w:rStyle w:val="lev"/>
+          <w:rFonts w:ascii="Roboto" w:hAnsi="Roboto"/>
+          <w:color w:val="111111"/>
+        </w:rPr>
+      </w:pPr>
+      <w:r>
+        <w:rPr>
+          <w:rStyle w:val="lev"/>
+          <w:rFonts w:ascii="Roboto" w:hAnsi="Roboto"/>
+          <w:color w:val="111111"/>
+        </w:rPr>
+        <w:tab/>
+      </w:r>
     </w:p>
     <w:p>
       <w:pPr>

</xml_diff>

<commit_message>
interface il rest a faire les modif romaroson
</commit_message>
<xml_diff>
--- a/Nouveau Document Microsoft Word.docx
+++ b/Nouveau Document Microsoft Word.docx
@@ -2176,222 +2176,171 @@
           <w:color w:val="111111"/>
         </w:rPr>
       </w:pPr>
-    </w:p>
-    <w:p>
-      <w:pPr>
-        <w:pStyle w:val="NormalWeb"/>
-        <w:spacing w:after="0"/>
-        <w:rPr>
-          <w:rStyle w:val="lev"/>
-          <w:rFonts w:ascii="Roboto" w:hAnsi="Roboto"/>
-          <w:color w:val="111111"/>
-        </w:rPr>
-      </w:pPr>
-      <w:r>
-        <w:rPr>
-          <w:rStyle w:val="lev"/>
-          <w:rFonts w:ascii="Roboto" w:hAnsi="Roboto"/>
-          <w:color w:val="111111"/>
-        </w:rPr>
-        <w:lastRenderedPageBreak/>
-        <w:t>+------------------------------------+</w:t>
-      </w:r>
-    </w:p>
-    <w:p>
-      <w:pPr>
-        <w:pStyle w:val="NormalWeb"/>
-        <w:spacing w:after="0"/>
-        <w:rPr>
-          <w:rStyle w:val="lev"/>
-          <w:rFonts w:ascii="Roboto" w:hAnsi="Roboto"/>
-          <w:color w:val="111111"/>
-        </w:rPr>
-      </w:pPr>
-      <w:r>
-        <w:rPr>
-          <w:rStyle w:val="lev"/>
-          <w:rFonts w:ascii="Roboto" w:hAnsi="Roboto"/>
-          <w:color w:val="111111"/>
-        </w:rPr>
-        <w:t>|            Application             |</w:t>
-      </w:r>
-    </w:p>
-    <w:p>
-      <w:pPr>
-        <w:pStyle w:val="NormalWeb"/>
-        <w:spacing w:after="0"/>
-        <w:rPr>
-          <w:rStyle w:val="lev"/>
-          <w:rFonts w:ascii="Roboto" w:hAnsi="Roboto"/>
-          <w:color w:val="111111"/>
-        </w:rPr>
-      </w:pPr>
-      <w:r>
-        <w:rPr>
-          <w:rStyle w:val="lev"/>
-          <w:rFonts w:ascii="Roboto" w:hAnsi="Roboto"/>
-          <w:color w:val="111111"/>
-        </w:rPr>
-        <w:t>+------------------------------------+</w:t>
-      </w:r>
-    </w:p>
-    <w:p>
-      <w:pPr>
-        <w:pStyle w:val="NormalWeb"/>
-        <w:spacing w:after="0"/>
-        <w:rPr>
-          <w:rStyle w:val="lev"/>
-          <w:rFonts w:ascii="Roboto" w:hAnsi="Roboto"/>
-          <w:color w:val="111111"/>
-        </w:rPr>
-      </w:pPr>
-      <w:r>
-        <w:rPr>
-          <w:rStyle w:val="lev"/>
-          <w:rFonts w:ascii="Roboto" w:hAnsi="Roboto"/>
-          <w:color w:val="111111"/>
-        </w:rPr>
-        <w:t xml:space="preserve">| - </w:t>
-      </w:r>
-      <w:proofErr w:type="gramStart"/>
-      <w:r>
-        <w:rPr>
-          <w:rStyle w:val="lev"/>
-          <w:rFonts w:ascii="Roboto" w:hAnsi="Roboto"/>
-          <w:color w:val="111111"/>
-        </w:rPr>
-        <w:t>utilisateurs:</w:t>
-      </w:r>
-      <w:proofErr w:type="gramEnd"/>
-      <w:r>
-        <w:rPr>
-          <w:rStyle w:val="lev"/>
-          <w:rFonts w:ascii="Roboto" w:hAnsi="Roboto"/>
-          <w:color w:val="111111"/>
-        </w:rPr>
-        <w:t xml:space="preserve"> List&lt;Utilisateur&gt;  |</w:t>
-      </w:r>
-    </w:p>
-    <w:p>
-      <w:pPr>
-        <w:pStyle w:val="NormalWeb"/>
-        <w:spacing w:after="0"/>
-        <w:rPr>
-          <w:rStyle w:val="lev"/>
-          <w:rFonts w:ascii="Roboto" w:hAnsi="Roboto"/>
-          <w:color w:val="111111"/>
-        </w:rPr>
-      </w:pPr>
-      <w:r>
-        <w:rPr>
-          <w:rStyle w:val="lev"/>
-          <w:rFonts w:ascii="Roboto" w:hAnsi="Roboto"/>
-          <w:color w:val="111111"/>
-        </w:rPr>
-        <w:t xml:space="preserve">| - </w:t>
-      </w:r>
-      <w:proofErr w:type="gramStart"/>
-      <w:r>
-        <w:rPr>
-          <w:rStyle w:val="lev"/>
-          <w:rFonts w:ascii="Roboto" w:hAnsi="Roboto"/>
-          <w:color w:val="111111"/>
-        </w:rPr>
-        <w:t>matières:</w:t>
-      </w:r>
-      <w:proofErr w:type="gramEnd"/>
-      <w:r>
-        <w:rPr>
-          <w:rStyle w:val="lev"/>
-          <w:rFonts w:ascii="Roboto" w:hAnsi="Roboto"/>
-          <w:color w:val="111111"/>
-        </w:rPr>
-        <w:t xml:space="preserve"> List&lt;Matière&gt;          |</w:t>
-      </w:r>
-    </w:p>
-    <w:p>
-      <w:pPr>
-        <w:pStyle w:val="NormalWeb"/>
-        <w:spacing w:after="0"/>
-        <w:rPr>
-          <w:rStyle w:val="lev"/>
-          <w:rFonts w:ascii="Roboto" w:hAnsi="Roboto"/>
-          <w:color w:val="111111"/>
-        </w:rPr>
-      </w:pPr>
-      <w:r>
-        <w:rPr>
-          <w:rStyle w:val="lev"/>
-          <w:rFonts w:ascii="Roboto" w:hAnsi="Roboto"/>
-          <w:color w:val="111111"/>
-        </w:rPr>
-        <w:t xml:space="preserve">| - </w:t>
-      </w:r>
-      <w:proofErr w:type="gramStart"/>
-      <w:r>
-        <w:rPr>
-          <w:rStyle w:val="lev"/>
-          <w:rFonts w:ascii="Roboto" w:hAnsi="Roboto"/>
-          <w:color w:val="111111"/>
-        </w:rPr>
-        <w:t>étudiants:</w:t>
-      </w:r>
-      <w:proofErr w:type="gramEnd"/>
-      <w:r>
-        <w:rPr>
-          <w:rStyle w:val="lev"/>
-          <w:rFonts w:ascii="Roboto" w:hAnsi="Roboto"/>
-          <w:color w:val="111111"/>
-        </w:rPr>
-        <w:t xml:space="preserve"> List&lt;Étudiant&gt;        |</w:t>
-      </w:r>
-    </w:p>
-    <w:p>
-      <w:pPr>
-        <w:pStyle w:val="NormalWeb"/>
-        <w:spacing w:after="0"/>
-        <w:rPr>
-          <w:rStyle w:val="lev"/>
-          <w:rFonts w:ascii="Roboto" w:hAnsi="Roboto"/>
-          <w:color w:val="111111"/>
-        </w:rPr>
-      </w:pPr>
-      <w:r>
-        <w:rPr>
-          <w:rStyle w:val="lev"/>
-          <w:rFonts w:ascii="Roboto" w:hAnsi="Roboto"/>
-          <w:color w:val="111111"/>
-        </w:rPr>
-        <w:t>+------------------------------------+</w:t>
-      </w:r>
-    </w:p>
-    <w:p>
-      <w:pPr>
-        <w:pStyle w:val="NormalWeb"/>
-        <w:spacing w:after="0"/>
-        <w:rPr>
-          <w:rStyle w:val="lev"/>
-          <w:rFonts w:ascii="Roboto" w:hAnsi="Roboto"/>
-          <w:color w:val="111111"/>
-        </w:rPr>
-      </w:pPr>
-      <w:r>
-        <w:rPr>
-          <w:rStyle w:val="lev"/>
-          <w:rFonts w:ascii="Roboto" w:hAnsi="Roboto"/>
-          <w:color w:val="111111"/>
-        </w:rPr>
-        <w:t xml:space="preserve">| + </w:t>
+      <w:r>
+        <w:rPr>
+          <w:rStyle w:val="lev"/>
+          <w:rFonts w:ascii="Roboto" w:hAnsi="Roboto"/>
+          <w:color w:val="111111"/>
+        </w:rPr>
+        <w:t xml:space="preserve">-SLF4G </w:t>
+      </w:r>
+    </w:p>
+    <w:p>
+      <w:pPr>
+        <w:pStyle w:val="NormalWeb"/>
+        <w:spacing w:before="0" w:beforeAutospacing="0" w:after="0" w:afterAutospacing="0"/>
+        <w:rPr>
+          <w:rStyle w:val="lev"/>
+          <w:rFonts w:ascii="Roboto" w:hAnsi="Roboto"/>
+          <w:color w:val="111111"/>
+        </w:rPr>
+      </w:pPr>
+    </w:p>
+    <w:p>
+      <w:pPr>
+        <w:pStyle w:val="NormalWeb"/>
+        <w:spacing w:before="0" w:beforeAutospacing="0" w:after="0" w:afterAutospacing="0"/>
+        <w:rPr>
+          <w:rStyle w:val="lev"/>
+          <w:rFonts w:ascii="Roboto" w:hAnsi="Roboto"/>
+          <w:color w:val="111111"/>
+        </w:rPr>
+      </w:pPr>
+    </w:p>
+    <w:p>
+      <w:pPr>
+        <w:pStyle w:val="NormalWeb"/>
+        <w:spacing w:before="0" w:beforeAutospacing="0" w:after="0" w:afterAutospacing="0"/>
+        <w:rPr>
+          <w:rStyle w:val="lev"/>
+          <w:rFonts w:ascii="Roboto" w:hAnsi="Roboto"/>
+          <w:color w:val="111111"/>
+        </w:rPr>
+      </w:pPr>
+      <w:r>
+        <w:rPr>
+          <w:rStyle w:val="lev"/>
+          <w:rFonts w:ascii="Roboto" w:hAnsi="Roboto"/>
+          <w:color w:val="111111"/>
+        </w:rPr>
+        <w:t>-</w:t>
+      </w:r>
+      <w:r>
+        <w:rPr>
+          <w:rStyle w:val="lev"/>
+          <w:rFonts w:ascii="Roboto" w:hAnsi="Roboto"/>
+          <w:color w:val="111111"/>
+        </w:rPr>
+        <w:t>supprimer</w:t>
+      </w:r>
+      <w:r>
+        <w:rPr>
+          <w:rStyle w:val="lev"/>
+          <w:rFonts w:ascii="Roboto" w:hAnsi="Roboto"/>
+          <w:color w:val="111111"/>
+        </w:rPr>
+        <w:t xml:space="preserve"> user</w:t>
+      </w:r>
+      <w:r>
+        <w:rPr>
+          <w:rStyle w:val="lev"/>
+          <w:rFonts w:ascii="Roboto" w:hAnsi="Roboto"/>
+          <w:color w:val="111111"/>
+        </w:rPr>
+        <w:t xml:space="preserve"> </w:t>
+      </w:r>
+      <w:r>
+        <w:rPr>
+          <w:rStyle w:val="lev"/>
+          <w:rFonts w:ascii="Roboto" w:hAnsi="Roboto"/>
+          <w:color w:val="111111"/>
+        </w:rPr>
+        <w:t xml:space="preserve">--&gt; mail </w:t>
+      </w:r>
+    </w:p>
+    <w:p>
+      <w:pPr>
+        <w:pStyle w:val="NormalWeb"/>
+        <w:spacing w:before="0" w:beforeAutospacing="0" w:after="0" w:afterAutospacing="0"/>
+        <w:rPr>
+          <w:rStyle w:val="lev"/>
+          <w:rFonts w:ascii="Roboto" w:hAnsi="Roboto"/>
+          <w:color w:val="111111"/>
+        </w:rPr>
+      </w:pPr>
+    </w:p>
+    <w:p>
+      <w:pPr>
+        <w:pStyle w:val="NormalWeb"/>
+        <w:spacing w:before="0" w:beforeAutospacing="0" w:after="0" w:afterAutospacing="0"/>
+        <w:rPr>
+          <w:rStyle w:val="lev"/>
+          <w:rFonts w:ascii="Roboto" w:hAnsi="Roboto"/>
+          <w:color w:val="111111"/>
+        </w:rPr>
+      </w:pPr>
+      <w:r>
+        <w:rPr>
+          <w:rStyle w:val="lev"/>
+          <w:rFonts w:ascii="Roboto" w:hAnsi="Roboto"/>
+          <w:color w:val="111111"/>
+        </w:rPr>
+        <w:t xml:space="preserve">- date </w:t>
+      </w:r>
+    </w:p>
+    <w:p>
+      <w:pPr>
+        <w:pStyle w:val="NormalWeb"/>
+        <w:spacing w:before="0" w:beforeAutospacing="0" w:after="0" w:afterAutospacing="0"/>
+        <w:rPr>
+          <w:rStyle w:val="lev"/>
+          <w:rFonts w:ascii="Roboto" w:hAnsi="Roboto"/>
+          <w:color w:val="111111"/>
+        </w:rPr>
+      </w:pPr>
+    </w:p>
+    <w:p>
+      <w:pPr>
+        <w:pStyle w:val="NormalWeb"/>
+        <w:spacing w:before="0" w:beforeAutospacing="0" w:after="0" w:afterAutospacing="0"/>
+        <w:rPr>
+          <w:rStyle w:val="lev"/>
+          <w:rFonts w:ascii="Roboto" w:hAnsi="Roboto"/>
+          <w:color w:val="111111"/>
+        </w:rPr>
+      </w:pPr>
+      <w:r>
+        <w:rPr>
+          <w:rStyle w:val="lev"/>
+          <w:rFonts w:ascii="Roboto" w:hAnsi="Roboto"/>
+          <w:color w:val="111111"/>
+        </w:rPr>
+        <w:t>-plusieur</w:t>
+      </w:r>
+      <w:r>
+        <w:rPr>
+          <w:rStyle w:val="lev"/>
+          <w:rFonts w:ascii="Roboto" w:hAnsi="Roboto"/>
+          <w:color w:val="111111"/>
+        </w:rPr>
+        <w:t>s</w:t>
+      </w:r>
+      <w:r>
+        <w:rPr>
+          <w:rStyle w:val="lev"/>
+          <w:rFonts w:ascii="Roboto" w:hAnsi="Roboto"/>
+          <w:color w:val="111111"/>
+        </w:rPr>
+        <w:t xml:space="preserve"> </w:t>
       </w:r>
       <w:proofErr w:type="spellStart"/>
-      <w:proofErr w:type="gramStart"/>
-      <w:r>
-        <w:rPr>
-          <w:rStyle w:val="lev"/>
-          <w:rFonts w:ascii="Roboto" w:hAnsi="Roboto"/>
-          <w:color w:val="111111"/>
-        </w:rPr>
-        <w:t>ajouterUtilisateur</w:t>
+      <w:r>
+        <w:rPr>
+          <w:rStyle w:val="lev"/>
+          <w:rFonts w:ascii="Roboto" w:hAnsi="Roboto"/>
+          <w:color w:val="111111"/>
+        </w:rPr>
+        <w:t>matiere</w:t>
       </w:r>
       <w:proofErr w:type="spellEnd"/>
       <w:r>
@@ -2400,1360 +2349,112 @@
           <w:rFonts w:ascii="Roboto" w:hAnsi="Roboto"/>
           <w:color w:val="111111"/>
         </w:rPr>
-        <w:t>(</w:t>
-      </w:r>
-      <w:proofErr w:type="gramEnd"/>
-      <w:r>
-        <w:rPr>
-          <w:rStyle w:val="lev"/>
-          <w:rFonts w:ascii="Roboto" w:hAnsi="Roboto"/>
-          <w:color w:val="111111"/>
-        </w:rPr>
-        <w:t>u: Utilisateur)|</w:t>
-      </w:r>
-    </w:p>
-    <w:p>
-      <w:pPr>
-        <w:pStyle w:val="NormalWeb"/>
-        <w:spacing w:after="0"/>
-        <w:rPr>
-          <w:rStyle w:val="lev"/>
-          <w:rFonts w:ascii="Roboto" w:hAnsi="Roboto"/>
-          <w:color w:val="111111"/>
-        </w:rPr>
-      </w:pPr>
-      <w:r>
-        <w:rPr>
-          <w:rStyle w:val="lev"/>
-          <w:rFonts w:ascii="Roboto" w:hAnsi="Roboto"/>
-          <w:color w:val="111111"/>
-        </w:rPr>
-        <w:t xml:space="preserve">| + </w:t>
+        <w:t xml:space="preserve"> </w:t>
+      </w:r>
+      <w:r>
+        <w:rPr>
+          <w:rStyle w:val="lev"/>
+          <w:rFonts w:ascii="Roboto" w:hAnsi="Roboto"/>
+          <w:color w:val="111111"/>
+        </w:rPr>
+        <w:t>par prof</w:t>
+      </w:r>
+      <w:r>
+        <w:rPr>
+          <w:rStyle w:val="lev"/>
+          <w:rFonts w:ascii="Roboto" w:hAnsi="Roboto"/>
+          <w:color w:val="111111"/>
+        </w:rPr>
+        <w:t xml:space="preserve"> </w:t>
+      </w:r>
+    </w:p>
+    <w:p>
+      <w:pPr>
+        <w:pStyle w:val="NormalWeb"/>
+        <w:spacing w:before="0" w:beforeAutospacing="0" w:after="0" w:afterAutospacing="0"/>
+        <w:rPr>
+          <w:rStyle w:val="lev"/>
+          <w:rFonts w:ascii="Roboto" w:hAnsi="Roboto"/>
+          <w:color w:val="111111"/>
+        </w:rPr>
+      </w:pPr>
+    </w:p>
+    <w:p>
+      <w:pPr>
+        <w:pStyle w:val="NormalWeb"/>
+        <w:spacing w:before="0" w:beforeAutospacing="0" w:after="0" w:afterAutospacing="0"/>
+        <w:rPr>
+          <w:rStyle w:val="lev"/>
+          <w:rFonts w:ascii="Roboto" w:hAnsi="Roboto"/>
+          <w:color w:val="111111"/>
+        </w:rPr>
+      </w:pPr>
+      <w:r>
+        <w:rPr>
+          <w:rStyle w:val="lev"/>
+          <w:rFonts w:ascii="Roboto" w:hAnsi="Roboto"/>
+          <w:color w:val="111111"/>
+        </w:rPr>
+        <w:t>-</w:t>
+      </w:r>
+      <w:r>
+        <w:rPr>
+          <w:rStyle w:val="lev"/>
+          <w:rFonts w:ascii="Roboto" w:hAnsi="Roboto"/>
+          <w:color w:val="111111"/>
+        </w:rPr>
+        <w:t xml:space="preserve"> </w:t>
       </w:r>
       <w:proofErr w:type="spellStart"/>
-      <w:proofErr w:type="gramStart"/>
-      <w:r>
-        <w:rPr>
-          <w:rStyle w:val="lev"/>
-          <w:rFonts w:ascii="Roboto" w:hAnsi="Roboto"/>
-          <w:color w:val="111111"/>
-        </w:rPr>
-        <w:t>ajouterMatière</w:t>
+      <w:r>
+        <w:rPr>
+          <w:rStyle w:val="lev"/>
+          <w:rFonts w:ascii="Roboto" w:hAnsi="Roboto"/>
+          <w:color w:val="111111"/>
+        </w:rPr>
+        <w:t>regest</w:t>
       </w:r>
       <w:proofErr w:type="spellEnd"/>
-      <w:r>
-        <w:rPr>
-          <w:rStyle w:val="lev"/>
-          <w:rFonts w:ascii="Roboto" w:hAnsi="Roboto"/>
-          <w:color w:val="111111"/>
-        </w:rPr>
-        <w:t>(</w:t>
-      </w:r>
-      <w:proofErr w:type="gramEnd"/>
-      <w:r>
-        <w:rPr>
-          <w:rStyle w:val="lev"/>
-          <w:rFonts w:ascii="Roboto" w:hAnsi="Roboto"/>
-          <w:color w:val="111111"/>
-        </w:rPr>
-        <w:t>m: Matière)        |</w:t>
-      </w:r>
-    </w:p>
-    <w:p>
-      <w:pPr>
-        <w:pStyle w:val="NormalWeb"/>
-        <w:spacing w:after="0"/>
-        <w:rPr>
-          <w:rStyle w:val="lev"/>
-          <w:rFonts w:ascii="Roboto" w:hAnsi="Roboto"/>
-          <w:color w:val="111111"/>
-        </w:rPr>
-      </w:pPr>
-      <w:r>
-        <w:rPr>
-          <w:rStyle w:val="lev"/>
-          <w:rFonts w:ascii="Roboto" w:hAnsi="Roboto"/>
-          <w:color w:val="111111"/>
-        </w:rPr>
-        <w:t xml:space="preserve">| + </w:t>
+    </w:p>
+    <w:p>
+      <w:pPr>
+        <w:pStyle w:val="NormalWeb"/>
+        <w:spacing w:before="0" w:beforeAutospacing="0" w:after="0" w:afterAutospacing="0"/>
+        <w:rPr>
+          <w:rStyle w:val="lev"/>
+          <w:rFonts w:ascii="Roboto" w:hAnsi="Roboto"/>
+          <w:color w:val="111111"/>
+        </w:rPr>
+      </w:pPr>
+    </w:p>
+    <w:p>
+      <w:pPr>
+        <w:pStyle w:val="NormalWeb"/>
+        <w:spacing w:before="0" w:beforeAutospacing="0" w:after="0" w:afterAutospacing="0"/>
+        <w:rPr>
+          <w:rStyle w:val="lev"/>
+          <w:rFonts w:ascii="Roboto" w:hAnsi="Roboto"/>
+          <w:color w:val="111111"/>
+        </w:rPr>
+      </w:pPr>
+      <w:r>
+        <w:rPr>
+          <w:rStyle w:val="lev"/>
+          <w:rFonts w:ascii="Roboto" w:hAnsi="Roboto"/>
+          <w:color w:val="111111"/>
+        </w:rPr>
+        <w:t xml:space="preserve">- chiffré le </w:t>
       </w:r>
       <w:proofErr w:type="spellStart"/>
-      <w:proofErr w:type="gramStart"/>
-      <w:r>
-        <w:rPr>
-          <w:rStyle w:val="lev"/>
-          <w:rFonts w:ascii="Roboto" w:hAnsi="Roboto"/>
-          <w:color w:val="111111"/>
-        </w:rPr>
-        <w:t>ajouterÉtudiant</w:t>
+      <w:r>
+        <w:rPr>
+          <w:rStyle w:val="lev"/>
+          <w:rFonts w:ascii="Roboto" w:hAnsi="Roboto"/>
+          <w:color w:val="111111"/>
+        </w:rPr>
+        <w:t>mdp</w:t>
       </w:r>
       <w:proofErr w:type="spellEnd"/>
-      <w:r>
-        <w:rPr>
-          <w:rStyle w:val="lev"/>
-          <w:rFonts w:ascii="Roboto" w:hAnsi="Roboto"/>
-          <w:color w:val="111111"/>
-        </w:rPr>
-        <w:t>(</w:t>
-      </w:r>
-      <w:proofErr w:type="gramEnd"/>
-      <w:r>
-        <w:rPr>
-          <w:rStyle w:val="lev"/>
-          <w:rFonts w:ascii="Roboto" w:hAnsi="Roboto"/>
-          <w:color w:val="111111"/>
-        </w:rPr>
-        <w:t>e: Étudiant)      |</w:t>
-      </w:r>
-    </w:p>
-    <w:p>
-      <w:pPr>
-        <w:pStyle w:val="NormalWeb"/>
-        <w:spacing w:after="0"/>
-        <w:rPr>
-          <w:rStyle w:val="lev"/>
-          <w:rFonts w:ascii="Roboto" w:hAnsi="Roboto"/>
-          <w:color w:val="111111"/>
-        </w:rPr>
-      </w:pPr>
-      <w:r>
-        <w:rPr>
-          <w:rStyle w:val="lev"/>
-          <w:rFonts w:ascii="Roboto" w:hAnsi="Roboto"/>
-          <w:color w:val="111111"/>
-        </w:rPr>
-        <w:t>+------------------------------------+</w:t>
-      </w:r>
-    </w:p>
-    <w:p>
-      <w:pPr>
-        <w:pStyle w:val="NormalWeb"/>
-        <w:spacing w:after="0"/>
-        <w:rPr>
-          <w:rStyle w:val="lev"/>
-          <w:rFonts w:ascii="Roboto" w:hAnsi="Roboto"/>
-          <w:color w:val="111111"/>
-        </w:rPr>
-      </w:pPr>
-    </w:p>
-    <w:p>
-      <w:pPr>
-        <w:pStyle w:val="NormalWeb"/>
-        <w:spacing w:after="0"/>
-        <w:rPr>
-          <w:rStyle w:val="lev"/>
-          <w:rFonts w:ascii="Roboto" w:hAnsi="Roboto"/>
-          <w:color w:val="111111"/>
-        </w:rPr>
-      </w:pPr>
-      <w:r>
-        <w:rPr>
-          <w:rStyle w:val="lev"/>
-          <w:rFonts w:ascii="Roboto" w:hAnsi="Roboto"/>
-          <w:color w:val="111111"/>
-        </w:rPr>
-        <w:t>+------------------------+</w:t>
-      </w:r>
-    </w:p>
-    <w:p>
-      <w:pPr>
-        <w:pStyle w:val="NormalWeb"/>
-        <w:spacing w:after="0"/>
-        <w:rPr>
-          <w:rStyle w:val="lev"/>
-          <w:rFonts w:ascii="Roboto" w:hAnsi="Roboto"/>
-          <w:color w:val="111111"/>
-        </w:rPr>
-      </w:pPr>
-      <w:r>
-        <w:rPr>
-          <w:rStyle w:val="lev"/>
-          <w:rFonts w:ascii="Roboto" w:hAnsi="Roboto"/>
-          <w:color w:val="111111"/>
-        </w:rPr>
-        <w:t>|       Utilisateur      |</w:t>
-      </w:r>
-    </w:p>
-    <w:p>
-      <w:pPr>
-        <w:pStyle w:val="NormalWeb"/>
-        <w:spacing w:after="0"/>
-        <w:rPr>
-          <w:rStyle w:val="lev"/>
-          <w:rFonts w:ascii="Roboto" w:hAnsi="Roboto"/>
-          <w:color w:val="111111"/>
-        </w:rPr>
-      </w:pPr>
-      <w:r>
-        <w:rPr>
-          <w:rStyle w:val="lev"/>
-          <w:rFonts w:ascii="Roboto" w:hAnsi="Roboto"/>
-          <w:color w:val="111111"/>
-        </w:rPr>
-        <w:t>+------------------------+</w:t>
-      </w:r>
-    </w:p>
-    <w:p>
-      <w:pPr>
-        <w:pStyle w:val="NormalWeb"/>
-        <w:spacing w:after="0"/>
-        <w:rPr>
-          <w:rStyle w:val="lev"/>
-          <w:rFonts w:ascii="Roboto" w:hAnsi="Roboto"/>
-          <w:color w:val="111111"/>
-        </w:rPr>
-      </w:pPr>
-      <w:r>
-        <w:rPr>
-          <w:rStyle w:val="lev"/>
-          <w:rFonts w:ascii="Roboto" w:hAnsi="Roboto"/>
-          <w:color w:val="111111"/>
-        </w:rPr>
-        <w:t xml:space="preserve">| - </w:t>
-      </w:r>
-      <w:proofErr w:type="gramStart"/>
-      <w:r>
-        <w:rPr>
-          <w:rStyle w:val="lev"/>
-          <w:rFonts w:ascii="Roboto" w:hAnsi="Roboto"/>
-          <w:color w:val="111111"/>
-        </w:rPr>
-        <w:t>nom:</w:t>
-      </w:r>
-      <w:proofErr w:type="gramEnd"/>
-      <w:r>
-        <w:rPr>
-          <w:rStyle w:val="lev"/>
-          <w:rFonts w:ascii="Roboto" w:hAnsi="Roboto"/>
-          <w:color w:val="111111"/>
-        </w:rPr>
-        <w:t xml:space="preserve"> String          |</w:t>
-      </w:r>
-    </w:p>
-    <w:p>
-      <w:pPr>
-        <w:pStyle w:val="NormalWeb"/>
-        <w:spacing w:after="0"/>
-        <w:rPr>
-          <w:rStyle w:val="lev"/>
-          <w:rFonts w:ascii="Roboto" w:hAnsi="Roboto"/>
-          <w:color w:val="111111"/>
-        </w:rPr>
-      </w:pPr>
-      <w:r>
-        <w:rPr>
-          <w:rStyle w:val="lev"/>
-          <w:rFonts w:ascii="Roboto" w:hAnsi="Roboto"/>
-          <w:color w:val="111111"/>
-        </w:rPr>
-        <w:t xml:space="preserve">| - </w:t>
-      </w:r>
-      <w:proofErr w:type="gramStart"/>
-      <w:r>
-        <w:rPr>
-          <w:rStyle w:val="lev"/>
-          <w:rFonts w:ascii="Roboto" w:hAnsi="Roboto"/>
-          <w:color w:val="111111"/>
-        </w:rPr>
-        <w:t>prénom:</w:t>
-      </w:r>
-      <w:proofErr w:type="gramEnd"/>
-      <w:r>
-        <w:rPr>
-          <w:rStyle w:val="lev"/>
-          <w:rFonts w:ascii="Roboto" w:hAnsi="Roboto"/>
-          <w:color w:val="111111"/>
-        </w:rPr>
-        <w:t xml:space="preserve"> String       |</w:t>
-      </w:r>
-    </w:p>
-    <w:p>
-      <w:pPr>
-        <w:pStyle w:val="NormalWeb"/>
-        <w:spacing w:after="0"/>
-        <w:rPr>
-          <w:rStyle w:val="lev"/>
-          <w:rFonts w:ascii="Roboto" w:hAnsi="Roboto"/>
-          <w:color w:val="111111"/>
-          <w:lang w:val="en-US"/>
-        </w:rPr>
-      </w:pPr>
-      <w:r>
-        <w:rPr>
-          <w:rStyle w:val="lev"/>
-          <w:rFonts w:ascii="Roboto" w:hAnsi="Roboto"/>
-          <w:color w:val="111111"/>
-          <w:lang w:val="en-US"/>
-        </w:rPr>
-        <w:t>| - email: String        |</w:t>
-      </w:r>
-    </w:p>
-    <w:p>
-      <w:pPr>
-        <w:pStyle w:val="NormalWeb"/>
-        <w:spacing w:after="0"/>
-        <w:rPr>
-          <w:rStyle w:val="lev"/>
-          <w:rFonts w:ascii="Roboto" w:hAnsi="Roboto"/>
-          <w:color w:val="111111"/>
-          <w:lang w:val="en-US"/>
-        </w:rPr>
-      </w:pPr>
-      <w:r>
-        <w:rPr>
-          <w:rStyle w:val="lev"/>
-          <w:rFonts w:ascii="Roboto" w:hAnsi="Roboto"/>
-          <w:color w:val="111111"/>
-          <w:lang w:val="en-US"/>
-        </w:rPr>
-        <w:t xml:space="preserve">| - </w:t>
-      </w:r>
-      <w:proofErr w:type="spellStart"/>
-      <w:r>
-        <w:rPr>
-          <w:rStyle w:val="lev"/>
-          <w:rFonts w:ascii="Roboto" w:hAnsi="Roboto"/>
-          <w:color w:val="111111"/>
-          <w:lang w:val="en-US"/>
-        </w:rPr>
-        <w:t>téléphone</w:t>
-      </w:r>
-      <w:proofErr w:type="spellEnd"/>
-      <w:r>
-        <w:rPr>
-          <w:rStyle w:val="lev"/>
-          <w:rFonts w:ascii="Roboto" w:hAnsi="Roboto"/>
-          <w:color w:val="111111"/>
-          <w:lang w:val="en-US"/>
-        </w:rPr>
-        <w:t>: String    |</w:t>
-      </w:r>
-    </w:p>
-    <w:p>
-      <w:pPr>
-        <w:pStyle w:val="NormalWeb"/>
-        <w:spacing w:after="0"/>
-        <w:rPr>
-          <w:rStyle w:val="lev"/>
-          <w:rFonts w:ascii="Roboto" w:hAnsi="Roboto"/>
-          <w:color w:val="111111"/>
-          <w:lang w:val="en-US"/>
-        </w:rPr>
-      </w:pPr>
-      <w:r>
-        <w:rPr>
-          <w:rStyle w:val="lev"/>
-          <w:rFonts w:ascii="Roboto" w:hAnsi="Roboto"/>
-          <w:color w:val="111111"/>
-          <w:lang w:val="en-US"/>
-        </w:rPr>
-        <w:t xml:space="preserve">| - </w:t>
-      </w:r>
-      <w:proofErr w:type="spellStart"/>
-      <w:r>
-        <w:rPr>
-          <w:rStyle w:val="lev"/>
-          <w:rFonts w:ascii="Roboto" w:hAnsi="Roboto"/>
-          <w:color w:val="111111"/>
-          <w:lang w:val="en-US"/>
-        </w:rPr>
-        <w:t>motDePasse</w:t>
-      </w:r>
-      <w:proofErr w:type="spellEnd"/>
-      <w:r>
-        <w:rPr>
-          <w:rStyle w:val="lev"/>
-          <w:rFonts w:ascii="Roboto" w:hAnsi="Roboto"/>
-          <w:color w:val="111111"/>
-          <w:lang w:val="en-US"/>
-        </w:rPr>
-        <w:t>: String   |</w:t>
-      </w:r>
-    </w:p>
-    <w:p>
-      <w:pPr>
-        <w:pStyle w:val="NormalWeb"/>
-        <w:spacing w:after="0"/>
-        <w:rPr>
-          <w:rStyle w:val="lev"/>
-          <w:rFonts w:ascii="Roboto" w:hAnsi="Roboto"/>
-          <w:color w:val="111111"/>
-        </w:rPr>
-      </w:pPr>
-      <w:r>
-        <w:rPr>
-          <w:rStyle w:val="lev"/>
-          <w:rFonts w:ascii="Roboto" w:hAnsi="Roboto"/>
-          <w:color w:val="111111"/>
-        </w:rPr>
-        <w:t>+------------------------+</w:t>
-      </w:r>
-    </w:p>
-    <w:p>
-      <w:pPr>
-        <w:pStyle w:val="NormalWeb"/>
-        <w:spacing w:after="0"/>
-        <w:rPr>
-          <w:rStyle w:val="lev"/>
-          <w:rFonts w:ascii="Roboto" w:hAnsi="Roboto"/>
-          <w:color w:val="111111"/>
-        </w:rPr>
-      </w:pPr>
-    </w:p>
-    <w:p>
-      <w:pPr>
-        <w:pStyle w:val="NormalWeb"/>
-        <w:spacing w:after="0"/>
-        <w:rPr>
-          <w:rStyle w:val="lev"/>
-          <w:rFonts w:ascii="Roboto" w:hAnsi="Roboto"/>
-          <w:color w:val="111111"/>
-        </w:rPr>
-      </w:pPr>
-      <w:r>
-        <w:rPr>
-          <w:rStyle w:val="lev"/>
-          <w:rFonts w:ascii="Roboto" w:hAnsi="Roboto"/>
-          <w:color w:val="111111"/>
-        </w:rPr>
-        <w:t>+------------------------+</w:t>
-      </w:r>
-    </w:p>
-    <w:p>
-      <w:pPr>
-        <w:pStyle w:val="NormalWeb"/>
-        <w:spacing w:after="0"/>
-        <w:rPr>
-          <w:rStyle w:val="lev"/>
-          <w:rFonts w:ascii="Roboto" w:hAnsi="Roboto"/>
-          <w:color w:val="111111"/>
-        </w:rPr>
-      </w:pPr>
-      <w:r>
-        <w:rPr>
-          <w:rStyle w:val="lev"/>
-          <w:rFonts w:ascii="Roboto" w:hAnsi="Roboto"/>
-          <w:color w:val="111111"/>
-        </w:rPr>
-        <w:t>|       Enseignant       |</w:t>
-      </w:r>
-    </w:p>
-    <w:p>
-      <w:pPr>
-        <w:pStyle w:val="NormalWeb"/>
-        <w:spacing w:after="0"/>
-        <w:rPr>
-          <w:rStyle w:val="lev"/>
-          <w:rFonts w:ascii="Roboto" w:hAnsi="Roboto"/>
-          <w:color w:val="111111"/>
-        </w:rPr>
-      </w:pPr>
-      <w:r>
-        <w:rPr>
-          <w:rStyle w:val="lev"/>
-          <w:rFonts w:ascii="Roboto" w:hAnsi="Roboto"/>
-          <w:color w:val="111111"/>
-        </w:rPr>
-        <w:t>+------------------------+</w:t>
-      </w:r>
-    </w:p>
-    <w:p>
-      <w:pPr>
-        <w:pStyle w:val="NormalWeb"/>
-        <w:spacing w:after="0"/>
-        <w:rPr>
-          <w:rStyle w:val="lev"/>
-          <w:rFonts w:ascii="Roboto" w:hAnsi="Roboto"/>
-          <w:color w:val="111111"/>
-        </w:rPr>
-      </w:pPr>
-      <w:r>
-        <w:rPr>
-          <w:rStyle w:val="lev"/>
-          <w:rFonts w:ascii="Roboto" w:hAnsi="Roboto"/>
-          <w:color w:val="111111"/>
-        </w:rPr>
-        <w:lastRenderedPageBreak/>
-        <w:t xml:space="preserve">| </w:t>
-      </w:r>
-      <w:proofErr w:type="spellStart"/>
-      <w:r>
-        <w:rPr>
-          <w:rStyle w:val="lev"/>
-          <w:rFonts w:ascii="Roboto" w:hAnsi="Roboto"/>
-          <w:color w:val="111111"/>
-        </w:rPr>
-        <w:t>Inherits</w:t>
-      </w:r>
-      <w:proofErr w:type="spellEnd"/>
-      <w:r>
-        <w:rPr>
-          <w:rStyle w:val="lev"/>
-          <w:rFonts w:ascii="Roboto" w:hAnsi="Roboto"/>
-          <w:color w:val="111111"/>
-        </w:rPr>
-        <w:t xml:space="preserve"> Utilisateur   |</w:t>
-      </w:r>
-    </w:p>
-    <w:p>
-      <w:pPr>
-        <w:pStyle w:val="NormalWeb"/>
-        <w:spacing w:after="0"/>
-        <w:rPr>
-          <w:rStyle w:val="lev"/>
-          <w:rFonts w:ascii="Roboto" w:hAnsi="Roboto"/>
-          <w:color w:val="111111"/>
-        </w:rPr>
-      </w:pPr>
-      <w:r>
-        <w:rPr>
-          <w:rStyle w:val="lev"/>
-          <w:rFonts w:ascii="Roboto" w:hAnsi="Roboto"/>
-          <w:color w:val="111111"/>
-        </w:rPr>
-        <w:t xml:space="preserve">| - </w:t>
-      </w:r>
-      <w:proofErr w:type="spellStart"/>
-      <w:proofErr w:type="gramStart"/>
-      <w:r>
-        <w:rPr>
-          <w:rStyle w:val="lev"/>
-          <w:rFonts w:ascii="Roboto" w:hAnsi="Roboto"/>
-          <w:color w:val="111111"/>
-        </w:rPr>
-        <w:t>matièreEnseignée</w:t>
-      </w:r>
-      <w:proofErr w:type="spellEnd"/>
-      <w:r>
-        <w:rPr>
-          <w:rStyle w:val="lev"/>
-          <w:rFonts w:ascii="Roboto" w:hAnsi="Roboto"/>
-          <w:color w:val="111111"/>
-        </w:rPr>
-        <w:t>:</w:t>
-      </w:r>
-      <w:proofErr w:type="gramEnd"/>
-      <w:r>
-        <w:rPr>
-          <w:rStyle w:val="lev"/>
-          <w:rFonts w:ascii="Roboto" w:hAnsi="Roboto"/>
-          <w:color w:val="111111"/>
-        </w:rPr>
-        <w:t xml:space="preserve"> Matière|</w:t>
-      </w:r>
-    </w:p>
-    <w:p>
-      <w:pPr>
-        <w:pStyle w:val="NormalWeb"/>
-        <w:spacing w:after="0"/>
-        <w:rPr>
-          <w:rStyle w:val="lev"/>
-          <w:rFonts w:ascii="Roboto" w:hAnsi="Roboto"/>
-          <w:color w:val="111111"/>
-        </w:rPr>
-      </w:pPr>
-      <w:r>
-        <w:rPr>
-          <w:rStyle w:val="lev"/>
-          <w:rFonts w:ascii="Roboto" w:hAnsi="Roboto"/>
-          <w:color w:val="111111"/>
-        </w:rPr>
-        <w:t>+------------------------+</w:t>
-      </w:r>
-    </w:p>
-    <w:p>
-      <w:pPr>
-        <w:pStyle w:val="NormalWeb"/>
-        <w:spacing w:after="0"/>
-        <w:rPr>
-          <w:rStyle w:val="lev"/>
-          <w:rFonts w:ascii="Roboto" w:hAnsi="Roboto"/>
-          <w:color w:val="111111"/>
-        </w:rPr>
-      </w:pPr>
-    </w:p>
-    <w:p>
-      <w:pPr>
-        <w:pStyle w:val="NormalWeb"/>
-        <w:spacing w:after="0"/>
-        <w:rPr>
-          <w:rStyle w:val="lev"/>
-          <w:rFonts w:ascii="Roboto" w:hAnsi="Roboto"/>
-          <w:color w:val="111111"/>
-        </w:rPr>
-      </w:pPr>
-      <w:r>
-        <w:rPr>
-          <w:rStyle w:val="lev"/>
-          <w:rFonts w:ascii="Roboto" w:hAnsi="Roboto"/>
-          <w:color w:val="111111"/>
-        </w:rPr>
-        <w:t>+------------------------+</w:t>
-      </w:r>
-    </w:p>
-    <w:p>
-      <w:pPr>
-        <w:pStyle w:val="NormalWeb"/>
-        <w:spacing w:after="0"/>
-        <w:rPr>
-          <w:rStyle w:val="lev"/>
-          <w:rFonts w:ascii="Roboto" w:hAnsi="Roboto"/>
-          <w:color w:val="111111"/>
-        </w:rPr>
-      </w:pPr>
-      <w:r>
-        <w:rPr>
-          <w:rStyle w:val="lev"/>
-          <w:rFonts w:ascii="Roboto" w:hAnsi="Roboto"/>
-          <w:color w:val="111111"/>
-        </w:rPr>
-        <w:t>|        Étudiant        |</w:t>
-      </w:r>
-    </w:p>
-    <w:p>
-      <w:pPr>
-        <w:pStyle w:val="NormalWeb"/>
-        <w:spacing w:after="0"/>
-        <w:rPr>
-          <w:rStyle w:val="lev"/>
-          <w:rFonts w:ascii="Roboto" w:hAnsi="Roboto"/>
-          <w:color w:val="111111"/>
-        </w:rPr>
-      </w:pPr>
-      <w:r>
-        <w:rPr>
-          <w:rStyle w:val="lev"/>
-          <w:rFonts w:ascii="Roboto" w:hAnsi="Roboto"/>
-          <w:color w:val="111111"/>
-        </w:rPr>
-        <w:t>+------------------------+</w:t>
-      </w:r>
-    </w:p>
-    <w:p>
-      <w:pPr>
-        <w:pStyle w:val="NormalWeb"/>
-        <w:spacing w:after="0"/>
-        <w:rPr>
-          <w:rStyle w:val="lev"/>
-          <w:rFonts w:ascii="Roboto" w:hAnsi="Roboto"/>
-          <w:color w:val="111111"/>
-        </w:rPr>
-      </w:pPr>
-      <w:r>
-        <w:rPr>
-          <w:rStyle w:val="lev"/>
-          <w:rFonts w:ascii="Roboto" w:hAnsi="Roboto"/>
-          <w:color w:val="111111"/>
-        </w:rPr>
-        <w:t xml:space="preserve">| </w:t>
-      </w:r>
-      <w:proofErr w:type="spellStart"/>
-      <w:r>
-        <w:rPr>
-          <w:rStyle w:val="lev"/>
-          <w:rFonts w:ascii="Roboto" w:hAnsi="Roboto"/>
-          <w:color w:val="111111"/>
-        </w:rPr>
-        <w:t>Inherits</w:t>
-      </w:r>
-      <w:proofErr w:type="spellEnd"/>
-      <w:r>
-        <w:rPr>
-          <w:rStyle w:val="lev"/>
-          <w:rFonts w:ascii="Roboto" w:hAnsi="Roboto"/>
-          <w:color w:val="111111"/>
-        </w:rPr>
-        <w:t xml:space="preserve"> Utilisateur   |</w:t>
-      </w:r>
-    </w:p>
-    <w:p>
-      <w:pPr>
-        <w:pStyle w:val="NormalWeb"/>
-        <w:spacing w:after="0"/>
-        <w:rPr>
-          <w:rStyle w:val="lev"/>
-          <w:rFonts w:ascii="Roboto" w:hAnsi="Roboto"/>
-          <w:color w:val="111111"/>
-        </w:rPr>
-      </w:pPr>
-      <w:r>
-        <w:rPr>
-          <w:rStyle w:val="lev"/>
-          <w:rFonts w:ascii="Roboto" w:hAnsi="Roboto"/>
-          <w:color w:val="111111"/>
-        </w:rPr>
-        <w:t xml:space="preserve">| - </w:t>
-      </w:r>
-      <w:proofErr w:type="gramStart"/>
-      <w:r>
-        <w:rPr>
-          <w:rStyle w:val="lev"/>
-          <w:rFonts w:ascii="Roboto" w:hAnsi="Roboto"/>
-          <w:color w:val="111111"/>
-        </w:rPr>
-        <w:t>notes:</w:t>
-      </w:r>
-      <w:proofErr w:type="gramEnd"/>
-      <w:r>
-        <w:rPr>
-          <w:rStyle w:val="lev"/>
-          <w:rFonts w:ascii="Roboto" w:hAnsi="Roboto"/>
-          <w:color w:val="111111"/>
-        </w:rPr>
-        <w:t xml:space="preserve"> List&lt;Note&gt;    |</w:t>
-      </w:r>
-    </w:p>
-    <w:p>
-      <w:pPr>
-        <w:pStyle w:val="NormalWeb"/>
-        <w:spacing w:after="0"/>
-        <w:rPr>
-          <w:rStyle w:val="lev"/>
-          <w:rFonts w:ascii="Roboto" w:hAnsi="Roboto"/>
-          <w:color w:val="111111"/>
-        </w:rPr>
-      </w:pPr>
-      <w:r>
-        <w:rPr>
-          <w:rStyle w:val="lev"/>
-          <w:rFonts w:ascii="Roboto" w:hAnsi="Roboto"/>
-          <w:color w:val="111111"/>
-        </w:rPr>
-        <w:t>+------------------------+</w:t>
-      </w:r>
-    </w:p>
-    <w:p>
-      <w:pPr>
-        <w:pStyle w:val="NormalWeb"/>
-        <w:spacing w:after="0"/>
-        <w:rPr>
-          <w:rStyle w:val="lev"/>
-          <w:rFonts w:ascii="Roboto" w:hAnsi="Roboto"/>
-          <w:color w:val="111111"/>
-        </w:rPr>
-      </w:pPr>
-    </w:p>
-    <w:p>
-      <w:pPr>
-        <w:pStyle w:val="NormalWeb"/>
-        <w:spacing w:after="0"/>
-        <w:rPr>
-          <w:rStyle w:val="lev"/>
-          <w:rFonts w:ascii="Roboto" w:hAnsi="Roboto"/>
-          <w:color w:val="111111"/>
-        </w:rPr>
-      </w:pPr>
-      <w:r>
-        <w:rPr>
-          <w:rStyle w:val="lev"/>
-          <w:rFonts w:ascii="Roboto" w:hAnsi="Roboto"/>
-          <w:color w:val="111111"/>
-        </w:rPr>
-        <w:t>+------------------------+</w:t>
-      </w:r>
-    </w:p>
-    <w:p>
-      <w:pPr>
-        <w:pStyle w:val="NormalWeb"/>
-        <w:spacing w:after="0"/>
-        <w:rPr>
-          <w:rStyle w:val="lev"/>
-          <w:rFonts w:ascii="Roboto" w:hAnsi="Roboto"/>
-          <w:color w:val="111111"/>
-        </w:rPr>
-      </w:pPr>
-      <w:r>
-        <w:rPr>
-          <w:rStyle w:val="lev"/>
-          <w:rFonts w:ascii="Roboto" w:hAnsi="Roboto"/>
-          <w:color w:val="111111"/>
-        </w:rPr>
-        <w:t>|         Matière        |</w:t>
-      </w:r>
-    </w:p>
-    <w:p>
-      <w:pPr>
-        <w:pStyle w:val="NormalWeb"/>
-        <w:spacing w:after="0"/>
-        <w:rPr>
-          <w:rStyle w:val="lev"/>
-          <w:rFonts w:ascii="Roboto" w:hAnsi="Roboto"/>
-          <w:color w:val="111111"/>
-        </w:rPr>
-      </w:pPr>
-      <w:r>
-        <w:rPr>
-          <w:rStyle w:val="lev"/>
-          <w:rFonts w:ascii="Roboto" w:hAnsi="Roboto"/>
-          <w:color w:val="111111"/>
-        </w:rPr>
-        <w:t>+------------------------+</w:t>
-      </w:r>
-    </w:p>
-    <w:p>
-      <w:pPr>
-        <w:pStyle w:val="NormalWeb"/>
-        <w:spacing w:after="0"/>
-        <w:rPr>
-          <w:rStyle w:val="lev"/>
-          <w:rFonts w:ascii="Roboto" w:hAnsi="Roboto"/>
-          <w:color w:val="111111"/>
-        </w:rPr>
-      </w:pPr>
-      <w:r>
-        <w:rPr>
-          <w:rStyle w:val="lev"/>
-          <w:rFonts w:ascii="Roboto" w:hAnsi="Roboto"/>
-          <w:color w:val="111111"/>
-        </w:rPr>
-        <w:t xml:space="preserve">| - </w:t>
-      </w:r>
-      <w:proofErr w:type="gramStart"/>
-      <w:r>
-        <w:rPr>
-          <w:rStyle w:val="lev"/>
-          <w:rFonts w:ascii="Roboto" w:hAnsi="Roboto"/>
-          <w:color w:val="111111"/>
-        </w:rPr>
-        <w:t>intitulé:</w:t>
-      </w:r>
-      <w:proofErr w:type="gramEnd"/>
-      <w:r>
-        <w:rPr>
-          <w:rStyle w:val="lev"/>
-          <w:rFonts w:ascii="Roboto" w:hAnsi="Roboto"/>
-          <w:color w:val="111111"/>
-        </w:rPr>
-        <w:t xml:space="preserve"> String     |</w:t>
-      </w:r>
-    </w:p>
-    <w:p>
-      <w:pPr>
-        <w:pStyle w:val="NormalWeb"/>
-        <w:spacing w:after="0"/>
-        <w:rPr>
-          <w:rStyle w:val="lev"/>
-          <w:rFonts w:ascii="Roboto" w:hAnsi="Roboto"/>
-          <w:color w:val="111111"/>
-        </w:rPr>
-      </w:pPr>
-      <w:r>
-        <w:rPr>
-          <w:rStyle w:val="lev"/>
-          <w:rFonts w:ascii="Roboto" w:hAnsi="Roboto"/>
-          <w:color w:val="111111"/>
-        </w:rPr>
-        <w:t xml:space="preserve">| - </w:t>
-      </w:r>
-      <w:proofErr w:type="gramStart"/>
-      <w:r>
-        <w:rPr>
-          <w:rStyle w:val="lev"/>
-          <w:rFonts w:ascii="Roboto" w:hAnsi="Roboto"/>
-          <w:color w:val="111111"/>
-        </w:rPr>
-        <w:t>contrôles:</w:t>
-      </w:r>
-      <w:proofErr w:type="gramEnd"/>
-      <w:r>
-        <w:rPr>
-          <w:rStyle w:val="lev"/>
-          <w:rFonts w:ascii="Roboto" w:hAnsi="Roboto"/>
-          <w:color w:val="111111"/>
-        </w:rPr>
-        <w:t xml:space="preserve"> List&lt;Contrôle&gt;|</w:t>
-      </w:r>
-    </w:p>
-    <w:p>
-      <w:pPr>
-        <w:pStyle w:val="NormalWeb"/>
-        <w:spacing w:after="0"/>
-        <w:rPr>
-          <w:rStyle w:val="lev"/>
-          <w:rFonts w:ascii="Roboto" w:hAnsi="Roboto"/>
-          <w:color w:val="111111"/>
-        </w:rPr>
-      </w:pPr>
-      <w:r>
-        <w:rPr>
-          <w:rStyle w:val="lev"/>
-          <w:rFonts w:ascii="Roboto" w:hAnsi="Roboto"/>
-          <w:color w:val="111111"/>
-        </w:rPr>
-        <w:t>+------------------------+</w:t>
-      </w:r>
-    </w:p>
-    <w:p>
-      <w:pPr>
-        <w:pStyle w:val="NormalWeb"/>
-        <w:spacing w:after="0"/>
-        <w:rPr>
-          <w:rStyle w:val="lev"/>
-          <w:rFonts w:ascii="Roboto" w:hAnsi="Roboto"/>
-          <w:color w:val="111111"/>
-        </w:rPr>
-      </w:pPr>
-    </w:p>
-    <w:p>
-      <w:pPr>
-        <w:pStyle w:val="NormalWeb"/>
-        <w:spacing w:after="0"/>
-        <w:rPr>
-          <w:rStyle w:val="lev"/>
-          <w:rFonts w:ascii="Roboto" w:hAnsi="Roboto"/>
-          <w:color w:val="111111"/>
-        </w:rPr>
-      </w:pPr>
-      <w:r>
-        <w:rPr>
-          <w:rStyle w:val="lev"/>
-          <w:rFonts w:ascii="Roboto" w:hAnsi="Roboto"/>
-          <w:color w:val="111111"/>
-        </w:rPr>
-        <w:t>+------------------------+</w:t>
-      </w:r>
-    </w:p>
-    <w:p>
-      <w:pPr>
-        <w:pStyle w:val="NormalWeb"/>
-        <w:spacing w:after="0"/>
-        <w:rPr>
-          <w:rStyle w:val="lev"/>
-          <w:rFonts w:ascii="Roboto" w:hAnsi="Roboto"/>
-          <w:color w:val="111111"/>
-        </w:rPr>
-      </w:pPr>
-      <w:r>
-        <w:rPr>
-          <w:rStyle w:val="lev"/>
-          <w:rFonts w:ascii="Roboto" w:hAnsi="Roboto"/>
-          <w:color w:val="111111"/>
-        </w:rPr>
-        <w:t>|        Contrôle        |</w:t>
-      </w:r>
-    </w:p>
-    <w:p>
-      <w:pPr>
-        <w:pStyle w:val="NormalWeb"/>
-        <w:spacing w:after="0"/>
-        <w:rPr>
-          <w:rStyle w:val="lev"/>
-          <w:rFonts w:ascii="Roboto" w:hAnsi="Roboto"/>
-          <w:color w:val="111111"/>
-        </w:rPr>
-      </w:pPr>
-      <w:r>
-        <w:rPr>
-          <w:rStyle w:val="lev"/>
-          <w:rFonts w:ascii="Roboto" w:hAnsi="Roboto"/>
-          <w:color w:val="111111"/>
-        </w:rPr>
-        <w:t>+------------------------+</w:t>
-      </w:r>
-    </w:p>
-    <w:p>
-      <w:pPr>
-        <w:pStyle w:val="NormalWeb"/>
-        <w:spacing w:after="0"/>
-        <w:rPr>
-          <w:rStyle w:val="lev"/>
-          <w:rFonts w:ascii="Roboto" w:hAnsi="Roboto"/>
-          <w:color w:val="111111"/>
-        </w:rPr>
-      </w:pPr>
-      <w:r>
-        <w:rPr>
-          <w:rStyle w:val="lev"/>
-          <w:rFonts w:ascii="Roboto" w:hAnsi="Roboto"/>
-          <w:color w:val="111111"/>
-        </w:rPr>
-        <w:t xml:space="preserve">| - </w:t>
-      </w:r>
-      <w:proofErr w:type="gramStart"/>
-      <w:r>
-        <w:rPr>
-          <w:rStyle w:val="lev"/>
-          <w:rFonts w:ascii="Roboto" w:hAnsi="Roboto"/>
-          <w:color w:val="111111"/>
-        </w:rPr>
-        <w:t>intitulé:</w:t>
-      </w:r>
-      <w:proofErr w:type="gramEnd"/>
-      <w:r>
-        <w:rPr>
-          <w:rStyle w:val="lev"/>
-          <w:rFonts w:ascii="Roboto" w:hAnsi="Roboto"/>
-          <w:color w:val="111111"/>
-        </w:rPr>
-        <w:t xml:space="preserve"> String     |</w:t>
-      </w:r>
-    </w:p>
-    <w:p>
-      <w:pPr>
-        <w:pStyle w:val="NormalWeb"/>
-        <w:spacing w:after="0"/>
-        <w:rPr>
-          <w:rStyle w:val="lev"/>
-          <w:rFonts w:ascii="Roboto" w:hAnsi="Roboto"/>
-          <w:color w:val="111111"/>
-        </w:rPr>
-      </w:pPr>
-      <w:r>
-        <w:rPr>
-          <w:rStyle w:val="lev"/>
-          <w:rFonts w:ascii="Roboto" w:hAnsi="Roboto"/>
-          <w:color w:val="111111"/>
-        </w:rPr>
-        <w:t xml:space="preserve">| - </w:t>
-      </w:r>
-      <w:proofErr w:type="gramStart"/>
-      <w:r>
-        <w:rPr>
-          <w:rStyle w:val="lev"/>
-          <w:rFonts w:ascii="Roboto" w:hAnsi="Roboto"/>
-          <w:color w:val="111111"/>
-        </w:rPr>
-        <w:t>coefficient:</w:t>
-      </w:r>
-      <w:proofErr w:type="gramEnd"/>
-      <w:r>
-        <w:rPr>
-          <w:rStyle w:val="lev"/>
-          <w:rFonts w:ascii="Roboto" w:hAnsi="Roboto"/>
-          <w:color w:val="111111"/>
-        </w:rPr>
-        <w:t xml:space="preserve"> </w:t>
-      </w:r>
-      <w:proofErr w:type="spellStart"/>
-      <w:r>
-        <w:rPr>
-          <w:rStyle w:val="lev"/>
-          <w:rFonts w:ascii="Roboto" w:hAnsi="Roboto"/>
-          <w:color w:val="111111"/>
-        </w:rPr>
-        <w:t>int</w:t>
-      </w:r>
-      <w:proofErr w:type="spellEnd"/>
-      <w:r>
-        <w:rPr>
-          <w:rStyle w:val="lev"/>
-          <w:rFonts w:ascii="Roboto" w:hAnsi="Roboto"/>
-          <w:color w:val="111111"/>
-        </w:rPr>
-        <w:t xml:space="preserve">     |</w:t>
-      </w:r>
-    </w:p>
-    <w:p>
-      <w:pPr>
-        <w:pStyle w:val="NormalWeb"/>
-        <w:spacing w:after="0"/>
-        <w:rPr>
-          <w:rStyle w:val="lev"/>
-          <w:rFonts w:ascii="Roboto" w:hAnsi="Roboto"/>
-          <w:color w:val="111111"/>
-        </w:rPr>
-      </w:pPr>
-      <w:r>
-        <w:rPr>
-          <w:rStyle w:val="lev"/>
-          <w:rFonts w:ascii="Roboto" w:hAnsi="Roboto"/>
-          <w:color w:val="111111"/>
-        </w:rPr>
-        <w:t>+------------------------+</w:t>
-      </w:r>
-    </w:p>
-    <w:p>
-      <w:pPr>
-        <w:pStyle w:val="NormalWeb"/>
-        <w:spacing w:after="0"/>
-        <w:rPr>
-          <w:rStyle w:val="lev"/>
-          <w:rFonts w:ascii="Roboto" w:hAnsi="Roboto"/>
-          <w:color w:val="111111"/>
-        </w:rPr>
-      </w:pPr>
-    </w:p>
-    <w:p>
-      <w:pPr>
-        <w:pStyle w:val="NormalWeb"/>
-        <w:spacing w:after="0"/>
-        <w:rPr>
-          <w:rStyle w:val="lev"/>
-          <w:rFonts w:ascii="Roboto" w:hAnsi="Roboto"/>
-          <w:color w:val="111111"/>
-        </w:rPr>
-      </w:pPr>
-      <w:r>
-        <w:rPr>
-          <w:rStyle w:val="lev"/>
-          <w:rFonts w:ascii="Roboto" w:hAnsi="Roboto"/>
-          <w:color w:val="111111"/>
-        </w:rPr>
-        <w:lastRenderedPageBreak/>
-        <w:t>+------------------------+</w:t>
-      </w:r>
-    </w:p>
-    <w:p>
-      <w:pPr>
-        <w:pStyle w:val="NormalWeb"/>
-        <w:spacing w:after="0"/>
-        <w:rPr>
-          <w:rStyle w:val="lev"/>
-          <w:rFonts w:ascii="Roboto" w:hAnsi="Roboto"/>
-          <w:color w:val="111111"/>
-        </w:rPr>
-      </w:pPr>
-      <w:r>
-        <w:rPr>
-          <w:rStyle w:val="lev"/>
-          <w:rFonts w:ascii="Roboto" w:hAnsi="Roboto"/>
-          <w:color w:val="111111"/>
-        </w:rPr>
-        <w:t>|          Note          |</w:t>
-      </w:r>
-    </w:p>
-    <w:p>
-      <w:pPr>
-        <w:pStyle w:val="NormalWeb"/>
-        <w:spacing w:after="0"/>
-        <w:rPr>
-          <w:rStyle w:val="lev"/>
-          <w:rFonts w:ascii="Roboto" w:hAnsi="Roboto"/>
-          <w:color w:val="111111"/>
-        </w:rPr>
-      </w:pPr>
-      <w:r>
-        <w:rPr>
-          <w:rStyle w:val="lev"/>
-          <w:rFonts w:ascii="Roboto" w:hAnsi="Roboto"/>
-          <w:color w:val="111111"/>
-        </w:rPr>
-        <w:t>+------------------------+</w:t>
-      </w:r>
-    </w:p>
-    <w:p>
-      <w:pPr>
-        <w:pStyle w:val="NormalWeb"/>
-        <w:spacing w:after="0"/>
-        <w:rPr>
-          <w:rStyle w:val="lev"/>
-          <w:rFonts w:ascii="Roboto" w:hAnsi="Roboto"/>
-          <w:color w:val="111111"/>
-        </w:rPr>
-      </w:pPr>
-      <w:r>
-        <w:rPr>
-          <w:rStyle w:val="lev"/>
-          <w:rFonts w:ascii="Roboto" w:hAnsi="Roboto"/>
-          <w:color w:val="111111"/>
-        </w:rPr>
-        <w:t xml:space="preserve">| - </w:t>
-      </w:r>
-      <w:proofErr w:type="gramStart"/>
-      <w:r>
-        <w:rPr>
-          <w:rStyle w:val="lev"/>
-          <w:rFonts w:ascii="Roboto" w:hAnsi="Roboto"/>
-          <w:color w:val="111111"/>
-        </w:rPr>
-        <w:t>valeur:</w:t>
-      </w:r>
-      <w:proofErr w:type="gramEnd"/>
-      <w:r>
-        <w:rPr>
-          <w:rStyle w:val="lev"/>
-          <w:rFonts w:ascii="Roboto" w:hAnsi="Roboto"/>
-          <w:color w:val="111111"/>
-        </w:rPr>
-        <w:t xml:space="preserve"> </w:t>
-      </w:r>
-      <w:proofErr w:type="spellStart"/>
-      <w:r>
-        <w:rPr>
-          <w:rStyle w:val="lev"/>
-          <w:rFonts w:ascii="Roboto" w:hAnsi="Roboto"/>
-          <w:color w:val="111111"/>
-        </w:rPr>
-        <w:t>float</w:t>
-      </w:r>
-      <w:proofErr w:type="spellEnd"/>
-      <w:r>
-        <w:rPr>
-          <w:rStyle w:val="lev"/>
-          <w:rFonts w:ascii="Roboto" w:hAnsi="Roboto"/>
-          <w:color w:val="111111"/>
-        </w:rPr>
-        <w:t xml:space="preserve">        |</w:t>
-      </w:r>
-    </w:p>
-    <w:p>
-      <w:pPr>
-        <w:pStyle w:val="NormalWeb"/>
-        <w:spacing w:after="0"/>
-        <w:rPr>
-          <w:rStyle w:val="lev"/>
-          <w:rFonts w:ascii="Roboto" w:hAnsi="Roboto"/>
-          <w:color w:val="111111"/>
-        </w:rPr>
-      </w:pPr>
-      <w:r>
-        <w:rPr>
-          <w:rStyle w:val="lev"/>
-          <w:rFonts w:ascii="Roboto" w:hAnsi="Roboto"/>
-          <w:color w:val="111111"/>
-        </w:rPr>
-        <w:t xml:space="preserve">| - </w:t>
-      </w:r>
-      <w:proofErr w:type="gramStart"/>
-      <w:r>
-        <w:rPr>
-          <w:rStyle w:val="lev"/>
-          <w:rFonts w:ascii="Roboto" w:hAnsi="Roboto"/>
-          <w:color w:val="111111"/>
-        </w:rPr>
-        <w:t>appréciation:</w:t>
-      </w:r>
-      <w:proofErr w:type="gramEnd"/>
-      <w:r>
-        <w:rPr>
-          <w:rStyle w:val="lev"/>
-          <w:rFonts w:ascii="Roboto" w:hAnsi="Roboto"/>
-          <w:color w:val="111111"/>
-        </w:rPr>
-        <w:t xml:space="preserve"> String |</w:t>
-      </w:r>
-    </w:p>
-    <w:p>
-      <w:pPr>
-        <w:pStyle w:val="NormalWeb"/>
-        <w:spacing w:after="0"/>
-        <w:rPr>
-          <w:rStyle w:val="lev"/>
-          <w:rFonts w:ascii="Roboto" w:hAnsi="Roboto"/>
-          <w:color w:val="111111"/>
-        </w:rPr>
-      </w:pPr>
-      <w:r>
-        <w:rPr>
-          <w:rStyle w:val="lev"/>
-          <w:rFonts w:ascii="Roboto" w:hAnsi="Roboto"/>
-          <w:color w:val="111111"/>
-        </w:rPr>
-        <w:t xml:space="preserve">| - </w:t>
-      </w:r>
-      <w:proofErr w:type="gramStart"/>
-      <w:r>
-        <w:rPr>
-          <w:rStyle w:val="lev"/>
-          <w:rFonts w:ascii="Roboto" w:hAnsi="Roboto"/>
-          <w:color w:val="111111"/>
-        </w:rPr>
-        <w:t>contrôle:</w:t>
-      </w:r>
-      <w:proofErr w:type="gramEnd"/>
-      <w:r>
-        <w:rPr>
-          <w:rStyle w:val="lev"/>
-          <w:rFonts w:ascii="Roboto" w:hAnsi="Roboto"/>
-          <w:color w:val="111111"/>
-        </w:rPr>
-        <w:t xml:space="preserve"> Contrôle   |</w:t>
-      </w:r>
-    </w:p>
-    <w:p>
-      <w:pPr>
-        <w:pStyle w:val="NormalWeb"/>
-        <w:spacing w:before="0" w:beforeAutospacing="0" w:after="0" w:afterAutospacing="0"/>
-        <w:rPr>
-          <w:rStyle w:val="lev"/>
-          <w:rFonts w:ascii="Roboto" w:hAnsi="Roboto"/>
-          <w:color w:val="111111"/>
-        </w:rPr>
-      </w:pPr>
-      <w:r>
-        <w:rPr>
-          <w:rStyle w:val="lev"/>
-          <w:rFonts w:ascii="Roboto" w:hAnsi="Roboto"/>
-          <w:color w:val="111111"/>
-        </w:rPr>
-        <w:t>+------------------------+</w:t>
-      </w:r>
-    </w:p>
-    <w:p>
-      <w:pPr>
-        <w:pStyle w:val="NormalWeb"/>
-        <w:spacing w:before="0" w:beforeAutospacing="0" w:after="0" w:afterAutospacing="0"/>
-        <w:rPr>
-          <w:rStyle w:val="lev"/>
-          <w:rFonts w:ascii="Roboto" w:hAnsi="Roboto"/>
-          <w:color w:val="111111"/>
-        </w:rPr>
-      </w:pPr>
-      <w:r>
-        <w:rPr>
-          <w:rStyle w:val="lev"/>
-          <w:rFonts w:ascii="Roboto" w:hAnsi="Roboto"/>
-          <w:color w:val="111111"/>
-        </w:rPr>
-        <w:tab/>
-      </w:r>
-    </w:p>
-    <w:p>
-      <w:pPr>
-        <w:pStyle w:val="NormalWeb"/>
-        <w:spacing w:before="0" w:beforeAutospacing="0" w:after="0" w:afterAutospacing="0"/>
-        <w:rPr>
-          <w:rStyle w:val="lev"/>
-          <w:rFonts w:ascii="Roboto" w:hAnsi="Roboto"/>
-          <w:color w:val="111111"/>
-        </w:rPr>
-      </w:pPr>
-    </w:p>
-    <w:p>
-      <w:pPr>
-        <w:pStyle w:val="NormalWeb"/>
-        <w:spacing w:before="0" w:beforeAutospacing="0" w:after="0" w:afterAutospacing="0"/>
-        <w:rPr>
-          <w:rStyle w:val="lev"/>
-          <w:rFonts w:ascii="Roboto" w:hAnsi="Roboto"/>
-          <w:color w:val="111111"/>
-        </w:rPr>
-      </w:pPr>
-      <w:r>
-        <w:rPr>
-          <w:rStyle w:val="lev"/>
-          <w:rFonts w:ascii="Roboto" w:hAnsi="Roboto"/>
-          <w:color w:val="111111"/>
-        </w:rPr>
-        <w:tab/>
-      </w:r>
-      <w:r>
-        <w:rPr>
-          <w:rStyle w:val="lev"/>
-          <w:rFonts w:ascii="Roboto" w:hAnsi="Roboto"/>
-          <w:color w:val="111111"/>
-        </w:rPr>
-        <w:tab/>
-      </w:r>
-    </w:p>
-    <w:p>
-      <w:pPr>
-        <w:pStyle w:val="NormalWeb"/>
-        <w:spacing w:before="0" w:beforeAutospacing="0" w:after="0" w:afterAutospacing="0"/>
-        <w:rPr>
-          <w:rStyle w:val="lev"/>
-          <w:rFonts w:ascii="Roboto" w:hAnsi="Roboto"/>
-          <w:color w:val="111111"/>
-        </w:rPr>
-      </w:pPr>
-      <w:r>
-        <w:rPr>
-          <w:rStyle w:val="lev"/>
-          <w:rFonts w:ascii="Roboto" w:hAnsi="Roboto"/>
-          <w:color w:val="111111"/>
-        </w:rPr>
-        <w:tab/>
-      </w:r>
     </w:p>
     <w:p>
       <w:pPr>

</xml_diff>

<commit_message>
supression nomutilisateur utilisation de mail
</commit_message>
<xml_diff>
--- a/Nouveau Document Microsoft Word.docx
+++ b/Nouveau Document Microsoft Word.docx
@@ -77,62 +77,16 @@
           <w:rFonts w:ascii="Roboto" w:hAnsi="Roboto"/>
           <w:color w:val="44546A" w:themeColor="text2"/>
         </w:rPr>
-        <w:t xml:space="preserve">mise en place </w:t>
-      </w:r>
-      <w:proofErr w:type="gramStart"/>
-      <w:r>
-        <w:rPr>
-          <w:rStyle w:val="lev"/>
-          <w:rFonts w:ascii="Roboto" w:hAnsi="Roboto"/>
-          <w:color w:val="44546A" w:themeColor="text2"/>
-        </w:rPr>
-        <w:t>projet</w:t>
-      </w:r>
-      <w:r>
-        <w:rPr>
-          <w:rStyle w:val="lev"/>
-          <w:rFonts w:ascii="Roboto" w:hAnsi="Roboto"/>
-          <w:color w:val="44546A" w:themeColor="text2"/>
-        </w:rPr>
-        <w:t>:</w:t>
-      </w:r>
-      <w:proofErr w:type="gramEnd"/>
-      <w:r>
-        <w:rPr>
-          <w:rStyle w:val="lev"/>
-          <w:rFonts w:ascii="Roboto" w:hAnsi="Roboto"/>
-          <w:color w:val="44546A" w:themeColor="text2"/>
-        </w:rPr>
-        <w:t xml:space="preserve">  lib </w:t>
-      </w:r>
-      <w:proofErr w:type="spellStart"/>
-      <w:r>
-        <w:rPr>
-          <w:rStyle w:val="lev"/>
-          <w:rFonts w:ascii="Roboto" w:hAnsi="Roboto"/>
-          <w:color w:val="44546A" w:themeColor="text2"/>
-        </w:rPr>
-        <w:t>javafx</w:t>
-      </w:r>
-      <w:proofErr w:type="spellEnd"/>
-      <w:r>
-        <w:rPr>
-          <w:rStyle w:val="lev"/>
-          <w:rFonts w:ascii="Roboto" w:hAnsi="Roboto"/>
-          <w:color w:val="44546A" w:themeColor="text2"/>
-        </w:rPr>
-        <w:t xml:space="preserve"> / lib </w:t>
-      </w:r>
-      <w:proofErr w:type="spellStart"/>
-      <w:r>
-        <w:rPr>
-          <w:rStyle w:val="lev"/>
-          <w:rFonts w:ascii="Roboto" w:hAnsi="Roboto"/>
-          <w:color w:val="44546A" w:themeColor="text2"/>
-        </w:rPr>
-        <w:t>jackson</w:t>
-      </w:r>
-      <w:proofErr w:type="spellEnd"/>
+        <w:t>mise en place projet</w:t>
+      </w:r>
+      <w:r>
+        <w:rPr>
+          <w:rStyle w:val="lev"/>
+          <w:rFonts w:ascii="Roboto" w:hAnsi="Roboto"/>
+          <w:color w:val="44546A" w:themeColor="text2"/>
+        </w:rPr>
+        <w:t>:  lib javafx / lib jackson</w:t>
+      </w:r>
     </w:p>
     <w:p>
       <w:pPr>
@@ -263,35 +217,15 @@
           <w:rFonts w:ascii="Roboto" w:hAnsi="Roboto"/>
           <w:color w:val="44546A" w:themeColor="text2"/>
         </w:rPr>
-        <w:t xml:space="preserve"> </w:t>
-      </w:r>
-      <w:proofErr w:type="spellStart"/>
-      <w:proofErr w:type="gramStart"/>
-      <w:r>
-        <w:rPr>
-          <w:rStyle w:val="lev"/>
-          <w:rFonts w:ascii="Roboto" w:hAnsi="Roboto"/>
-          <w:color w:val="44546A" w:themeColor="text2"/>
-        </w:rPr>
-        <w:t>data.</w:t>
-      </w:r>
-      <w:r>
-        <w:rPr>
-          <w:rStyle w:val="lev"/>
-          <w:rFonts w:ascii="Roboto" w:hAnsi="Roboto"/>
-          <w:color w:val="44546A" w:themeColor="text2"/>
-        </w:rPr>
-        <w:t>json</w:t>
-      </w:r>
-      <w:proofErr w:type="spellEnd"/>
-      <w:proofErr w:type="gramEnd"/>
-      <w:r>
-        <w:rPr>
-          <w:rStyle w:val="lev"/>
-          <w:rFonts w:ascii="Roboto" w:hAnsi="Roboto"/>
-          <w:color w:val="44546A" w:themeColor="text2"/>
-        </w:rPr>
-        <w:t xml:space="preserve"> </w:t>
+        <w:t xml:space="preserve"> data.</w:t>
+      </w:r>
+      <w:r>
+        <w:rPr>
+          <w:rStyle w:val="lev"/>
+          <w:rFonts w:ascii="Roboto" w:hAnsi="Roboto"/>
+          <w:color w:val="44546A" w:themeColor="text2"/>
+        </w:rPr>
+        <w:t xml:space="preserve">json </w:t>
       </w:r>
     </w:p>
     <w:p>
@@ -416,23 +350,13 @@
           <w:color w:val="44546A" w:themeColor="text2"/>
         </w:rPr>
       </w:pPr>
-      <w:proofErr w:type="gramStart"/>
-      <w:r>
-        <w:rPr>
-          <w:rStyle w:val="lev"/>
-          <w:rFonts w:ascii="Roboto" w:hAnsi="Roboto"/>
-          <w:color w:val="44546A" w:themeColor="text2"/>
-        </w:rPr>
-        <w:t>code</w:t>
-      </w:r>
-      <w:proofErr w:type="gramEnd"/>
-      <w:r>
-        <w:rPr>
-          <w:rStyle w:val="lev"/>
-          <w:rFonts w:ascii="Roboto" w:hAnsi="Roboto"/>
-          <w:color w:val="44546A" w:themeColor="text2"/>
-        </w:rPr>
-        <w:t xml:space="preserve"> java </w:t>
+      <w:r>
+        <w:rPr>
+          <w:rStyle w:val="lev"/>
+          <w:rFonts w:ascii="Roboto" w:hAnsi="Roboto"/>
+          <w:color w:val="44546A" w:themeColor="text2"/>
+        </w:rPr>
+        <w:t xml:space="preserve">code java </w:t>
       </w:r>
       <w:r>
         <w:rPr>
@@ -516,23 +440,13 @@
           <w:color w:val="44546A" w:themeColor="text2"/>
         </w:rPr>
       </w:pPr>
-      <w:proofErr w:type="gramStart"/>
-      <w:r>
-        <w:rPr>
-          <w:rStyle w:val="lev"/>
-          <w:rFonts w:ascii="Roboto" w:hAnsi="Roboto"/>
-          <w:color w:val="44546A" w:themeColor="text2"/>
-        </w:rPr>
-        <w:t>code</w:t>
-      </w:r>
-      <w:proofErr w:type="gramEnd"/>
-      <w:r>
-        <w:rPr>
-          <w:rStyle w:val="lev"/>
-          <w:rFonts w:ascii="Roboto" w:hAnsi="Roboto"/>
-          <w:color w:val="44546A" w:themeColor="text2"/>
-        </w:rPr>
-        <w:t xml:space="preserve"> java  </w:t>
+      <w:r>
+        <w:rPr>
+          <w:rStyle w:val="lev"/>
+          <w:rFonts w:ascii="Roboto" w:hAnsi="Roboto"/>
+          <w:color w:val="44546A" w:themeColor="text2"/>
+        </w:rPr>
+        <w:t xml:space="preserve">code java  </w:t>
       </w:r>
     </w:p>
     <w:p>
@@ -641,23 +555,13 @@
           <w:color w:val="44546A" w:themeColor="text2"/>
         </w:rPr>
       </w:pPr>
-      <w:proofErr w:type="gramStart"/>
-      <w:r>
-        <w:rPr>
-          <w:rStyle w:val="lev"/>
-          <w:rFonts w:ascii="Roboto" w:hAnsi="Roboto"/>
-          <w:color w:val="44546A" w:themeColor="text2"/>
-        </w:rPr>
-        <w:t>code</w:t>
-      </w:r>
-      <w:proofErr w:type="gramEnd"/>
-      <w:r>
-        <w:rPr>
-          <w:rStyle w:val="lev"/>
-          <w:rFonts w:ascii="Roboto" w:hAnsi="Roboto"/>
-          <w:color w:val="44546A" w:themeColor="text2"/>
-        </w:rPr>
-        <w:t xml:space="preserve"> java  </w:t>
+      <w:r>
+        <w:rPr>
+          <w:rStyle w:val="lev"/>
+          <w:rFonts w:ascii="Roboto" w:hAnsi="Roboto"/>
+          <w:color w:val="44546A" w:themeColor="text2"/>
+        </w:rPr>
+        <w:t xml:space="preserve">code java  </w:t>
       </w:r>
     </w:p>
     <w:p>
@@ -685,23 +589,13 @@
           <w:color w:val="111111"/>
         </w:rPr>
       </w:pPr>
-      <w:proofErr w:type="gramStart"/>
-      <w:r>
-        <w:rPr>
-          <w:rStyle w:val="lev"/>
-          <w:rFonts w:ascii="Roboto" w:hAnsi="Roboto"/>
-          <w:color w:val="111111"/>
-        </w:rPr>
-        <w:t>Stat  par</w:t>
-      </w:r>
-      <w:proofErr w:type="gramEnd"/>
-      <w:r>
-        <w:rPr>
-          <w:rStyle w:val="lev"/>
-          <w:rFonts w:ascii="Roboto" w:hAnsi="Roboto"/>
-          <w:color w:val="111111"/>
-        </w:rPr>
-        <w:t xml:space="preserve"> étudi</w:t>
+      <w:r>
+        <w:rPr>
+          <w:rStyle w:val="lev"/>
+          <w:rFonts w:ascii="Roboto" w:hAnsi="Roboto"/>
+          <w:color w:val="111111"/>
+        </w:rPr>
+        <w:t>Stat  par étudi</w:t>
       </w:r>
       <w:r>
         <w:rPr>
@@ -734,23 +628,13 @@
           <w:color w:val="111111"/>
         </w:rPr>
       </w:pPr>
-      <w:proofErr w:type="gramStart"/>
-      <w:r>
-        <w:rPr>
-          <w:rStyle w:val="lev"/>
-          <w:rFonts w:ascii="Roboto" w:hAnsi="Roboto"/>
-          <w:color w:val="111111"/>
-        </w:rPr>
-        <w:t>code</w:t>
-      </w:r>
-      <w:proofErr w:type="gramEnd"/>
-      <w:r>
-        <w:rPr>
-          <w:rStyle w:val="lev"/>
-          <w:rFonts w:ascii="Roboto" w:hAnsi="Roboto"/>
-          <w:color w:val="111111"/>
-        </w:rPr>
-        <w:t xml:space="preserve"> java  </w:t>
+      <w:r>
+        <w:rPr>
+          <w:rStyle w:val="lev"/>
+          <w:rFonts w:ascii="Roboto" w:hAnsi="Roboto"/>
+          <w:color w:val="111111"/>
+        </w:rPr>
+        <w:t xml:space="preserve">code java  </w:t>
       </w:r>
     </w:p>
     <w:p>
@@ -779,36 +663,14 @@
           <w:color w:val="111111"/>
         </w:rPr>
       </w:pPr>
-      <w:proofErr w:type="spellStart"/>
-      <w:proofErr w:type="gramStart"/>
-      <w:r>
-        <w:rPr>
-          <w:rStyle w:val="lev"/>
-          <w:rFonts w:ascii="Roboto" w:hAnsi="Roboto"/>
-          <w:color w:val="111111"/>
-        </w:rPr>
-        <w:t>hashage</w:t>
-      </w:r>
-      <w:proofErr w:type="spellEnd"/>
-      <w:proofErr w:type="gramEnd"/>
-      <w:r>
-        <w:rPr>
-          <w:rStyle w:val="lev"/>
-          <w:rFonts w:ascii="Roboto" w:hAnsi="Roboto"/>
-          <w:color w:val="111111"/>
-        </w:rPr>
-        <w:t xml:space="preserve"> des </w:t>
-      </w:r>
-      <w:proofErr w:type="spellStart"/>
-      <w:r>
-        <w:rPr>
-          <w:rStyle w:val="lev"/>
-          <w:rFonts w:ascii="Roboto" w:hAnsi="Roboto"/>
-          <w:color w:val="111111"/>
-        </w:rPr>
-        <w:t>mdp</w:t>
-      </w:r>
-      <w:proofErr w:type="spellEnd"/>
+      <w:r>
+        <w:rPr>
+          <w:rStyle w:val="lev"/>
+          <w:rFonts w:ascii="Roboto" w:hAnsi="Roboto"/>
+          <w:color w:val="111111"/>
+        </w:rPr>
+        <w:t>hashage des mdp</w:t>
+      </w:r>
       <w:r>
         <w:rPr>
           <w:rStyle w:val="lev"/>
@@ -878,7 +740,6 @@
           <w:color w:val="111111"/>
         </w:rPr>
       </w:pPr>
-      <w:proofErr w:type="gramStart"/>
       <w:r>
         <w:rPr>
           <w:rStyle w:val="lev"/>
@@ -903,7 +764,6 @@
         </w:rPr>
         <w:t>sign</w:t>
       </w:r>
-      <w:proofErr w:type="gramEnd"/>
       <w:r>
         <w:rPr>
           <w:rStyle w:val="lev"/>
@@ -1384,18 +1244,540 @@
           <w:rFonts w:ascii="Roboto" w:hAnsi="Roboto"/>
           <w:color w:val="111111"/>
         </w:rPr>
-        <w:t>- git/</w:t>
-      </w:r>
-      <w:proofErr w:type="spellStart"/>
-      <w:r>
-        <w:rPr>
-          <w:rStyle w:val="lev"/>
-          <w:rFonts w:ascii="Roboto" w:hAnsi="Roboto"/>
-          <w:color w:val="111111"/>
-        </w:rPr>
-        <w:t>github</w:t>
-      </w:r>
-      <w:proofErr w:type="spellEnd"/>
+        <w:t>- git/github</w:t>
+      </w:r>
+    </w:p>
+    <w:p>
+      <w:pPr>
+        <w:pStyle w:val="NormalWeb"/>
+        <w:spacing w:before="0" w:beforeAutospacing="0" w:after="0" w:afterAutospacing="0"/>
+        <w:rPr>
+          <w:rStyle w:val="lev"/>
+          <w:rFonts w:ascii="Roboto" w:hAnsi="Roboto"/>
+          <w:color w:val="111111"/>
+        </w:rPr>
+      </w:pPr>
+      <w:r>
+        <w:rPr>
+          <w:rStyle w:val="lev"/>
+          <w:rFonts w:ascii="Roboto" w:hAnsi="Roboto"/>
+          <w:color w:val="111111"/>
+        </w:rPr>
+        <w:t xml:space="preserve">- intellij </w:t>
+      </w:r>
+    </w:p>
+    <w:p>
+      <w:pPr>
+        <w:pStyle w:val="NormalWeb"/>
+        <w:spacing w:before="0" w:beforeAutospacing="0" w:after="0" w:afterAutospacing="0"/>
+        <w:rPr>
+          <w:rStyle w:val="lev"/>
+          <w:rFonts w:ascii="Roboto" w:hAnsi="Roboto"/>
+          <w:color w:val="111111"/>
+        </w:rPr>
+      </w:pPr>
+      <w:r>
+        <w:rPr>
+          <w:rStyle w:val="lev"/>
+          <w:rFonts w:ascii="Roboto" w:hAnsi="Roboto"/>
+          <w:color w:val="111111"/>
+        </w:rPr>
+        <w:t>- scene builder</w:t>
+      </w:r>
+    </w:p>
+    <w:p>
+      <w:pPr>
+        <w:pStyle w:val="NormalWeb"/>
+        <w:spacing w:before="0" w:beforeAutospacing="0" w:after="0" w:afterAutospacing="0"/>
+        <w:rPr>
+          <w:rStyle w:val="lev"/>
+          <w:rFonts w:ascii="Roboto" w:hAnsi="Roboto"/>
+          <w:color w:val="111111"/>
+        </w:rPr>
+      </w:pPr>
+      <w:r>
+        <w:rPr>
+          <w:rStyle w:val="lev"/>
+          <w:rFonts w:ascii="Roboto" w:hAnsi="Roboto"/>
+          <w:color w:val="111111"/>
+        </w:rPr>
+        <w:t>-</w:t>
+      </w:r>
+      <w:r>
+        <w:rPr>
+          <w:rStyle w:val="lev"/>
+          <w:rFonts w:ascii="Roboto" w:hAnsi="Roboto"/>
+          <w:color w:val="111111"/>
+        </w:rPr>
+        <w:t xml:space="preserve"> </w:t>
+      </w:r>
+      <w:r>
+        <w:rPr>
+          <w:rStyle w:val="lev"/>
+          <w:rFonts w:ascii="Roboto" w:hAnsi="Roboto"/>
+          <w:color w:val="111111"/>
+        </w:rPr>
+        <w:t>Microsoft Word</w:t>
+      </w:r>
+    </w:p>
+    <w:p>
+      <w:pPr>
+        <w:pStyle w:val="NormalWeb"/>
+        <w:spacing w:before="0" w:beforeAutospacing="0" w:after="0" w:afterAutospacing="0"/>
+        <w:rPr>
+          <w:rStyle w:val="lev"/>
+          <w:rFonts w:ascii="Roboto" w:hAnsi="Roboto"/>
+          <w:color w:val="111111"/>
+        </w:rPr>
+      </w:pPr>
+    </w:p>
+    <w:p>
+      <w:pPr>
+        <w:pStyle w:val="NormalWeb"/>
+        <w:spacing w:before="0" w:beforeAutospacing="0" w:after="0" w:afterAutospacing="0"/>
+        <w:rPr>
+          <w:rStyle w:val="lev"/>
+          <w:rFonts w:ascii="Roboto" w:hAnsi="Roboto"/>
+          <w:color w:val="111111"/>
+        </w:rPr>
+      </w:pPr>
+      <w:r>
+        <w:rPr>
+          <w:rStyle w:val="lev"/>
+          <w:rFonts w:ascii="Roboto" w:hAnsi="Roboto"/>
+          <w:color w:val="111111"/>
+        </w:rPr>
+        <w:t>prof</w:t>
+      </w:r>
+      <w:r>
+        <w:rPr>
+          <w:rStyle w:val="lev"/>
+          <w:rFonts w:ascii="Roboto" w:hAnsi="Roboto"/>
+          <w:color w:val="111111"/>
+        </w:rPr>
+        <w:t> :</w:t>
+      </w:r>
+      <w:r>
+        <w:rPr>
+          <w:rStyle w:val="lev"/>
+          <w:rFonts w:ascii="Roboto" w:hAnsi="Roboto"/>
+          <w:color w:val="111111"/>
+        </w:rPr>
+        <w:br/>
+      </w:r>
+      <w:r>
+        <w:rPr>
+          <w:rStyle w:val="lev"/>
+          <w:rFonts w:ascii="Roboto" w:hAnsi="Roboto"/>
+          <w:color w:val="111111"/>
+        </w:rPr>
+        <w:t xml:space="preserve">-nom </w:t>
+      </w:r>
+    </w:p>
+    <w:p>
+      <w:pPr>
+        <w:pStyle w:val="NormalWeb"/>
+        <w:spacing w:before="0" w:beforeAutospacing="0" w:after="0" w:afterAutospacing="0"/>
+        <w:rPr>
+          <w:rStyle w:val="lev"/>
+          <w:rFonts w:ascii="Roboto" w:hAnsi="Roboto"/>
+          <w:color w:val="111111"/>
+        </w:rPr>
+      </w:pPr>
+      <w:r>
+        <w:rPr>
+          <w:rStyle w:val="lev"/>
+          <w:rFonts w:ascii="Roboto" w:hAnsi="Roboto"/>
+          <w:color w:val="111111"/>
+        </w:rPr>
+        <w:t xml:space="preserve">-prenom </w:t>
+      </w:r>
+    </w:p>
+    <w:p>
+      <w:pPr>
+        <w:pStyle w:val="NormalWeb"/>
+        <w:spacing w:before="0" w:beforeAutospacing="0" w:after="0" w:afterAutospacing="0"/>
+        <w:rPr>
+          <w:rStyle w:val="lev"/>
+          <w:rFonts w:ascii="Roboto" w:hAnsi="Roboto"/>
+          <w:color w:val="111111"/>
+        </w:rPr>
+      </w:pPr>
+      <w:r>
+        <w:rPr>
+          <w:rStyle w:val="lev"/>
+          <w:rFonts w:ascii="Roboto" w:hAnsi="Roboto"/>
+          <w:color w:val="111111"/>
+        </w:rPr>
+        <w:t>-m</w:t>
+      </w:r>
+      <w:r>
+        <w:rPr>
+          <w:rStyle w:val="lev"/>
+          <w:rFonts w:ascii="Roboto" w:hAnsi="Roboto"/>
+          <w:color w:val="111111"/>
+        </w:rPr>
+        <w:t>dp</w:t>
+      </w:r>
+    </w:p>
+    <w:p>
+      <w:pPr>
+        <w:pStyle w:val="NormalWeb"/>
+        <w:spacing w:before="0" w:beforeAutospacing="0" w:after="0" w:afterAutospacing="0"/>
+        <w:rPr>
+          <w:rStyle w:val="lev"/>
+          <w:rFonts w:ascii="Roboto" w:hAnsi="Roboto"/>
+          <w:color w:val="111111"/>
+        </w:rPr>
+      </w:pPr>
+      <w:r>
+        <w:rPr>
+          <w:rStyle w:val="lev"/>
+          <w:rFonts w:ascii="Roboto" w:hAnsi="Roboto"/>
+          <w:color w:val="111111"/>
+        </w:rPr>
+        <w:t xml:space="preserve">-mail </w:t>
+      </w:r>
+    </w:p>
+    <w:p>
+      <w:pPr>
+        <w:pStyle w:val="NormalWeb"/>
+        <w:spacing w:before="0" w:beforeAutospacing="0" w:after="0" w:afterAutospacing="0"/>
+        <w:rPr>
+          <w:rStyle w:val="lev"/>
+          <w:rFonts w:ascii="Roboto" w:hAnsi="Roboto"/>
+          <w:color w:val="111111"/>
+        </w:rPr>
+      </w:pPr>
+      <w:r>
+        <w:rPr>
+          <w:rStyle w:val="lev"/>
+          <w:rFonts w:ascii="Roboto" w:hAnsi="Roboto"/>
+          <w:color w:val="111111"/>
+        </w:rPr>
+        <w:t>-numero de telephone</w:t>
+      </w:r>
+    </w:p>
+    <w:p>
+      <w:pPr>
+        <w:pStyle w:val="NormalWeb"/>
+        <w:spacing w:before="0" w:beforeAutospacing="0" w:after="0" w:afterAutospacing="0"/>
+        <w:rPr>
+          <w:rStyle w:val="lev"/>
+          <w:rFonts w:ascii="Roboto" w:hAnsi="Roboto"/>
+          <w:color w:val="111111"/>
+        </w:rPr>
+      </w:pPr>
+    </w:p>
+    <w:p>
+      <w:pPr>
+        <w:pStyle w:val="NormalWeb"/>
+        <w:spacing w:before="0" w:beforeAutospacing="0" w:after="0" w:afterAutospacing="0"/>
+        <w:rPr>
+          <w:rStyle w:val="lev"/>
+          <w:rFonts w:ascii="Roboto" w:hAnsi="Roboto"/>
+          <w:color w:val="111111"/>
+        </w:rPr>
+      </w:pPr>
+      <w:r>
+        <w:rPr>
+          <w:rStyle w:val="lev"/>
+          <w:rFonts w:ascii="Roboto" w:hAnsi="Roboto"/>
+          <w:color w:val="111111"/>
+        </w:rPr>
+        <w:t>Etudiant :</w:t>
+      </w:r>
+    </w:p>
+    <w:p>
+      <w:pPr>
+        <w:pStyle w:val="NormalWeb"/>
+        <w:spacing w:before="0" w:beforeAutospacing="0" w:after="0" w:afterAutospacing="0"/>
+        <w:rPr>
+          <w:rStyle w:val="lev"/>
+          <w:rFonts w:ascii="Roboto" w:hAnsi="Roboto"/>
+          <w:color w:val="111111"/>
+        </w:rPr>
+      </w:pPr>
+      <w:r>
+        <w:rPr>
+          <w:rStyle w:val="lev"/>
+          <w:rFonts w:ascii="Roboto" w:hAnsi="Roboto"/>
+          <w:color w:val="111111"/>
+        </w:rPr>
+        <w:t xml:space="preserve">-nom </w:t>
+      </w:r>
+    </w:p>
+    <w:p>
+      <w:pPr>
+        <w:pStyle w:val="NormalWeb"/>
+        <w:spacing w:before="0" w:beforeAutospacing="0" w:after="0" w:afterAutospacing="0"/>
+        <w:rPr>
+          <w:rStyle w:val="lev"/>
+          <w:rFonts w:ascii="Roboto" w:hAnsi="Roboto"/>
+          <w:color w:val="111111"/>
+        </w:rPr>
+      </w:pPr>
+      <w:r>
+        <w:rPr>
+          <w:rStyle w:val="lev"/>
+          <w:rFonts w:ascii="Roboto" w:hAnsi="Roboto"/>
+          <w:color w:val="111111"/>
+        </w:rPr>
+        <w:t xml:space="preserve">-prenom </w:t>
+      </w:r>
+    </w:p>
+    <w:p>
+      <w:pPr>
+        <w:pStyle w:val="NormalWeb"/>
+        <w:spacing w:before="0" w:beforeAutospacing="0" w:after="0" w:afterAutospacing="0"/>
+        <w:rPr>
+          <w:rStyle w:val="lev"/>
+          <w:rFonts w:ascii="Roboto" w:hAnsi="Roboto"/>
+          <w:color w:val="111111"/>
+        </w:rPr>
+      </w:pPr>
+      <w:r>
+        <w:rPr>
+          <w:rStyle w:val="lev"/>
+          <w:rFonts w:ascii="Roboto" w:hAnsi="Roboto"/>
+          <w:color w:val="111111"/>
+        </w:rPr>
+        <w:t>-mail</w:t>
+      </w:r>
+    </w:p>
+    <w:p>
+      <w:pPr>
+        <w:pStyle w:val="NormalWeb"/>
+        <w:spacing w:before="0" w:beforeAutospacing="0" w:after="0" w:afterAutospacing="0"/>
+        <w:rPr>
+          <w:rStyle w:val="lev"/>
+          <w:rFonts w:ascii="Roboto" w:hAnsi="Roboto"/>
+          <w:color w:val="111111"/>
+        </w:rPr>
+      </w:pPr>
+      <w:r>
+        <w:rPr>
+          <w:rStyle w:val="lev"/>
+          <w:rFonts w:ascii="Roboto" w:hAnsi="Roboto"/>
+          <w:color w:val="111111"/>
+        </w:rPr>
+        <w:t>-numero de telephone</w:t>
+      </w:r>
+    </w:p>
+    <w:p>
+      <w:pPr>
+        <w:pStyle w:val="NormalWeb"/>
+        <w:spacing w:before="0" w:beforeAutospacing="0" w:after="0" w:afterAutospacing="0"/>
+        <w:rPr>
+          <w:rStyle w:val="lev"/>
+          <w:rFonts w:ascii="Roboto" w:hAnsi="Roboto"/>
+          <w:color w:val="111111"/>
+        </w:rPr>
+      </w:pPr>
+    </w:p>
+    <w:p>
+      <w:pPr>
+        <w:pStyle w:val="NormalWeb"/>
+        <w:spacing w:before="0" w:beforeAutospacing="0" w:after="0" w:afterAutospacing="0"/>
+        <w:rPr>
+          <w:rStyle w:val="lev"/>
+          <w:rFonts w:ascii="Roboto" w:hAnsi="Roboto"/>
+          <w:color w:val="111111"/>
+        </w:rPr>
+      </w:pPr>
+    </w:p>
+    <w:p>
+      <w:pPr>
+        <w:pStyle w:val="NormalWeb"/>
+        <w:spacing w:before="0" w:beforeAutospacing="0" w:after="0" w:afterAutospacing="0"/>
+        <w:rPr>
+          <w:rStyle w:val="lev"/>
+          <w:rFonts w:ascii="Roboto" w:hAnsi="Roboto"/>
+          <w:color w:val="111111"/>
+        </w:rPr>
+      </w:pPr>
+    </w:p>
+    <w:p>
+      <w:pPr>
+        <w:pStyle w:val="NormalWeb"/>
+        <w:spacing w:before="0" w:beforeAutospacing="0" w:after="0" w:afterAutospacing="0"/>
+        <w:rPr>
+          <w:rStyle w:val="lev"/>
+          <w:rFonts w:ascii="Roboto" w:hAnsi="Roboto"/>
+          <w:color w:val="111111"/>
+        </w:rPr>
+      </w:pPr>
+      <w:r>
+        <w:rPr>
+          <w:rStyle w:val="lev"/>
+          <w:rFonts w:ascii="Roboto" w:hAnsi="Roboto"/>
+          <w:color w:val="111111"/>
+        </w:rPr>
+        <w:t>Note :</w:t>
+      </w:r>
+    </w:p>
+    <w:p>
+      <w:pPr>
+        <w:pStyle w:val="NormalWeb"/>
+        <w:spacing w:before="0" w:beforeAutospacing="0" w:after="0" w:afterAutospacing="0"/>
+        <w:rPr>
+          <w:rStyle w:val="lev"/>
+          <w:rFonts w:ascii="Roboto" w:hAnsi="Roboto"/>
+          <w:color w:val="111111"/>
+        </w:rPr>
+      </w:pPr>
+    </w:p>
+    <w:p>
+      <w:pPr>
+        <w:pStyle w:val="NormalWeb"/>
+        <w:spacing w:before="0" w:beforeAutospacing="0" w:after="0" w:afterAutospacing="0"/>
+        <w:rPr>
+          <w:rStyle w:val="lev"/>
+          <w:rFonts w:ascii="Roboto" w:hAnsi="Roboto"/>
+          <w:color w:val="111111"/>
+        </w:rPr>
+      </w:pPr>
+      <w:r>
+        <w:rPr>
+          <w:rStyle w:val="lev"/>
+          <w:rFonts w:ascii="Roboto" w:hAnsi="Roboto"/>
+          <w:color w:val="111111"/>
+        </w:rPr>
+        <w:t>-</w:t>
+      </w:r>
+      <w:r>
+        <w:rPr>
+          <w:rStyle w:val="lev"/>
+          <w:rFonts w:ascii="Roboto" w:hAnsi="Roboto"/>
+          <w:color w:val="111111"/>
+        </w:rPr>
+        <w:t>contrôle en question</w:t>
+      </w:r>
+      <w:r>
+        <w:rPr>
+          <w:rStyle w:val="lev"/>
+          <w:rFonts w:ascii="Roboto" w:hAnsi="Roboto"/>
+          <w:color w:val="111111"/>
+        </w:rPr>
+        <w:t xml:space="preserve"> : </w:t>
+      </w:r>
+    </w:p>
+    <w:p>
+      <w:pPr>
+        <w:pStyle w:val="NormalWeb"/>
+        <w:spacing w:before="0" w:beforeAutospacing="0" w:after="0" w:afterAutospacing="0"/>
+        <w:rPr>
+          <w:rStyle w:val="lev"/>
+          <w:rFonts w:ascii="Roboto" w:hAnsi="Roboto"/>
+          <w:color w:val="111111"/>
+        </w:rPr>
+      </w:pPr>
+      <w:r>
+        <w:rPr>
+          <w:rStyle w:val="lev"/>
+          <w:rFonts w:ascii="Roboto" w:hAnsi="Roboto"/>
+          <w:color w:val="111111"/>
+        </w:rPr>
+        <w:t xml:space="preserve">            </w:t>
+      </w:r>
+      <w:r>
+        <w:rPr>
+          <w:rStyle w:val="lev"/>
+          <w:rFonts w:ascii="Roboto" w:hAnsi="Roboto"/>
+          <w:color w:val="111111"/>
+        </w:rPr>
+        <w:t>-appréciations</w:t>
+      </w:r>
+    </w:p>
+    <w:p>
+      <w:pPr>
+        <w:pStyle w:val="NormalWeb"/>
+        <w:spacing w:before="0" w:beforeAutospacing="0" w:after="0" w:afterAutospacing="0"/>
+        <w:ind w:left="708"/>
+        <w:rPr>
+          <w:rStyle w:val="lev"/>
+          <w:rFonts w:ascii="Roboto" w:hAnsi="Roboto"/>
+          <w:color w:val="111111"/>
+        </w:rPr>
+      </w:pPr>
+      <w:r>
+        <w:rPr>
+          <w:rStyle w:val="lev"/>
+          <w:rFonts w:ascii="Roboto" w:hAnsi="Roboto"/>
+          <w:color w:val="111111"/>
+        </w:rPr>
+        <w:t xml:space="preserve">-coef </w:t>
+      </w:r>
+    </w:p>
+    <w:p>
+      <w:pPr>
+        <w:pStyle w:val="NormalWeb"/>
+        <w:spacing w:before="0" w:beforeAutospacing="0" w:after="0" w:afterAutospacing="0"/>
+        <w:ind w:firstLine="708"/>
+        <w:rPr>
+          <w:rStyle w:val="lev"/>
+          <w:rFonts w:ascii="Roboto" w:hAnsi="Roboto"/>
+          <w:color w:val="111111"/>
+        </w:rPr>
+      </w:pPr>
+      <w:r>
+        <w:rPr>
+          <w:rStyle w:val="lev"/>
+          <w:rFonts w:ascii="Roboto" w:hAnsi="Roboto"/>
+          <w:color w:val="111111"/>
+        </w:rPr>
+        <w:t>- note</w:t>
+      </w:r>
+    </w:p>
+    <w:p>
+      <w:pPr>
+        <w:pStyle w:val="NormalWeb"/>
+        <w:spacing w:before="0" w:beforeAutospacing="0" w:after="0" w:afterAutospacing="0"/>
+        <w:ind w:firstLine="708"/>
+        <w:rPr>
+          <w:rStyle w:val="lev"/>
+          <w:rFonts w:ascii="Roboto" w:hAnsi="Roboto"/>
+          <w:color w:val="111111"/>
+        </w:rPr>
+      </w:pPr>
+      <w:r>
+        <w:rPr>
+          <w:rStyle w:val="lev"/>
+          <w:rFonts w:ascii="Roboto" w:hAnsi="Roboto"/>
+          <w:color w:val="111111"/>
+        </w:rPr>
+        <w:t xml:space="preserve">-liste des étudiant </w:t>
+      </w:r>
+    </w:p>
+    <w:p>
+      <w:pPr>
+        <w:pStyle w:val="NormalWeb"/>
+        <w:spacing w:before="0" w:beforeAutospacing="0" w:after="0" w:afterAutospacing="0"/>
+        <w:rPr>
+          <w:rStyle w:val="lev"/>
+          <w:rFonts w:ascii="Roboto" w:hAnsi="Roboto"/>
+          <w:color w:val="111111"/>
+        </w:rPr>
+      </w:pPr>
+    </w:p>
+    <w:p>
+      <w:pPr>
+        <w:pStyle w:val="NormalWeb"/>
+        <w:spacing w:before="0" w:beforeAutospacing="0" w:after="0" w:afterAutospacing="0"/>
+        <w:rPr>
+          <w:rStyle w:val="lev"/>
+          <w:rFonts w:ascii="Roboto" w:hAnsi="Roboto"/>
+          <w:color w:val="111111"/>
+        </w:rPr>
+      </w:pPr>
+      <w:r>
+        <w:rPr>
+          <w:rStyle w:val="lev"/>
+          <w:rFonts w:ascii="Roboto" w:hAnsi="Roboto"/>
+          <w:color w:val="111111"/>
+        </w:rPr>
+        <w:t xml:space="preserve">-moyenne étudiant </w:t>
+      </w:r>
     </w:p>
     <w:p>
       <w:pPr>
@@ -1415,16 +1797,212 @@
         </w:rPr>
         <w:t xml:space="preserve">- </w:t>
       </w:r>
-      <w:proofErr w:type="spellStart"/>
-      <w:r>
-        <w:rPr>
-          <w:rStyle w:val="lev"/>
-          <w:rFonts w:ascii="Roboto" w:hAnsi="Roboto"/>
-          <w:color w:val="111111"/>
-        </w:rPr>
-        <w:t>intellij</w:t>
-      </w:r>
-      <w:proofErr w:type="spellEnd"/>
+      <w:r>
+        <w:rPr>
+          <w:rStyle w:val="lev"/>
+          <w:rFonts w:ascii="Roboto" w:hAnsi="Roboto"/>
+          <w:color w:val="111111"/>
+        </w:rPr>
+        <w:t>note</w:t>
+      </w:r>
+      <w:r>
+        <w:rPr>
+          <w:rStyle w:val="lev"/>
+          <w:rFonts w:ascii="Roboto" w:hAnsi="Roboto"/>
+          <w:color w:val="111111"/>
+        </w:rPr>
+        <w:t xml:space="preserve"> max / nullos </w:t>
+      </w:r>
+    </w:p>
+    <w:p>
+      <w:pPr>
+        <w:pStyle w:val="NormalWeb"/>
+        <w:spacing w:before="0" w:beforeAutospacing="0" w:after="0" w:afterAutospacing="0"/>
+        <w:rPr>
+          <w:rStyle w:val="lev"/>
+          <w:rFonts w:ascii="Roboto" w:hAnsi="Roboto"/>
+          <w:color w:val="111111"/>
+        </w:rPr>
+      </w:pPr>
+      <w:r>
+        <w:rPr>
+          <w:rStyle w:val="lev"/>
+          <w:rFonts w:ascii="Roboto" w:hAnsi="Roboto"/>
+          <w:color w:val="111111"/>
+        </w:rPr>
+        <w:t>-effet de couleur major/nullos</w:t>
+      </w:r>
+    </w:p>
+    <w:p>
+      <w:pPr>
+        <w:pStyle w:val="NormalWeb"/>
+        <w:spacing w:before="0" w:beforeAutospacing="0" w:after="0" w:afterAutospacing="0"/>
+        <w:rPr>
+          <w:rStyle w:val="lev"/>
+          <w:rFonts w:ascii="Roboto" w:hAnsi="Roboto"/>
+          <w:color w:val="111111"/>
+        </w:rPr>
+      </w:pPr>
+    </w:p>
+    <w:p>
+      <w:pPr>
+        <w:pStyle w:val="NormalWeb"/>
+        <w:spacing w:before="0" w:beforeAutospacing="0" w:after="0" w:afterAutospacing="0"/>
+        <w:rPr>
+          <w:rStyle w:val="lev"/>
+          <w:rFonts w:ascii="Roboto" w:hAnsi="Roboto"/>
+          <w:color w:val="111111"/>
+        </w:rPr>
+      </w:pPr>
+    </w:p>
+    <w:p>
+      <w:pPr>
+        <w:pStyle w:val="NormalWeb"/>
+        <w:spacing w:before="0" w:beforeAutospacing="0" w:after="0" w:afterAutospacing="0"/>
+        <w:rPr>
+          <w:rStyle w:val="lev"/>
+          <w:rFonts w:ascii="Roboto" w:hAnsi="Roboto"/>
+          <w:color w:val="111111"/>
+        </w:rPr>
+      </w:pPr>
+    </w:p>
+    <w:p>
+      <w:pPr>
+        <w:pStyle w:val="NormalWeb"/>
+        <w:spacing w:before="0" w:beforeAutospacing="0" w:after="0" w:afterAutospacing="0"/>
+        <w:rPr>
+          <w:rStyle w:val="lev"/>
+          <w:rFonts w:ascii="Roboto" w:hAnsi="Roboto"/>
+          <w:color w:val="111111"/>
+        </w:rPr>
+      </w:pPr>
+      <w:r>
+        <w:rPr>
+          <w:rStyle w:val="lev"/>
+          <w:rFonts w:ascii="Roboto" w:hAnsi="Roboto"/>
+          <w:color w:val="111111"/>
+        </w:rPr>
+        <w:t xml:space="preserve">-SLF4G </w:t>
+      </w:r>
+    </w:p>
+    <w:p>
+      <w:pPr>
+        <w:pStyle w:val="NormalWeb"/>
+        <w:spacing w:before="0" w:beforeAutospacing="0" w:after="0" w:afterAutospacing="0"/>
+        <w:rPr>
+          <w:rStyle w:val="lev"/>
+          <w:rFonts w:ascii="Roboto" w:hAnsi="Roboto"/>
+          <w:color w:val="111111"/>
+        </w:rPr>
+      </w:pPr>
+    </w:p>
+    <w:p>
+      <w:pPr>
+        <w:pStyle w:val="NormalWeb"/>
+        <w:spacing w:before="0" w:beforeAutospacing="0" w:after="0" w:afterAutospacing="0"/>
+        <w:rPr>
+          <w:rStyle w:val="lev"/>
+          <w:rFonts w:ascii="Roboto" w:hAnsi="Roboto"/>
+          <w:color w:val="111111"/>
+        </w:rPr>
+      </w:pPr>
+    </w:p>
+    <w:p>
+      <w:pPr>
+        <w:pStyle w:val="NormalWeb"/>
+        <w:spacing w:before="0" w:beforeAutospacing="0" w:after="0" w:afterAutospacing="0"/>
+        <w:rPr>
+          <w:rStyle w:val="lev"/>
+          <w:rFonts w:ascii="Roboto" w:hAnsi="Roboto"/>
+          <w:color w:val="111111"/>
+        </w:rPr>
+      </w:pPr>
+      <w:r>
+        <w:rPr>
+          <w:rStyle w:val="lev"/>
+          <w:rFonts w:ascii="Roboto" w:hAnsi="Roboto"/>
+          <w:color w:val="111111"/>
+        </w:rPr>
+        <w:t>-</w:t>
+      </w:r>
+      <w:r>
+        <w:rPr>
+          <w:rStyle w:val="lev"/>
+          <w:rFonts w:ascii="Roboto" w:hAnsi="Roboto"/>
+          <w:color w:val="111111"/>
+        </w:rPr>
+        <w:t>update que en compil:</w:t>
+      </w:r>
+    </w:p>
+    <w:p>
+      <w:pPr>
+        <w:pStyle w:val="NormalWeb"/>
+        <w:spacing w:before="0" w:beforeAutospacing="0" w:after="0" w:afterAutospacing="0"/>
+        <w:rPr>
+          <w:rStyle w:val="lev"/>
+          <w:rFonts w:ascii="Roboto" w:hAnsi="Roboto"/>
+          <w:color w:val="111111"/>
+        </w:rPr>
+      </w:pPr>
+      <w:r>
+        <w:rPr>
+          <w:rFonts w:ascii="Roboto" w:hAnsi="Roboto"/>
+          <w:color w:val="111111"/>
+        </w:rPr>
+        <w:t>Il semble que vous rencontriez un problème courant lors de la modification de fichiers JSON en Java. Lorsque vous exécutez votre application dans un environnement de développement (comme Eclipse, IntelliJ, etc.), l’IDE peut ne pas actualiser immédiatement les modifications apportées aux fichiers de ressources. Cela signifie que les modifications que vous apportez à votre fichier JSON ne sont pas visibles tant que vous n’avez pas “recompilé” ou redémarré votre application.</w:t>
+      </w:r>
+    </w:p>
+    <w:p>
+      <w:pPr>
+        <w:pStyle w:val="NormalWeb"/>
+        <w:spacing w:before="0" w:beforeAutospacing="0" w:after="0" w:afterAutospacing="0"/>
+        <w:rPr>
+          <w:rStyle w:val="lev"/>
+          <w:rFonts w:ascii="Roboto" w:hAnsi="Roboto"/>
+          <w:color w:val="111111"/>
+        </w:rPr>
+      </w:pPr>
+    </w:p>
+    <w:p>
+      <w:pPr>
+        <w:pStyle w:val="NormalWeb"/>
+        <w:spacing w:before="0" w:beforeAutospacing="0" w:after="0" w:afterAutospacing="0"/>
+        <w:rPr>
+          <w:rStyle w:val="lev"/>
+          <w:rFonts w:ascii="Roboto" w:hAnsi="Roboto"/>
+          <w:color w:val="111111"/>
+        </w:rPr>
+      </w:pPr>
+    </w:p>
+    <w:p>
+      <w:pPr>
+        <w:pStyle w:val="NormalWeb"/>
+        <w:spacing w:before="0" w:beforeAutospacing="0" w:after="0" w:afterAutospacing="0"/>
+        <w:rPr>
+          <w:rStyle w:val="lev"/>
+          <w:rFonts w:ascii="Roboto" w:hAnsi="Roboto"/>
+          <w:color w:val="111111"/>
+        </w:rPr>
+      </w:pPr>
+    </w:p>
+    <w:p>
+      <w:pPr>
+        <w:pStyle w:val="NormalWeb"/>
+        <w:spacing w:before="0" w:beforeAutospacing="0" w:after="0" w:afterAutospacing="0"/>
+        <w:rPr>
+          <w:rStyle w:val="lev"/>
+          <w:rFonts w:ascii="Roboto" w:hAnsi="Roboto"/>
+          <w:color w:val="111111"/>
+        </w:rPr>
+      </w:pPr>
+      <w:r>
+        <w:rPr>
+          <w:rStyle w:val="lev"/>
+          <w:rFonts w:ascii="Roboto" w:hAnsi="Roboto"/>
+          <w:color w:val="111111"/>
+        </w:rPr>
+        <w:t>-</w:t>
+      </w:r>
       <w:r>
         <w:rPr>
           <w:rStyle w:val="lev"/>
@@ -1433,35 +2011,30 @@
         </w:rPr>
         <w:t xml:space="preserve"> </w:t>
       </w:r>
-    </w:p>
-    <w:p>
-      <w:pPr>
-        <w:pStyle w:val="NormalWeb"/>
-        <w:spacing w:before="0" w:beforeAutospacing="0" w:after="0" w:afterAutospacing="0"/>
-        <w:rPr>
-          <w:rStyle w:val="lev"/>
-          <w:rFonts w:ascii="Roboto" w:hAnsi="Roboto"/>
-          <w:color w:val="111111"/>
-        </w:rPr>
-      </w:pPr>
-      <w:r>
-        <w:rPr>
-          <w:rStyle w:val="lev"/>
-          <w:rFonts w:ascii="Roboto" w:hAnsi="Roboto"/>
-          <w:color w:val="111111"/>
-        </w:rPr>
-        <w:t xml:space="preserve">- </w:t>
-      </w:r>
-      <w:proofErr w:type="spellStart"/>
-      <w:r>
-        <w:rPr>
-          <w:rStyle w:val="lev"/>
-          <w:rFonts w:ascii="Roboto" w:hAnsi="Roboto"/>
-          <w:color w:val="111111"/>
-        </w:rPr>
-        <w:t>scene</w:t>
-      </w:r>
-      <w:proofErr w:type="spellEnd"/>
+      <w:r>
+        <w:rPr>
+          <w:rStyle w:val="lev"/>
+          <w:rFonts w:ascii="Roboto" w:hAnsi="Roboto"/>
+          <w:color w:val="111111"/>
+        </w:rPr>
+        <w:t>plusieur</w:t>
+      </w:r>
+      <w:r>
+        <w:rPr>
+          <w:rStyle w:val="lev"/>
+          <w:rFonts w:ascii="Roboto" w:hAnsi="Roboto"/>
+          <w:color w:val="111111"/>
+        </w:rPr>
+        <w:t>s</w:t>
+      </w:r>
+      <w:r>
+        <w:rPr>
+          <w:rStyle w:val="lev"/>
+          <w:rFonts w:ascii="Roboto" w:hAnsi="Roboto"/>
+          <w:color w:val="111111"/>
+        </w:rPr>
+        <w:t xml:space="preserve"> matiere</w:t>
+      </w:r>
       <w:r>
         <w:rPr>
           <w:rStyle w:val="lev"/>
@@ -1470,16 +2043,63 @@
         </w:rPr>
         <w:t xml:space="preserve"> </w:t>
       </w:r>
-      <w:proofErr w:type="spellStart"/>
-      <w:r>
-        <w:rPr>
-          <w:rStyle w:val="lev"/>
-          <w:rFonts w:ascii="Roboto" w:hAnsi="Roboto"/>
-          <w:color w:val="111111"/>
-        </w:rPr>
-        <w:t>builder</w:t>
-      </w:r>
-      <w:proofErr w:type="spellEnd"/>
+      <w:r>
+        <w:rPr>
+          <w:rStyle w:val="lev"/>
+          <w:rFonts w:ascii="Roboto" w:hAnsi="Roboto"/>
+          <w:color w:val="111111"/>
+        </w:rPr>
+        <w:t>par prof</w:t>
+      </w:r>
+      <w:r>
+        <w:rPr>
+          <w:rStyle w:val="lev"/>
+          <w:rFonts w:ascii="Roboto" w:hAnsi="Roboto"/>
+          <w:color w:val="111111"/>
+        </w:rPr>
+        <w:t xml:space="preserve"> </w:t>
+      </w:r>
+    </w:p>
+    <w:p>
+      <w:pPr>
+        <w:pStyle w:val="NormalWeb"/>
+        <w:spacing w:before="0" w:beforeAutospacing="0" w:after="0" w:afterAutospacing="0"/>
+        <w:rPr>
+          <w:rStyle w:val="lev"/>
+          <w:rFonts w:ascii="Roboto" w:hAnsi="Roboto"/>
+          <w:color w:val="111111"/>
+        </w:rPr>
+      </w:pPr>
+    </w:p>
+    <w:p>
+      <w:pPr>
+        <w:pStyle w:val="NormalWeb"/>
+        <w:spacing w:before="0" w:beforeAutospacing="0" w:after="0" w:afterAutospacing="0"/>
+        <w:rPr>
+          <w:rStyle w:val="lev"/>
+          <w:rFonts w:ascii="Roboto" w:hAnsi="Roboto"/>
+          <w:color w:val="111111"/>
+        </w:rPr>
+      </w:pPr>
+      <w:r>
+        <w:rPr>
+          <w:rStyle w:val="lev"/>
+          <w:rFonts w:ascii="Roboto" w:hAnsi="Roboto"/>
+          <w:color w:val="111111"/>
+        </w:rPr>
+        <w:t xml:space="preserve">- date </w:t>
+      </w:r>
+    </w:p>
+    <w:p>
+      <w:pPr>
+        <w:pStyle w:val="NormalWeb"/>
+        <w:spacing w:before="0" w:beforeAutospacing="0" w:after="0" w:afterAutospacing="0"/>
+        <w:rPr>
+          <w:rStyle w:val="lev"/>
+          <w:rFonts w:ascii="Roboto" w:hAnsi="Roboto"/>
+          <w:color w:val="111111"/>
+        </w:rPr>
+      </w:pPr>
     </w:p>
     <w:p>
       <w:pPr>
@@ -1513,948 +2133,70 @@
           <w:rFonts w:ascii="Roboto" w:hAnsi="Roboto"/>
           <w:color w:val="111111"/>
         </w:rPr>
-        <w:t>Microsoft Word</w:t>
-      </w:r>
-    </w:p>
-    <w:p>
-      <w:pPr>
-        <w:pStyle w:val="NormalWeb"/>
-        <w:spacing w:before="0" w:beforeAutospacing="0" w:after="0" w:afterAutospacing="0"/>
-        <w:rPr>
-          <w:rStyle w:val="lev"/>
-          <w:rFonts w:ascii="Roboto" w:hAnsi="Roboto"/>
-          <w:color w:val="111111"/>
-        </w:rPr>
-      </w:pPr>
-    </w:p>
-    <w:p>
-      <w:pPr>
-        <w:pStyle w:val="NormalWeb"/>
-        <w:spacing w:before="0" w:beforeAutospacing="0" w:after="0" w:afterAutospacing="0"/>
-        <w:rPr>
-          <w:rStyle w:val="lev"/>
-          <w:rFonts w:ascii="Roboto" w:hAnsi="Roboto"/>
-          <w:color w:val="111111"/>
-        </w:rPr>
-      </w:pPr>
-      <w:proofErr w:type="gramStart"/>
-      <w:r>
-        <w:rPr>
-          <w:rStyle w:val="lev"/>
-          <w:rFonts w:ascii="Roboto" w:hAnsi="Roboto"/>
-          <w:color w:val="111111"/>
-        </w:rPr>
-        <w:t>prof</w:t>
-      </w:r>
-      <w:proofErr w:type="gramEnd"/>
-      <w:r>
-        <w:rPr>
-          <w:rStyle w:val="lev"/>
-          <w:rFonts w:ascii="Roboto" w:hAnsi="Roboto"/>
-          <w:color w:val="111111"/>
-        </w:rPr>
-        <w:t> :</w:t>
-      </w:r>
-      <w:r>
-        <w:rPr>
-          <w:rStyle w:val="lev"/>
-          <w:rFonts w:ascii="Roboto" w:hAnsi="Roboto"/>
-          <w:color w:val="111111"/>
-        </w:rPr>
-        <w:br/>
-      </w:r>
-      <w:r>
-        <w:rPr>
-          <w:rStyle w:val="lev"/>
-          <w:rFonts w:ascii="Roboto" w:hAnsi="Roboto"/>
-          <w:color w:val="111111"/>
-        </w:rPr>
-        <w:t xml:space="preserve">-nom </w:t>
-      </w:r>
-    </w:p>
-    <w:p>
-      <w:pPr>
-        <w:pStyle w:val="NormalWeb"/>
-        <w:spacing w:before="0" w:beforeAutospacing="0" w:after="0" w:afterAutospacing="0"/>
-        <w:rPr>
-          <w:rStyle w:val="lev"/>
-          <w:rFonts w:ascii="Roboto" w:hAnsi="Roboto"/>
-          <w:color w:val="111111"/>
-        </w:rPr>
-      </w:pPr>
-      <w:r>
-        <w:rPr>
-          <w:rStyle w:val="lev"/>
-          <w:rFonts w:ascii="Roboto" w:hAnsi="Roboto"/>
-          <w:color w:val="111111"/>
-        </w:rPr>
-        <w:t>-</w:t>
-      </w:r>
-      <w:proofErr w:type="spellStart"/>
-      <w:r>
-        <w:rPr>
-          <w:rStyle w:val="lev"/>
-          <w:rFonts w:ascii="Roboto" w:hAnsi="Roboto"/>
-          <w:color w:val="111111"/>
-        </w:rPr>
-        <w:t>prenom</w:t>
-      </w:r>
-      <w:proofErr w:type="spellEnd"/>
-      <w:r>
-        <w:rPr>
-          <w:rStyle w:val="lev"/>
-          <w:rFonts w:ascii="Roboto" w:hAnsi="Roboto"/>
-          <w:color w:val="111111"/>
-        </w:rPr>
-        <w:t xml:space="preserve"> </w:t>
-      </w:r>
-    </w:p>
-    <w:p>
-      <w:pPr>
-        <w:pStyle w:val="NormalWeb"/>
-        <w:spacing w:before="0" w:beforeAutospacing="0" w:after="0" w:afterAutospacing="0"/>
-        <w:rPr>
-          <w:rStyle w:val="lev"/>
-          <w:rFonts w:ascii="Roboto" w:hAnsi="Roboto"/>
-          <w:color w:val="111111"/>
-        </w:rPr>
-      </w:pPr>
-      <w:r>
-        <w:rPr>
-          <w:rStyle w:val="lev"/>
-          <w:rFonts w:ascii="Roboto" w:hAnsi="Roboto"/>
-          <w:color w:val="111111"/>
-        </w:rPr>
-        <w:t>-</w:t>
-      </w:r>
-      <w:proofErr w:type="spellStart"/>
-      <w:r>
-        <w:rPr>
-          <w:rStyle w:val="lev"/>
-          <w:rFonts w:ascii="Roboto" w:hAnsi="Roboto"/>
-          <w:color w:val="111111"/>
-        </w:rPr>
-        <w:t>m</w:t>
-      </w:r>
-      <w:r>
-        <w:rPr>
-          <w:rStyle w:val="lev"/>
-          <w:rFonts w:ascii="Roboto" w:hAnsi="Roboto"/>
-          <w:color w:val="111111"/>
-        </w:rPr>
-        <w:t>dp</w:t>
-      </w:r>
-      <w:proofErr w:type="spellEnd"/>
-    </w:p>
-    <w:p>
-      <w:pPr>
-        <w:pStyle w:val="NormalWeb"/>
-        <w:spacing w:before="0" w:beforeAutospacing="0" w:after="0" w:afterAutospacing="0"/>
-        <w:rPr>
-          <w:rStyle w:val="lev"/>
-          <w:rFonts w:ascii="Roboto" w:hAnsi="Roboto"/>
-          <w:color w:val="111111"/>
-        </w:rPr>
-      </w:pPr>
-      <w:r>
-        <w:rPr>
-          <w:rStyle w:val="lev"/>
-          <w:rFonts w:ascii="Roboto" w:hAnsi="Roboto"/>
-          <w:color w:val="111111"/>
-        </w:rPr>
-        <w:t xml:space="preserve">-mail </w:t>
-      </w:r>
-    </w:p>
-    <w:p>
-      <w:pPr>
-        <w:pStyle w:val="NormalWeb"/>
-        <w:spacing w:before="0" w:beforeAutospacing="0" w:after="0" w:afterAutospacing="0"/>
-        <w:rPr>
-          <w:rStyle w:val="lev"/>
-          <w:rFonts w:ascii="Roboto" w:hAnsi="Roboto"/>
-          <w:color w:val="111111"/>
-        </w:rPr>
-      </w:pPr>
-      <w:r>
-        <w:rPr>
-          <w:rStyle w:val="lev"/>
-          <w:rFonts w:ascii="Roboto" w:hAnsi="Roboto"/>
-          <w:color w:val="111111"/>
-        </w:rPr>
-        <w:t>-</w:t>
-      </w:r>
-      <w:proofErr w:type="spellStart"/>
-      <w:r>
-        <w:rPr>
-          <w:rStyle w:val="lev"/>
-          <w:rFonts w:ascii="Roboto" w:hAnsi="Roboto"/>
-          <w:color w:val="111111"/>
-        </w:rPr>
-        <w:t>numero</w:t>
-      </w:r>
-      <w:proofErr w:type="spellEnd"/>
-      <w:r>
-        <w:rPr>
-          <w:rStyle w:val="lev"/>
-          <w:rFonts w:ascii="Roboto" w:hAnsi="Roboto"/>
-          <w:color w:val="111111"/>
-        </w:rPr>
-        <w:t xml:space="preserve"> de </w:t>
-      </w:r>
-      <w:proofErr w:type="spellStart"/>
-      <w:r>
-        <w:rPr>
-          <w:rStyle w:val="lev"/>
-          <w:rFonts w:ascii="Roboto" w:hAnsi="Roboto"/>
-          <w:color w:val="111111"/>
-        </w:rPr>
-        <w:t>telephone</w:t>
-      </w:r>
-      <w:proofErr w:type="spellEnd"/>
-    </w:p>
-    <w:p>
-      <w:pPr>
-        <w:pStyle w:val="NormalWeb"/>
-        <w:spacing w:before="0" w:beforeAutospacing="0" w:after="0" w:afterAutospacing="0"/>
-        <w:rPr>
-          <w:rStyle w:val="lev"/>
-          <w:rFonts w:ascii="Roboto" w:hAnsi="Roboto"/>
-          <w:color w:val="111111"/>
-        </w:rPr>
-      </w:pPr>
-    </w:p>
-    <w:p>
-      <w:pPr>
-        <w:pStyle w:val="NormalWeb"/>
-        <w:spacing w:before="0" w:beforeAutospacing="0" w:after="0" w:afterAutospacing="0"/>
-        <w:rPr>
-          <w:rStyle w:val="lev"/>
-          <w:rFonts w:ascii="Roboto" w:hAnsi="Roboto"/>
-          <w:color w:val="111111"/>
-        </w:rPr>
-      </w:pPr>
-      <w:r>
-        <w:rPr>
-          <w:rStyle w:val="lev"/>
-          <w:rFonts w:ascii="Roboto" w:hAnsi="Roboto"/>
-          <w:color w:val="111111"/>
-        </w:rPr>
-        <w:t>Etudiant :</w:t>
-      </w:r>
-    </w:p>
-    <w:p>
-      <w:pPr>
-        <w:pStyle w:val="NormalWeb"/>
-        <w:spacing w:before="0" w:beforeAutospacing="0" w:after="0" w:afterAutospacing="0"/>
-        <w:rPr>
-          <w:rStyle w:val="lev"/>
-          <w:rFonts w:ascii="Roboto" w:hAnsi="Roboto"/>
-          <w:color w:val="111111"/>
-        </w:rPr>
-      </w:pPr>
-      <w:r>
-        <w:rPr>
-          <w:rStyle w:val="lev"/>
-          <w:rFonts w:ascii="Roboto" w:hAnsi="Roboto"/>
-          <w:color w:val="111111"/>
-        </w:rPr>
-        <w:t xml:space="preserve">-nom </w:t>
-      </w:r>
-    </w:p>
-    <w:p>
-      <w:pPr>
-        <w:pStyle w:val="NormalWeb"/>
-        <w:spacing w:before="0" w:beforeAutospacing="0" w:after="0" w:afterAutospacing="0"/>
-        <w:rPr>
-          <w:rStyle w:val="lev"/>
-          <w:rFonts w:ascii="Roboto" w:hAnsi="Roboto"/>
-          <w:color w:val="111111"/>
-        </w:rPr>
-      </w:pPr>
-      <w:r>
-        <w:rPr>
-          <w:rStyle w:val="lev"/>
-          <w:rFonts w:ascii="Roboto" w:hAnsi="Roboto"/>
-          <w:color w:val="111111"/>
-        </w:rPr>
-        <w:t>-</w:t>
-      </w:r>
-      <w:proofErr w:type="spellStart"/>
-      <w:r>
-        <w:rPr>
-          <w:rStyle w:val="lev"/>
-          <w:rFonts w:ascii="Roboto" w:hAnsi="Roboto"/>
-          <w:color w:val="111111"/>
-        </w:rPr>
-        <w:t>prenom</w:t>
-      </w:r>
-      <w:proofErr w:type="spellEnd"/>
-      <w:r>
-        <w:rPr>
-          <w:rStyle w:val="lev"/>
-          <w:rFonts w:ascii="Roboto" w:hAnsi="Roboto"/>
-          <w:color w:val="111111"/>
-        </w:rPr>
-        <w:t xml:space="preserve"> </w:t>
-      </w:r>
-    </w:p>
-    <w:p>
-      <w:pPr>
-        <w:pStyle w:val="NormalWeb"/>
-        <w:spacing w:before="0" w:beforeAutospacing="0" w:after="0" w:afterAutospacing="0"/>
-        <w:rPr>
-          <w:rStyle w:val="lev"/>
-          <w:rFonts w:ascii="Roboto" w:hAnsi="Roboto"/>
-          <w:color w:val="111111"/>
-        </w:rPr>
-      </w:pPr>
-      <w:r>
-        <w:rPr>
-          <w:rStyle w:val="lev"/>
-          <w:rFonts w:ascii="Roboto" w:hAnsi="Roboto"/>
-          <w:color w:val="111111"/>
-        </w:rPr>
-        <w:t>-mail</w:t>
-      </w:r>
-    </w:p>
-    <w:p>
-      <w:pPr>
-        <w:pStyle w:val="NormalWeb"/>
-        <w:spacing w:before="0" w:beforeAutospacing="0" w:after="0" w:afterAutospacing="0"/>
-        <w:rPr>
-          <w:rStyle w:val="lev"/>
-          <w:rFonts w:ascii="Roboto" w:hAnsi="Roboto"/>
-          <w:color w:val="111111"/>
-        </w:rPr>
-      </w:pPr>
-      <w:r>
-        <w:rPr>
-          <w:rStyle w:val="lev"/>
-          <w:rFonts w:ascii="Roboto" w:hAnsi="Roboto"/>
-          <w:color w:val="111111"/>
-        </w:rPr>
-        <w:t>-</w:t>
-      </w:r>
-      <w:proofErr w:type="spellStart"/>
-      <w:r>
-        <w:rPr>
-          <w:rStyle w:val="lev"/>
-          <w:rFonts w:ascii="Roboto" w:hAnsi="Roboto"/>
-          <w:color w:val="111111"/>
-        </w:rPr>
-        <w:t>numero</w:t>
-      </w:r>
-      <w:proofErr w:type="spellEnd"/>
-      <w:r>
-        <w:rPr>
-          <w:rStyle w:val="lev"/>
-          <w:rFonts w:ascii="Roboto" w:hAnsi="Roboto"/>
-          <w:color w:val="111111"/>
-        </w:rPr>
-        <w:t xml:space="preserve"> de </w:t>
-      </w:r>
-      <w:proofErr w:type="spellStart"/>
-      <w:r>
-        <w:rPr>
-          <w:rStyle w:val="lev"/>
-          <w:rFonts w:ascii="Roboto" w:hAnsi="Roboto"/>
-          <w:color w:val="111111"/>
-        </w:rPr>
-        <w:t>telephone</w:t>
-      </w:r>
-      <w:proofErr w:type="spellEnd"/>
-    </w:p>
-    <w:p>
-      <w:pPr>
-        <w:pStyle w:val="NormalWeb"/>
-        <w:spacing w:before="0" w:beforeAutospacing="0" w:after="0" w:afterAutospacing="0"/>
-        <w:rPr>
-          <w:rStyle w:val="lev"/>
-          <w:rFonts w:ascii="Roboto" w:hAnsi="Roboto"/>
-          <w:color w:val="111111"/>
-        </w:rPr>
-      </w:pPr>
-    </w:p>
-    <w:p>
-      <w:pPr>
-        <w:pStyle w:val="NormalWeb"/>
-        <w:spacing w:before="0" w:beforeAutospacing="0" w:after="0" w:afterAutospacing="0"/>
-        <w:rPr>
-          <w:rStyle w:val="lev"/>
-          <w:rFonts w:ascii="Roboto" w:hAnsi="Roboto"/>
-          <w:color w:val="111111"/>
-        </w:rPr>
-      </w:pPr>
-    </w:p>
-    <w:p>
-      <w:pPr>
-        <w:pStyle w:val="NormalWeb"/>
-        <w:spacing w:before="0" w:beforeAutospacing="0" w:after="0" w:afterAutospacing="0"/>
-        <w:rPr>
-          <w:rStyle w:val="lev"/>
-          <w:rFonts w:ascii="Roboto" w:hAnsi="Roboto"/>
-          <w:color w:val="111111"/>
-        </w:rPr>
-      </w:pPr>
-    </w:p>
-    <w:p>
-      <w:pPr>
-        <w:pStyle w:val="NormalWeb"/>
-        <w:spacing w:before="0" w:beforeAutospacing="0" w:after="0" w:afterAutospacing="0"/>
-        <w:rPr>
-          <w:rStyle w:val="lev"/>
-          <w:rFonts w:ascii="Roboto" w:hAnsi="Roboto"/>
-          <w:color w:val="111111"/>
-        </w:rPr>
-      </w:pPr>
-      <w:r>
-        <w:rPr>
-          <w:rStyle w:val="lev"/>
-          <w:rFonts w:ascii="Roboto" w:hAnsi="Roboto"/>
-          <w:color w:val="111111"/>
-        </w:rPr>
-        <w:t>Note :</w:t>
-      </w:r>
-    </w:p>
-    <w:p>
-      <w:pPr>
-        <w:pStyle w:val="NormalWeb"/>
-        <w:spacing w:before="0" w:beforeAutospacing="0" w:after="0" w:afterAutospacing="0"/>
-        <w:rPr>
-          <w:rStyle w:val="lev"/>
-          <w:rFonts w:ascii="Roboto" w:hAnsi="Roboto"/>
-          <w:color w:val="111111"/>
-        </w:rPr>
-      </w:pPr>
-    </w:p>
-    <w:p>
-      <w:pPr>
-        <w:pStyle w:val="NormalWeb"/>
-        <w:spacing w:before="0" w:beforeAutospacing="0" w:after="0" w:afterAutospacing="0"/>
-        <w:rPr>
-          <w:rStyle w:val="lev"/>
-          <w:rFonts w:ascii="Roboto" w:hAnsi="Roboto"/>
-          <w:color w:val="111111"/>
-        </w:rPr>
-      </w:pPr>
-      <w:r>
-        <w:rPr>
-          <w:rStyle w:val="lev"/>
-          <w:rFonts w:ascii="Roboto" w:hAnsi="Roboto"/>
-          <w:color w:val="111111"/>
-        </w:rPr>
-        <w:t>-</w:t>
-      </w:r>
-      <w:r>
-        <w:rPr>
-          <w:rStyle w:val="lev"/>
-          <w:rFonts w:ascii="Roboto" w:hAnsi="Roboto"/>
-          <w:color w:val="111111"/>
-        </w:rPr>
-        <w:t>contrôle en question</w:t>
-      </w:r>
-      <w:r>
-        <w:rPr>
-          <w:rStyle w:val="lev"/>
-          <w:rFonts w:ascii="Roboto" w:hAnsi="Roboto"/>
-          <w:color w:val="111111"/>
-        </w:rPr>
-        <w:t xml:space="preserve"> : </w:t>
-      </w:r>
-    </w:p>
-    <w:p>
-      <w:pPr>
-        <w:pStyle w:val="NormalWeb"/>
-        <w:spacing w:before="0" w:beforeAutospacing="0" w:after="0" w:afterAutospacing="0"/>
-        <w:rPr>
-          <w:rStyle w:val="lev"/>
-          <w:rFonts w:ascii="Roboto" w:hAnsi="Roboto"/>
-          <w:color w:val="111111"/>
-        </w:rPr>
-      </w:pPr>
-      <w:r>
-        <w:rPr>
-          <w:rStyle w:val="lev"/>
-          <w:rFonts w:ascii="Roboto" w:hAnsi="Roboto"/>
-          <w:color w:val="111111"/>
-        </w:rPr>
-        <w:t xml:space="preserve">            </w:t>
-      </w:r>
-      <w:r>
-        <w:rPr>
-          <w:rStyle w:val="lev"/>
-          <w:rFonts w:ascii="Roboto" w:hAnsi="Roboto"/>
-          <w:color w:val="111111"/>
-        </w:rPr>
-        <w:t>-appréciations</w:t>
-      </w:r>
-    </w:p>
-    <w:p>
-      <w:pPr>
-        <w:pStyle w:val="NormalWeb"/>
-        <w:spacing w:before="0" w:beforeAutospacing="0" w:after="0" w:afterAutospacing="0"/>
-        <w:ind w:left="708"/>
-        <w:rPr>
-          <w:rStyle w:val="lev"/>
-          <w:rFonts w:ascii="Roboto" w:hAnsi="Roboto"/>
-          <w:color w:val="111111"/>
-        </w:rPr>
-      </w:pPr>
-      <w:r>
-        <w:rPr>
-          <w:rStyle w:val="lev"/>
-          <w:rFonts w:ascii="Roboto" w:hAnsi="Roboto"/>
-          <w:color w:val="111111"/>
-        </w:rPr>
-        <w:t xml:space="preserve">-coef </w:t>
-      </w:r>
-    </w:p>
-    <w:p>
-      <w:pPr>
-        <w:pStyle w:val="NormalWeb"/>
-        <w:spacing w:before="0" w:beforeAutospacing="0" w:after="0" w:afterAutospacing="0"/>
-        <w:ind w:firstLine="708"/>
-        <w:rPr>
-          <w:rStyle w:val="lev"/>
-          <w:rFonts w:ascii="Roboto" w:hAnsi="Roboto"/>
-          <w:color w:val="111111"/>
-        </w:rPr>
-      </w:pPr>
-      <w:r>
-        <w:rPr>
-          <w:rStyle w:val="lev"/>
-          <w:rFonts w:ascii="Roboto" w:hAnsi="Roboto"/>
-          <w:color w:val="111111"/>
-        </w:rPr>
-        <w:t>- note</w:t>
-      </w:r>
-    </w:p>
-    <w:p>
-      <w:pPr>
-        <w:pStyle w:val="NormalWeb"/>
-        <w:spacing w:before="0" w:beforeAutospacing="0" w:after="0" w:afterAutospacing="0"/>
-        <w:ind w:firstLine="708"/>
-        <w:rPr>
-          <w:rStyle w:val="lev"/>
-          <w:rFonts w:ascii="Roboto" w:hAnsi="Roboto"/>
-          <w:color w:val="111111"/>
-        </w:rPr>
-      </w:pPr>
-      <w:r>
-        <w:rPr>
-          <w:rStyle w:val="lev"/>
-          <w:rFonts w:ascii="Roboto" w:hAnsi="Roboto"/>
-          <w:color w:val="111111"/>
-        </w:rPr>
-        <w:t xml:space="preserve">-liste des étudiant </w:t>
-      </w:r>
-    </w:p>
-    <w:p>
-      <w:pPr>
-        <w:pStyle w:val="NormalWeb"/>
-        <w:spacing w:before="0" w:beforeAutospacing="0" w:after="0" w:afterAutospacing="0"/>
-        <w:rPr>
-          <w:rStyle w:val="lev"/>
-          <w:rFonts w:ascii="Roboto" w:hAnsi="Roboto"/>
-          <w:color w:val="111111"/>
-        </w:rPr>
-      </w:pPr>
-    </w:p>
-    <w:p>
-      <w:pPr>
-        <w:pStyle w:val="NormalWeb"/>
-        <w:spacing w:before="0" w:beforeAutospacing="0" w:after="0" w:afterAutospacing="0"/>
-        <w:rPr>
-          <w:rStyle w:val="lev"/>
-          <w:rFonts w:ascii="Roboto" w:hAnsi="Roboto"/>
-          <w:color w:val="111111"/>
-        </w:rPr>
-      </w:pPr>
-      <w:r>
-        <w:rPr>
-          <w:rStyle w:val="lev"/>
-          <w:rFonts w:ascii="Roboto" w:hAnsi="Roboto"/>
-          <w:color w:val="111111"/>
-        </w:rPr>
-        <w:t xml:space="preserve">-moyenne étudiant </w:t>
-      </w:r>
-    </w:p>
-    <w:p>
-      <w:pPr>
-        <w:pStyle w:val="NormalWeb"/>
-        <w:spacing w:before="0" w:beforeAutospacing="0" w:after="0" w:afterAutospacing="0"/>
-        <w:rPr>
-          <w:rStyle w:val="lev"/>
-          <w:rFonts w:ascii="Roboto" w:hAnsi="Roboto"/>
-          <w:color w:val="111111"/>
-        </w:rPr>
-      </w:pPr>
-      <w:r>
-        <w:rPr>
-          <w:rStyle w:val="lev"/>
-          <w:rFonts w:ascii="Roboto" w:hAnsi="Roboto"/>
-          <w:color w:val="111111"/>
-        </w:rPr>
-        <w:t xml:space="preserve">- </w:t>
-      </w:r>
-      <w:r>
-        <w:rPr>
-          <w:rStyle w:val="lev"/>
-          <w:rFonts w:ascii="Roboto" w:hAnsi="Roboto"/>
-          <w:color w:val="111111"/>
-        </w:rPr>
-        <w:t>note</w:t>
-      </w:r>
-      <w:r>
-        <w:rPr>
-          <w:rStyle w:val="lev"/>
-          <w:rFonts w:ascii="Roboto" w:hAnsi="Roboto"/>
-          <w:color w:val="111111"/>
-        </w:rPr>
-        <w:t xml:space="preserve"> max / nullos </w:t>
-      </w:r>
-    </w:p>
-    <w:p>
-      <w:pPr>
-        <w:pStyle w:val="NormalWeb"/>
-        <w:spacing w:before="0" w:beforeAutospacing="0" w:after="0" w:afterAutospacing="0"/>
-        <w:rPr>
-          <w:rStyle w:val="lev"/>
-          <w:rFonts w:ascii="Roboto" w:hAnsi="Roboto"/>
-          <w:color w:val="111111"/>
-        </w:rPr>
-      </w:pPr>
-      <w:r>
-        <w:rPr>
-          <w:rStyle w:val="lev"/>
-          <w:rFonts w:ascii="Roboto" w:hAnsi="Roboto"/>
-          <w:color w:val="111111"/>
-        </w:rPr>
-        <w:t>-effet de couleur major/nullos</w:t>
-      </w:r>
-    </w:p>
-    <w:p>
-      <w:pPr>
-        <w:pStyle w:val="NormalWeb"/>
-        <w:spacing w:before="0" w:beforeAutospacing="0" w:after="0" w:afterAutospacing="0"/>
-        <w:rPr>
-          <w:rStyle w:val="lev"/>
-          <w:rFonts w:ascii="Roboto" w:hAnsi="Roboto"/>
-          <w:color w:val="111111"/>
-        </w:rPr>
-      </w:pPr>
-    </w:p>
-    <w:p>
-      <w:pPr>
-        <w:pStyle w:val="NormalWeb"/>
-        <w:spacing w:before="0" w:beforeAutospacing="0" w:after="0" w:afterAutospacing="0"/>
-        <w:rPr>
-          <w:rStyle w:val="lev"/>
-          <w:rFonts w:ascii="Roboto" w:hAnsi="Roboto"/>
-          <w:color w:val="111111"/>
-        </w:rPr>
-      </w:pPr>
-    </w:p>
-    <w:p>
-      <w:pPr>
-        <w:pStyle w:val="NormalWeb"/>
-        <w:spacing w:before="0" w:beforeAutospacing="0" w:after="0" w:afterAutospacing="0"/>
-        <w:rPr>
-          <w:rStyle w:val="lev"/>
-          <w:rFonts w:ascii="Roboto" w:hAnsi="Roboto"/>
-          <w:color w:val="111111"/>
-        </w:rPr>
-      </w:pPr>
-    </w:p>
-    <w:p>
-      <w:pPr>
-        <w:pStyle w:val="NormalWeb"/>
-        <w:spacing w:before="0" w:beforeAutospacing="0" w:after="0" w:afterAutospacing="0"/>
-        <w:rPr>
-          <w:rStyle w:val="lev"/>
-          <w:rFonts w:ascii="Roboto" w:hAnsi="Roboto"/>
-          <w:color w:val="111111"/>
-        </w:rPr>
-      </w:pPr>
-      <w:r>
-        <w:rPr>
-          <w:rStyle w:val="lev"/>
-          <w:rFonts w:ascii="Roboto" w:hAnsi="Roboto"/>
-          <w:color w:val="111111"/>
-        </w:rPr>
-        <w:t xml:space="preserve">-SLF4G </w:t>
-      </w:r>
-    </w:p>
-    <w:p>
-      <w:pPr>
-        <w:pStyle w:val="NormalWeb"/>
-        <w:spacing w:before="0" w:beforeAutospacing="0" w:after="0" w:afterAutospacing="0"/>
-        <w:rPr>
-          <w:rStyle w:val="lev"/>
-          <w:rFonts w:ascii="Roboto" w:hAnsi="Roboto"/>
-          <w:color w:val="111111"/>
-        </w:rPr>
-      </w:pPr>
-    </w:p>
-    <w:p>
-      <w:pPr>
-        <w:pStyle w:val="NormalWeb"/>
-        <w:spacing w:before="0" w:beforeAutospacing="0" w:after="0" w:afterAutospacing="0"/>
-        <w:rPr>
-          <w:rStyle w:val="lev"/>
-          <w:rFonts w:ascii="Roboto" w:hAnsi="Roboto"/>
-          <w:color w:val="111111"/>
-        </w:rPr>
-      </w:pPr>
-    </w:p>
-    <w:p>
-      <w:pPr>
-        <w:pStyle w:val="NormalWeb"/>
-        <w:spacing w:before="0" w:beforeAutospacing="0" w:after="0" w:afterAutospacing="0"/>
-        <w:rPr>
-          <w:rStyle w:val="lev"/>
-          <w:rFonts w:ascii="Roboto" w:hAnsi="Roboto"/>
-          <w:color w:val="111111"/>
-        </w:rPr>
-      </w:pPr>
-      <w:r>
-        <w:rPr>
-          <w:rStyle w:val="lev"/>
-          <w:rFonts w:ascii="Roboto" w:hAnsi="Roboto"/>
-          <w:color w:val="111111"/>
-        </w:rPr>
-        <w:t>-</w:t>
-      </w:r>
-      <w:r>
-        <w:rPr>
-          <w:rStyle w:val="lev"/>
-          <w:rFonts w:ascii="Roboto" w:hAnsi="Roboto"/>
-          <w:color w:val="111111"/>
-        </w:rPr>
-        <w:t>supprimer</w:t>
-      </w:r>
-      <w:r>
-        <w:rPr>
-          <w:rStyle w:val="lev"/>
-          <w:rFonts w:ascii="Roboto" w:hAnsi="Roboto"/>
-          <w:color w:val="111111"/>
-        </w:rPr>
-        <w:t xml:space="preserve"> user</w:t>
-      </w:r>
-      <w:r>
-        <w:rPr>
-          <w:rStyle w:val="lev"/>
-          <w:rFonts w:ascii="Roboto" w:hAnsi="Roboto"/>
-          <w:color w:val="111111"/>
-        </w:rPr>
-        <w:t xml:space="preserve"> </w:t>
-      </w:r>
-      <w:r>
-        <w:rPr>
-          <w:rStyle w:val="lev"/>
-          <w:rFonts w:ascii="Roboto" w:hAnsi="Roboto"/>
-          <w:color w:val="111111"/>
-        </w:rPr>
-        <w:t xml:space="preserve">--&gt; mail </w:t>
-      </w:r>
-    </w:p>
-    <w:p>
-      <w:pPr>
-        <w:pStyle w:val="NormalWeb"/>
-        <w:spacing w:before="0" w:beforeAutospacing="0" w:after="0" w:afterAutospacing="0"/>
-        <w:rPr>
-          <w:rStyle w:val="lev"/>
-          <w:rFonts w:ascii="Roboto" w:hAnsi="Roboto"/>
-          <w:color w:val="111111"/>
-        </w:rPr>
-      </w:pPr>
-    </w:p>
-    <w:p>
-      <w:pPr>
-        <w:pStyle w:val="NormalWeb"/>
-        <w:spacing w:before="0" w:beforeAutospacing="0" w:after="0" w:afterAutospacing="0"/>
-        <w:rPr>
-          <w:rStyle w:val="lev"/>
-          <w:rFonts w:ascii="Roboto" w:hAnsi="Roboto"/>
-          <w:color w:val="111111"/>
-        </w:rPr>
-      </w:pPr>
-      <w:r>
-        <w:rPr>
-          <w:rStyle w:val="lev"/>
-          <w:rFonts w:ascii="Roboto" w:hAnsi="Roboto"/>
-          <w:color w:val="111111"/>
-        </w:rPr>
-        <w:t xml:space="preserve">- date </w:t>
-      </w:r>
-    </w:p>
-    <w:p>
-      <w:pPr>
-        <w:pStyle w:val="NormalWeb"/>
-        <w:spacing w:before="0" w:beforeAutospacing="0" w:after="0" w:afterAutospacing="0"/>
-        <w:rPr>
-          <w:rStyle w:val="lev"/>
-          <w:rFonts w:ascii="Roboto" w:hAnsi="Roboto"/>
-          <w:color w:val="111111"/>
-        </w:rPr>
-      </w:pPr>
-    </w:p>
-    <w:p>
-      <w:pPr>
-        <w:pStyle w:val="NormalWeb"/>
-        <w:spacing w:before="0" w:beforeAutospacing="0" w:after="0" w:afterAutospacing="0"/>
-        <w:rPr>
-          <w:rStyle w:val="lev"/>
-          <w:rFonts w:ascii="Roboto" w:hAnsi="Roboto"/>
-          <w:color w:val="111111"/>
-        </w:rPr>
-      </w:pPr>
-      <w:r>
-        <w:rPr>
-          <w:rStyle w:val="lev"/>
-          <w:rFonts w:ascii="Roboto" w:hAnsi="Roboto"/>
-          <w:color w:val="111111"/>
-        </w:rPr>
-        <w:t>-plusieur</w:t>
-      </w:r>
-      <w:r>
-        <w:rPr>
-          <w:rStyle w:val="lev"/>
-          <w:rFonts w:ascii="Roboto" w:hAnsi="Roboto"/>
-          <w:color w:val="111111"/>
-        </w:rPr>
-        <w:t>s</w:t>
-      </w:r>
-      <w:r>
-        <w:rPr>
-          <w:rStyle w:val="lev"/>
-          <w:rFonts w:ascii="Roboto" w:hAnsi="Roboto"/>
-          <w:color w:val="111111"/>
-        </w:rPr>
-        <w:t xml:space="preserve"> </w:t>
-      </w:r>
-      <w:proofErr w:type="spellStart"/>
-      <w:r>
-        <w:rPr>
-          <w:rStyle w:val="lev"/>
-          <w:rFonts w:ascii="Roboto" w:hAnsi="Roboto"/>
-          <w:color w:val="111111"/>
-        </w:rPr>
-        <w:t>matiere</w:t>
-      </w:r>
-      <w:proofErr w:type="spellEnd"/>
-      <w:r>
-        <w:rPr>
-          <w:rStyle w:val="lev"/>
-          <w:rFonts w:ascii="Roboto" w:hAnsi="Roboto"/>
-          <w:color w:val="111111"/>
-        </w:rPr>
-        <w:t xml:space="preserve"> </w:t>
-      </w:r>
-      <w:r>
-        <w:rPr>
-          <w:rStyle w:val="lev"/>
-          <w:rFonts w:ascii="Roboto" w:hAnsi="Roboto"/>
-          <w:color w:val="111111"/>
-        </w:rPr>
-        <w:t>par prof</w:t>
-      </w:r>
-      <w:r>
-        <w:rPr>
-          <w:rStyle w:val="lev"/>
-          <w:rFonts w:ascii="Roboto" w:hAnsi="Roboto"/>
-          <w:color w:val="111111"/>
-        </w:rPr>
-        <w:t xml:space="preserve"> </w:t>
-      </w:r>
-    </w:p>
-    <w:p>
-      <w:pPr>
-        <w:pStyle w:val="NormalWeb"/>
-        <w:spacing w:before="0" w:beforeAutospacing="0" w:after="0" w:afterAutospacing="0"/>
-        <w:rPr>
-          <w:rStyle w:val="lev"/>
-          <w:rFonts w:ascii="Roboto" w:hAnsi="Roboto"/>
-          <w:color w:val="111111"/>
-        </w:rPr>
-      </w:pPr>
-    </w:p>
-    <w:p>
-      <w:pPr>
-        <w:pStyle w:val="NormalWeb"/>
-        <w:spacing w:before="0" w:beforeAutospacing="0" w:after="0" w:afterAutospacing="0"/>
-        <w:rPr>
-          <w:rStyle w:val="lev"/>
-          <w:rFonts w:ascii="Roboto" w:hAnsi="Roboto"/>
-          <w:color w:val="111111"/>
-        </w:rPr>
-      </w:pPr>
-      <w:r>
-        <w:rPr>
-          <w:rStyle w:val="lev"/>
-          <w:rFonts w:ascii="Roboto" w:hAnsi="Roboto"/>
-          <w:color w:val="111111"/>
-        </w:rPr>
-        <w:t>-</w:t>
-      </w:r>
-      <w:r>
-        <w:rPr>
-          <w:rStyle w:val="lev"/>
-          <w:rFonts w:ascii="Roboto" w:hAnsi="Roboto"/>
-          <w:color w:val="111111"/>
-        </w:rPr>
-        <w:t xml:space="preserve"> </w:t>
-      </w:r>
-      <w:proofErr w:type="spellStart"/>
-      <w:r>
-        <w:rPr>
-          <w:rStyle w:val="lev"/>
-          <w:rFonts w:ascii="Roboto" w:hAnsi="Roboto"/>
-          <w:color w:val="111111"/>
-        </w:rPr>
         <w:t>regest</w:t>
       </w:r>
-      <w:proofErr w:type="spellEnd"/>
-    </w:p>
-    <w:p>
-      <w:pPr>
-        <w:pStyle w:val="NormalWeb"/>
-        <w:spacing w:before="0" w:beforeAutospacing="0" w:after="0" w:afterAutospacing="0"/>
-        <w:rPr>
-          <w:rStyle w:val="lev"/>
-          <w:rFonts w:ascii="Roboto" w:hAnsi="Roboto"/>
-          <w:color w:val="111111"/>
-        </w:rPr>
-      </w:pPr>
-    </w:p>
-    <w:p>
-      <w:pPr>
-        <w:pStyle w:val="NormalWeb"/>
-        <w:spacing w:before="0" w:beforeAutospacing="0" w:after="0" w:afterAutospacing="0"/>
-        <w:rPr>
-          <w:rStyle w:val="lev"/>
-          <w:rFonts w:ascii="Roboto" w:hAnsi="Roboto"/>
-          <w:color w:val="111111"/>
-        </w:rPr>
-      </w:pPr>
-      <w:r>
-        <w:rPr>
-          <w:rStyle w:val="lev"/>
-          <w:rFonts w:ascii="Roboto" w:hAnsi="Roboto"/>
-          <w:color w:val="111111"/>
-        </w:rPr>
-        <w:t xml:space="preserve">- chiffré le </w:t>
-      </w:r>
-      <w:proofErr w:type="spellStart"/>
-      <w:r>
-        <w:rPr>
-          <w:rStyle w:val="lev"/>
-          <w:rFonts w:ascii="Roboto" w:hAnsi="Roboto"/>
-          <w:color w:val="111111"/>
-        </w:rPr>
-        <w:t>mdp</w:t>
-      </w:r>
-      <w:proofErr w:type="spellEnd"/>
+    </w:p>
+    <w:p>
+      <w:pPr>
+        <w:pStyle w:val="NormalWeb"/>
+        <w:spacing w:before="0" w:beforeAutospacing="0" w:after="0" w:afterAutospacing="0"/>
+        <w:rPr>
+          <w:rStyle w:val="lev"/>
+          <w:rFonts w:ascii="Roboto" w:hAnsi="Roboto"/>
+          <w:color w:val="111111"/>
+        </w:rPr>
+      </w:pPr>
+      <w:r>
+        <w:rPr>
+          <w:rStyle w:val="lev"/>
+          <w:rFonts w:ascii="Roboto" w:hAnsi="Roboto"/>
+          <w:color w:val="111111"/>
+        </w:rPr>
+        <w:tab/>
+      </w:r>
+      <w:r>
+        <w:rPr>
+          <w:rStyle w:val="lev"/>
+          <w:rFonts w:ascii="Roboto" w:hAnsi="Roboto"/>
+          <w:color w:val="111111"/>
+        </w:rPr>
+        <w:tab/>
+      </w:r>
+      <w:r>
+        <w:rPr>
+          <w:rStyle w:val="lev"/>
+          <w:rFonts w:ascii="Roboto" w:hAnsi="Roboto"/>
+          <w:color w:val="111111"/>
+        </w:rPr>
+        <w:tab/>
+      </w:r>
+      <w:r>
+        <w:rPr>
+          <w:rStyle w:val="lev"/>
+          <w:rFonts w:ascii="Roboto" w:hAnsi="Roboto"/>
+          <w:color w:val="111111"/>
+        </w:rPr>
+        <w:tab/>
+      </w:r>
+    </w:p>
+    <w:p>
+      <w:pPr>
+        <w:pStyle w:val="NormalWeb"/>
+        <w:spacing w:before="0" w:beforeAutospacing="0" w:after="0" w:afterAutospacing="0"/>
+        <w:rPr>
+          <w:rStyle w:val="lev"/>
+          <w:rFonts w:ascii="Roboto" w:hAnsi="Roboto"/>
+          <w:color w:val="111111"/>
+        </w:rPr>
+      </w:pPr>
+      <w:r>
+        <w:rPr>
+          <w:rStyle w:val="lev"/>
+          <w:rFonts w:ascii="Roboto" w:hAnsi="Roboto"/>
+          <w:color w:val="111111"/>
+        </w:rPr>
+        <w:t>- chiffré le mdp</w:t>
+      </w:r>
     </w:p>
     <w:p>
       <w:pPr>
@@ -2467,14 +2209,6 @@
           <w:color w:val="111111"/>
         </w:rPr>
       </w:pPr>
-      <w:r>
-        <w:rPr>
-          <w:rStyle w:val="lev"/>
-          <w:rFonts w:ascii="Roboto" w:hAnsi="Roboto"/>
-          <w:color w:val="111111"/>
-        </w:rPr>
-        <w:t xml:space="preserve">  </w:t>
-      </w:r>
     </w:p>
     <w:sectPr>
       <w:pgSz w:w="11906" w:h="16838"/>

</xml_diff>

<commit_message>
la date fonctionne !
</commit_message>
<xml_diff>
--- a/Nouveau Document Microsoft Word.docx
+++ b/Nouveau Document Microsoft Word.docx
@@ -77,16 +77,62 @@
           <w:rFonts w:ascii="Roboto" w:hAnsi="Roboto"/>
           <w:color w:val="44546A" w:themeColor="text2"/>
         </w:rPr>
-        <w:t>mise en place projet</w:t>
-      </w:r>
-      <w:r>
-        <w:rPr>
-          <w:rStyle w:val="lev"/>
-          <w:rFonts w:ascii="Roboto" w:hAnsi="Roboto"/>
-          <w:color w:val="44546A" w:themeColor="text2"/>
-        </w:rPr>
-        <w:t>:  lib javafx / lib jackson</w:t>
-      </w:r>
+        <w:t xml:space="preserve">mise en place </w:t>
+      </w:r>
+      <w:proofErr w:type="gramStart"/>
+      <w:r>
+        <w:rPr>
+          <w:rStyle w:val="lev"/>
+          <w:rFonts w:ascii="Roboto" w:hAnsi="Roboto"/>
+          <w:color w:val="44546A" w:themeColor="text2"/>
+        </w:rPr>
+        <w:t>projet</w:t>
+      </w:r>
+      <w:r>
+        <w:rPr>
+          <w:rStyle w:val="lev"/>
+          <w:rFonts w:ascii="Roboto" w:hAnsi="Roboto"/>
+          <w:color w:val="44546A" w:themeColor="text2"/>
+        </w:rPr>
+        <w:t>:</w:t>
+      </w:r>
+      <w:proofErr w:type="gramEnd"/>
+      <w:r>
+        <w:rPr>
+          <w:rStyle w:val="lev"/>
+          <w:rFonts w:ascii="Roboto" w:hAnsi="Roboto"/>
+          <w:color w:val="44546A" w:themeColor="text2"/>
+        </w:rPr>
+        <w:t xml:space="preserve">  lib </w:t>
+      </w:r>
+      <w:proofErr w:type="spellStart"/>
+      <w:r>
+        <w:rPr>
+          <w:rStyle w:val="lev"/>
+          <w:rFonts w:ascii="Roboto" w:hAnsi="Roboto"/>
+          <w:color w:val="44546A" w:themeColor="text2"/>
+        </w:rPr>
+        <w:t>javafx</w:t>
+      </w:r>
+      <w:proofErr w:type="spellEnd"/>
+      <w:r>
+        <w:rPr>
+          <w:rStyle w:val="lev"/>
+          <w:rFonts w:ascii="Roboto" w:hAnsi="Roboto"/>
+          <w:color w:val="44546A" w:themeColor="text2"/>
+        </w:rPr>
+        <w:t xml:space="preserve"> / lib </w:t>
+      </w:r>
+      <w:proofErr w:type="spellStart"/>
+      <w:r>
+        <w:rPr>
+          <w:rStyle w:val="lev"/>
+          <w:rFonts w:ascii="Roboto" w:hAnsi="Roboto"/>
+          <w:color w:val="44546A" w:themeColor="text2"/>
+        </w:rPr>
+        <w:t>jackson</w:t>
+      </w:r>
+      <w:proofErr w:type="spellEnd"/>
     </w:p>
     <w:p>
       <w:pPr>
@@ -217,15 +263,35 @@
           <w:rFonts w:ascii="Roboto" w:hAnsi="Roboto"/>
           <w:color w:val="44546A" w:themeColor="text2"/>
         </w:rPr>
-        <w:t xml:space="preserve"> data.</w:t>
-      </w:r>
-      <w:r>
-        <w:rPr>
-          <w:rStyle w:val="lev"/>
-          <w:rFonts w:ascii="Roboto" w:hAnsi="Roboto"/>
-          <w:color w:val="44546A" w:themeColor="text2"/>
-        </w:rPr>
-        <w:t xml:space="preserve">json </w:t>
+        <w:t xml:space="preserve"> </w:t>
+      </w:r>
+      <w:proofErr w:type="spellStart"/>
+      <w:proofErr w:type="gramStart"/>
+      <w:r>
+        <w:rPr>
+          <w:rStyle w:val="lev"/>
+          <w:rFonts w:ascii="Roboto" w:hAnsi="Roboto"/>
+          <w:color w:val="44546A" w:themeColor="text2"/>
+        </w:rPr>
+        <w:t>data.</w:t>
+      </w:r>
+      <w:r>
+        <w:rPr>
+          <w:rStyle w:val="lev"/>
+          <w:rFonts w:ascii="Roboto" w:hAnsi="Roboto"/>
+          <w:color w:val="44546A" w:themeColor="text2"/>
+        </w:rPr>
+        <w:t>json</w:t>
+      </w:r>
+      <w:proofErr w:type="spellEnd"/>
+      <w:proofErr w:type="gramEnd"/>
+      <w:r>
+        <w:rPr>
+          <w:rStyle w:val="lev"/>
+          <w:rFonts w:ascii="Roboto" w:hAnsi="Roboto"/>
+          <w:color w:val="44546A" w:themeColor="text2"/>
+        </w:rPr>
+        <w:t xml:space="preserve"> </w:t>
       </w:r>
     </w:p>
     <w:p>
@@ -350,13 +416,23 @@
           <w:color w:val="44546A" w:themeColor="text2"/>
         </w:rPr>
       </w:pPr>
-      <w:r>
-        <w:rPr>
-          <w:rStyle w:val="lev"/>
-          <w:rFonts w:ascii="Roboto" w:hAnsi="Roboto"/>
-          <w:color w:val="44546A" w:themeColor="text2"/>
-        </w:rPr>
-        <w:t xml:space="preserve">code java </w:t>
+      <w:proofErr w:type="gramStart"/>
+      <w:r>
+        <w:rPr>
+          <w:rStyle w:val="lev"/>
+          <w:rFonts w:ascii="Roboto" w:hAnsi="Roboto"/>
+          <w:color w:val="44546A" w:themeColor="text2"/>
+        </w:rPr>
+        <w:t>code</w:t>
+      </w:r>
+      <w:proofErr w:type="gramEnd"/>
+      <w:r>
+        <w:rPr>
+          <w:rStyle w:val="lev"/>
+          <w:rFonts w:ascii="Roboto" w:hAnsi="Roboto"/>
+          <w:color w:val="44546A" w:themeColor="text2"/>
+        </w:rPr>
+        <w:t xml:space="preserve"> java </w:t>
       </w:r>
       <w:r>
         <w:rPr>
@@ -440,13 +516,23 @@
           <w:color w:val="44546A" w:themeColor="text2"/>
         </w:rPr>
       </w:pPr>
-      <w:r>
-        <w:rPr>
-          <w:rStyle w:val="lev"/>
-          <w:rFonts w:ascii="Roboto" w:hAnsi="Roboto"/>
-          <w:color w:val="44546A" w:themeColor="text2"/>
-        </w:rPr>
-        <w:t xml:space="preserve">code java  </w:t>
+      <w:proofErr w:type="gramStart"/>
+      <w:r>
+        <w:rPr>
+          <w:rStyle w:val="lev"/>
+          <w:rFonts w:ascii="Roboto" w:hAnsi="Roboto"/>
+          <w:color w:val="44546A" w:themeColor="text2"/>
+        </w:rPr>
+        <w:t>code</w:t>
+      </w:r>
+      <w:proofErr w:type="gramEnd"/>
+      <w:r>
+        <w:rPr>
+          <w:rStyle w:val="lev"/>
+          <w:rFonts w:ascii="Roboto" w:hAnsi="Roboto"/>
+          <w:color w:val="44546A" w:themeColor="text2"/>
+        </w:rPr>
+        <w:t xml:space="preserve"> java  </w:t>
       </w:r>
     </w:p>
     <w:p>
@@ -555,13 +641,23 @@
           <w:color w:val="44546A" w:themeColor="text2"/>
         </w:rPr>
       </w:pPr>
-      <w:r>
-        <w:rPr>
-          <w:rStyle w:val="lev"/>
-          <w:rFonts w:ascii="Roboto" w:hAnsi="Roboto"/>
-          <w:color w:val="44546A" w:themeColor="text2"/>
-        </w:rPr>
-        <w:t xml:space="preserve">code java  </w:t>
+      <w:proofErr w:type="gramStart"/>
+      <w:r>
+        <w:rPr>
+          <w:rStyle w:val="lev"/>
+          <w:rFonts w:ascii="Roboto" w:hAnsi="Roboto"/>
+          <w:color w:val="44546A" w:themeColor="text2"/>
+        </w:rPr>
+        <w:t>code</w:t>
+      </w:r>
+      <w:proofErr w:type="gramEnd"/>
+      <w:r>
+        <w:rPr>
+          <w:rStyle w:val="lev"/>
+          <w:rFonts w:ascii="Roboto" w:hAnsi="Roboto"/>
+          <w:color w:val="44546A" w:themeColor="text2"/>
+        </w:rPr>
+        <w:t xml:space="preserve"> java  </w:t>
       </w:r>
     </w:p>
     <w:p>
@@ -589,13 +685,23 @@
           <w:color w:val="111111"/>
         </w:rPr>
       </w:pPr>
-      <w:r>
-        <w:rPr>
-          <w:rStyle w:val="lev"/>
-          <w:rFonts w:ascii="Roboto" w:hAnsi="Roboto"/>
-          <w:color w:val="111111"/>
-        </w:rPr>
-        <w:t>Stat  par étudi</w:t>
+      <w:proofErr w:type="gramStart"/>
+      <w:r>
+        <w:rPr>
+          <w:rStyle w:val="lev"/>
+          <w:rFonts w:ascii="Roboto" w:hAnsi="Roboto"/>
+          <w:color w:val="111111"/>
+        </w:rPr>
+        <w:t>Stat  par</w:t>
+      </w:r>
+      <w:proofErr w:type="gramEnd"/>
+      <w:r>
+        <w:rPr>
+          <w:rStyle w:val="lev"/>
+          <w:rFonts w:ascii="Roboto" w:hAnsi="Roboto"/>
+          <w:color w:val="111111"/>
+        </w:rPr>
+        <w:t xml:space="preserve"> étudi</w:t>
       </w:r>
       <w:r>
         <w:rPr>
@@ -628,13 +734,23 @@
           <w:color w:val="111111"/>
         </w:rPr>
       </w:pPr>
-      <w:r>
-        <w:rPr>
-          <w:rStyle w:val="lev"/>
-          <w:rFonts w:ascii="Roboto" w:hAnsi="Roboto"/>
-          <w:color w:val="111111"/>
-        </w:rPr>
-        <w:t xml:space="preserve">code java  </w:t>
+      <w:proofErr w:type="gramStart"/>
+      <w:r>
+        <w:rPr>
+          <w:rStyle w:val="lev"/>
+          <w:rFonts w:ascii="Roboto" w:hAnsi="Roboto"/>
+          <w:color w:val="111111"/>
+        </w:rPr>
+        <w:t>code</w:t>
+      </w:r>
+      <w:proofErr w:type="gramEnd"/>
+      <w:r>
+        <w:rPr>
+          <w:rStyle w:val="lev"/>
+          <w:rFonts w:ascii="Roboto" w:hAnsi="Roboto"/>
+          <w:color w:val="111111"/>
+        </w:rPr>
+        <w:t xml:space="preserve"> java  </w:t>
       </w:r>
     </w:p>
     <w:p>
@@ -663,14 +779,36 @@
           <w:color w:val="111111"/>
         </w:rPr>
       </w:pPr>
-      <w:r>
-        <w:rPr>
-          <w:rStyle w:val="lev"/>
-          <w:rFonts w:ascii="Roboto" w:hAnsi="Roboto"/>
-          <w:color w:val="111111"/>
-        </w:rPr>
-        <w:t>hashage des mdp</w:t>
-      </w:r>
+      <w:proofErr w:type="spellStart"/>
+      <w:proofErr w:type="gramStart"/>
+      <w:r>
+        <w:rPr>
+          <w:rStyle w:val="lev"/>
+          <w:rFonts w:ascii="Roboto" w:hAnsi="Roboto"/>
+          <w:color w:val="111111"/>
+        </w:rPr>
+        <w:t>hashage</w:t>
+      </w:r>
+      <w:proofErr w:type="spellEnd"/>
+      <w:proofErr w:type="gramEnd"/>
+      <w:r>
+        <w:rPr>
+          <w:rStyle w:val="lev"/>
+          <w:rFonts w:ascii="Roboto" w:hAnsi="Roboto"/>
+          <w:color w:val="111111"/>
+        </w:rPr>
+        <w:t xml:space="preserve"> des </w:t>
+      </w:r>
+      <w:proofErr w:type="spellStart"/>
+      <w:r>
+        <w:rPr>
+          <w:rStyle w:val="lev"/>
+          <w:rFonts w:ascii="Roboto" w:hAnsi="Roboto"/>
+          <w:color w:val="111111"/>
+        </w:rPr>
+        <w:t>mdp</w:t>
+      </w:r>
+      <w:proofErr w:type="spellEnd"/>
       <w:r>
         <w:rPr>
           <w:rStyle w:val="lev"/>
@@ -740,6 +878,7 @@
           <w:color w:val="111111"/>
         </w:rPr>
       </w:pPr>
+      <w:proofErr w:type="gramStart"/>
       <w:r>
         <w:rPr>
           <w:rStyle w:val="lev"/>
@@ -764,6 +903,7 @@
         </w:rPr>
         <w:t>sign</w:t>
       </w:r>
+      <w:proofErr w:type="gramEnd"/>
       <w:r>
         <w:rPr>
           <w:rStyle w:val="lev"/>
@@ -1244,46 +1384,102 @@
           <w:rFonts w:ascii="Roboto" w:hAnsi="Roboto"/>
           <w:color w:val="111111"/>
         </w:rPr>
-        <w:t>- git/github</w:t>
-      </w:r>
-    </w:p>
-    <w:p>
-      <w:pPr>
-        <w:pStyle w:val="NormalWeb"/>
-        <w:spacing w:before="0" w:beforeAutospacing="0" w:after="0" w:afterAutospacing="0"/>
-        <w:rPr>
-          <w:rStyle w:val="lev"/>
-          <w:rFonts w:ascii="Roboto" w:hAnsi="Roboto"/>
-          <w:color w:val="111111"/>
-        </w:rPr>
-      </w:pPr>
-      <w:r>
-        <w:rPr>
-          <w:rStyle w:val="lev"/>
-          <w:rFonts w:ascii="Roboto" w:hAnsi="Roboto"/>
-          <w:color w:val="111111"/>
-        </w:rPr>
-        <w:t xml:space="preserve">- intellij </w:t>
-      </w:r>
-    </w:p>
-    <w:p>
-      <w:pPr>
-        <w:pStyle w:val="NormalWeb"/>
-        <w:spacing w:before="0" w:beforeAutospacing="0" w:after="0" w:afterAutospacing="0"/>
-        <w:rPr>
-          <w:rStyle w:val="lev"/>
-          <w:rFonts w:ascii="Roboto" w:hAnsi="Roboto"/>
-          <w:color w:val="111111"/>
-        </w:rPr>
-      </w:pPr>
-      <w:r>
-        <w:rPr>
-          <w:rStyle w:val="lev"/>
-          <w:rFonts w:ascii="Roboto" w:hAnsi="Roboto"/>
-          <w:color w:val="111111"/>
-        </w:rPr>
-        <w:t>- scene builder</w:t>
-      </w:r>
+        <w:t>- git/</w:t>
+      </w:r>
+      <w:proofErr w:type="spellStart"/>
+      <w:r>
+        <w:rPr>
+          <w:rStyle w:val="lev"/>
+          <w:rFonts w:ascii="Roboto" w:hAnsi="Roboto"/>
+          <w:color w:val="111111"/>
+        </w:rPr>
+        <w:t>github</w:t>
+      </w:r>
+      <w:proofErr w:type="spellEnd"/>
+    </w:p>
+    <w:p>
+      <w:pPr>
+        <w:pStyle w:val="NormalWeb"/>
+        <w:spacing w:before="0" w:beforeAutospacing="0" w:after="0" w:afterAutospacing="0"/>
+        <w:rPr>
+          <w:rStyle w:val="lev"/>
+          <w:rFonts w:ascii="Roboto" w:hAnsi="Roboto"/>
+          <w:color w:val="111111"/>
+        </w:rPr>
+      </w:pPr>
+      <w:r>
+        <w:rPr>
+          <w:rStyle w:val="lev"/>
+          <w:rFonts w:ascii="Roboto" w:hAnsi="Roboto"/>
+          <w:color w:val="111111"/>
+        </w:rPr>
+        <w:t xml:space="preserve">- </w:t>
+      </w:r>
+      <w:proofErr w:type="spellStart"/>
+      <w:r>
+        <w:rPr>
+          <w:rStyle w:val="lev"/>
+          <w:rFonts w:ascii="Roboto" w:hAnsi="Roboto"/>
+          <w:color w:val="111111"/>
+        </w:rPr>
+        <w:t>intellij</w:t>
+      </w:r>
+      <w:proofErr w:type="spellEnd"/>
+      <w:r>
+        <w:rPr>
+          <w:rStyle w:val="lev"/>
+          <w:rFonts w:ascii="Roboto" w:hAnsi="Roboto"/>
+          <w:color w:val="111111"/>
+        </w:rPr>
+        <w:t xml:space="preserve"> </w:t>
+      </w:r>
+    </w:p>
+    <w:p>
+      <w:pPr>
+        <w:pStyle w:val="NormalWeb"/>
+        <w:spacing w:before="0" w:beforeAutospacing="0" w:after="0" w:afterAutospacing="0"/>
+        <w:rPr>
+          <w:rStyle w:val="lev"/>
+          <w:rFonts w:ascii="Roboto" w:hAnsi="Roboto"/>
+          <w:color w:val="111111"/>
+        </w:rPr>
+      </w:pPr>
+      <w:r>
+        <w:rPr>
+          <w:rStyle w:val="lev"/>
+          <w:rFonts w:ascii="Roboto" w:hAnsi="Roboto"/>
+          <w:color w:val="111111"/>
+        </w:rPr>
+        <w:t xml:space="preserve">- </w:t>
+      </w:r>
+      <w:proofErr w:type="spellStart"/>
+      <w:r>
+        <w:rPr>
+          <w:rStyle w:val="lev"/>
+          <w:rFonts w:ascii="Roboto" w:hAnsi="Roboto"/>
+          <w:color w:val="111111"/>
+        </w:rPr>
+        <w:t>scene</w:t>
+      </w:r>
+      <w:proofErr w:type="spellEnd"/>
+      <w:r>
+        <w:rPr>
+          <w:rStyle w:val="lev"/>
+          <w:rFonts w:ascii="Roboto" w:hAnsi="Roboto"/>
+          <w:color w:val="111111"/>
+        </w:rPr>
+        <w:t xml:space="preserve"> </w:t>
+      </w:r>
+      <w:proofErr w:type="spellStart"/>
+      <w:r>
+        <w:rPr>
+          <w:rStyle w:val="lev"/>
+          <w:rFonts w:ascii="Roboto" w:hAnsi="Roboto"/>
+          <w:color w:val="111111"/>
+        </w:rPr>
+        <w:t>builder</w:t>
+      </w:r>
+      <w:proofErr w:type="spellEnd"/>
     </w:p>
     <w:p>
       <w:pPr>
@@ -1341,6 +1537,7 @@
           <w:color w:val="111111"/>
         </w:rPr>
       </w:pPr>
+      <w:proofErr w:type="gramStart"/>
       <w:r>
         <w:rPr>
           <w:rStyle w:val="lev"/>
@@ -1349,6 +1546,7 @@
         </w:rPr>
         <w:t>prof</w:t>
       </w:r>
+      <w:proofErr w:type="gramEnd"/>
       <w:r>
         <w:rPr>
           <w:rStyle w:val="lev"/>
@@ -1390,26 +1588,53 @@
           <w:rFonts w:ascii="Roboto" w:hAnsi="Roboto"/>
           <w:color w:val="111111"/>
         </w:rPr>
-        <w:t xml:space="preserve">-prenom </w:t>
-      </w:r>
-    </w:p>
-    <w:p>
-      <w:pPr>
-        <w:pStyle w:val="NormalWeb"/>
-        <w:spacing w:before="0" w:beforeAutospacing="0" w:after="0" w:afterAutospacing="0"/>
-        <w:rPr>
-          <w:rStyle w:val="lev"/>
-          <w:rFonts w:ascii="Roboto" w:hAnsi="Roboto"/>
-          <w:color w:val="111111"/>
-        </w:rPr>
-      </w:pPr>
-      <w:r>
-        <w:rPr>
-          <w:rStyle w:val="lev"/>
-          <w:rFonts w:ascii="Roboto" w:hAnsi="Roboto"/>
-          <w:color w:val="111111"/>
-        </w:rPr>
-        <w:t>-m</w:t>
+        <w:t>-</w:t>
+      </w:r>
+      <w:proofErr w:type="spellStart"/>
+      <w:r>
+        <w:rPr>
+          <w:rStyle w:val="lev"/>
+          <w:rFonts w:ascii="Roboto" w:hAnsi="Roboto"/>
+          <w:color w:val="111111"/>
+        </w:rPr>
+        <w:t>prenom</w:t>
+      </w:r>
+      <w:proofErr w:type="spellEnd"/>
+      <w:r>
+        <w:rPr>
+          <w:rStyle w:val="lev"/>
+          <w:rFonts w:ascii="Roboto" w:hAnsi="Roboto"/>
+          <w:color w:val="111111"/>
+        </w:rPr>
+        <w:t xml:space="preserve"> </w:t>
+      </w:r>
+    </w:p>
+    <w:p>
+      <w:pPr>
+        <w:pStyle w:val="NormalWeb"/>
+        <w:spacing w:before="0" w:beforeAutospacing="0" w:after="0" w:afterAutospacing="0"/>
+        <w:rPr>
+          <w:rStyle w:val="lev"/>
+          <w:rFonts w:ascii="Roboto" w:hAnsi="Roboto"/>
+          <w:color w:val="111111"/>
+        </w:rPr>
+      </w:pPr>
+      <w:r>
+        <w:rPr>
+          <w:rStyle w:val="lev"/>
+          <w:rFonts w:ascii="Roboto" w:hAnsi="Roboto"/>
+          <w:color w:val="111111"/>
+        </w:rPr>
+        <w:t>-</w:t>
+      </w:r>
+      <w:proofErr w:type="spellStart"/>
+      <w:r>
+        <w:rPr>
+          <w:rStyle w:val="lev"/>
+          <w:rFonts w:ascii="Roboto" w:hAnsi="Roboto"/>
+          <w:color w:val="111111"/>
+        </w:rPr>
+        <w:t>m</w:t>
       </w:r>
       <w:r>
         <w:rPr>
@@ -1419,6 +1644,7 @@
         </w:rPr>
         <w:t>dp</w:t>
       </w:r>
+      <w:proofErr w:type="spellEnd"/>
     </w:p>
     <w:p>
       <w:pPr>
@@ -1455,8 +1681,36 @@
           <w:rFonts w:ascii="Roboto" w:hAnsi="Roboto"/>
           <w:color w:val="111111"/>
         </w:rPr>
-        <w:t>-numero de telephone</w:t>
-      </w:r>
+        <w:t>-</w:t>
+      </w:r>
+      <w:proofErr w:type="spellStart"/>
+      <w:r>
+        <w:rPr>
+          <w:rStyle w:val="lev"/>
+          <w:rFonts w:ascii="Roboto" w:hAnsi="Roboto"/>
+          <w:color w:val="111111"/>
+        </w:rPr>
+        <w:t>numero</w:t>
+      </w:r>
+      <w:proofErr w:type="spellEnd"/>
+      <w:r>
+        <w:rPr>
+          <w:rStyle w:val="lev"/>
+          <w:rFonts w:ascii="Roboto" w:hAnsi="Roboto"/>
+          <w:color w:val="111111"/>
+        </w:rPr>
+        <w:t xml:space="preserve"> de </w:t>
+      </w:r>
+      <w:proofErr w:type="spellStart"/>
+      <w:r>
+        <w:rPr>
+          <w:rStyle w:val="lev"/>
+          <w:rFonts w:ascii="Roboto" w:hAnsi="Roboto"/>
+          <w:color w:val="111111"/>
+        </w:rPr>
+        <w:t>telephone</w:t>
+      </w:r>
+      <w:proofErr w:type="spellEnd"/>
     </w:p>
     <w:p>
       <w:pPr>
@@ -1523,7 +1777,25 @@
           <w:rFonts w:ascii="Roboto" w:hAnsi="Roboto"/>
           <w:color w:val="111111"/>
         </w:rPr>
-        <w:t xml:space="preserve">-prenom </w:t>
+        <w:t>-</w:t>
+      </w:r>
+      <w:proofErr w:type="spellStart"/>
+      <w:r>
+        <w:rPr>
+          <w:rStyle w:val="lev"/>
+          <w:rFonts w:ascii="Roboto" w:hAnsi="Roboto"/>
+          <w:color w:val="111111"/>
+        </w:rPr>
+        <w:t>prenom</w:t>
+      </w:r>
+      <w:proofErr w:type="spellEnd"/>
+      <w:r>
+        <w:rPr>
+          <w:rStyle w:val="lev"/>
+          <w:rFonts w:ascii="Roboto" w:hAnsi="Roboto"/>
+          <w:color w:val="111111"/>
+        </w:rPr>
+        <w:t xml:space="preserve"> </w:t>
       </w:r>
     </w:p>
     <w:p>
@@ -1561,8 +1833,36 @@
           <w:rFonts w:ascii="Roboto" w:hAnsi="Roboto"/>
           <w:color w:val="111111"/>
         </w:rPr>
-        <w:t>-numero de telephone</w:t>
-      </w:r>
+        <w:t>-</w:t>
+      </w:r>
+      <w:proofErr w:type="spellStart"/>
+      <w:r>
+        <w:rPr>
+          <w:rStyle w:val="lev"/>
+          <w:rFonts w:ascii="Roboto" w:hAnsi="Roboto"/>
+          <w:color w:val="111111"/>
+        </w:rPr>
+        <w:t>numero</w:t>
+      </w:r>
+      <w:proofErr w:type="spellEnd"/>
+      <w:r>
+        <w:rPr>
+          <w:rStyle w:val="lev"/>
+          <w:rFonts w:ascii="Roboto" w:hAnsi="Roboto"/>
+          <w:color w:val="111111"/>
+        </w:rPr>
+        <w:t xml:space="preserve"> de </w:t>
+      </w:r>
+      <w:proofErr w:type="spellStart"/>
+      <w:r>
+        <w:rPr>
+          <w:rStyle w:val="lev"/>
+          <w:rFonts w:ascii="Roboto" w:hAnsi="Roboto"/>
+          <w:color w:val="111111"/>
+        </w:rPr>
+        <w:t>telephone</w:t>
+      </w:r>
+      <w:proofErr w:type="spellEnd"/>
     </w:p>
     <w:p>
       <w:pPr>
@@ -1931,25 +2231,51 @@
           <w:rFonts w:ascii="Roboto" w:hAnsi="Roboto"/>
           <w:color w:val="111111"/>
         </w:rPr>
-        <w:t>update que en compil:</w:t>
-      </w:r>
-    </w:p>
-    <w:p>
-      <w:pPr>
-        <w:pStyle w:val="NormalWeb"/>
-        <w:spacing w:before="0" w:beforeAutospacing="0" w:after="0" w:afterAutospacing="0"/>
-        <w:rPr>
-          <w:rStyle w:val="lev"/>
-          <w:rFonts w:ascii="Roboto" w:hAnsi="Roboto"/>
-          <w:color w:val="111111"/>
-        </w:rPr>
-      </w:pPr>
-      <w:r>
-        <w:rPr>
-          <w:rFonts w:ascii="Roboto" w:hAnsi="Roboto"/>
-          <w:color w:val="111111"/>
-        </w:rPr>
-        <w:t>Il semble que vous rencontriez un problème courant lors de la modification de fichiers JSON en Java. Lorsque vous exécutez votre application dans un environnement de développement (comme Eclipse, IntelliJ, etc.), l’IDE peut ne pas actualiser immédiatement les modifications apportées aux fichiers de ressources. Cela signifie que les modifications que vous apportez à votre fichier JSON ne sont pas visibles tant que vous n’avez pas “recompilé” ou redémarré votre application.</w:t>
+        <w:t xml:space="preserve">update que en </w:t>
+      </w:r>
+      <w:proofErr w:type="gramStart"/>
+      <w:r>
+        <w:rPr>
+          <w:rStyle w:val="lev"/>
+          <w:rFonts w:ascii="Roboto" w:hAnsi="Roboto"/>
+          <w:color w:val="111111"/>
+        </w:rPr>
+        <w:t>compil:</w:t>
+      </w:r>
+      <w:proofErr w:type="gramEnd"/>
+    </w:p>
+    <w:p>
+      <w:pPr>
+        <w:pStyle w:val="NormalWeb"/>
+        <w:spacing w:before="0" w:beforeAutospacing="0" w:after="0" w:afterAutospacing="0"/>
+        <w:rPr>
+          <w:rStyle w:val="lev"/>
+          <w:rFonts w:ascii="Roboto" w:hAnsi="Roboto"/>
+          <w:color w:val="111111"/>
+        </w:rPr>
+      </w:pPr>
+      <w:r>
+        <w:rPr>
+          <w:rFonts w:ascii="Roboto" w:hAnsi="Roboto"/>
+          <w:color w:val="111111"/>
+        </w:rPr>
+        <w:t xml:space="preserve">Il semble que vous rencontriez un problème courant lors de la modification de fichiers JSON en Java. Lorsque vous exécutez votre application dans un environnement de développement (comme Eclipse, </w:t>
+      </w:r>
+      <w:proofErr w:type="spellStart"/>
+      <w:r>
+        <w:rPr>
+          <w:rFonts w:ascii="Roboto" w:hAnsi="Roboto"/>
+          <w:color w:val="111111"/>
+        </w:rPr>
+        <w:t>IntelliJ</w:t>
+      </w:r>
+      <w:proofErr w:type="spellEnd"/>
+      <w:r>
+        <w:rPr>
+          <w:rFonts w:ascii="Roboto" w:hAnsi="Roboto"/>
+          <w:color w:val="111111"/>
+        </w:rPr>
+        <w:t>, etc.), l’IDE peut ne pas actualiser immédiatement les modifications apportées aux fichiers de ressources. Cela signifie que les modifications que vous apportez à votre fichier JSON ne sont pas visibles tant que vous n’avez pas “recompilé” ou redémarré votre application.</w:t>
       </w:r>
     </w:p>
     <w:p>
@@ -2033,16 +2359,26 @@
           <w:rFonts w:ascii="Roboto" w:hAnsi="Roboto"/>
           <w:color w:val="111111"/>
         </w:rPr>
-        <w:t xml:space="preserve"> matiere</w:t>
-      </w:r>
-      <w:r>
-        <w:rPr>
-          <w:rStyle w:val="lev"/>
-          <w:rFonts w:ascii="Roboto" w:hAnsi="Roboto"/>
-          <w:color w:val="111111"/>
-        </w:rPr>
         <w:t xml:space="preserve"> </w:t>
       </w:r>
+      <w:proofErr w:type="spellStart"/>
+      <w:r>
+        <w:rPr>
+          <w:rStyle w:val="lev"/>
+          <w:rFonts w:ascii="Roboto" w:hAnsi="Roboto"/>
+          <w:color w:val="111111"/>
+        </w:rPr>
+        <w:t>matiere</w:t>
+      </w:r>
+      <w:proofErr w:type="spellEnd"/>
+      <w:r>
+        <w:rPr>
+          <w:rStyle w:val="lev"/>
+          <w:rFonts w:ascii="Roboto" w:hAnsi="Roboto"/>
+          <w:color w:val="111111"/>
+        </w:rPr>
+        <w:t xml:space="preserve"> </w:t>
+      </w:r>
       <w:r>
         <w:rPr>
           <w:rStyle w:val="lev"/>
@@ -2081,14 +2417,6 @@
           <w:color w:val="111111"/>
         </w:rPr>
       </w:pPr>
-      <w:r>
-        <w:rPr>
-          <w:rStyle w:val="lev"/>
-          <w:rFonts w:ascii="Roboto" w:hAnsi="Roboto"/>
-          <w:color w:val="111111"/>
-        </w:rPr>
-        <w:t xml:space="preserve">- date </w:t>
-      </w:r>
     </w:p>
     <w:p>
       <w:pPr>
@@ -2127,6 +2455,7 @@
         </w:rPr>
         <w:t xml:space="preserve"> </w:t>
       </w:r>
+      <w:proofErr w:type="spellStart"/>
       <w:r>
         <w:rPr>
           <w:rStyle w:val="lev"/>
@@ -2135,6 +2464,7 @@
         </w:rPr>
         <w:t>regest</w:t>
       </w:r>
+      <w:proofErr w:type="spellEnd"/>
     </w:p>
     <w:p>
       <w:pPr>
@@ -2195,8 +2525,18 @@
           <w:rFonts w:ascii="Roboto" w:hAnsi="Roboto"/>
           <w:color w:val="111111"/>
         </w:rPr>
-        <w:t>- chiffré le mdp</w:t>
-      </w:r>
+        <w:t xml:space="preserve">- chiffré le </w:t>
+      </w:r>
+      <w:proofErr w:type="spellStart"/>
+      <w:r>
+        <w:rPr>
+          <w:rStyle w:val="lev"/>
+          <w:rFonts w:ascii="Roboto" w:hAnsi="Roboto"/>
+          <w:color w:val="111111"/>
+        </w:rPr>
+        <w:t>mdp</w:t>
+      </w:r>
+      <w:proofErr w:type="spellEnd"/>
     </w:p>
     <w:p>
       <w:pPr>

</xml_diff>

<commit_message>
nouvelle collone par prof
</commit_message>
<xml_diff>
--- a/Nouveau Document Microsoft Word.docx
+++ b/Nouveau Document Microsoft Word.docx
@@ -77,33 +77,15 @@
           <w:rFonts w:ascii="Roboto" w:hAnsi="Roboto"/>
           <w:color w:val="44546A" w:themeColor="text2"/>
         </w:rPr>
-        <w:t xml:space="preserve">mise en place </w:t>
-      </w:r>
-      <w:proofErr w:type="gramStart"/>
-      <w:r>
-        <w:rPr>
-          <w:rStyle w:val="lev"/>
-          <w:rFonts w:ascii="Roboto" w:hAnsi="Roboto"/>
-          <w:color w:val="44546A" w:themeColor="text2"/>
-        </w:rPr>
-        <w:t>projet</w:t>
-      </w:r>
-      <w:r>
-        <w:rPr>
-          <w:rStyle w:val="lev"/>
-          <w:rFonts w:ascii="Roboto" w:hAnsi="Roboto"/>
-          <w:color w:val="44546A" w:themeColor="text2"/>
-        </w:rPr>
-        <w:t>:</w:t>
-      </w:r>
-      <w:proofErr w:type="gramEnd"/>
-      <w:r>
-        <w:rPr>
-          <w:rStyle w:val="lev"/>
-          <w:rFonts w:ascii="Roboto" w:hAnsi="Roboto"/>
-          <w:color w:val="44546A" w:themeColor="text2"/>
-        </w:rPr>
-        <w:t xml:space="preserve">  lib </w:t>
+        <w:t>mise en place projet</w:t>
+      </w:r>
+      <w:r>
+        <w:rPr>
+          <w:rStyle w:val="lev"/>
+          <w:rFonts w:ascii="Roboto" w:hAnsi="Roboto"/>
+          <w:color w:val="44546A" w:themeColor="text2"/>
+        </w:rPr>
+        <w:t xml:space="preserve">:  lib </w:t>
       </w:r>
       <w:proofErr w:type="spellStart"/>
       <w:r>
@@ -266,7 +248,6 @@
         <w:t xml:space="preserve"> </w:t>
       </w:r>
       <w:proofErr w:type="spellStart"/>
-      <w:proofErr w:type="gramStart"/>
       <w:r>
         <w:rPr>
           <w:rStyle w:val="lev"/>
@@ -284,7 +265,6 @@
         <w:t>json</w:t>
       </w:r>
       <w:proofErr w:type="spellEnd"/>
-      <w:proofErr w:type="gramEnd"/>
       <w:r>
         <w:rPr>
           <w:rStyle w:val="lev"/>
@@ -416,23 +396,13 @@
           <w:color w:val="44546A" w:themeColor="text2"/>
         </w:rPr>
       </w:pPr>
-      <w:proofErr w:type="gramStart"/>
-      <w:r>
-        <w:rPr>
-          <w:rStyle w:val="lev"/>
-          <w:rFonts w:ascii="Roboto" w:hAnsi="Roboto"/>
-          <w:color w:val="44546A" w:themeColor="text2"/>
-        </w:rPr>
-        <w:t>code</w:t>
-      </w:r>
-      <w:proofErr w:type="gramEnd"/>
-      <w:r>
-        <w:rPr>
-          <w:rStyle w:val="lev"/>
-          <w:rFonts w:ascii="Roboto" w:hAnsi="Roboto"/>
-          <w:color w:val="44546A" w:themeColor="text2"/>
-        </w:rPr>
-        <w:t xml:space="preserve"> java </w:t>
+      <w:r>
+        <w:rPr>
+          <w:rStyle w:val="lev"/>
+          <w:rFonts w:ascii="Roboto" w:hAnsi="Roboto"/>
+          <w:color w:val="44546A" w:themeColor="text2"/>
+        </w:rPr>
+        <w:t xml:space="preserve">code java </w:t>
       </w:r>
       <w:r>
         <w:rPr>
@@ -516,23 +486,13 @@
           <w:color w:val="44546A" w:themeColor="text2"/>
         </w:rPr>
       </w:pPr>
-      <w:proofErr w:type="gramStart"/>
-      <w:r>
-        <w:rPr>
-          <w:rStyle w:val="lev"/>
-          <w:rFonts w:ascii="Roboto" w:hAnsi="Roboto"/>
-          <w:color w:val="44546A" w:themeColor="text2"/>
-        </w:rPr>
-        <w:t>code</w:t>
-      </w:r>
-      <w:proofErr w:type="gramEnd"/>
-      <w:r>
-        <w:rPr>
-          <w:rStyle w:val="lev"/>
-          <w:rFonts w:ascii="Roboto" w:hAnsi="Roboto"/>
-          <w:color w:val="44546A" w:themeColor="text2"/>
-        </w:rPr>
-        <w:t xml:space="preserve"> java  </w:t>
+      <w:r>
+        <w:rPr>
+          <w:rStyle w:val="lev"/>
+          <w:rFonts w:ascii="Roboto" w:hAnsi="Roboto"/>
+          <w:color w:val="44546A" w:themeColor="text2"/>
+        </w:rPr>
+        <w:t xml:space="preserve">code java  </w:t>
       </w:r>
     </w:p>
     <w:p>
@@ -641,23 +601,13 @@
           <w:color w:val="44546A" w:themeColor="text2"/>
         </w:rPr>
       </w:pPr>
-      <w:proofErr w:type="gramStart"/>
-      <w:r>
-        <w:rPr>
-          <w:rStyle w:val="lev"/>
-          <w:rFonts w:ascii="Roboto" w:hAnsi="Roboto"/>
-          <w:color w:val="44546A" w:themeColor="text2"/>
-        </w:rPr>
-        <w:t>code</w:t>
-      </w:r>
-      <w:proofErr w:type="gramEnd"/>
-      <w:r>
-        <w:rPr>
-          <w:rStyle w:val="lev"/>
-          <w:rFonts w:ascii="Roboto" w:hAnsi="Roboto"/>
-          <w:color w:val="44546A" w:themeColor="text2"/>
-        </w:rPr>
-        <w:t xml:space="preserve"> java  </w:t>
+      <w:r>
+        <w:rPr>
+          <w:rStyle w:val="lev"/>
+          <w:rFonts w:ascii="Roboto" w:hAnsi="Roboto"/>
+          <w:color w:val="44546A" w:themeColor="text2"/>
+        </w:rPr>
+        <w:t xml:space="preserve">code java  </w:t>
       </w:r>
     </w:p>
     <w:p>
@@ -685,23 +635,13 @@
           <w:color w:val="111111"/>
         </w:rPr>
       </w:pPr>
-      <w:proofErr w:type="gramStart"/>
-      <w:r>
-        <w:rPr>
-          <w:rStyle w:val="lev"/>
-          <w:rFonts w:ascii="Roboto" w:hAnsi="Roboto"/>
-          <w:color w:val="111111"/>
-        </w:rPr>
-        <w:t>Stat  par</w:t>
-      </w:r>
-      <w:proofErr w:type="gramEnd"/>
-      <w:r>
-        <w:rPr>
-          <w:rStyle w:val="lev"/>
-          <w:rFonts w:ascii="Roboto" w:hAnsi="Roboto"/>
-          <w:color w:val="111111"/>
-        </w:rPr>
-        <w:t xml:space="preserve"> étudi</w:t>
+      <w:r>
+        <w:rPr>
+          <w:rStyle w:val="lev"/>
+          <w:rFonts w:ascii="Roboto" w:hAnsi="Roboto"/>
+          <w:color w:val="111111"/>
+        </w:rPr>
+        <w:t>Stat  par étudi</w:t>
       </w:r>
       <w:r>
         <w:rPr>
@@ -734,23 +674,13 @@
           <w:color w:val="111111"/>
         </w:rPr>
       </w:pPr>
-      <w:proofErr w:type="gramStart"/>
-      <w:r>
-        <w:rPr>
-          <w:rStyle w:val="lev"/>
-          <w:rFonts w:ascii="Roboto" w:hAnsi="Roboto"/>
-          <w:color w:val="111111"/>
-        </w:rPr>
-        <w:t>code</w:t>
-      </w:r>
-      <w:proofErr w:type="gramEnd"/>
-      <w:r>
-        <w:rPr>
-          <w:rStyle w:val="lev"/>
-          <w:rFonts w:ascii="Roboto" w:hAnsi="Roboto"/>
-          <w:color w:val="111111"/>
-        </w:rPr>
-        <w:t xml:space="preserve"> java  </w:t>
+      <w:r>
+        <w:rPr>
+          <w:rStyle w:val="lev"/>
+          <w:rFonts w:ascii="Roboto" w:hAnsi="Roboto"/>
+          <w:color w:val="111111"/>
+        </w:rPr>
+        <w:t xml:space="preserve">code java  </w:t>
       </w:r>
     </w:p>
     <w:p>
@@ -780,7 +710,6 @@
         </w:rPr>
       </w:pPr>
       <w:proofErr w:type="spellStart"/>
-      <w:proofErr w:type="gramStart"/>
       <w:r>
         <w:rPr>
           <w:rStyle w:val="lev"/>
@@ -790,7 +719,6 @@
         <w:t>hashage</w:t>
       </w:r>
       <w:proofErr w:type="spellEnd"/>
-      <w:proofErr w:type="gramEnd"/>
       <w:r>
         <w:rPr>
           <w:rStyle w:val="lev"/>
@@ -878,7 +806,6 @@
           <w:color w:val="111111"/>
         </w:rPr>
       </w:pPr>
-      <w:proofErr w:type="gramStart"/>
       <w:r>
         <w:rPr>
           <w:rStyle w:val="lev"/>
@@ -903,7 +830,6 @@
         </w:rPr>
         <w:t>sign</w:t>
       </w:r>
-      <w:proofErr w:type="gramEnd"/>
       <w:r>
         <w:rPr>
           <w:rStyle w:val="lev"/>
@@ -1537,7 +1463,6 @@
           <w:color w:val="111111"/>
         </w:rPr>
       </w:pPr>
-      <w:proofErr w:type="gramStart"/>
       <w:r>
         <w:rPr>
           <w:rStyle w:val="lev"/>
@@ -1546,7 +1471,6 @@
         </w:rPr>
         <w:t>prof</w:t>
       </w:r>
-      <w:proofErr w:type="gramEnd"/>
       <w:r>
         <w:rPr>
           <w:rStyle w:val="lev"/>
@@ -2231,18 +2155,8 @@
           <w:rFonts w:ascii="Roboto" w:hAnsi="Roboto"/>
           <w:color w:val="111111"/>
         </w:rPr>
-        <w:t xml:space="preserve">update que en </w:t>
-      </w:r>
-      <w:proofErr w:type="gramStart"/>
-      <w:r>
-        <w:rPr>
-          <w:rStyle w:val="lev"/>
-          <w:rFonts w:ascii="Roboto" w:hAnsi="Roboto"/>
-          <w:color w:val="111111"/>
-        </w:rPr>
-        <w:t>compil:</w:t>
-      </w:r>
-      <w:proofErr w:type="gramEnd"/>
+        <w:t>update que en compil:</w:t>
+      </w:r>
     </w:p>
     <w:p>
       <w:pPr>
@@ -2465,6 +2379,43 @@
         <w:t>regest</w:t>
       </w:r>
       <w:proofErr w:type="spellEnd"/>
+    </w:p>
+    <w:p>
+      <w:pPr>
+        <w:pStyle w:val="NormalWeb"/>
+        <w:spacing w:before="0" w:beforeAutospacing="0" w:after="0" w:afterAutospacing="0"/>
+        <w:rPr>
+          <w:rStyle w:val="lev"/>
+          <w:rFonts w:ascii="Roboto" w:hAnsi="Roboto"/>
+          <w:color w:val="111111"/>
+        </w:rPr>
+      </w:pPr>
+      <w:r>
+        <w:rPr>
+          <w:rStyle w:val="lev"/>
+          <w:rFonts w:ascii="Roboto" w:hAnsi="Roboto"/>
+          <w:color w:val="111111"/>
+        </w:rPr>
+        <w:t xml:space="preserve">- </w:t>
+      </w:r>
+      <w:proofErr w:type="spellStart"/>
+      <w:r>
+        <w:rPr>
+          <w:rStyle w:val="lev"/>
+          <w:rFonts w:ascii="Roboto" w:hAnsi="Roboto"/>
+          <w:color w:val="111111"/>
+        </w:rPr>
+        <w:t>empecher</w:t>
+      </w:r>
+      <w:proofErr w:type="spellEnd"/>
+      <w:r>
+        <w:rPr>
+          <w:rStyle w:val="lev"/>
+          <w:rFonts w:ascii="Roboto" w:hAnsi="Roboto"/>
+          <w:color w:val="111111"/>
+        </w:rPr>
+        <w:t xml:space="preserve"> 2 fois la même id </w:t>
+      </w:r>
     </w:p>
     <w:p>
       <w:pPr>

</xml_diff>

<commit_message>
les prémisser du design
</commit_message>
<xml_diff>
--- a/Nouveau Document Microsoft Word.docx
+++ b/Nouveau Document Microsoft Word.docx
@@ -101,14 +101,34 @@
           <w:color w:val="111111"/>
         </w:rPr>
       </w:pPr>
-      <w:r>
-        <w:rPr>
-          <w:rStyle w:val="lev"/>
-          <w:rFonts w:ascii="Roboto" w:hAnsi="Roboto"/>
-          <w:color w:val="111111"/>
-        </w:rPr>
-        <w:t>hashage des mdp</w:t>
-      </w:r>
+      <w:proofErr w:type="spellStart"/>
+      <w:r>
+        <w:rPr>
+          <w:rStyle w:val="lev"/>
+          <w:rFonts w:ascii="Roboto" w:hAnsi="Roboto"/>
+          <w:color w:val="111111"/>
+        </w:rPr>
+        <w:t>hashage</w:t>
+      </w:r>
+      <w:proofErr w:type="spellEnd"/>
+      <w:r>
+        <w:rPr>
+          <w:rStyle w:val="lev"/>
+          <w:rFonts w:ascii="Roboto" w:hAnsi="Roboto"/>
+          <w:color w:val="111111"/>
+        </w:rPr>
+        <w:t xml:space="preserve"> des </w:t>
+      </w:r>
+      <w:proofErr w:type="spellStart"/>
+      <w:r>
+        <w:rPr>
+          <w:rStyle w:val="lev"/>
+          <w:rFonts w:ascii="Roboto" w:hAnsi="Roboto"/>
+          <w:color w:val="111111"/>
+        </w:rPr>
+        <w:t>mdp</w:t>
+      </w:r>
+      <w:proofErr w:type="spellEnd"/>
       <w:r>
         <w:rPr>
           <w:rStyle w:val="lev"/>
@@ -319,139 +339,229 @@
           <w:rFonts w:ascii="Roboto" w:hAnsi="Roboto"/>
           <w:color w:val="111111"/>
         </w:rPr>
-        <w:t>Il semble que vous rencontriez un problème courant lors de la modification de fichiers JSON en Java. Lorsque vous exécutez votre application dans un environnement de développement (comme Eclipse, IntelliJ, etc.), l’IDE peut ne pas actualiser immédiatement les modifications apportées aux fichiers de ressources. Cela signifie que les modifications que vous apportez à votre fichier JSON ne sont pas visibles tant que vous n’avez pas “recompilé” ou redémarré votre application.</w:t>
-      </w:r>
-    </w:p>
-    <w:p>
-      <w:pPr>
-        <w:pStyle w:val="NormalWeb"/>
-        <w:spacing w:before="0" w:beforeAutospacing="0" w:after="0" w:afterAutospacing="0"/>
-        <w:rPr>
-          <w:rStyle w:val="lev"/>
-          <w:rFonts w:ascii="Roboto" w:hAnsi="Roboto"/>
-          <w:color w:val="111111"/>
-        </w:rPr>
-      </w:pPr>
-    </w:p>
-    <w:p>
-      <w:pPr>
-        <w:pStyle w:val="NormalWeb"/>
-        <w:spacing w:before="0" w:beforeAutospacing="0" w:after="0" w:afterAutospacing="0"/>
-        <w:rPr>
-          <w:rStyle w:val="lev"/>
-          <w:rFonts w:ascii="Roboto" w:hAnsi="Roboto"/>
-          <w:color w:val="111111"/>
-        </w:rPr>
-      </w:pPr>
-    </w:p>
-    <w:p>
-      <w:pPr>
-        <w:pStyle w:val="NormalWeb"/>
-        <w:spacing w:before="0" w:beforeAutospacing="0" w:after="0" w:afterAutospacing="0"/>
-        <w:rPr>
-          <w:rStyle w:val="lev"/>
-          <w:rFonts w:ascii="Roboto" w:hAnsi="Roboto"/>
-          <w:color w:val="111111"/>
-        </w:rPr>
-      </w:pPr>
-    </w:p>
-    <w:p>
-      <w:pPr>
-        <w:pStyle w:val="NormalWeb"/>
-        <w:spacing w:before="0" w:beforeAutospacing="0" w:after="0" w:afterAutospacing="0"/>
-        <w:rPr>
-          <w:rStyle w:val="lev"/>
-          <w:rFonts w:ascii="Roboto" w:hAnsi="Roboto"/>
-          <w:color w:val="111111"/>
-        </w:rPr>
-      </w:pPr>
-      <w:r>
-        <w:rPr>
-          <w:rStyle w:val="lev"/>
-          <w:rFonts w:ascii="Roboto" w:hAnsi="Roboto"/>
-          <w:color w:val="111111"/>
-        </w:rPr>
-        <w:t xml:space="preserve">- plusieurs matiere par prof </w:t>
-      </w:r>
-    </w:p>
-    <w:p>
-      <w:pPr>
-        <w:pStyle w:val="NormalWeb"/>
-        <w:spacing w:before="0" w:beforeAutospacing="0" w:after="0" w:afterAutospacing="0"/>
-        <w:rPr>
-          <w:rStyle w:val="lev"/>
-          <w:rFonts w:ascii="Roboto" w:hAnsi="Roboto"/>
-          <w:color w:val="111111"/>
-        </w:rPr>
-      </w:pPr>
-    </w:p>
-    <w:p>
-      <w:pPr>
-        <w:pStyle w:val="NormalWeb"/>
-        <w:spacing w:before="0" w:beforeAutospacing="0" w:after="0" w:afterAutospacing="0"/>
-        <w:rPr>
-          <w:rStyle w:val="lev"/>
-          <w:rFonts w:ascii="Roboto" w:hAnsi="Roboto"/>
-          <w:color w:val="111111"/>
-        </w:rPr>
-      </w:pPr>
-    </w:p>
-    <w:p>
-      <w:pPr>
-        <w:pStyle w:val="NormalWeb"/>
-        <w:spacing w:before="0" w:beforeAutospacing="0" w:after="0" w:afterAutospacing="0"/>
-        <w:rPr>
-          <w:rStyle w:val="lev"/>
-          <w:rFonts w:ascii="Roboto" w:hAnsi="Roboto"/>
-          <w:color w:val="111111"/>
-        </w:rPr>
-      </w:pPr>
-    </w:p>
-    <w:p>
-      <w:pPr>
-        <w:pStyle w:val="NormalWeb"/>
-        <w:spacing w:before="0" w:beforeAutospacing="0" w:after="0" w:afterAutospacing="0"/>
-        <w:rPr>
-          <w:rStyle w:val="lev"/>
-          <w:rFonts w:ascii="Roboto" w:hAnsi="Roboto"/>
-          <w:color w:val="111111"/>
-        </w:rPr>
-      </w:pPr>
-      <w:r>
-        <w:rPr>
-          <w:rStyle w:val="lev"/>
-          <w:rFonts w:ascii="Roboto" w:hAnsi="Roboto"/>
-          <w:color w:val="111111"/>
-        </w:rPr>
-        <w:t>- regest</w:t>
-      </w:r>
-    </w:p>
-    <w:p>
-      <w:pPr>
-        <w:pStyle w:val="NormalWeb"/>
-        <w:spacing w:before="0" w:beforeAutospacing="0" w:after="0" w:afterAutospacing="0"/>
-        <w:rPr>
-          <w:rStyle w:val="lev"/>
-          <w:rFonts w:ascii="Roboto" w:hAnsi="Roboto"/>
-          <w:color w:val="111111"/>
-        </w:rPr>
-      </w:pPr>
-      <w:r>
-        <w:rPr>
-          <w:rStyle w:val="lev"/>
-          <w:rFonts w:ascii="Roboto" w:hAnsi="Roboto"/>
-          <w:color w:val="111111"/>
-        </w:rPr>
-        <w:t xml:space="preserve">- empecher 2 fois la même id </w:t>
-      </w:r>
-      <w:r>
-        <w:rPr>
-          <w:rStyle w:val="lev"/>
-          <w:rFonts w:ascii="Roboto" w:hAnsi="Roboto"/>
-          <w:color w:val="111111"/>
-        </w:rPr>
-        <w:t>/ empecher lettre dans int</w:t>
-      </w:r>
+        <w:t xml:space="preserve">Il semble que vous rencontriez un problème courant lors de la modification de fichiers JSON en Java. Lorsque vous exécutez votre application dans un environnement de développement (comme Eclipse, </w:t>
+      </w:r>
+      <w:proofErr w:type="spellStart"/>
+      <w:r>
+        <w:rPr>
+          <w:rFonts w:ascii="Roboto" w:hAnsi="Roboto"/>
+          <w:color w:val="111111"/>
+        </w:rPr>
+        <w:t>IntelliJ</w:t>
+      </w:r>
+      <w:proofErr w:type="spellEnd"/>
+      <w:r>
+        <w:rPr>
+          <w:rFonts w:ascii="Roboto" w:hAnsi="Roboto"/>
+          <w:color w:val="111111"/>
+        </w:rPr>
+        <w:t>, etc.), l’IDE peut ne pas actualiser immédiatement les modifications apportées aux fichiers de ressources. Cela signifie que les modifications que vous apportez à votre fichier JSON ne sont pas visibles tant que vous n’avez pas “recompilé” ou redémarré votre application.</w:t>
+      </w:r>
+    </w:p>
+    <w:p>
+      <w:pPr>
+        <w:pStyle w:val="NormalWeb"/>
+        <w:spacing w:before="0" w:beforeAutospacing="0" w:after="0" w:afterAutospacing="0"/>
+        <w:rPr>
+          <w:rStyle w:val="lev"/>
+          <w:rFonts w:ascii="Roboto" w:hAnsi="Roboto"/>
+          <w:color w:val="111111"/>
+        </w:rPr>
+      </w:pPr>
+    </w:p>
+    <w:p>
+      <w:pPr>
+        <w:pStyle w:val="NormalWeb"/>
+        <w:spacing w:before="0" w:beforeAutospacing="0" w:after="0" w:afterAutospacing="0"/>
+        <w:rPr>
+          <w:rStyle w:val="lev"/>
+          <w:rFonts w:ascii="Roboto" w:hAnsi="Roboto"/>
+          <w:color w:val="111111"/>
+        </w:rPr>
+      </w:pPr>
+    </w:p>
+    <w:p>
+      <w:pPr>
+        <w:pStyle w:val="NormalWeb"/>
+        <w:spacing w:before="0" w:beforeAutospacing="0" w:after="0" w:afterAutospacing="0"/>
+        <w:rPr>
+          <w:rStyle w:val="lev"/>
+          <w:rFonts w:ascii="Roboto" w:hAnsi="Roboto"/>
+          <w:color w:val="111111"/>
+        </w:rPr>
+      </w:pPr>
+    </w:p>
+    <w:p>
+      <w:pPr>
+        <w:pStyle w:val="NormalWeb"/>
+        <w:spacing w:before="0" w:beforeAutospacing="0" w:after="0" w:afterAutospacing="0"/>
+        <w:rPr>
+          <w:rStyle w:val="lev"/>
+          <w:rFonts w:ascii="Roboto" w:hAnsi="Roboto"/>
+          <w:color w:val="111111"/>
+        </w:rPr>
+      </w:pPr>
+      <w:r>
+        <w:rPr>
+          <w:rStyle w:val="lev"/>
+          <w:rFonts w:ascii="Roboto" w:hAnsi="Roboto"/>
+          <w:color w:val="111111"/>
+        </w:rPr>
+        <w:t xml:space="preserve">- plusieurs </w:t>
+      </w:r>
+      <w:proofErr w:type="spellStart"/>
+      <w:r>
+        <w:rPr>
+          <w:rStyle w:val="lev"/>
+          <w:rFonts w:ascii="Roboto" w:hAnsi="Roboto"/>
+          <w:color w:val="111111"/>
+        </w:rPr>
+        <w:t>matiere</w:t>
+      </w:r>
+      <w:proofErr w:type="spellEnd"/>
+      <w:r>
+        <w:rPr>
+          <w:rStyle w:val="lev"/>
+          <w:rFonts w:ascii="Roboto" w:hAnsi="Roboto"/>
+          <w:color w:val="111111"/>
+        </w:rPr>
+        <w:t xml:space="preserve"> par prof </w:t>
+      </w:r>
+    </w:p>
+    <w:p>
+      <w:pPr>
+        <w:pStyle w:val="NormalWeb"/>
+        <w:spacing w:before="0" w:beforeAutospacing="0" w:after="0" w:afterAutospacing="0"/>
+        <w:rPr>
+          <w:rStyle w:val="lev"/>
+          <w:rFonts w:ascii="Roboto" w:hAnsi="Roboto"/>
+          <w:color w:val="111111"/>
+        </w:rPr>
+      </w:pPr>
+    </w:p>
+    <w:p>
+      <w:pPr>
+        <w:pStyle w:val="NormalWeb"/>
+        <w:spacing w:before="0" w:beforeAutospacing="0" w:after="0" w:afterAutospacing="0"/>
+        <w:rPr>
+          <w:rStyle w:val="lev"/>
+          <w:rFonts w:ascii="Roboto" w:hAnsi="Roboto"/>
+          <w:color w:val="111111"/>
+        </w:rPr>
+      </w:pPr>
+    </w:p>
+    <w:p>
+      <w:pPr>
+        <w:pStyle w:val="NormalWeb"/>
+        <w:spacing w:before="0" w:beforeAutospacing="0" w:after="0" w:afterAutospacing="0"/>
+        <w:rPr>
+          <w:rStyle w:val="lev"/>
+          <w:rFonts w:ascii="Roboto" w:hAnsi="Roboto"/>
+          <w:color w:val="111111"/>
+        </w:rPr>
+      </w:pPr>
+    </w:p>
+    <w:p>
+      <w:pPr>
+        <w:pStyle w:val="NormalWeb"/>
+        <w:spacing w:before="0" w:beforeAutospacing="0" w:after="0" w:afterAutospacing="0"/>
+        <w:rPr>
+          <w:rStyle w:val="lev"/>
+          <w:rFonts w:ascii="Roboto" w:hAnsi="Roboto"/>
+          <w:color w:val="111111"/>
+        </w:rPr>
+      </w:pPr>
+      <w:r>
+        <w:rPr>
+          <w:rStyle w:val="lev"/>
+          <w:rFonts w:ascii="Roboto" w:hAnsi="Roboto"/>
+          <w:color w:val="111111"/>
+        </w:rPr>
+        <w:t xml:space="preserve">- </w:t>
+      </w:r>
+      <w:proofErr w:type="spellStart"/>
+      <w:r>
+        <w:rPr>
+          <w:rStyle w:val="lev"/>
+          <w:rFonts w:ascii="Roboto" w:hAnsi="Roboto"/>
+          <w:color w:val="111111"/>
+        </w:rPr>
+        <w:t>regest</w:t>
+      </w:r>
+      <w:proofErr w:type="spellEnd"/>
+    </w:p>
+    <w:p>
+      <w:pPr>
+        <w:pStyle w:val="NormalWeb"/>
+        <w:spacing w:before="0" w:beforeAutospacing="0" w:after="0" w:afterAutospacing="0"/>
+        <w:rPr>
+          <w:rStyle w:val="lev"/>
+          <w:rFonts w:ascii="Roboto" w:hAnsi="Roboto"/>
+          <w:color w:val="111111"/>
+        </w:rPr>
+      </w:pPr>
+      <w:r>
+        <w:rPr>
+          <w:rStyle w:val="lev"/>
+          <w:rFonts w:ascii="Roboto" w:hAnsi="Roboto"/>
+          <w:color w:val="111111"/>
+        </w:rPr>
+        <w:t xml:space="preserve">- </w:t>
+      </w:r>
+      <w:proofErr w:type="spellStart"/>
+      <w:r>
+        <w:rPr>
+          <w:rStyle w:val="lev"/>
+          <w:rFonts w:ascii="Roboto" w:hAnsi="Roboto"/>
+          <w:color w:val="111111"/>
+        </w:rPr>
+        <w:t>empecher</w:t>
+      </w:r>
+      <w:proofErr w:type="spellEnd"/>
+      <w:r>
+        <w:rPr>
+          <w:rStyle w:val="lev"/>
+          <w:rFonts w:ascii="Roboto" w:hAnsi="Roboto"/>
+          <w:color w:val="111111"/>
+        </w:rPr>
+        <w:t xml:space="preserve"> 2 fois la même id </w:t>
+      </w:r>
+      <w:r>
+        <w:rPr>
+          <w:rStyle w:val="lev"/>
+          <w:rFonts w:ascii="Roboto" w:hAnsi="Roboto"/>
+          <w:color w:val="111111"/>
+        </w:rPr>
+        <w:t xml:space="preserve">/ </w:t>
+      </w:r>
+      <w:proofErr w:type="spellStart"/>
+      <w:r>
+        <w:rPr>
+          <w:rStyle w:val="lev"/>
+          <w:rFonts w:ascii="Roboto" w:hAnsi="Roboto"/>
+          <w:color w:val="111111"/>
+        </w:rPr>
+        <w:t>empecher</w:t>
+      </w:r>
+      <w:proofErr w:type="spellEnd"/>
+      <w:r>
+        <w:rPr>
+          <w:rStyle w:val="lev"/>
+          <w:rFonts w:ascii="Roboto" w:hAnsi="Roboto"/>
+          <w:color w:val="111111"/>
+        </w:rPr>
+        <w:t xml:space="preserve"> lettre dans </w:t>
+      </w:r>
+      <w:proofErr w:type="spellStart"/>
+      <w:r>
+        <w:rPr>
+          <w:rStyle w:val="lev"/>
+          <w:rFonts w:ascii="Roboto" w:hAnsi="Roboto"/>
+          <w:color w:val="111111"/>
+        </w:rPr>
+        <w:t>int</w:t>
+      </w:r>
+      <w:proofErr w:type="spellEnd"/>
     </w:p>
     <w:p>
       <w:pPr>
@@ -512,217 +622,272 @@
           <w:rFonts w:ascii="Roboto" w:hAnsi="Roboto"/>
           <w:color w:val="111111"/>
         </w:rPr>
-        <w:t>- chiffré le mdp</w:t>
-      </w:r>
-    </w:p>
-    <w:p>
-      <w:pPr>
-        <w:pStyle w:val="NormalWeb"/>
-        <w:spacing w:before="0" w:beforeAutospacing="0" w:after="0" w:afterAutospacing="0"/>
-        <w:rPr>
-          <w:rStyle w:val="lev"/>
-          <w:rFonts w:ascii="Roboto" w:hAnsi="Roboto"/>
-          <w:color w:val="111111"/>
-        </w:rPr>
-      </w:pPr>
-    </w:p>
-    <w:p>
-      <w:pPr>
-        <w:pStyle w:val="NormalWeb"/>
-        <w:spacing w:before="0" w:beforeAutospacing="0" w:after="0" w:afterAutospacing="0"/>
-        <w:rPr>
-          <w:rStyle w:val="lev"/>
-          <w:rFonts w:ascii="Roboto" w:hAnsi="Roboto"/>
-          <w:color w:val="111111"/>
-        </w:rPr>
-      </w:pPr>
-    </w:p>
-    <w:p>
-      <w:pPr>
-        <w:pStyle w:val="NormalWeb"/>
-        <w:spacing w:before="0" w:beforeAutospacing="0" w:after="0" w:afterAutospacing="0"/>
-        <w:rPr>
-          <w:rStyle w:val="lev"/>
-          <w:rFonts w:ascii="Roboto" w:hAnsi="Roboto"/>
-          <w:color w:val="111111"/>
-        </w:rPr>
-      </w:pPr>
-    </w:p>
-    <w:p>
-      <w:pPr>
-        <w:pStyle w:val="NormalWeb"/>
-        <w:spacing w:before="0" w:beforeAutospacing="0" w:after="0" w:afterAutospacing="0"/>
-        <w:rPr>
-          <w:rStyle w:val="lev"/>
-          <w:rFonts w:ascii="Roboto" w:hAnsi="Roboto"/>
-          <w:color w:val="111111"/>
-        </w:rPr>
-      </w:pPr>
-    </w:p>
-    <w:p>
-      <w:pPr>
-        <w:pStyle w:val="NormalWeb"/>
-        <w:spacing w:before="0" w:beforeAutospacing="0" w:after="0" w:afterAutospacing="0"/>
-        <w:rPr>
-          <w:rStyle w:val="lev"/>
-          <w:rFonts w:ascii="Roboto" w:hAnsi="Roboto"/>
-          <w:color w:val="111111"/>
-        </w:rPr>
-      </w:pPr>
-    </w:p>
-    <w:p>
-      <w:pPr>
-        <w:pStyle w:val="NormalWeb"/>
-        <w:spacing w:before="0" w:beforeAutospacing="0" w:after="0" w:afterAutospacing="0"/>
-        <w:rPr>
-          <w:rStyle w:val="lev"/>
-          <w:rFonts w:ascii="Roboto" w:hAnsi="Roboto"/>
-          <w:color w:val="111111"/>
-        </w:rPr>
-      </w:pPr>
-    </w:p>
-    <w:p>
-      <w:pPr>
-        <w:pStyle w:val="NormalWeb"/>
-        <w:spacing w:before="0" w:beforeAutospacing="0" w:after="0" w:afterAutospacing="0"/>
-        <w:rPr>
-          <w:rStyle w:val="lev"/>
-          <w:rFonts w:ascii="Roboto" w:hAnsi="Roboto"/>
-          <w:color w:val="111111"/>
-        </w:rPr>
-      </w:pPr>
-    </w:p>
-    <w:p>
-      <w:pPr>
-        <w:pStyle w:val="NormalWeb"/>
-        <w:spacing w:before="0" w:beforeAutospacing="0" w:after="0" w:afterAutospacing="0"/>
-        <w:rPr>
-          <w:rStyle w:val="lev"/>
-          <w:rFonts w:ascii="Roboto" w:hAnsi="Roboto"/>
-          <w:color w:val="111111"/>
-        </w:rPr>
-      </w:pPr>
-    </w:p>
-    <w:p>
-      <w:pPr>
-        <w:pStyle w:val="NormalWeb"/>
-        <w:spacing w:before="0" w:beforeAutospacing="0" w:after="0" w:afterAutospacing="0"/>
-        <w:rPr>
-          <w:rStyle w:val="lev"/>
-          <w:rFonts w:ascii="Roboto" w:hAnsi="Roboto"/>
-          <w:color w:val="111111"/>
-        </w:rPr>
-      </w:pPr>
-    </w:p>
-    <w:p>
-      <w:pPr>
-        <w:pStyle w:val="NormalWeb"/>
-        <w:spacing w:before="0" w:beforeAutospacing="0" w:after="0" w:afterAutospacing="0"/>
-        <w:rPr>
-          <w:rStyle w:val="lev"/>
-          <w:rFonts w:ascii="Roboto" w:hAnsi="Roboto"/>
-          <w:color w:val="111111"/>
-        </w:rPr>
-      </w:pPr>
-      <w:r>
-        <w:rPr>
-          <w:rStyle w:val="lev"/>
-          <w:rFonts w:ascii="Roboto" w:hAnsi="Roboto"/>
-          <w:color w:val="111111"/>
-        </w:rPr>
-        <w:t xml:space="preserve">Connexion </w:t>
-      </w:r>
-      <w:r>
-        <w:rPr>
-          <w:rStyle w:val="lev"/>
-          <w:rFonts w:ascii="Roboto" w:hAnsi="Roboto"/>
-          <w:color w:val="111111"/>
-        </w:rPr>
-        <w:sym w:font="Wingdings" w:char="F0E0"/>
-      </w:r>
-      <w:r>
-        <w:rPr>
-          <w:rStyle w:val="lev"/>
-          <w:rFonts w:ascii="Roboto" w:hAnsi="Roboto"/>
-          <w:color w:val="111111"/>
-        </w:rPr>
-        <w:t xml:space="preserve"> Accueil admin :</w:t>
-      </w:r>
-    </w:p>
-    <w:p>
-      <w:pPr>
-        <w:pStyle w:val="NormalWeb"/>
-        <w:spacing w:before="0" w:beforeAutospacing="0" w:after="0" w:afterAutospacing="0"/>
-        <w:ind w:firstLine="708"/>
-        <w:rPr>
-          <w:rStyle w:val="lev"/>
-          <w:rFonts w:ascii="Roboto" w:hAnsi="Roboto"/>
-          <w:color w:val="111111"/>
-        </w:rPr>
-      </w:pPr>
-      <w:r>
-        <w:rPr>
-          <w:rStyle w:val="lev"/>
-          <w:rFonts w:ascii="Roboto" w:hAnsi="Roboto"/>
-          <w:color w:val="111111"/>
+        <w:t xml:space="preserve">- chiffré le </w:t>
+      </w:r>
+      <w:proofErr w:type="spellStart"/>
+      <w:r>
+        <w:rPr>
+          <w:rStyle w:val="lev"/>
+          <w:rFonts w:ascii="Roboto" w:hAnsi="Roboto"/>
+          <w:color w:val="111111"/>
+        </w:rPr>
+        <w:t>mdp</w:t>
+      </w:r>
+      <w:proofErr w:type="spellEnd"/>
+    </w:p>
+    <w:p>
+      <w:pPr>
+        <w:pStyle w:val="NormalWeb"/>
+        <w:spacing w:before="0" w:beforeAutospacing="0" w:after="0" w:afterAutospacing="0"/>
+        <w:rPr>
+          <w:rStyle w:val="lev"/>
+          <w:rFonts w:ascii="Roboto" w:hAnsi="Roboto"/>
+          <w:color w:val="111111"/>
+        </w:rPr>
+      </w:pPr>
+    </w:p>
+    <w:p>
+      <w:pPr>
+        <w:pStyle w:val="NormalWeb"/>
+        <w:spacing w:before="0" w:beforeAutospacing="0" w:after="0" w:afterAutospacing="0"/>
+        <w:rPr>
+          <w:rStyle w:val="lev"/>
+          <w:rFonts w:ascii="Roboto" w:hAnsi="Roboto"/>
+          <w:color w:val="111111"/>
+        </w:rPr>
+      </w:pPr>
+    </w:p>
+    <w:p>
+      <w:pPr>
+        <w:pStyle w:val="NormalWeb"/>
+        <w:spacing w:before="0" w:beforeAutospacing="0" w:after="0" w:afterAutospacing="0"/>
+        <w:rPr>
+          <w:rStyle w:val="lev"/>
+          <w:rFonts w:ascii="Roboto" w:hAnsi="Roboto"/>
+          <w:color w:val="111111"/>
+        </w:rPr>
+      </w:pPr>
+    </w:p>
+    <w:p>
+      <w:pPr>
+        <w:pStyle w:val="NormalWeb"/>
+        <w:spacing w:before="0" w:beforeAutospacing="0" w:after="0" w:afterAutospacing="0"/>
+        <w:rPr>
+          <w:rStyle w:val="lev"/>
+          <w:rFonts w:ascii="Roboto" w:hAnsi="Roboto"/>
+          <w:color w:val="111111"/>
+        </w:rPr>
+      </w:pPr>
+    </w:p>
+    <w:p>
+      <w:pPr>
+        <w:pStyle w:val="NormalWeb"/>
+        <w:spacing w:before="0" w:beforeAutospacing="0" w:after="0" w:afterAutospacing="0"/>
+        <w:rPr>
+          <w:rStyle w:val="lev"/>
+          <w:rFonts w:ascii="Roboto" w:hAnsi="Roboto"/>
+          <w:color w:val="111111"/>
+        </w:rPr>
+      </w:pPr>
+    </w:p>
+    <w:p>
+      <w:pPr>
+        <w:pStyle w:val="NormalWeb"/>
+        <w:spacing w:before="0" w:beforeAutospacing="0" w:after="0" w:afterAutospacing="0"/>
+        <w:rPr>
+          <w:rStyle w:val="lev"/>
+          <w:rFonts w:ascii="Roboto" w:hAnsi="Roboto"/>
+          <w:color w:val="111111"/>
+        </w:rPr>
+      </w:pPr>
+    </w:p>
+    <w:p>
+      <w:pPr>
+        <w:pStyle w:val="NormalWeb"/>
+        <w:spacing w:before="0" w:beforeAutospacing="0" w:after="0" w:afterAutospacing="0"/>
+        <w:rPr>
+          <w:rStyle w:val="lev"/>
+          <w:rFonts w:ascii="Roboto" w:hAnsi="Roboto"/>
+          <w:color w:val="111111"/>
+        </w:rPr>
+      </w:pPr>
+    </w:p>
+    <w:p>
+      <w:pPr>
+        <w:pStyle w:val="NormalWeb"/>
+        <w:spacing w:before="0" w:beforeAutospacing="0" w:after="0" w:afterAutospacing="0"/>
+        <w:rPr>
+          <w:rStyle w:val="lev"/>
+          <w:rFonts w:ascii="Roboto" w:hAnsi="Roboto"/>
+          <w:color w:val="111111"/>
+        </w:rPr>
+      </w:pPr>
+    </w:p>
+    <w:p>
+      <w:pPr>
+        <w:pStyle w:val="NormalWeb"/>
+        <w:spacing w:before="0" w:beforeAutospacing="0" w:after="0" w:afterAutospacing="0"/>
+        <w:rPr>
+          <w:rStyle w:val="lev"/>
+          <w:rFonts w:ascii="Roboto" w:hAnsi="Roboto"/>
+          <w:color w:val="111111"/>
+        </w:rPr>
+      </w:pPr>
+    </w:p>
+    <w:p>
+      <w:pPr>
+        <w:pStyle w:val="NormalWeb"/>
+        <w:spacing w:before="0" w:beforeAutospacing="0" w:after="0" w:afterAutospacing="0"/>
+        <w:rPr>
+          <w:rStyle w:val="lev"/>
+          <w:rFonts w:ascii="Roboto" w:hAnsi="Roboto"/>
+          <w:color w:val="111111"/>
+        </w:rPr>
+      </w:pPr>
+    </w:p>
+    <w:p>
+      <w:pPr>
+        <w:pStyle w:val="NormalWeb"/>
+        <w:spacing w:before="0" w:beforeAutospacing="0" w:after="0" w:afterAutospacing="0"/>
+        <w:rPr>
+          <w:rStyle w:val="lev"/>
+          <w:rFonts w:ascii="Roboto" w:hAnsi="Roboto"/>
+          <w:color w:val="111111"/>
+          <w:lang w:val="en-US"/>
+        </w:rPr>
+      </w:pPr>
+      <w:proofErr w:type="spellStart"/>
+      <w:r>
+        <w:rPr>
+          <w:rStyle w:val="lev"/>
+          <w:rFonts w:ascii="Roboto" w:hAnsi="Roboto"/>
+          <w:color w:val="111111"/>
+          <w:lang w:val="en-US"/>
+        </w:rPr>
+        <w:t>Outils</w:t>
+      </w:r>
+      <w:proofErr w:type="spellEnd"/>
+      <w:r>
+        <w:rPr>
+          <w:rStyle w:val="lev"/>
+          <w:rFonts w:ascii="Roboto" w:hAnsi="Roboto"/>
+          <w:color w:val="111111"/>
+          <w:lang w:val="en-US"/>
+        </w:rPr>
+        <w:t xml:space="preserve"> : </w:t>
+      </w:r>
+    </w:p>
+    <w:p>
+      <w:pPr>
+        <w:pStyle w:val="NormalWeb"/>
+        <w:spacing w:before="0" w:beforeAutospacing="0" w:after="0" w:afterAutospacing="0"/>
+        <w:rPr>
+          <w:rStyle w:val="lev"/>
+          <w:rFonts w:ascii="Roboto" w:hAnsi="Roboto"/>
+          <w:color w:val="111111"/>
+          <w:lang w:val="en-US"/>
+        </w:rPr>
+      </w:pPr>
+      <w:r>
+        <w:rPr>
+          <w:rStyle w:val="lev"/>
+          <w:rFonts w:ascii="Roboto" w:hAnsi="Roboto"/>
+          <w:color w:val="111111"/>
+          <w:lang w:val="en-US"/>
+        </w:rPr>
+        <w:t>- git/</w:t>
+      </w:r>
+      <w:proofErr w:type="spellStart"/>
+      <w:r>
+        <w:rPr>
+          <w:rStyle w:val="lev"/>
+          <w:rFonts w:ascii="Roboto" w:hAnsi="Roboto"/>
+          <w:color w:val="111111"/>
+          <w:lang w:val="en-US"/>
+        </w:rPr>
+        <w:t>github</w:t>
+      </w:r>
+      <w:proofErr w:type="spellEnd"/>
+    </w:p>
+    <w:p>
+      <w:pPr>
+        <w:pStyle w:val="NormalWeb"/>
+        <w:spacing w:before="0" w:beforeAutospacing="0" w:after="0" w:afterAutospacing="0"/>
+        <w:rPr>
+          <w:rStyle w:val="lev"/>
+          <w:rFonts w:ascii="Roboto" w:hAnsi="Roboto"/>
+          <w:color w:val="111111"/>
+          <w:lang w:val="en-US"/>
+        </w:rPr>
+      </w:pPr>
+      <w:r>
+        <w:rPr>
+          <w:rStyle w:val="lev"/>
+          <w:rFonts w:ascii="Roboto" w:hAnsi="Roboto"/>
+          <w:color w:val="111111"/>
+          <w:lang w:val="en-US"/>
         </w:rPr>
         <w:t xml:space="preserve">- </w:t>
       </w:r>
-      <w:r>
-        <w:rPr>
-          <w:rStyle w:val="lev"/>
-          <w:rFonts w:ascii="Roboto" w:hAnsi="Roboto"/>
-          <w:color w:val="111111"/>
-        </w:rPr>
-        <w:tab/>
-        <w:t>modifier/ajouter étudiant</w:t>
-      </w:r>
-    </w:p>
-    <w:p>
-      <w:pPr>
-        <w:pStyle w:val="NormalWeb"/>
-        <w:spacing w:before="0" w:beforeAutospacing="0" w:after="0" w:afterAutospacing="0"/>
-        <w:ind w:firstLine="708"/>
-        <w:rPr>
-          <w:rStyle w:val="lev"/>
-          <w:rFonts w:ascii="Roboto" w:hAnsi="Roboto"/>
-          <w:color w:val="111111"/>
-        </w:rPr>
-      </w:pPr>
-      <w:r>
-        <w:rPr>
-          <w:rStyle w:val="lev"/>
-          <w:rFonts w:ascii="Roboto" w:hAnsi="Roboto"/>
-          <w:color w:val="111111"/>
-        </w:rPr>
-        <w:t xml:space="preserve">- </w:t>
-      </w:r>
-      <w:r>
-        <w:rPr>
-          <w:rStyle w:val="lev"/>
-          <w:rFonts w:ascii="Roboto" w:hAnsi="Roboto"/>
-          <w:color w:val="111111"/>
-        </w:rPr>
-        <w:tab/>
-        <w:t xml:space="preserve">modifier/ajouter prof  </w:t>
-      </w:r>
-    </w:p>
-    <w:p>
-      <w:pPr>
-        <w:pStyle w:val="NormalWeb"/>
-        <w:spacing w:before="0" w:beforeAutospacing="0" w:after="0" w:afterAutospacing="0"/>
-        <w:ind w:firstLine="708"/>
-        <w:rPr>
-          <w:rStyle w:val="lev"/>
-          <w:rFonts w:ascii="Roboto" w:hAnsi="Roboto"/>
-          <w:color w:val="111111"/>
-        </w:rPr>
-      </w:pPr>
-      <w:r>
-        <w:rPr>
-          <w:rStyle w:val="lev"/>
-          <w:rFonts w:ascii="Roboto" w:hAnsi="Roboto"/>
-          <w:color w:val="111111"/>
+      <w:proofErr w:type="spellStart"/>
+      <w:r>
+        <w:rPr>
+          <w:rStyle w:val="lev"/>
+          <w:rFonts w:ascii="Roboto" w:hAnsi="Roboto"/>
+          <w:color w:val="111111"/>
+          <w:lang w:val="en-US"/>
+        </w:rPr>
+        <w:t>intellij</w:t>
+      </w:r>
+      <w:proofErr w:type="spellEnd"/>
+      <w:r>
+        <w:rPr>
+          <w:rStyle w:val="lev"/>
+          <w:rFonts w:ascii="Roboto" w:hAnsi="Roboto"/>
+          <w:color w:val="111111"/>
+          <w:lang w:val="en-US"/>
+        </w:rPr>
+        <w:t xml:space="preserve"> </w:t>
+      </w:r>
+    </w:p>
+    <w:p>
+      <w:pPr>
+        <w:pStyle w:val="NormalWeb"/>
+        <w:spacing w:before="0" w:beforeAutospacing="0" w:after="0" w:afterAutospacing="0"/>
+        <w:rPr>
+          <w:rStyle w:val="lev"/>
+          <w:rFonts w:ascii="Roboto" w:hAnsi="Roboto"/>
+          <w:color w:val="111111"/>
+          <w:lang w:val="en-US"/>
+        </w:rPr>
+      </w:pPr>
+      <w:r>
+        <w:rPr>
+          <w:rStyle w:val="lev"/>
+          <w:rFonts w:ascii="Roboto" w:hAnsi="Roboto"/>
+          <w:color w:val="111111"/>
+          <w:lang w:val="en-US"/>
+        </w:rPr>
+        <w:t>- scene builder</w:t>
+      </w:r>
+    </w:p>
+    <w:p>
+      <w:pPr>
+        <w:pStyle w:val="NormalWeb"/>
+        <w:spacing w:before="0" w:beforeAutospacing="0" w:after="0" w:afterAutospacing="0"/>
+        <w:rPr>
+          <w:rStyle w:val="lev"/>
+          <w:rFonts w:ascii="Roboto" w:hAnsi="Roboto"/>
+          <w:color w:val="111111"/>
+          <w:lang w:val="en-US"/>
+        </w:rPr>
+      </w:pPr>
+      <w:r>
+        <w:rPr>
+          <w:rStyle w:val="lev"/>
+          <w:rFonts w:ascii="Roboto" w:hAnsi="Roboto"/>
+          <w:color w:val="111111"/>
+          <w:lang w:val="en-US"/>
         </w:rPr>
         <w:t>-</w:t>
       </w:r>
@@ -731,262 +896,7 @@
           <w:rStyle w:val="lev"/>
           <w:rFonts w:ascii="Roboto" w:hAnsi="Roboto"/>
           <w:color w:val="111111"/>
-        </w:rPr>
-        <w:tab/>
-        <w:t xml:space="preserve">modifier/ajouter matière </w:t>
-      </w:r>
-    </w:p>
-    <w:p>
-      <w:pPr>
-        <w:pStyle w:val="NormalWeb"/>
-        <w:spacing w:before="0" w:beforeAutospacing="0" w:after="0" w:afterAutospacing="0"/>
-        <w:ind w:firstLine="708"/>
-        <w:rPr>
-          <w:rStyle w:val="lev"/>
-          <w:rFonts w:ascii="Roboto" w:hAnsi="Roboto"/>
-          <w:color w:val="111111"/>
-        </w:rPr>
-      </w:pPr>
-    </w:p>
-    <w:p>
-      <w:pPr>
-        <w:pStyle w:val="NormalWeb"/>
-        <w:spacing w:before="0" w:beforeAutospacing="0" w:after="0" w:afterAutospacing="0"/>
-        <w:ind w:firstLine="708"/>
-        <w:rPr>
-          <w:rStyle w:val="lev"/>
-          <w:rFonts w:ascii="Roboto" w:hAnsi="Roboto"/>
-          <w:color w:val="111111"/>
-        </w:rPr>
-      </w:pPr>
-    </w:p>
-    <w:p>
-      <w:pPr>
-        <w:pStyle w:val="NormalWeb"/>
-        <w:spacing w:before="0" w:beforeAutospacing="0" w:after="0" w:afterAutospacing="0"/>
-        <w:rPr>
-          <w:rStyle w:val="lev"/>
-          <w:rFonts w:ascii="Roboto" w:hAnsi="Roboto"/>
-          <w:color w:val="111111"/>
-        </w:rPr>
-      </w:pPr>
-      <w:r>
-        <w:rPr>
-          <w:rStyle w:val="lev"/>
-          <w:rFonts w:ascii="Roboto" w:hAnsi="Roboto"/>
-          <w:color w:val="111111"/>
-        </w:rPr>
-        <w:lastRenderedPageBreak/>
-        <w:t xml:space="preserve">Connexion </w:t>
-      </w:r>
-      <w:r>
-        <w:rPr>
-          <w:rStyle w:val="lev"/>
-          <w:rFonts w:ascii="Roboto" w:hAnsi="Roboto"/>
-          <w:color w:val="111111"/>
-        </w:rPr>
-        <w:sym w:font="Wingdings" w:char="F0E0"/>
-      </w:r>
-      <w:r>
-        <w:rPr>
-          <w:rStyle w:val="lev"/>
-          <w:rFonts w:ascii="Roboto" w:hAnsi="Roboto"/>
-          <w:color w:val="111111"/>
-        </w:rPr>
-        <w:t xml:space="preserve"> Accueil prof :</w:t>
-      </w:r>
-    </w:p>
-    <w:p>
-      <w:pPr>
-        <w:pStyle w:val="NormalWeb"/>
-        <w:numPr>
-          <w:ilvl w:val="1"/>
-          <w:numId w:val="3"/>
-        </w:numPr>
-        <w:spacing w:before="0" w:beforeAutospacing="0" w:after="0" w:afterAutospacing="0"/>
-        <w:rPr>
-          <w:rStyle w:val="lev"/>
-          <w:rFonts w:ascii="Roboto" w:hAnsi="Roboto"/>
-          <w:color w:val="111111"/>
-        </w:rPr>
-      </w:pPr>
-      <w:r>
-        <w:rPr>
-          <w:rStyle w:val="lev"/>
-          <w:rFonts w:ascii="Roboto" w:hAnsi="Roboto"/>
-          <w:color w:val="111111"/>
-        </w:rPr>
-        <w:t>Ajoute/</w:t>
-      </w:r>
-      <w:r>
-        <w:rPr>
-          <w:rStyle w:val="lev"/>
-          <w:rFonts w:ascii="Roboto" w:hAnsi="Roboto"/>
-          <w:color w:val="111111"/>
-        </w:rPr>
-        <w:t>Modifier</w:t>
-      </w:r>
-      <w:r>
-        <w:rPr>
-          <w:rStyle w:val="lev"/>
-          <w:rFonts w:ascii="Roboto" w:hAnsi="Roboto"/>
-          <w:color w:val="111111"/>
-        </w:rPr>
-        <w:t xml:space="preserve"> note et appréciation</w:t>
-      </w:r>
-    </w:p>
-    <w:p>
-      <w:pPr>
-        <w:pStyle w:val="NormalWeb"/>
-        <w:numPr>
-          <w:ilvl w:val="1"/>
-          <w:numId w:val="3"/>
-        </w:numPr>
-        <w:spacing w:before="0" w:beforeAutospacing="0" w:after="0" w:afterAutospacing="0"/>
-        <w:rPr>
-          <w:rStyle w:val="lev"/>
-          <w:rFonts w:ascii="Roboto" w:hAnsi="Roboto"/>
-          <w:color w:val="111111"/>
-        </w:rPr>
-      </w:pPr>
-      <w:r>
-        <w:rPr>
-          <w:rStyle w:val="lev"/>
-          <w:rFonts w:ascii="Roboto" w:hAnsi="Roboto"/>
-          <w:color w:val="111111"/>
-        </w:rPr>
-        <w:t>Stat générale par étudi</w:t>
-      </w:r>
-      <w:r>
-        <w:rPr>
-          <w:rStyle w:val="lev"/>
-          <w:rFonts w:ascii="Roboto" w:hAnsi="Roboto"/>
-          <w:color w:val="111111"/>
-        </w:rPr>
-        <w:t xml:space="preserve">ant </w:t>
-      </w:r>
-    </w:p>
-    <w:p>
-      <w:pPr>
-        <w:pStyle w:val="NormalWeb"/>
-        <w:spacing w:before="0" w:beforeAutospacing="0" w:after="0" w:afterAutospacing="0"/>
-        <w:rPr>
-          <w:rStyle w:val="lev"/>
-          <w:rFonts w:ascii="Roboto" w:hAnsi="Roboto"/>
-          <w:color w:val="111111"/>
-        </w:rPr>
-      </w:pPr>
-    </w:p>
-    <w:p>
-      <w:pPr>
-        <w:pStyle w:val="NormalWeb"/>
-        <w:spacing w:before="0" w:beforeAutospacing="0" w:after="0" w:afterAutospacing="0"/>
-        <w:rPr>
-          <w:rStyle w:val="lev"/>
-          <w:rFonts w:ascii="Roboto" w:hAnsi="Roboto"/>
-          <w:color w:val="111111"/>
-        </w:rPr>
-      </w:pPr>
-    </w:p>
-    <w:p>
-      <w:pPr>
-        <w:pStyle w:val="NormalWeb"/>
-        <w:spacing w:before="0" w:beforeAutospacing="0" w:after="0" w:afterAutospacing="0"/>
-        <w:rPr>
-          <w:rStyle w:val="lev"/>
-          <w:rFonts w:ascii="Roboto" w:hAnsi="Roboto"/>
-          <w:color w:val="111111"/>
-        </w:rPr>
-      </w:pPr>
-      <w:r>
-        <w:rPr>
-          <w:rStyle w:val="lev"/>
-          <w:rFonts w:ascii="Roboto" w:hAnsi="Roboto"/>
-          <w:color w:val="111111"/>
-        </w:rPr>
-        <w:t xml:space="preserve">Outils : </w:t>
-      </w:r>
-    </w:p>
-    <w:p>
-      <w:pPr>
-        <w:pStyle w:val="NormalWeb"/>
-        <w:spacing w:before="0" w:beforeAutospacing="0" w:after="0" w:afterAutospacing="0"/>
-        <w:rPr>
-          <w:rStyle w:val="lev"/>
-          <w:rFonts w:ascii="Roboto" w:hAnsi="Roboto"/>
-          <w:color w:val="111111"/>
-        </w:rPr>
-      </w:pPr>
-      <w:r>
-        <w:rPr>
-          <w:rStyle w:val="lev"/>
-          <w:rFonts w:ascii="Roboto" w:hAnsi="Roboto"/>
-          <w:color w:val="111111"/>
-        </w:rPr>
-        <w:t>- git/github</w:t>
-      </w:r>
-    </w:p>
-    <w:p>
-      <w:pPr>
-        <w:pStyle w:val="NormalWeb"/>
-        <w:spacing w:before="0" w:beforeAutospacing="0" w:after="0" w:afterAutospacing="0"/>
-        <w:rPr>
-          <w:rStyle w:val="lev"/>
-          <w:rFonts w:ascii="Roboto" w:hAnsi="Roboto"/>
-          <w:color w:val="111111"/>
-        </w:rPr>
-      </w:pPr>
-      <w:r>
-        <w:rPr>
-          <w:rStyle w:val="lev"/>
-          <w:rFonts w:ascii="Roboto" w:hAnsi="Roboto"/>
-          <w:color w:val="111111"/>
-        </w:rPr>
-        <w:t xml:space="preserve">- intellij </w:t>
-      </w:r>
-    </w:p>
-    <w:p>
-      <w:pPr>
-        <w:pStyle w:val="NormalWeb"/>
-        <w:spacing w:before="0" w:beforeAutospacing="0" w:after="0" w:afterAutospacing="0"/>
-        <w:rPr>
-          <w:rStyle w:val="lev"/>
-          <w:rFonts w:ascii="Roboto" w:hAnsi="Roboto"/>
-          <w:color w:val="111111"/>
-        </w:rPr>
-      </w:pPr>
-      <w:r>
-        <w:rPr>
-          <w:rStyle w:val="lev"/>
-          <w:rFonts w:ascii="Roboto" w:hAnsi="Roboto"/>
-          <w:color w:val="111111"/>
-        </w:rPr>
-        <w:t>- scene builder</w:t>
-      </w:r>
-    </w:p>
-    <w:p>
-      <w:pPr>
-        <w:pStyle w:val="NormalWeb"/>
-        <w:spacing w:before="0" w:beforeAutospacing="0" w:after="0" w:afterAutospacing="0"/>
-        <w:rPr>
-          <w:rStyle w:val="lev"/>
-          <w:rFonts w:ascii="Roboto" w:hAnsi="Roboto"/>
-          <w:color w:val="111111"/>
-        </w:rPr>
-      </w:pPr>
-      <w:r>
-        <w:rPr>
-          <w:rStyle w:val="lev"/>
-          <w:rFonts w:ascii="Roboto" w:hAnsi="Roboto"/>
-          <w:color w:val="111111"/>
-        </w:rPr>
-        <w:t>-</w:t>
-      </w:r>
-      <w:r>
-        <w:rPr>
-          <w:rStyle w:val="lev"/>
-          <w:rFonts w:ascii="Roboto" w:hAnsi="Roboto"/>
-          <w:color w:val="111111"/>
+          <w:lang w:val="en-US"/>
         </w:rPr>
         <w:t xml:space="preserve"> </w:t>
       </w:r>
@@ -995,6 +905,7 @@
           <w:rStyle w:val="lev"/>
           <w:rFonts w:ascii="Roboto" w:hAnsi="Roboto"/>
           <w:color w:val="111111"/>
+          <w:lang w:val="en-US"/>
         </w:rPr>
         <w:t>Microsoft Word</w:t>
       </w:r>
@@ -1007,272 +918,19 @@
           <w:rStyle w:val="lev"/>
           <w:rFonts w:ascii="Roboto" w:hAnsi="Roboto"/>
           <w:color w:val="111111"/>
-        </w:rPr>
-      </w:pPr>
-    </w:p>
-    <w:p>
-      <w:pPr>
-        <w:pStyle w:val="NormalWeb"/>
-        <w:spacing w:before="0" w:beforeAutospacing="0" w:after="0" w:afterAutospacing="0"/>
-        <w:rPr>
-          <w:rStyle w:val="lev"/>
-          <w:rFonts w:ascii="Roboto" w:hAnsi="Roboto"/>
-          <w:color w:val="111111"/>
-        </w:rPr>
-      </w:pPr>
-      <w:r>
-        <w:rPr>
-          <w:rStyle w:val="lev"/>
-          <w:rFonts w:ascii="Roboto" w:hAnsi="Roboto"/>
-          <w:color w:val="111111"/>
-        </w:rPr>
-        <w:t>prof</w:t>
-      </w:r>
-      <w:r>
-        <w:rPr>
-          <w:rStyle w:val="lev"/>
-          <w:rFonts w:ascii="Roboto" w:hAnsi="Roboto"/>
-          <w:color w:val="111111"/>
-        </w:rPr>
-        <w:t> :</w:t>
-      </w:r>
-      <w:r>
-        <w:rPr>
-          <w:rStyle w:val="lev"/>
-          <w:rFonts w:ascii="Roboto" w:hAnsi="Roboto"/>
-          <w:color w:val="111111"/>
-        </w:rPr>
-        <w:br/>
-      </w:r>
-      <w:r>
-        <w:rPr>
-          <w:rStyle w:val="lev"/>
-          <w:rFonts w:ascii="Roboto" w:hAnsi="Roboto"/>
-          <w:color w:val="111111"/>
-        </w:rPr>
-        <w:t xml:space="preserve">-nom </w:t>
-      </w:r>
-    </w:p>
-    <w:p>
-      <w:pPr>
-        <w:pStyle w:val="NormalWeb"/>
-        <w:spacing w:before="0" w:beforeAutospacing="0" w:after="0" w:afterAutospacing="0"/>
-        <w:rPr>
-          <w:rStyle w:val="lev"/>
-          <w:rFonts w:ascii="Roboto" w:hAnsi="Roboto"/>
-          <w:color w:val="111111"/>
-        </w:rPr>
-      </w:pPr>
-      <w:r>
-        <w:rPr>
-          <w:rStyle w:val="lev"/>
-          <w:rFonts w:ascii="Roboto" w:hAnsi="Roboto"/>
-          <w:color w:val="111111"/>
-        </w:rPr>
-        <w:t xml:space="preserve">-prenom </w:t>
-      </w:r>
-    </w:p>
-    <w:p>
-      <w:pPr>
-        <w:pStyle w:val="NormalWeb"/>
-        <w:spacing w:before="0" w:beforeAutospacing="0" w:after="0" w:afterAutospacing="0"/>
-        <w:rPr>
-          <w:rStyle w:val="lev"/>
-          <w:rFonts w:ascii="Roboto" w:hAnsi="Roboto"/>
-          <w:color w:val="111111"/>
-        </w:rPr>
-      </w:pPr>
-      <w:r>
-        <w:rPr>
-          <w:rStyle w:val="lev"/>
-          <w:rFonts w:ascii="Roboto" w:hAnsi="Roboto"/>
-          <w:color w:val="111111"/>
-        </w:rPr>
-        <w:t>-m</w:t>
-      </w:r>
-      <w:r>
-        <w:rPr>
-          <w:rStyle w:val="lev"/>
-          <w:rFonts w:ascii="Roboto" w:hAnsi="Roboto"/>
-          <w:color w:val="111111"/>
-        </w:rPr>
-        <w:t>dp</w:t>
-      </w:r>
-    </w:p>
-    <w:p>
-      <w:pPr>
-        <w:pStyle w:val="NormalWeb"/>
-        <w:spacing w:before="0" w:beforeAutospacing="0" w:after="0" w:afterAutospacing="0"/>
-        <w:rPr>
-          <w:rStyle w:val="lev"/>
-          <w:rFonts w:ascii="Roboto" w:hAnsi="Roboto"/>
-          <w:color w:val="111111"/>
-        </w:rPr>
-      </w:pPr>
-      <w:r>
-        <w:rPr>
-          <w:rStyle w:val="lev"/>
-          <w:rFonts w:ascii="Roboto" w:hAnsi="Roboto"/>
-          <w:color w:val="111111"/>
-        </w:rPr>
-        <w:t xml:space="preserve">-mail </w:t>
-      </w:r>
-    </w:p>
-    <w:p>
-      <w:pPr>
-        <w:pStyle w:val="NormalWeb"/>
-        <w:spacing w:before="0" w:beforeAutospacing="0" w:after="0" w:afterAutospacing="0"/>
-        <w:rPr>
-          <w:rStyle w:val="lev"/>
-          <w:rFonts w:ascii="Roboto" w:hAnsi="Roboto"/>
-          <w:color w:val="111111"/>
-        </w:rPr>
-      </w:pPr>
-      <w:r>
-        <w:rPr>
-          <w:rStyle w:val="lev"/>
-          <w:rFonts w:ascii="Roboto" w:hAnsi="Roboto"/>
-          <w:color w:val="111111"/>
-        </w:rPr>
-        <w:t>-numero de telephone</w:t>
-      </w:r>
-    </w:p>
-    <w:p>
-      <w:pPr>
-        <w:pStyle w:val="NormalWeb"/>
-        <w:spacing w:before="0" w:beforeAutospacing="0" w:after="0" w:afterAutospacing="0"/>
-        <w:rPr>
-          <w:rStyle w:val="lev"/>
-          <w:rFonts w:ascii="Roboto" w:hAnsi="Roboto"/>
-          <w:color w:val="111111"/>
-        </w:rPr>
-      </w:pPr>
-    </w:p>
-    <w:p>
-      <w:pPr>
-        <w:pStyle w:val="NormalWeb"/>
-        <w:spacing w:before="0" w:beforeAutospacing="0" w:after="0" w:afterAutospacing="0"/>
-        <w:rPr>
-          <w:rStyle w:val="lev"/>
-          <w:rFonts w:ascii="Roboto" w:hAnsi="Roboto"/>
-          <w:color w:val="111111"/>
-        </w:rPr>
-      </w:pPr>
-      <w:r>
-        <w:rPr>
-          <w:rStyle w:val="lev"/>
-          <w:rFonts w:ascii="Roboto" w:hAnsi="Roboto"/>
-          <w:color w:val="111111"/>
-        </w:rPr>
-        <w:t>Etudiant :</w:t>
-      </w:r>
-    </w:p>
-    <w:p>
-      <w:pPr>
-        <w:pStyle w:val="NormalWeb"/>
-        <w:spacing w:before="0" w:beforeAutospacing="0" w:after="0" w:afterAutospacing="0"/>
-        <w:rPr>
-          <w:rStyle w:val="lev"/>
-          <w:rFonts w:ascii="Roboto" w:hAnsi="Roboto"/>
-          <w:color w:val="111111"/>
-        </w:rPr>
-      </w:pPr>
-      <w:r>
-        <w:rPr>
-          <w:rStyle w:val="lev"/>
-          <w:rFonts w:ascii="Roboto" w:hAnsi="Roboto"/>
-          <w:color w:val="111111"/>
-        </w:rPr>
-        <w:t xml:space="preserve">-nom </w:t>
-      </w:r>
-    </w:p>
-    <w:p>
-      <w:pPr>
-        <w:pStyle w:val="NormalWeb"/>
-        <w:spacing w:before="0" w:beforeAutospacing="0" w:after="0" w:afterAutospacing="0"/>
-        <w:rPr>
-          <w:rStyle w:val="lev"/>
-          <w:rFonts w:ascii="Roboto" w:hAnsi="Roboto"/>
-          <w:color w:val="111111"/>
-        </w:rPr>
-      </w:pPr>
-      <w:r>
-        <w:rPr>
-          <w:rStyle w:val="lev"/>
-          <w:rFonts w:ascii="Roboto" w:hAnsi="Roboto"/>
-          <w:color w:val="111111"/>
-        </w:rPr>
-        <w:t xml:space="preserve">-prenom </w:t>
-      </w:r>
-    </w:p>
-    <w:p>
-      <w:pPr>
-        <w:pStyle w:val="NormalWeb"/>
-        <w:spacing w:before="0" w:beforeAutospacing="0" w:after="0" w:afterAutospacing="0"/>
-        <w:rPr>
-          <w:rStyle w:val="lev"/>
-          <w:rFonts w:ascii="Roboto" w:hAnsi="Roboto"/>
-          <w:color w:val="111111"/>
-        </w:rPr>
-      </w:pPr>
-      <w:r>
-        <w:rPr>
-          <w:rStyle w:val="lev"/>
-          <w:rFonts w:ascii="Roboto" w:hAnsi="Roboto"/>
-          <w:color w:val="111111"/>
-        </w:rPr>
-        <w:t>-mail</w:t>
-      </w:r>
-    </w:p>
-    <w:p>
-      <w:pPr>
-        <w:pStyle w:val="NormalWeb"/>
-        <w:spacing w:before="0" w:beforeAutospacing="0" w:after="0" w:afterAutospacing="0"/>
-        <w:rPr>
-          <w:rStyle w:val="lev"/>
-          <w:rFonts w:ascii="Roboto" w:hAnsi="Roboto"/>
-          <w:color w:val="111111"/>
-        </w:rPr>
-      </w:pPr>
-      <w:r>
-        <w:rPr>
-          <w:rStyle w:val="lev"/>
-          <w:rFonts w:ascii="Roboto" w:hAnsi="Roboto"/>
-          <w:color w:val="111111"/>
-        </w:rPr>
-        <w:t>-numero de telephone</w:t>
-      </w:r>
-    </w:p>
-    <w:p>
-      <w:pPr>
-        <w:pStyle w:val="NormalWeb"/>
-        <w:spacing w:before="0" w:beforeAutospacing="0" w:after="0" w:afterAutospacing="0"/>
-        <w:rPr>
-          <w:rStyle w:val="lev"/>
-          <w:rFonts w:ascii="Roboto" w:hAnsi="Roboto"/>
-          <w:color w:val="111111"/>
-        </w:rPr>
-      </w:pPr>
-    </w:p>
-    <w:p>
-      <w:pPr>
-        <w:pStyle w:val="NormalWeb"/>
-        <w:spacing w:before="0" w:beforeAutospacing="0" w:after="0" w:afterAutospacing="0"/>
-        <w:rPr>
-          <w:rStyle w:val="lev"/>
-          <w:rFonts w:ascii="Roboto" w:hAnsi="Roboto"/>
-          <w:color w:val="111111"/>
-        </w:rPr>
-      </w:pPr>
-    </w:p>
-    <w:p>
-      <w:pPr>
-        <w:pStyle w:val="NormalWeb"/>
-        <w:spacing w:before="0" w:beforeAutospacing="0" w:after="0" w:afterAutospacing="0"/>
-        <w:rPr>
-          <w:rStyle w:val="lev"/>
-          <w:rFonts w:ascii="Roboto" w:hAnsi="Roboto"/>
-          <w:color w:val="111111"/>
+          <w:lang w:val="en-US"/>
+        </w:rPr>
+      </w:pPr>
+    </w:p>
+    <w:p>
+      <w:pPr>
+        <w:pStyle w:val="NormalWeb"/>
+        <w:spacing w:before="0" w:beforeAutospacing="0" w:after="0" w:afterAutospacing="0"/>
+        <w:rPr>
+          <w:rStyle w:val="lev"/>
+          <w:rFonts w:ascii="Roboto" w:hAnsi="Roboto"/>
+          <w:color w:val="111111"/>
+          <w:lang w:val="en-US"/>
         </w:rPr>
       </w:pPr>
     </w:p>

</xml_diff>

<commit_message>
refactorisation json et donc json
</commit_message>
<xml_diff>
--- a/Nouveau Document Microsoft Word.docx
+++ b/Nouveau Document Microsoft Word.docx
@@ -33,7 +33,15 @@
           <w:rFonts w:ascii="Roboto" w:hAnsi="Roboto"/>
           <w:color w:val="111111"/>
         </w:rPr>
-        <w:t>Stat  par étudi</w:t>
+        <w:t>Stat par</w:t>
+      </w:r>
+      <w:r>
+        <w:rPr>
+          <w:rStyle w:val="lev"/>
+          <w:rFonts w:ascii="Roboto" w:hAnsi="Roboto"/>
+          <w:color w:val="111111"/>
+        </w:rPr>
+        <w:t xml:space="preserve"> étudi</w:t>
       </w:r>
       <w:r>
         <w:rPr>
@@ -72,20 +80,24 @@
           <w:rFonts w:ascii="Roboto" w:hAnsi="Roboto"/>
           <w:color w:val="111111"/>
         </w:rPr>
-        <w:t xml:space="preserve">code java  </w:t>
+        <w:t>Salage</w:t>
       </w:r>
-    </w:p>
-    <w:p>
-      <w:pPr>
-        <w:pStyle w:val="NormalWeb"/>
-        <w:spacing w:before="0" w:beforeAutospacing="0" w:after="0" w:afterAutospacing="0"/>
-        <w:ind w:left="720"/>
-        <w:rPr>
-          <w:rStyle w:val="lev"/>
-          <w:rFonts w:ascii="Roboto" w:hAnsi="Roboto"/>
-          <w:color w:val="111111"/>
-        </w:rPr>
-      </w:pPr>
+      <w:r>
+        <w:rPr>
+          <w:rStyle w:val="lev"/>
+          <w:rFonts w:ascii="Roboto" w:hAnsi="Roboto"/>
+          <w:color w:val="111111"/>
+        </w:rPr>
+        <w:t xml:space="preserve"> des </w:t>
+      </w:r>
+      <w:r>
+        <w:rPr>
+          <w:rStyle w:val="lev"/>
+          <w:rFonts w:ascii="Roboto" w:hAnsi="Roboto"/>
+          <w:color w:val="111111"/>
+        </w:rPr>
+        <w:t>mdp</w:t>
+      </w:r>
     </w:p>
     <w:p>
       <w:pPr>
@@ -101,53 +113,14 @@
           <w:color w:val="111111"/>
         </w:rPr>
       </w:pPr>
-      <w:proofErr w:type="spellStart"/>
       <w:r>
         <w:rPr>
           <w:rStyle w:val="lev"/>
           <w:rFonts w:ascii="Roboto" w:hAnsi="Roboto"/>
           <w:color w:val="111111"/>
         </w:rPr>
-        <w:t>hashage</w:t>
+        <w:t>Gestion sauvegarde data base API reste…</w:t>
       </w:r>
-      <w:proofErr w:type="spellEnd"/>
-      <w:r>
-        <w:rPr>
-          <w:rStyle w:val="lev"/>
-          <w:rFonts w:ascii="Roboto" w:hAnsi="Roboto"/>
-          <w:color w:val="111111"/>
-        </w:rPr>
-        <w:t xml:space="preserve"> des </w:t>
-      </w:r>
-      <w:proofErr w:type="spellStart"/>
-      <w:r>
-        <w:rPr>
-          <w:rStyle w:val="lev"/>
-          <w:rFonts w:ascii="Roboto" w:hAnsi="Roboto"/>
-          <w:color w:val="111111"/>
-        </w:rPr>
-        <w:t>mdp</w:t>
-      </w:r>
-      <w:proofErr w:type="spellEnd"/>
-      <w:r>
-        <w:rPr>
-          <w:rStyle w:val="lev"/>
-          <w:rFonts w:ascii="Roboto" w:hAnsi="Roboto"/>
-          <w:color w:val="111111"/>
-        </w:rPr>
-        <w:t xml:space="preserve"> </w:t>
-      </w:r>
-    </w:p>
-    <w:p>
-      <w:pPr>
-        <w:pStyle w:val="NormalWeb"/>
-        <w:spacing w:before="0" w:beforeAutospacing="0" w:after="0" w:afterAutospacing="0"/>
-        <w:rPr>
-          <w:rStyle w:val="lev"/>
-          <w:rFonts w:ascii="Roboto" w:hAnsi="Roboto"/>
-          <w:color w:val="111111"/>
-        </w:rPr>
-      </w:pPr>
     </w:p>
     <w:p>
       <w:pPr>
@@ -169,14 +142,13 @@
           <w:rFonts w:ascii="Roboto" w:hAnsi="Roboto"/>
           <w:color w:val="111111"/>
         </w:rPr>
-        <w:t>Gestion sauvegarde data base API reste…</w:t>
+        <w:t>SLF4G ?</w:t>
       </w:r>
     </w:p>
     <w:p>
       <w:pPr>
         <w:pStyle w:val="NormalWeb"/>
         <w:spacing w:before="0" w:beforeAutospacing="0" w:after="0" w:afterAutospacing="0"/>
-        <w:ind w:left="720"/>
         <w:rPr>
           <w:rStyle w:val="lev"/>
           <w:rFonts w:ascii="Roboto" w:hAnsi="Roboto"/>
@@ -187,10 +159,6 @@
     <w:p>
       <w:pPr>
         <w:pStyle w:val="NormalWeb"/>
-        <w:numPr>
-          <w:ilvl w:val="0"/>
-          <w:numId w:val="7"/>
-        </w:numPr>
         <w:spacing w:before="0" w:beforeAutospacing="0" w:after="0" w:afterAutospacing="0"/>
         <w:rPr>
           <w:rStyle w:val="lev"/>
@@ -198,45 +166,24 @@
           <w:color w:val="111111"/>
         </w:rPr>
       </w:pPr>
+    </w:p>
+    <w:p>
+      <w:pPr>
+        <w:pStyle w:val="NormalWeb"/>
+        <w:spacing w:before="0" w:beforeAutospacing="0" w:after="0" w:afterAutospacing="0"/>
+        <w:rPr>
+          <w:rStyle w:val="lev"/>
+          <w:rFonts w:ascii="Roboto" w:hAnsi="Roboto"/>
+          <w:color w:val="111111"/>
+        </w:rPr>
+      </w:pPr>
       <w:r>
         <w:rPr>
           <w:rStyle w:val="lev"/>
           <w:rFonts w:ascii="Roboto" w:hAnsi="Roboto"/>
           <w:color w:val="111111"/>
         </w:rPr>
-        <w:t>d</w:t>
-      </w:r>
-      <w:r>
-        <w:rPr>
-          <w:rStyle w:val="lev"/>
-          <w:rFonts w:ascii="Roboto" w:hAnsi="Roboto"/>
-          <w:color w:val="111111"/>
-        </w:rPr>
-        <w:t>e</w:t>
-      </w:r>
-      <w:r>
-        <w:rPr>
-          <w:rStyle w:val="lev"/>
-          <w:rFonts w:ascii="Roboto" w:hAnsi="Roboto"/>
-          <w:color w:val="111111"/>
-        </w:rPr>
-        <w:t>sign</w:t>
-      </w:r>
-      <w:r>
-        <w:rPr>
-          <w:rStyle w:val="lev"/>
-          <w:rFonts w:ascii="Roboto" w:hAnsi="Roboto"/>
-          <w:color w:val="111111"/>
-        </w:rPr>
-        <w:t xml:space="preserve"> correct des interface</w:t>
-      </w:r>
-      <w:r>
-        <w:rPr>
-          <w:rStyle w:val="lev"/>
-          <w:rFonts w:ascii="Roboto" w:hAnsi="Roboto"/>
-          <w:color w:val="111111"/>
-        </w:rPr>
-        <w:t>s.</w:t>
+        <w:t xml:space="preserve">Outils : </w:t>
       </w:r>
     </w:p>
     <w:p>
@@ -249,79 +196,13 @@
           <w:color w:val="111111"/>
         </w:rPr>
       </w:pPr>
-    </w:p>
-    <w:p>
-      <w:pPr>
-        <w:pStyle w:val="NormalWeb"/>
-        <w:spacing w:before="0" w:beforeAutospacing="0" w:after="0" w:afterAutospacing="0"/>
-        <w:rPr>
-          <w:rStyle w:val="lev"/>
-          <w:rFonts w:ascii="Roboto" w:hAnsi="Roboto"/>
-          <w:color w:val="111111"/>
-        </w:rPr>
-      </w:pPr>
-    </w:p>
-    <w:p>
-      <w:pPr>
-        <w:pStyle w:val="NormalWeb"/>
-        <w:spacing w:before="0" w:beforeAutospacing="0" w:after="0" w:afterAutospacing="0"/>
-        <w:rPr>
-          <w:rStyle w:val="lev"/>
-          <w:rFonts w:ascii="Roboto" w:hAnsi="Roboto"/>
-          <w:color w:val="111111"/>
-        </w:rPr>
-      </w:pPr>
-    </w:p>
-    <w:p>
-      <w:pPr>
-        <w:pStyle w:val="NormalWeb"/>
-        <w:spacing w:before="0" w:beforeAutospacing="0" w:after="0" w:afterAutospacing="0"/>
-        <w:rPr>
-          <w:rStyle w:val="lev"/>
-          <w:rFonts w:ascii="Roboto" w:hAnsi="Roboto"/>
-          <w:color w:val="111111"/>
-        </w:rPr>
-      </w:pPr>
-    </w:p>
-    <w:p>
-      <w:pPr>
-        <w:pStyle w:val="NormalWeb"/>
-        <w:spacing w:before="0" w:beforeAutospacing="0" w:after="0" w:afterAutospacing="0"/>
-        <w:rPr>
-          <w:rStyle w:val="lev"/>
-          <w:rFonts w:ascii="Roboto" w:hAnsi="Roboto"/>
-          <w:color w:val="111111"/>
-        </w:rPr>
-      </w:pPr>
-    </w:p>
-    <w:p>
-      <w:pPr>
-        <w:pStyle w:val="NormalWeb"/>
-        <w:spacing w:before="0" w:beforeAutospacing="0" w:after="0" w:afterAutospacing="0"/>
-        <w:rPr>
-          <w:rStyle w:val="lev"/>
-          <w:rFonts w:ascii="Roboto" w:hAnsi="Roboto"/>
-          <w:color w:val="111111"/>
-        </w:rPr>
-      </w:pPr>
-    </w:p>
-    <w:p>
-      <w:pPr>
-        <w:pStyle w:val="NormalWeb"/>
-        <w:spacing w:before="0" w:beforeAutospacing="0" w:after="0" w:afterAutospacing="0"/>
-        <w:rPr>
-          <w:rStyle w:val="lev"/>
-          <w:rFonts w:ascii="Roboto" w:hAnsi="Roboto"/>
-          <w:color w:val="111111"/>
-        </w:rPr>
-      </w:pPr>
       <w:r>
         <w:rPr>
           <w:rStyle w:val="lev"/>
           <w:rFonts w:ascii="Roboto" w:hAnsi="Roboto"/>
           <w:color w:val="111111"/>
         </w:rPr>
-        <w:t>-update que en compil:</w:t>
+        <w:t>- git/github</w:t>
       </w:r>
     </w:p>
     <w:p>
@@ -332,522 +213,17 @@
           <w:rStyle w:val="lev"/>
           <w:rFonts w:ascii="Roboto" w:hAnsi="Roboto"/>
           <w:color w:val="111111"/>
+          <w:lang w:val="en-US"/>
         </w:rPr>
       </w:pPr>
       <w:r>
         <w:rPr>
-          <w:rFonts w:ascii="Roboto" w:hAnsi="Roboto"/>
-          <w:color w:val="111111"/>
-        </w:rPr>
-        <w:t xml:space="preserve">Il semble que vous rencontriez un problème courant lors de la modification de fichiers JSON en Java. Lorsque vous exécutez votre application dans un environnement de développement (comme Eclipse, </w:t>
-      </w:r>
-      <w:proofErr w:type="spellStart"/>
-      <w:r>
-        <w:rPr>
-          <w:rFonts w:ascii="Roboto" w:hAnsi="Roboto"/>
-          <w:color w:val="111111"/>
-        </w:rPr>
-        <w:t>IntelliJ</w:t>
-      </w:r>
-      <w:proofErr w:type="spellEnd"/>
-      <w:r>
-        <w:rPr>
-          <w:rFonts w:ascii="Roboto" w:hAnsi="Roboto"/>
-          <w:color w:val="111111"/>
-        </w:rPr>
-        <w:t>, etc.), l’IDE peut ne pas actualiser immédiatement les modifications apportées aux fichiers de ressources. Cela signifie que les modifications que vous apportez à votre fichier JSON ne sont pas visibles tant que vous n’avez pas “recompilé” ou redémarré votre application.</w:t>
-      </w:r>
-    </w:p>
-    <w:p>
-      <w:pPr>
-        <w:pStyle w:val="NormalWeb"/>
-        <w:spacing w:before="0" w:beforeAutospacing="0" w:after="0" w:afterAutospacing="0"/>
-        <w:rPr>
-          <w:rStyle w:val="lev"/>
-          <w:rFonts w:ascii="Roboto" w:hAnsi="Roboto"/>
-          <w:color w:val="111111"/>
-        </w:rPr>
-      </w:pPr>
-    </w:p>
-    <w:p>
-      <w:pPr>
-        <w:pStyle w:val="NormalWeb"/>
-        <w:spacing w:before="0" w:beforeAutospacing="0" w:after="0" w:afterAutospacing="0"/>
-        <w:rPr>
-          <w:rStyle w:val="lev"/>
-          <w:rFonts w:ascii="Roboto" w:hAnsi="Roboto"/>
-          <w:color w:val="111111"/>
-        </w:rPr>
-      </w:pPr>
-    </w:p>
-    <w:p>
-      <w:pPr>
-        <w:pStyle w:val="NormalWeb"/>
-        <w:spacing w:before="0" w:beforeAutospacing="0" w:after="0" w:afterAutospacing="0"/>
-        <w:rPr>
-          <w:rStyle w:val="lev"/>
-          <w:rFonts w:ascii="Roboto" w:hAnsi="Roboto"/>
-          <w:color w:val="111111"/>
-        </w:rPr>
-      </w:pPr>
-    </w:p>
-    <w:p>
-      <w:pPr>
-        <w:pStyle w:val="NormalWeb"/>
-        <w:spacing w:before="0" w:beforeAutospacing="0" w:after="0" w:afterAutospacing="0"/>
-        <w:rPr>
-          <w:rStyle w:val="lev"/>
-          <w:rFonts w:ascii="Roboto" w:hAnsi="Roboto"/>
-          <w:color w:val="111111"/>
-        </w:rPr>
-      </w:pPr>
-      <w:r>
-        <w:rPr>
-          <w:rStyle w:val="lev"/>
-          <w:rFonts w:ascii="Roboto" w:hAnsi="Roboto"/>
-          <w:color w:val="111111"/>
-        </w:rPr>
-        <w:t xml:space="preserve">- plusieurs </w:t>
-      </w:r>
-      <w:proofErr w:type="spellStart"/>
-      <w:r>
-        <w:rPr>
-          <w:rStyle w:val="lev"/>
-          <w:rFonts w:ascii="Roboto" w:hAnsi="Roboto"/>
-          <w:color w:val="111111"/>
-        </w:rPr>
-        <w:t>matiere</w:t>
-      </w:r>
-      <w:proofErr w:type="spellEnd"/>
-      <w:r>
-        <w:rPr>
-          <w:rStyle w:val="lev"/>
-          <w:rFonts w:ascii="Roboto" w:hAnsi="Roboto"/>
-          <w:color w:val="111111"/>
-        </w:rPr>
-        <w:t xml:space="preserve"> par prof </w:t>
-      </w:r>
-    </w:p>
-    <w:p>
-      <w:pPr>
-        <w:pStyle w:val="NormalWeb"/>
-        <w:spacing w:before="0" w:beforeAutospacing="0" w:after="0" w:afterAutospacing="0"/>
-        <w:rPr>
-          <w:rStyle w:val="lev"/>
-          <w:rFonts w:ascii="Roboto" w:hAnsi="Roboto"/>
-          <w:color w:val="111111"/>
-        </w:rPr>
-      </w:pPr>
-    </w:p>
-    <w:p>
-      <w:pPr>
-        <w:pStyle w:val="NormalWeb"/>
-        <w:spacing w:before="0" w:beforeAutospacing="0" w:after="0" w:afterAutospacing="0"/>
-        <w:rPr>
-          <w:rStyle w:val="lev"/>
-          <w:rFonts w:ascii="Roboto" w:hAnsi="Roboto"/>
-          <w:color w:val="111111"/>
-        </w:rPr>
-      </w:pPr>
-    </w:p>
-    <w:p>
-      <w:pPr>
-        <w:pStyle w:val="NormalWeb"/>
-        <w:spacing w:before="0" w:beforeAutospacing="0" w:after="0" w:afterAutospacing="0"/>
-        <w:rPr>
-          <w:rStyle w:val="lev"/>
-          <w:rFonts w:ascii="Roboto" w:hAnsi="Roboto"/>
-          <w:color w:val="111111"/>
-        </w:rPr>
-      </w:pPr>
-    </w:p>
-    <w:p>
-      <w:pPr>
-        <w:pStyle w:val="NormalWeb"/>
-        <w:spacing w:before="0" w:beforeAutospacing="0" w:after="0" w:afterAutospacing="0"/>
-        <w:rPr>
-          <w:rStyle w:val="lev"/>
-          <w:rFonts w:ascii="Roboto" w:hAnsi="Roboto"/>
-          <w:color w:val="111111"/>
-        </w:rPr>
-      </w:pPr>
-      <w:r>
-        <w:rPr>
-          <w:rStyle w:val="lev"/>
-          <w:rFonts w:ascii="Roboto" w:hAnsi="Roboto"/>
-          <w:color w:val="111111"/>
-        </w:rPr>
-        <w:t xml:space="preserve">- </w:t>
-      </w:r>
-      <w:proofErr w:type="spellStart"/>
-      <w:r>
-        <w:rPr>
-          <w:rStyle w:val="lev"/>
-          <w:rFonts w:ascii="Roboto" w:hAnsi="Roboto"/>
-          <w:color w:val="111111"/>
-        </w:rPr>
-        <w:t>regest</w:t>
-      </w:r>
-      <w:proofErr w:type="spellEnd"/>
-    </w:p>
-    <w:p>
-      <w:pPr>
-        <w:pStyle w:val="NormalWeb"/>
-        <w:spacing w:before="0" w:beforeAutospacing="0" w:after="0" w:afterAutospacing="0"/>
-        <w:rPr>
-          <w:rStyle w:val="lev"/>
-          <w:rFonts w:ascii="Roboto" w:hAnsi="Roboto"/>
-          <w:color w:val="111111"/>
-        </w:rPr>
-      </w:pPr>
-      <w:r>
-        <w:rPr>
-          <w:rStyle w:val="lev"/>
-          <w:rFonts w:ascii="Roboto" w:hAnsi="Roboto"/>
-          <w:color w:val="111111"/>
-        </w:rPr>
-        <w:t xml:space="preserve">- </w:t>
-      </w:r>
-      <w:proofErr w:type="spellStart"/>
-      <w:r>
-        <w:rPr>
-          <w:rStyle w:val="lev"/>
-          <w:rFonts w:ascii="Roboto" w:hAnsi="Roboto"/>
-          <w:color w:val="111111"/>
-        </w:rPr>
-        <w:t>empecher</w:t>
-      </w:r>
-      <w:proofErr w:type="spellEnd"/>
-      <w:r>
-        <w:rPr>
-          <w:rStyle w:val="lev"/>
-          <w:rFonts w:ascii="Roboto" w:hAnsi="Roboto"/>
-          <w:color w:val="111111"/>
-        </w:rPr>
-        <w:t xml:space="preserve"> 2 fois la même id </w:t>
-      </w:r>
-      <w:r>
-        <w:rPr>
-          <w:rStyle w:val="lev"/>
-          <w:rFonts w:ascii="Roboto" w:hAnsi="Roboto"/>
-          <w:color w:val="111111"/>
-        </w:rPr>
-        <w:t xml:space="preserve">/ </w:t>
-      </w:r>
-      <w:proofErr w:type="spellStart"/>
-      <w:r>
-        <w:rPr>
-          <w:rStyle w:val="lev"/>
-          <w:rFonts w:ascii="Roboto" w:hAnsi="Roboto"/>
-          <w:color w:val="111111"/>
-        </w:rPr>
-        <w:t>empecher</w:t>
-      </w:r>
-      <w:proofErr w:type="spellEnd"/>
-      <w:r>
-        <w:rPr>
-          <w:rStyle w:val="lev"/>
-          <w:rFonts w:ascii="Roboto" w:hAnsi="Roboto"/>
-          <w:color w:val="111111"/>
-        </w:rPr>
-        <w:t xml:space="preserve"> lettre dans </w:t>
-      </w:r>
-      <w:proofErr w:type="spellStart"/>
-      <w:r>
-        <w:rPr>
-          <w:rStyle w:val="lev"/>
-          <w:rFonts w:ascii="Roboto" w:hAnsi="Roboto"/>
-          <w:color w:val="111111"/>
-        </w:rPr>
-        <w:t>int</w:t>
-      </w:r>
-      <w:proofErr w:type="spellEnd"/>
-    </w:p>
-    <w:p>
-      <w:pPr>
-        <w:pStyle w:val="NormalWeb"/>
-        <w:spacing w:before="0" w:beforeAutospacing="0" w:after="0" w:afterAutospacing="0"/>
-        <w:rPr>
-          <w:rStyle w:val="lev"/>
-          <w:rFonts w:ascii="Roboto" w:hAnsi="Roboto"/>
-          <w:color w:val="111111"/>
-        </w:rPr>
-      </w:pPr>
-      <w:r>
-        <w:rPr>
-          <w:rStyle w:val="lev"/>
-          <w:rFonts w:ascii="Roboto" w:hAnsi="Roboto"/>
-          <w:color w:val="111111"/>
-        </w:rPr>
-        <w:tab/>
-      </w:r>
-      <w:r>
-        <w:rPr>
-          <w:rStyle w:val="lev"/>
-          <w:rFonts w:ascii="Roboto" w:hAnsi="Roboto"/>
-          <w:color w:val="111111"/>
-        </w:rPr>
-        <w:tab/>
-      </w:r>
-      <w:r>
-        <w:rPr>
-          <w:rStyle w:val="lev"/>
-          <w:rFonts w:ascii="Roboto" w:hAnsi="Roboto"/>
-          <w:color w:val="111111"/>
-        </w:rPr>
-        <w:tab/>
-      </w:r>
-      <w:r>
-        <w:rPr>
-          <w:rStyle w:val="lev"/>
-          <w:rFonts w:ascii="Roboto" w:hAnsi="Roboto"/>
-          <w:color w:val="111111"/>
-        </w:rPr>
-        <w:tab/>
-      </w:r>
-    </w:p>
-    <w:p>
-      <w:pPr>
-        <w:pStyle w:val="NormalWeb"/>
-        <w:spacing w:before="0" w:beforeAutospacing="0" w:after="0" w:afterAutospacing="0"/>
-        <w:rPr>
-          <w:rStyle w:val="lev"/>
-          <w:rFonts w:ascii="Roboto" w:hAnsi="Roboto"/>
-          <w:color w:val="111111"/>
-        </w:rPr>
-      </w:pPr>
-      <w:r>
-        <w:rPr>
-          <w:rStyle w:val="lev"/>
-          <w:rFonts w:ascii="Roboto" w:hAnsi="Roboto"/>
-          <w:color w:val="111111"/>
-        </w:rPr>
-        <w:t xml:space="preserve">- chiffré le </w:t>
-      </w:r>
-      <w:proofErr w:type="spellStart"/>
-      <w:r>
-        <w:rPr>
-          <w:rStyle w:val="lev"/>
-          <w:rFonts w:ascii="Roboto" w:hAnsi="Roboto"/>
-          <w:color w:val="111111"/>
-        </w:rPr>
-        <w:t>mdp</w:t>
-      </w:r>
-      <w:proofErr w:type="spellEnd"/>
-    </w:p>
-    <w:p>
-      <w:pPr>
-        <w:pStyle w:val="NormalWeb"/>
-        <w:spacing w:before="0" w:beforeAutospacing="0" w:after="0" w:afterAutospacing="0"/>
-        <w:rPr>
-          <w:rStyle w:val="lev"/>
-          <w:rFonts w:ascii="Roboto" w:hAnsi="Roboto"/>
-          <w:color w:val="111111"/>
-        </w:rPr>
-      </w:pPr>
-    </w:p>
-    <w:p>
-      <w:pPr>
-        <w:pStyle w:val="NormalWeb"/>
-        <w:spacing w:before="0" w:beforeAutospacing="0" w:after="0" w:afterAutospacing="0"/>
-        <w:rPr>
-          <w:rStyle w:val="lev"/>
-          <w:rFonts w:ascii="Roboto" w:hAnsi="Roboto"/>
-          <w:color w:val="111111"/>
-        </w:rPr>
-      </w:pPr>
-    </w:p>
-    <w:p>
-      <w:pPr>
-        <w:pStyle w:val="NormalWeb"/>
-        <w:spacing w:before="0" w:beforeAutospacing="0" w:after="0" w:afterAutospacing="0"/>
-        <w:rPr>
-          <w:rStyle w:val="lev"/>
-          <w:rFonts w:ascii="Roboto" w:hAnsi="Roboto"/>
-          <w:color w:val="111111"/>
-        </w:rPr>
-      </w:pPr>
-    </w:p>
-    <w:p>
-      <w:pPr>
-        <w:pStyle w:val="NormalWeb"/>
-        <w:spacing w:before="0" w:beforeAutospacing="0" w:after="0" w:afterAutospacing="0"/>
-        <w:rPr>
-          <w:rStyle w:val="lev"/>
-          <w:rFonts w:ascii="Roboto" w:hAnsi="Roboto"/>
-          <w:color w:val="111111"/>
-        </w:rPr>
-      </w:pPr>
-    </w:p>
-    <w:p>
-      <w:pPr>
-        <w:pStyle w:val="NormalWeb"/>
-        <w:spacing w:before="0" w:beforeAutospacing="0" w:after="0" w:afterAutospacing="0"/>
-        <w:rPr>
-          <w:rStyle w:val="lev"/>
-          <w:rFonts w:ascii="Roboto" w:hAnsi="Roboto"/>
-          <w:color w:val="111111"/>
-        </w:rPr>
-      </w:pPr>
-    </w:p>
-    <w:p>
-      <w:pPr>
-        <w:pStyle w:val="NormalWeb"/>
-        <w:spacing w:before="0" w:beforeAutospacing="0" w:after="0" w:afterAutospacing="0"/>
-        <w:rPr>
-          <w:rStyle w:val="lev"/>
-          <w:rFonts w:ascii="Roboto" w:hAnsi="Roboto"/>
-          <w:color w:val="111111"/>
-        </w:rPr>
-      </w:pPr>
-    </w:p>
-    <w:p>
-      <w:pPr>
-        <w:pStyle w:val="NormalWeb"/>
-        <w:spacing w:before="0" w:beforeAutospacing="0" w:after="0" w:afterAutospacing="0"/>
-        <w:rPr>
-          <w:rStyle w:val="lev"/>
-          <w:rFonts w:ascii="Roboto" w:hAnsi="Roboto"/>
-          <w:color w:val="111111"/>
-        </w:rPr>
-      </w:pPr>
-    </w:p>
-    <w:p>
-      <w:pPr>
-        <w:pStyle w:val="NormalWeb"/>
-        <w:spacing w:before="0" w:beforeAutospacing="0" w:after="0" w:afterAutospacing="0"/>
-        <w:rPr>
-          <w:rStyle w:val="lev"/>
-          <w:rFonts w:ascii="Roboto" w:hAnsi="Roboto"/>
-          <w:color w:val="111111"/>
-        </w:rPr>
-      </w:pPr>
-    </w:p>
-    <w:p>
-      <w:pPr>
-        <w:pStyle w:val="NormalWeb"/>
-        <w:spacing w:before="0" w:beforeAutospacing="0" w:after="0" w:afterAutospacing="0"/>
-        <w:rPr>
-          <w:rStyle w:val="lev"/>
-          <w:rFonts w:ascii="Roboto" w:hAnsi="Roboto"/>
-          <w:color w:val="111111"/>
-        </w:rPr>
-      </w:pPr>
-    </w:p>
-    <w:p>
-      <w:pPr>
-        <w:pStyle w:val="NormalWeb"/>
-        <w:spacing w:before="0" w:beforeAutospacing="0" w:after="0" w:afterAutospacing="0"/>
-        <w:rPr>
-          <w:rStyle w:val="lev"/>
-          <w:rFonts w:ascii="Roboto" w:hAnsi="Roboto"/>
-          <w:color w:val="111111"/>
-        </w:rPr>
-      </w:pPr>
-    </w:p>
-    <w:p>
-      <w:pPr>
-        <w:pStyle w:val="NormalWeb"/>
-        <w:spacing w:before="0" w:beforeAutospacing="0" w:after="0" w:afterAutospacing="0"/>
-        <w:rPr>
           <w:rStyle w:val="lev"/>
           <w:rFonts w:ascii="Roboto" w:hAnsi="Roboto"/>
           <w:color w:val="111111"/>
           <w:lang w:val="en-US"/>
         </w:rPr>
-      </w:pPr>
-      <w:proofErr w:type="spellStart"/>
-      <w:r>
-        <w:rPr>
-          <w:rStyle w:val="lev"/>
-          <w:rFonts w:ascii="Roboto" w:hAnsi="Roboto"/>
-          <w:color w:val="111111"/>
-          <w:lang w:val="en-US"/>
-        </w:rPr>
-        <w:t>Outils</w:t>
-      </w:r>
-      <w:proofErr w:type="spellEnd"/>
-      <w:r>
-        <w:rPr>
-          <w:rStyle w:val="lev"/>
-          <w:rFonts w:ascii="Roboto" w:hAnsi="Roboto"/>
-          <w:color w:val="111111"/>
-          <w:lang w:val="en-US"/>
-        </w:rPr>
-        <w:t xml:space="preserve"> : </w:t>
-      </w:r>
-    </w:p>
-    <w:p>
-      <w:pPr>
-        <w:pStyle w:val="NormalWeb"/>
-        <w:spacing w:before="0" w:beforeAutospacing="0" w:after="0" w:afterAutospacing="0"/>
-        <w:rPr>
-          <w:rStyle w:val="lev"/>
-          <w:rFonts w:ascii="Roboto" w:hAnsi="Roboto"/>
-          <w:color w:val="111111"/>
-          <w:lang w:val="en-US"/>
-        </w:rPr>
-      </w:pPr>
-      <w:r>
-        <w:rPr>
-          <w:rStyle w:val="lev"/>
-          <w:rFonts w:ascii="Roboto" w:hAnsi="Roboto"/>
-          <w:color w:val="111111"/>
-          <w:lang w:val="en-US"/>
-        </w:rPr>
-        <w:t>- git/</w:t>
-      </w:r>
-      <w:proofErr w:type="spellStart"/>
-      <w:r>
-        <w:rPr>
-          <w:rStyle w:val="lev"/>
-          <w:rFonts w:ascii="Roboto" w:hAnsi="Roboto"/>
-          <w:color w:val="111111"/>
-          <w:lang w:val="en-US"/>
-        </w:rPr>
-        <w:t>github</w:t>
-      </w:r>
-      <w:proofErr w:type="spellEnd"/>
-    </w:p>
-    <w:p>
-      <w:pPr>
-        <w:pStyle w:val="NormalWeb"/>
-        <w:spacing w:before="0" w:beforeAutospacing="0" w:after="0" w:afterAutospacing="0"/>
-        <w:rPr>
-          <w:rStyle w:val="lev"/>
-          <w:rFonts w:ascii="Roboto" w:hAnsi="Roboto"/>
-          <w:color w:val="111111"/>
-          <w:lang w:val="en-US"/>
-        </w:rPr>
-      </w:pPr>
-      <w:r>
-        <w:rPr>
-          <w:rStyle w:val="lev"/>
-          <w:rFonts w:ascii="Roboto" w:hAnsi="Roboto"/>
-          <w:color w:val="111111"/>
-          <w:lang w:val="en-US"/>
-        </w:rPr>
-        <w:t xml:space="preserve">- </w:t>
-      </w:r>
-      <w:proofErr w:type="spellStart"/>
-      <w:r>
-        <w:rPr>
-          <w:rStyle w:val="lev"/>
-          <w:rFonts w:ascii="Roboto" w:hAnsi="Roboto"/>
-          <w:color w:val="111111"/>
-          <w:lang w:val="en-US"/>
-        </w:rPr>
-        <w:t>intellij</w:t>
-      </w:r>
-      <w:proofErr w:type="spellEnd"/>
-      <w:r>
-        <w:rPr>
-          <w:rStyle w:val="lev"/>
-          <w:rFonts w:ascii="Roboto" w:hAnsi="Roboto"/>
-          <w:color w:val="111111"/>
-          <w:lang w:val="en-US"/>
-        </w:rPr>
-        <w:t xml:space="preserve"> </w:t>
+        <w:t xml:space="preserve">- intellij </w:t>
       </w:r>
     </w:p>
     <w:p>
@@ -918,182 +294,6 @@
           <w:rStyle w:val="lev"/>
           <w:rFonts w:ascii="Roboto" w:hAnsi="Roboto"/>
           <w:color w:val="111111"/>
-          <w:lang w:val="en-US"/>
-        </w:rPr>
-      </w:pPr>
-    </w:p>
-    <w:p>
-      <w:pPr>
-        <w:pStyle w:val="NormalWeb"/>
-        <w:spacing w:before="0" w:beforeAutospacing="0" w:after="0" w:afterAutospacing="0"/>
-        <w:rPr>
-          <w:rStyle w:val="lev"/>
-          <w:rFonts w:ascii="Roboto" w:hAnsi="Roboto"/>
-          <w:color w:val="111111"/>
-          <w:lang w:val="en-US"/>
-        </w:rPr>
-      </w:pPr>
-    </w:p>
-    <w:p>
-      <w:pPr>
-        <w:pStyle w:val="NormalWeb"/>
-        <w:spacing w:before="0" w:beforeAutospacing="0" w:after="0" w:afterAutospacing="0"/>
-        <w:rPr>
-          <w:rStyle w:val="lev"/>
-          <w:rFonts w:ascii="Roboto" w:hAnsi="Roboto"/>
-          <w:color w:val="111111"/>
-        </w:rPr>
-      </w:pPr>
-      <w:r>
-        <w:rPr>
-          <w:rStyle w:val="lev"/>
-          <w:rFonts w:ascii="Roboto" w:hAnsi="Roboto"/>
-          <w:color w:val="111111"/>
-        </w:rPr>
-        <w:t>Note :</w:t>
-      </w:r>
-    </w:p>
-    <w:p>
-      <w:pPr>
-        <w:pStyle w:val="NormalWeb"/>
-        <w:spacing w:before="0" w:beforeAutospacing="0" w:after="0" w:afterAutospacing="0"/>
-        <w:rPr>
-          <w:rStyle w:val="lev"/>
-          <w:rFonts w:ascii="Roboto" w:hAnsi="Roboto"/>
-          <w:color w:val="111111"/>
-        </w:rPr>
-      </w:pPr>
-    </w:p>
-    <w:p>
-      <w:pPr>
-        <w:pStyle w:val="NormalWeb"/>
-        <w:spacing w:before="0" w:beforeAutospacing="0" w:after="0" w:afterAutospacing="0"/>
-        <w:rPr>
-          <w:rStyle w:val="lev"/>
-          <w:rFonts w:ascii="Roboto" w:hAnsi="Roboto"/>
-          <w:color w:val="111111"/>
-        </w:rPr>
-      </w:pPr>
-      <w:r>
-        <w:rPr>
-          <w:rStyle w:val="lev"/>
-          <w:rFonts w:ascii="Roboto" w:hAnsi="Roboto"/>
-          <w:color w:val="111111"/>
-        </w:rPr>
-        <w:t>-</w:t>
-      </w:r>
-      <w:r>
-        <w:rPr>
-          <w:rStyle w:val="lev"/>
-          <w:rFonts w:ascii="Roboto" w:hAnsi="Roboto"/>
-          <w:color w:val="111111"/>
-        </w:rPr>
-        <w:t>contrôle en question</w:t>
-      </w:r>
-      <w:r>
-        <w:rPr>
-          <w:rStyle w:val="lev"/>
-          <w:rFonts w:ascii="Roboto" w:hAnsi="Roboto"/>
-          <w:color w:val="111111"/>
-        </w:rPr>
-        <w:t xml:space="preserve"> : </w:t>
-      </w:r>
-    </w:p>
-    <w:p>
-      <w:pPr>
-        <w:pStyle w:val="NormalWeb"/>
-        <w:spacing w:before="0" w:beforeAutospacing="0" w:after="0" w:afterAutospacing="0"/>
-        <w:rPr>
-          <w:rStyle w:val="lev"/>
-          <w:rFonts w:ascii="Roboto" w:hAnsi="Roboto"/>
-          <w:color w:val="111111"/>
-        </w:rPr>
-      </w:pPr>
-      <w:r>
-        <w:rPr>
-          <w:rStyle w:val="lev"/>
-          <w:rFonts w:ascii="Roboto" w:hAnsi="Roboto"/>
-          <w:color w:val="111111"/>
-        </w:rPr>
-        <w:t xml:space="preserve">            </w:t>
-      </w:r>
-      <w:r>
-        <w:rPr>
-          <w:rStyle w:val="lev"/>
-          <w:rFonts w:ascii="Roboto" w:hAnsi="Roboto"/>
-          <w:color w:val="111111"/>
-        </w:rPr>
-        <w:t>-appréciations</w:t>
-      </w:r>
-    </w:p>
-    <w:p>
-      <w:pPr>
-        <w:pStyle w:val="NormalWeb"/>
-        <w:spacing w:before="0" w:beforeAutospacing="0" w:after="0" w:afterAutospacing="0"/>
-        <w:ind w:left="708"/>
-        <w:rPr>
-          <w:rStyle w:val="lev"/>
-          <w:rFonts w:ascii="Roboto" w:hAnsi="Roboto"/>
-          <w:color w:val="111111"/>
-        </w:rPr>
-      </w:pPr>
-      <w:r>
-        <w:rPr>
-          <w:rStyle w:val="lev"/>
-          <w:rFonts w:ascii="Roboto" w:hAnsi="Roboto"/>
-          <w:color w:val="111111"/>
-        </w:rPr>
-        <w:t xml:space="preserve">-coef </w:t>
-      </w:r>
-    </w:p>
-    <w:p>
-      <w:pPr>
-        <w:pStyle w:val="NormalWeb"/>
-        <w:spacing w:before="0" w:beforeAutospacing="0" w:after="0" w:afterAutospacing="0"/>
-        <w:ind w:firstLine="708"/>
-        <w:rPr>
-          <w:rStyle w:val="lev"/>
-          <w:rFonts w:ascii="Roboto" w:hAnsi="Roboto"/>
-          <w:color w:val="111111"/>
-        </w:rPr>
-      </w:pPr>
-      <w:r>
-        <w:rPr>
-          <w:rStyle w:val="lev"/>
-          <w:rFonts w:ascii="Roboto" w:hAnsi="Roboto"/>
-          <w:color w:val="111111"/>
-        </w:rPr>
-        <w:t>- note</w:t>
-      </w:r>
-    </w:p>
-    <w:p>
-      <w:pPr>
-        <w:pStyle w:val="NormalWeb"/>
-        <w:spacing w:before="0" w:beforeAutospacing="0" w:after="0" w:afterAutospacing="0"/>
-        <w:ind w:firstLine="708"/>
-        <w:rPr>
-          <w:rStyle w:val="lev"/>
-          <w:rFonts w:ascii="Roboto" w:hAnsi="Roboto"/>
-          <w:color w:val="111111"/>
-        </w:rPr>
-      </w:pPr>
-      <w:r>
-        <w:rPr>
-          <w:rStyle w:val="lev"/>
-          <w:rFonts w:ascii="Roboto" w:hAnsi="Roboto"/>
-          <w:color w:val="111111"/>
-        </w:rPr>
-        <w:t xml:space="preserve">-liste des étudiant </w:t>
-      </w:r>
-    </w:p>
-    <w:p>
-      <w:pPr>
-        <w:pStyle w:val="NormalWeb"/>
-        <w:spacing w:before="0" w:beforeAutospacing="0" w:after="0" w:afterAutospacing="0"/>
-        <w:rPr>
-          <w:rStyle w:val="lev"/>
-          <w:rFonts w:ascii="Roboto" w:hAnsi="Roboto"/>
-          <w:color w:val="111111"/>
         </w:rPr>
       </w:pPr>
     </w:p>
@@ -1202,25 +402,6 @@
           <w:color w:val="111111"/>
         </w:rPr>
       </w:pPr>
-    </w:p>
-    <w:p>
-      <w:pPr>
-        <w:pStyle w:val="NormalWeb"/>
-        <w:spacing w:before="0" w:beforeAutospacing="0" w:after="0" w:afterAutospacing="0"/>
-        <w:rPr>
-          <w:rStyle w:val="lev"/>
-          <w:rFonts w:ascii="Roboto" w:hAnsi="Roboto"/>
-          <w:color w:val="111111"/>
-        </w:rPr>
-      </w:pPr>
-      <w:r>
-        <w:rPr>
-          <w:rStyle w:val="lev"/>
-          <w:rFonts w:ascii="Roboto" w:hAnsi="Roboto"/>
-          <w:color w:val="111111"/>
-        </w:rPr>
-        <w:t xml:space="preserve">-SLF4G </w:t>
-      </w:r>
     </w:p>
     <w:p>
       <w:pPr>

</xml_diff>